<commit_message>
add properties for EPolygon in QStudioSCADA and QSCADARunTime.
</commit_message>
<xml_diff>
--- a/doc/需求文档/QStudioSCADA软件需求.docx
+++ b/doc/需求文档/QStudioSCADA软件需求.docx
@@ -3430,8 +3430,6 @@
         </w:rPr>
         <w:t>。</w:t>
       </w:r>
-      <w:bookmarkStart w:id="10" w:name="_GoBack"/>
-      <w:bookmarkEnd w:id="10"/>
     </w:p>
     <w:p>
       <w:r>
@@ -3626,7 +3624,7 @@
           <w:lang w:eastAsia="zh-Hans"/>
         </w:rPr>
       </w:pPr>
-      <w:bookmarkStart w:id="11" w:name="_Toc5615419"/>
+      <w:bookmarkStart w:id="10" w:name="_Toc5615419"/>
       <w:r>
         <w:rPr>
           <w:lang w:eastAsia="zh-Hans"/>
@@ -3645,352 +3643,288 @@
         </w:rPr>
         <w:t>多边形</w:t>
       </w:r>
+      <w:bookmarkEnd w:id="10"/>
+    </w:p>
+    <w:p>
+      <w:pPr>
+        <w:rPr>
+          <w:b/>
+        </w:rPr>
+      </w:pPr>
+      <w:r>
+        <w:rPr>
+          <w:rFonts w:hint="eastAsia"/>
+          <w:b/>
+        </w:rPr>
+        <w:t>属性支持：</w:t>
+      </w:r>
+    </w:p>
+    <w:p>
+      <w:r>
+        <w:rPr>
+          <w:rFonts w:hint="eastAsia"/>
+          <w:b/>
+        </w:rPr>
+        <w:t>ID</w:t>
+      </w:r>
+      <w:r>
+        <w:rPr>
+          <w:rFonts w:hint="eastAsia"/>
+        </w:rPr>
+        <w:t>：唯一标识符，本属性不可编辑。</w:t>
+      </w:r>
+    </w:p>
+    <w:p>
+      <w:r>
+        <w:rPr>
+          <w:rFonts w:hint="eastAsia"/>
+          <w:b/>
+        </w:rPr>
+        <w:t>X</w:t>
+      </w:r>
+      <w:r>
+        <w:rPr>
+          <w:rFonts w:hint="eastAsia"/>
+          <w:b/>
+        </w:rPr>
+        <w:t>坐标</w:t>
+      </w:r>
+      <w:r>
+        <w:rPr>
+          <w:rFonts w:hint="eastAsia"/>
+        </w:rPr>
+        <w:t>：相对于画面</w:t>
+      </w:r>
+      <w:r>
+        <w:rPr>
+          <w:lang w:eastAsia="zh-Hans"/>
+        </w:rPr>
+        <w:t>页面左上角</w:t>
+      </w:r>
+      <w:r>
+        <w:rPr>
+          <w:rFonts w:hint="eastAsia"/>
+        </w:rPr>
+        <w:t>（坐标（</w:t>
+      </w:r>
+      <w:r>
+        <w:rPr>
+          <w:rFonts w:hint="eastAsia"/>
+        </w:rPr>
+        <w:t>0, 0</w:t>
+      </w:r>
+      <w:r>
+        <w:rPr>
+          <w:rFonts w:hint="eastAsia"/>
+        </w:rPr>
+        <w:t>））</w:t>
+      </w:r>
+      <w:r>
+        <w:rPr>
+          <w:lang w:eastAsia="zh-Hans"/>
+        </w:rPr>
+        <w:t>的横向坐标值</w:t>
+      </w:r>
+      <w:r>
+        <w:rPr>
+          <w:rFonts w:hint="eastAsia"/>
+        </w:rPr>
+        <w:t>。值范围</w:t>
+      </w:r>
+      <w:r>
+        <w:rPr>
+          <w:rFonts w:hint="eastAsia"/>
+        </w:rPr>
+        <w:t>[0,</w:t>
+      </w:r>
+      <w:r>
+        <w:rPr>
+          <w:rFonts w:hint="eastAsia"/>
+        </w:rPr>
+        <w:t>画面宽度</w:t>
+      </w:r>
+      <w:r>
+        <w:rPr>
+          <w:rFonts w:hint="eastAsia"/>
+        </w:rPr>
+        <w:t>]</w:t>
+      </w:r>
+      <w:r>
+        <w:rPr>
+          <w:rFonts w:hint="eastAsia"/>
+        </w:rPr>
+        <w:t>。</w:t>
+      </w:r>
+    </w:p>
+    <w:p>
+      <w:r>
+        <w:rPr>
+          <w:rFonts w:hint="eastAsia"/>
+          <w:b/>
+        </w:rPr>
+        <w:t>Y</w:t>
+      </w:r>
+      <w:r>
+        <w:rPr>
+          <w:rFonts w:hint="eastAsia"/>
+          <w:b/>
+        </w:rPr>
+        <w:t>坐标</w:t>
+      </w:r>
+      <w:r>
+        <w:rPr>
+          <w:rFonts w:hint="eastAsia"/>
+        </w:rPr>
+        <w:t>：相对于画面</w:t>
+      </w:r>
+      <w:r>
+        <w:rPr>
+          <w:lang w:eastAsia="zh-Hans"/>
+        </w:rPr>
+        <w:t>页面左上角</w:t>
+      </w:r>
+      <w:r>
+        <w:rPr>
+          <w:rFonts w:hint="eastAsia"/>
+        </w:rPr>
+        <w:t>（坐标（</w:t>
+      </w:r>
+      <w:r>
+        <w:rPr>
+          <w:rFonts w:hint="eastAsia"/>
+        </w:rPr>
+        <w:t>0, 0</w:t>
+      </w:r>
+      <w:r>
+        <w:rPr>
+          <w:rFonts w:hint="eastAsia"/>
+        </w:rPr>
+        <w:t>））</w:t>
+      </w:r>
+      <w:r>
+        <w:rPr>
+          <w:lang w:eastAsia="zh-Hans"/>
+        </w:rPr>
+        <w:t>的</w:t>
+      </w:r>
+      <w:r>
+        <w:rPr>
+          <w:rFonts w:hint="eastAsia"/>
+        </w:rPr>
+        <w:t>众</w:t>
+      </w:r>
+      <w:r>
+        <w:rPr>
+          <w:lang w:eastAsia="zh-Hans"/>
+        </w:rPr>
+        <w:t>向坐标值</w:t>
+      </w:r>
+      <w:r>
+        <w:rPr>
+          <w:rFonts w:hint="eastAsia"/>
+        </w:rPr>
+        <w:t>。值范围</w:t>
+      </w:r>
+      <w:r>
+        <w:rPr>
+          <w:rFonts w:hint="eastAsia"/>
+        </w:rPr>
+        <w:t>[0,</w:t>
+      </w:r>
+      <w:r>
+        <w:rPr>
+          <w:rFonts w:hint="eastAsia"/>
+        </w:rPr>
+        <w:t>画面高度</w:t>
+      </w:r>
+      <w:r>
+        <w:rPr>
+          <w:rFonts w:hint="eastAsia"/>
+        </w:rPr>
+        <w:t>]</w:t>
+      </w:r>
+      <w:r>
+        <w:rPr>
+          <w:rFonts w:hint="eastAsia"/>
+        </w:rPr>
+        <w:t>。</w:t>
+      </w:r>
+    </w:p>
+    <w:p>
+      <w:r>
+        <w:rPr>
+          <w:rFonts w:hint="eastAsia"/>
+          <w:b/>
+        </w:rPr>
+        <w:t>Z</w:t>
+      </w:r>
+      <w:r>
+        <w:rPr>
+          <w:rFonts w:hint="eastAsia"/>
+          <w:b/>
+        </w:rPr>
+        <w:t>值</w:t>
+      </w:r>
+      <w:r>
+        <w:rPr>
+          <w:rFonts w:hint="eastAsia"/>
+        </w:rPr>
+        <w:t>：等同</w:t>
+      </w:r>
+      <w:proofErr w:type="gramStart"/>
+      <w:r>
+        <w:rPr>
+          <w:rFonts w:hint="eastAsia"/>
+        </w:rPr>
+        <w:t>于图层的</w:t>
+      </w:r>
+      <w:proofErr w:type="gramEnd"/>
+      <w:r>
+        <w:rPr>
+          <w:rFonts w:hint="eastAsia"/>
+        </w:rPr>
+        <w:t>概念，当有叠加时，</w:t>
+      </w:r>
+      <w:r>
+        <w:rPr>
+          <w:rFonts w:hint="eastAsia"/>
+        </w:rPr>
+        <w:t>Z</w:t>
+      </w:r>
+      <w:r>
+        <w:rPr>
+          <w:rFonts w:hint="eastAsia"/>
+        </w:rPr>
+        <w:t>值大的覆盖</w:t>
+      </w:r>
+      <w:r>
+        <w:rPr>
+          <w:rFonts w:hint="eastAsia"/>
+        </w:rPr>
+        <w:t>Z</w:t>
+      </w:r>
+      <w:r>
+        <w:rPr>
+          <w:rFonts w:hint="eastAsia"/>
+        </w:rPr>
+        <w:t>值小的区域，显示</w:t>
+      </w:r>
+      <w:r>
+        <w:rPr>
+          <w:rFonts w:hint="eastAsia"/>
+        </w:rPr>
+        <w:t>Z</w:t>
+      </w:r>
+      <w:r>
+        <w:rPr>
+          <w:rFonts w:hint="eastAsia"/>
+        </w:rPr>
+        <w:t>值大的叠加区域。</w:t>
+      </w:r>
+    </w:p>
+    <w:p>
+      <w:bookmarkStart w:id="11" w:name="_GoBack"/>
       <w:bookmarkEnd w:id="11"/>
-    </w:p>
-    <w:p>
-      <w:pPr>
-        <w:rPr>
-          <w:b/>
-        </w:rPr>
-      </w:pPr>
-      <w:r>
-        <w:rPr>
-          <w:rFonts w:hint="eastAsia"/>
-          <w:b/>
-        </w:rPr>
-        <w:t>属性支持：</w:t>
-      </w:r>
-    </w:p>
-    <w:p>
-      <w:r>
-        <w:rPr>
-          <w:rFonts w:hint="eastAsia"/>
-          <w:b/>
-        </w:rPr>
-        <w:t>ID</w:t>
-      </w:r>
-      <w:r>
-        <w:rPr>
-          <w:rFonts w:hint="eastAsia"/>
-        </w:rPr>
-        <w:t>：唯一标识符，本属性不可编辑。</w:t>
-      </w:r>
-    </w:p>
-    <w:p>
-      <w:r>
-        <w:rPr>
-          <w:rFonts w:hint="eastAsia"/>
-          <w:b/>
-        </w:rPr>
-        <w:t>X</w:t>
-      </w:r>
-      <w:r>
-        <w:rPr>
-          <w:rFonts w:hint="eastAsia"/>
-          <w:b/>
-        </w:rPr>
-        <w:t>坐标</w:t>
-      </w:r>
-      <w:r>
-        <w:rPr>
-          <w:rFonts w:hint="eastAsia"/>
-        </w:rPr>
-        <w:t>：相对于画面</w:t>
-      </w:r>
-      <w:r>
-        <w:rPr>
-          <w:lang w:eastAsia="zh-Hans"/>
-        </w:rPr>
-        <w:t>页面左上角</w:t>
-      </w:r>
-      <w:r>
-        <w:rPr>
-          <w:rFonts w:hint="eastAsia"/>
-        </w:rPr>
-        <w:t>（坐标（</w:t>
-      </w:r>
-      <w:r>
-        <w:rPr>
-          <w:rFonts w:hint="eastAsia"/>
-        </w:rPr>
-        <w:t>0, 0</w:t>
-      </w:r>
-      <w:r>
-        <w:rPr>
-          <w:rFonts w:hint="eastAsia"/>
-        </w:rPr>
-        <w:t>））</w:t>
-      </w:r>
-      <w:r>
-        <w:rPr>
-          <w:lang w:eastAsia="zh-Hans"/>
-        </w:rPr>
-        <w:t>的横向坐标值</w:t>
-      </w:r>
-      <w:r>
-        <w:rPr>
-          <w:rFonts w:hint="eastAsia"/>
-        </w:rPr>
-        <w:t>。值范围</w:t>
-      </w:r>
-      <w:r>
-        <w:rPr>
-          <w:rFonts w:hint="eastAsia"/>
-        </w:rPr>
-        <w:t>[0,</w:t>
-      </w:r>
-      <w:r>
-        <w:rPr>
-          <w:rFonts w:hint="eastAsia"/>
-        </w:rPr>
-        <w:t>画面宽度</w:t>
-      </w:r>
-      <w:r>
-        <w:rPr>
-          <w:rFonts w:hint="eastAsia"/>
-        </w:rPr>
-        <w:t>]</w:t>
-      </w:r>
-      <w:r>
-        <w:rPr>
-          <w:rFonts w:hint="eastAsia"/>
-        </w:rPr>
-        <w:t>。</w:t>
-      </w:r>
-    </w:p>
-    <w:p>
-      <w:r>
-        <w:rPr>
-          <w:rFonts w:hint="eastAsia"/>
-          <w:b/>
-        </w:rPr>
-        <w:t>Y</w:t>
-      </w:r>
-      <w:r>
-        <w:rPr>
-          <w:rFonts w:hint="eastAsia"/>
-          <w:b/>
-        </w:rPr>
-        <w:t>坐标</w:t>
-      </w:r>
-      <w:r>
-        <w:rPr>
-          <w:rFonts w:hint="eastAsia"/>
-        </w:rPr>
-        <w:t>：相对于画面</w:t>
-      </w:r>
-      <w:r>
-        <w:rPr>
-          <w:lang w:eastAsia="zh-Hans"/>
-        </w:rPr>
-        <w:t>页面左上角</w:t>
-      </w:r>
-      <w:r>
-        <w:rPr>
-          <w:rFonts w:hint="eastAsia"/>
-        </w:rPr>
-        <w:t>（坐标（</w:t>
-      </w:r>
-      <w:r>
-        <w:rPr>
-          <w:rFonts w:hint="eastAsia"/>
-        </w:rPr>
-        <w:t>0, 0</w:t>
-      </w:r>
-      <w:r>
-        <w:rPr>
-          <w:rFonts w:hint="eastAsia"/>
-        </w:rPr>
-        <w:t>））</w:t>
-      </w:r>
-      <w:r>
-        <w:rPr>
-          <w:lang w:eastAsia="zh-Hans"/>
-        </w:rPr>
-        <w:t>的</w:t>
-      </w:r>
-      <w:r>
-        <w:rPr>
-          <w:rFonts w:hint="eastAsia"/>
-        </w:rPr>
-        <w:t>众</w:t>
-      </w:r>
-      <w:r>
-        <w:rPr>
-          <w:lang w:eastAsia="zh-Hans"/>
-        </w:rPr>
-        <w:t>向坐标值</w:t>
-      </w:r>
-      <w:r>
-        <w:rPr>
-          <w:rFonts w:hint="eastAsia"/>
-        </w:rPr>
-        <w:t>。值范围</w:t>
-      </w:r>
-      <w:r>
-        <w:rPr>
-          <w:rFonts w:hint="eastAsia"/>
-        </w:rPr>
-        <w:t>[0,</w:t>
-      </w:r>
-      <w:r>
-        <w:rPr>
-          <w:rFonts w:hint="eastAsia"/>
-        </w:rPr>
-        <w:t>画面高度</w:t>
-      </w:r>
-      <w:r>
-        <w:rPr>
-          <w:rFonts w:hint="eastAsia"/>
-        </w:rPr>
-        <w:t>]</w:t>
-      </w:r>
-      <w:r>
-        <w:rPr>
-          <w:rFonts w:hint="eastAsia"/>
-        </w:rPr>
-        <w:t>。</w:t>
-      </w:r>
-    </w:p>
-    <w:p>
-      <w:r>
-        <w:rPr>
-          <w:rFonts w:hint="eastAsia"/>
-          <w:b/>
-        </w:rPr>
-        <w:t>Z</w:t>
-      </w:r>
-      <w:r>
-        <w:rPr>
-          <w:rFonts w:hint="eastAsia"/>
-          <w:b/>
-        </w:rPr>
-        <w:t>值</w:t>
-      </w:r>
-      <w:r>
-        <w:rPr>
-          <w:rFonts w:hint="eastAsia"/>
-        </w:rPr>
-        <w:t>：等同</w:t>
-      </w:r>
-      <w:proofErr w:type="gramStart"/>
-      <w:r>
-        <w:rPr>
-          <w:rFonts w:hint="eastAsia"/>
-        </w:rPr>
-        <w:t>于图层的</w:t>
-      </w:r>
-      <w:proofErr w:type="gramEnd"/>
-      <w:r>
-        <w:rPr>
-          <w:rFonts w:hint="eastAsia"/>
-        </w:rPr>
-        <w:t>概念，当有叠加时，</w:t>
-      </w:r>
-      <w:r>
-        <w:rPr>
-          <w:rFonts w:hint="eastAsia"/>
-        </w:rPr>
-        <w:t>Z</w:t>
-      </w:r>
-      <w:r>
-        <w:rPr>
-          <w:rFonts w:hint="eastAsia"/>
-        </w:rPr>
-        <w:t>值大的覆盖</w:t>
-      </w:r>
-      <w:r>
-        <w:rPr>
-          <w:rFonts w:hint="eastAsia"/>
-        </w:rPr>
-        <w:t>Z</w:t>
-      </w:r>
-      <w:r>
-        <w:rPr>
-          <w:rFonts w:hint="eastAsia"/>
-        </w:rPr>
-        <w:t>值小的区域，显示</w:t>
-      </w:r>
-      <w:r>
-        <w:rPr>
-          <w:rFonts w:hint="eastAsia"/>
-        </w:rPr>
-        <w:t>Z</w:t>
-      </w:r>
-      <w:r>
-        <w:rPr>
-          <w:rFonts w:hint="eastAsia"/>
-        </w:rPr>
-        <w:t>值大的叠加区域。</w:t>
-      </w:r>
-    </w:p>
-    <w:p>
-      <w:r>
-        <w:rPr>
-          <w:rFonts w:hint="eastAsia"/>
-          <w:b/>
-        </w:rPr>
-        <w:t>宽度</w:t>
-      </w:r>
-      <w:r>
-        <w:rPr>
-          <w:rFonts w:hint="eastAsia"/>
-        </w:rPr>
-        <w:t>：最大</w:t>
-      </w:r>
-      <w:r>
-        <w:rPr>
-          <w:lang w:eastAsia="zh-Hans"/>
-        </w:rPr>
-        <w:t>显示宽度</w:t>
-      </w:r>
-      <w:r>
-        <w:rPr>
-          <w:rFonts w:hint="eastAsia"/>
-        </w:rPr>
-        <w:t>。</w:t>
-      </w:r>
-    </w:p>
-    <w:p>
-      <w:r>
-        <w:rPr>
-          <w:rFonts w:hint="eastAsia"/>
-          <w:b/>
-        </w:rPr>
-        <w:t>高度</w:t>
-      </w:r>
-      <w:r>
-        <w:rPr>
-          <w:rFonts w:hint="eastAsia"/>
-        </w:rPr>
-        <w:t>：最大</w:t>
-      </w:r>
-      <w:r>
-        <w:rPr>
-          <w:lang w:eastAsia="zh-Hans"/>
-        </w:rPr>
-        <w:t>显示</w:t>
-      </w:r>
-      <w:r>
-        <w:rPr>
-          <w:rFonts w:hint="eastAsia"/>
-        </w:rPr>
-        <w:t>高</w:t>
-      </w:r>
-      <w:r>
-        <w:rPr>
-          <w:lang w:eastAsia="zh-Hans"/>
-        </w:rPr>
-        <w:t>度</w:t>
-      </w:r>
-      <w:r>
-        <w:rPr>
-          <w:rFonts w:hint="eastAsia"/>
-        </w:rPr>
-        <w:t>。</w:t>
-      </w:r>
-    </w:p>
-    <w:p>
       <w:r>
         <w:rPr>
           <w:rFonts w:hint="eastAsia"/>
@@ -4314,7 +4248,6 @@
           <w:rFonts w:hint="eastAsia"/>
           <w:b/>
         </w:rPr>
-        <w:lastRenderedPageBreak/>
         <w:t>初始可见性</w:t>
       </w:r>
       <w:r>
@@ -5171,7 +5104,6 @@
           <w:rFonts w:hint="eastAsia"/>
           <w:b/>
         </w:rPr>
-        <w:lastRenderedPageBreak/>
         <w:t>角度</w:t>
       </w:r>
       <w:r>
@@ -9617,7 +9549,7 @@
 </file>
 
 <file path=customXml/itemProps2.xml><?xml version="1.0" encoding="utf-8"?>
-<ds:datastoreItem xmlns:ds="http://schemas.openxmlformats.org/officeDocument/2006/customXml" ds:itemID="{C2A2DE02-61F1-4D21-9164-038CD81939F4}">
+<ds:datastoreItem xmlns:ds="http://schemas.openxmlformats.org/officeDocument/2006/customXml" ds:itemID="{ABCAE7F1-5551-4522-A241-EC9B92EC744A}">
   <ds:schemaRefs>
     <ds:schemaRef ds:uri="http://schemas.openxmlformats.org/officeDocument/2006/bibliography"/>
   </ds:schemaRefs>

</xml_diff>

<commit_message>
add properties for EArrow in QStudioSCADA and QSCADARunTime.
</commit_message>
<xml_diff>
--- a/doc/需求文档/QStudioSCADA软件需求.docx
+++ b/doc/需求文档/QStudioSCADA软件需求.docx
@@ -1,6 +1,6 @@
 
 <file path=word/document.xml><?xml version="1.0" encoding="utf-8"?>
-<w:document xmlns:wpc="http://schemas.microsoft.com/office/word/2010/wordprocessingCanvas" xmlns:mc="http://schemas.openxmlformats.org/markup-compatibility/2006" xmlns:o="urn:schemas-microsoft-com:office:office" xmlns:r="http://schemas.openxmlformats.org/officeDocument/2006/relationships" xmlns:m="http://schemas.openxmlformats.org/officeDocument/2006/math" xmlns:v="urn:schemas-microsoft-com:vml" xmlns:wp14="http://schemas.microsoft.com/office/word/2010/wordprocessingDrawing" xmlns:wp="http://schemas.openxmlformats.org/drawingml/2006/wordprocessingDrawing" xmlns:w10="urn:schemas-microsoft-com:office:word" xmlns:w="http://schemas.openxmlformats.org/wordprocessingml/2006/main" xmlns:w14="http://schemas.microsoft.com/office/word/2010/wordml" xmlns:wpg="http://schemas.microsoft.com/office/word/2010/wordprocessingGroup" xmlns:wpi="http://schemas.microsoft.com/office/word/2010/wordprocessingInk" xmlns:wne="http://schemas.microsoft.com/office/word/2006/wordml" xmlns:wps="http://schemas.microsoft.com/office/word/2010/wordprocessingShape" mc:Ignorable="w14 wp14">
+<w:document xmlns:ve="http://schemas.openxmlformats.org/markup-compatibility/2006" xmlns:o="urn:schemas-microsoft-com:office:office" xmlns:r="http://schemas.openxmlformats.org/officeDocument/2006/relationships" xmlns:m="http://schemas.openxmlformats.org/officeDocument/2006/math" xmlns:v="urn:schemas-microsoft-com:vml" xmlns:wp="http://schemas.openxmlformats.org/drawingml/2006/wordprocessingDrawing" xmlns:w10="urn:schemas-microsoft-com:office:word" xmlns:w="http://schemas.openxmlformats.org/wordprocessingml/2006/main" xmlns:wne="http://schemas.microsoft.com/office/word/2006/wordml">
   <w:body>
     <w:p>
       <w:pPr>
@@ -126,7 +126,7 @@
           <w:insideV w:val="single" w:sz="4" w:space="0" w:color="auto"/>
         </w:tblBorders>
         <w:tblLayout w:type="fixed"/>
-        <w:tblLook w:val="04A0" w:firstRow="1" w:lastRow="0" w:firstColumn="1" w:lastColumn="0" w:noHBand="0" w:noVBand="1"/>
+        <w:tblLook w:val="04A0"/>
       </w:tblPr>
       <w:tblGrid>
         <w:gridCol w:w="1639"/>
@@ -1203,7 +1203,7 @@
             <w:rStyle w:val="aa"/>
             <w:rFonts w:hint="eastAsia"/>
             <w:noProof/>
-            <w:lang w:eastAsia="zh-Hans"/>
+            <w:lang/>
           </w:rPr>
           <w:t>１</w:t>
         </w:r>
@@ -1284,7 +1284,7 @@
           <w:rPr>
             <w:rStyle w:val="aa"/>
             <w:noProof/>
-            <w:lang w:eastAsia="zh-Hans"/>
+            <w:lang/>
           </w:rPr>
           <w:t>1.1</w:t>
         </w:r>
@@ -1356,7 +1356,7 @@
           <w:rPr>
             <w:rStyle w:val="aa"/>
             <w:noProof/>
-            <w:lang w:eastAsia="zh-Hans"/>
+            <w:lang/>
           </w:rPr>
           <w:t>2</w:t>
         </w:r>
@@ -1373,7 +1373,7 @@
             <w:rStyle w:val="aa"/>
             <w:rFonts w:hint="eastAsia"/>
             <w:noProof/>
-            <w:lang w:eastAsia="zh-Hans"/>
+            <w:lang/>
           </w:rPr>
           <w:t>编辑器</w:t>
         </w:r>
@@ -1446,7 +1446,7 @@
           <w:rPr>
             <w:rStyle w:val="aa"/>
             <w:noProof/>
-            <w:lang w:eastAsia="zh-Hans"/>
+            <w:lang/>
           </w:rPr>
           <w:t>2.1</w:t>
         </w:r>
@@ -1463,7 +1463,7 @@
             <w:rStyle w:val="aa"/>
             <w:rFonts w:hint="eastAsia"/>
             <w:noProof/>
-            <w:lang w:eastAsia="zh-Hans"/>
+            <w:lang/>
           </w:rPr>
           <w:t>页面</w:t>
         </w:r>
@@ -1536,7 +1536,7 @@
           <w:rPr>
             <w:rStyle w:val="aa"/>
             <w:noProof/>
-            <w:lang w:eastAsia="zh-Hans"/>
+            <w:lang/>
           </w:rPr>
           <w:t>2.</w:t>
         </w:r>
@@ -1624,7 +1624,7 @@
           <w:rPr>
             <w:rStyle w:val="aa"/>
             <w:noProof/>
-            <w:lang w:eastAsia="zh-Hans"/>
+            <w:lang/>
           </w:rPr>
           <w:t>2.</w:t>
         </w:r>
@@ -1712,7 +1712,7 @@
           <w:rPr>
             <w:rStyle w:val="aa"/>
             <w:noProof/>
-            <w:lang w:eastAsia="zh-Hans"/>
+            <w:lang/>
           </w:rPr>
           <w:t>2.</w:t>
         </w:r>
@@ -1800,7 +1800,7 @@
           <w:rPr>
             <w:rStyle w:val="aa"/>
             <w:noProof/>
-            <w:lang w:eastAsia="zh-Hans"/>
+            <w:lang/>
           </w:rPr>
           <w:t>2.</w:t>
         </w:r>
@@ -1888,7 +1888,7 @@
           <w:rPr>
             <w:rStyle w:val="aa"/>
             <w:noProof/>
-            <w:lang w:eastAsia="zh-Hans"/>
+            <w:lang/>
           </w:rPr>
           <w:t>2.</w:t>
         </w:r>
@@ -1976,7 +1976,7 @@
           <w:rPr>
             <w:rStyle w:val="aa"/>
             <w:noProof/>
-            <w:lang w:eastAsia="zh-Hans"/>
+            <w:lang/>
           </w:rPr>
           <w:t>2.</w:t>
         </w:r>
@@ -2064,7 +2064,7 @@
           <w:rPr>
             <w:rStyle w:val="aa"/>
             <w:noProof/>
-            <w:lang w:eastAsia="zh-Hans"/>
+            <w:lang/>
           </w:rPr>
           <w:t>2.</w:t>
         </w:r>
@@ -2152,7 +2152,7 @@
           <w:rPr>
             <w:rStyle w:val="aa"/>
             <w:noProof/>
-            <w:lang w:eastAsia="zh-Hans"/>
+            <w:lang/>
           </w:rPr>
           <w:t>2.</w:t>
         </w:r>
@@ -2240,7 +2240,7 @@
           <w:rPr>
             <w:rStyle w:val="aa"/>
             <w:noProof/>
-            <w:lang w:eastAsia="zh-Hans"/>
+            <w:lang/>
           </w:rPr>
           <w:t>2.1</w:t>
         </w:r>
@@ -2328,7 +2328,7 @@
           <w:rPr>
             <w:rStyle w:val="aa"/>
             <w:noProof/>
-            <w:lang w:eastAsia="zh-Hans"/>
+            <w:lang/>
           </w:rPr>
           <w:t>2.1</w:t>
         </w:r>
@@ -2554,7 +2554,7 @@
       <w:bookmarkStart w:id="1" w:name="_Toc5615414"/>
       <w:r>
         <w:rPr>
-          <w:lang w:eastAsia="zh-Hans"/>
+          <w:lang/>
         </w:rPr>
         <w:lastRenderedPageBreak/>
         <w:t>１</w:t>
@@ -2582,7 +2582,7 @@
       <w:bookmarkStart w:id="3" w:name="_Toc5615415"/>
       <w:r>
         <w:rPr>
-          <w:lang w:eastAsia="zh-Hans"/>
+          <w:lang/>
         </w:rPr>
         <w:t>1.1</w:t>
       </w:r>
@@ -2599,7 +2599,7 @@
       <w:bookmarkEnd w:id="4"/>
       <w:r>
         <w:rPr>
-          <w:lang w:eastAsia="zh-Hans"/>
+          <w:lang/>
         </w:rPr>
         <w:t>2</w:t>
       </w:r>
@@ -2612,7 +2612,7 @@
       </w:r>
       <w:r>
         <w:rPr>
-          <w:lang w:eastAsia="zh-Hans"/>
+          <w:lang/>
         </w:rPr>
         <w:t>编辑器</w:t>
       </w:r>
@@ -2622,14 +2622,14 @@
       <w:pPr>
         <w:pStyle w:val="2"/>
         <w:rPr>
-          <w:lang w:eastAsia="zh-Hans"/>
+          <w:lang/>
         </w:rPr>
       </w:pPr>
       <w:bookmarkStart w:id="7" w:name="_Toc26256"/>
       <w:bookmarkStart w:id="8" w:name="_Toc5615417"/>
       <w:r>
         <w:rPr>
-          <w:lang w:eastAsia="zh-Hans"/>
+          <w:lang/>
         </w:rPr>
         <w:t>2.1</w:t>
       </w:r>
@@ -2642,7 +2642,7 @@
       </w:r>
       <w:r>
         <w:rPr>
-          <w:lang w:eastAsia="zh-Hans"/>
+          <w:lang/>
         </w:rPr>
         <w:t>页面</w:t>
       </w:r>
@@ -2705,7 +2705,7 @@
       </w:r>
       <w:r>
         <w:rPr>
-          <w:lang w:eastAsia="zh-Hans"/>
+          <w:lang/>
         </w:rPr>
         <w:t>页面解析运行时的背景颜色</w:t>
       </w:r>
@@ -2732,7 +2732,7 @@
       </w:r>
       <w:r>
         <w:rPr>
-          <w:lang w:eastAsia="zh-Hans"/>
+          <w:lang/>
         </w:rPr>
         <w:t>页面显示的宽度</w:t>
       </w:r>
@@ -2759,7 +2759,7 @@
       </w:r>
       <w:r>
         <w:rPr>
-          <w:lang w:eastAsia="zh-Hans"/>
+          <w:lang/>
         </w:rPr>
         <w:t>页面显示的</w:t>
       </w:r>
@@ -2771,7 +2771,7 @@
       </w:r>
       <w:r>
         <w:rPr>
-          <w:lang w:eastAsia="zh-Hans"/>
+          <w:lang/>
         </w:rPr>
         <w:t>度</w:t>
       </w:r>
@@ -2831,7 +2831,7 @@
           <w:noProof/>
         </w:rPr>
         <w:drawing>
-          <wp:anchor distT="0" distB="0" distL="114300" distR="114300" simplePos="0" relativeHeight="251658240" behindDoc="0" locked="0" layoutInCell="1" allowOverlap="1" wp14:anchorId="4CA841B7" wp14:editId="6DEDDAA0">
+          <wp:anchor distT="0" distB="0" distL="114300" distR="114300" simplePos="0" relativeHeight="251658240" behindDoc="0" locked="0" layoutInCell="1" allowOverlap="1">
             <wp:simplePos x="0" y="0"/>
             <wp:positionH relativeFrom="column">
               <wp:posOffset>103166</wp:posOffset>
@@ -2856,10 +2856,10 @@
                     </pic:cNvPicPr>
                   </pic:nvPicPr>
                   <pic:blipFill>
-                    <a:blip r:embed="rId10">
+                    <a:blip r:embed="rId9" cstate="print">
                       <a:extLst>
                         <a:ext uri="{28A0092B-C50C-407E-A947-70E740481C1C}">
-                          <a14:useLocalDpi xmlns:a14="http://schemas.microsoft.com/office/drawing/2010/main" val="0"/>
+                          <a14:useLocalDpi xmlns:a14="http://schemas.microsoft.com/office/drawing/2010/main" xmlns:wps="http://schemas.microsoft.com/office/word/2010/wordprocessingShape" xmlns:wpi="http://schemas.microsoft.com/office/word/2010/wordprocessingInk" xmlns:wpg="http://schemas.microsoft.com/office/word/2010/wordprocessingGroup" xmlns:w14="http://schemas.microsoft.com/office/word/2010/wordml" xmlns:w="http://schemas.openxmlformats.org/wordprocessingml/2006/main" xmlns:w10="urn:schemas-microsoft-com:office:word" xmlns:wp14="http://schemas.microsoft.com/office/word/2010/wordprocessingDrawing" xmlns:v="urn:schemas-microsoft-com:vml" xmlns:o="urn:schemas-microsoft-com:office:office" xmlns:mc="http://schemas.openxmlformats.org/markup-compatibility/2006" xmlns:wpc="http://schemas.microsoft.com/office/word/2010/wordprocessingCanvas" xmlns="" val="0"/>
                         </a:ext>
                       </a:extLst>
                     </a:blip>
@@ -2884,12 +2884,6 @@
                 </pic:pic>
               </a:graphicData>
             </a:graphic>
-            <wp14:sizeRelH relativeFrom="page">
-              <wp14:pctWidth>0</wp14:pctWidth>
-            </wp14:sizeRelH>
-            <wp14:sizeRelV relativeFrom="page">
-              <wp14:pctHeight>0</wp14:pctHeight>
-            </wp14:sizeRelV>
           </wp:anchor>
         </w:drawing>
       </w:r>
@@ -2910,13 +2904,13 @@
       <w:pPr>
         <w:pStyle w:val="2"/>
         <w:rPr>
-          <w:lang w:eastAsia="zh-Hans"/>
+          <w:lang/>
         </w:rPr>
       </w:pPr>
       <w:bookmarkStart w:id="9" w:name="_Toc5615418"/>
       <w:r>
         <w:rPr>
-          <w:lang w:eastAsia="zh-Hans"/>
+          <w:lang/>
         </w:rPr>
         <w:t>2.</w:t>
       </w:r>
@@ -2998,7 +2992,7 @@
       </w:r>
       <w:r>
         <w:rPr>
-          <w:lang w:eastAsia="zh-Hans"/>
+          <w:lang/>
         </w:rPr>
         <w:t>页面左上角</w:t>
       </w:r>
@@ -3022,7 +3016,7 @@
       </w:r>
       <w:r>
         <w:rPr>
-          <w:lang w:eastAsia="zh-Hans"/>
+          <w:lang/>
         </w:rPr>
         <w:t>的横向坐标值</w:t>
       </w:r>
@@ -3080,7 +3074,7 @@
       </w:r>
       <w:r>
         <w:rPr>
-          <w:lang w:eastAsia="zh-Hans"/>
+          <w:lang/>
         </w:rPr>
         <w:t>页面左上角</w:t>
       </w:r>
@@ -3104,7 +3098,7 @@
       </w:r>
       <w:r>
         <w:rPr>
-          <w:lang w:eastAsia="zh-Hans"/>
+          <w:lang/>
         </w:rPr>
         <w:t>的</w:t>
       </w:r>
@@ -3116,7 +3110,7 @@
       </w:r>
       <w:r>
         <w:rPr>
-          <w:lang w:eastAsia="zh-Hans"/>
+          <w:lang/>
         </w:rPr>
         <w:t>向坐标值</w:t>
       </w:r>
@@ -3245,7 +3239,7 @@
       </w:r>
       <w:r>
         <w:rPr>
-          <w:lang w:eastAsia="zh-Hans"/>
+          <w:lang/>
         </w:rPr>
         <w:t>显示宽度</w:t>
       </w:r>
@@ -3273,7 +3267,7 @@
       </w:r>
       <w:r>
         <w:rPr>
-          <w:lang w:eastAsia="zh-Hans"/>
+          <w:lang/>
         </w:rPr>
         <w:t>显示</w:t>
       </w:r>
@@ -3285,7 +3279,7 @@
       </w:r>
       <w:r>
         <w:rPr>
-          <w:lang w:eastAsia="zh-Hans"/>
+          <w:lang/>
         </w:rPr>
         <w:t>度</w:t>
       </w:r>
@@ -3381,7 +3375,7 @@
       </w:r>
       <w:r>
         <w:rPr>
-          <w:lang w:eastAsia="zh-Hans"/>
+          <w:lang/>
         </w:rPr>
         <w:t>解析运行时的背景颜色</w:t>
       </w:r>
@@ -3408,7 +3402,7 @@
       </w:r>
       <w:r>
         <w:rPr>
-          <w:lang w:eastAsia="zh-Hans"/>
+          <w:lang/>
         </w:rPr>
         <w:t>解析运行时的背景颜色不显示</w:t>
       </w:r>
@@ -3420,7 +3414,7 @@
       </w:r>
       <w:r>
         <w:rPr>
-          <w:lang w:eastAsia="zh-Hans"/>
+          <w:lang/>
         </w:rPr>
         <w:t>解析运行时的背景颜色显示</w:t>
       </w:r>
@@ -3447,7 +3441,7 @@
       </w:r>
       <w:r>
         <w:rPr>
-          <w:lang w:eastAsia="zh-Hans"/>
+          <w:lang/>
         </w:rPr>
         <w:t>解析运行时文本显示的字体大小</w:t>
       </w:r>
@@ -3459,7 +3453,7 @@
       </w:r>
       <w:r>
         <w:rPr>
-          <w:lang w:eastAsia="zh-Hans"/>
+          <w:lang/>
         </w:rPr>
         <w:t>颜色等</w:t>
       </w:r>
@@ -3512,7 +3506,7 @@
       </w:r>
       <w:r>
         <w:rPr>
-          <w:lang w:eastAsia="zh-Hans"/>
+          <w:lang/>
         </w:rPr>
         <w:t>解析运行时</w:t>
       </w:r>
@@ -3539,7 +3533,7 @@
       </w:r>
       <w:r>
         <w:rPr>
-          <w:lang w:eastAsia="zh-Hans"/>
+          <w:lang/>
         </w:rPr>
         <w:t>解析运行时点击</w:t>
       </w:r>
@@ -3578,7 +3572,7 @@
       </w:r>
       <w:r>
         <w:rPr>
-          <w:lang w:eastAsia="zh-Hans"/>
+          <w:lang/>
         </w:rPr>
         <w:t>解析运行时是否显示</w:t>
       </w:r>
@@ -3605,7 +3599,7 @@
       </w:r>
       <w:r>
         <w:rPr>
-          <w:lang w:eastAsia="zh-Hans"/>
+          <w:lang/>
         </w:rPr>
         <w:t>解析运行时是否旋转角度显示</w:t>
       </w:r>
@@ -3621,13 +3615,13 @@
       <w:pPr>
         <w:pStyle w:val="2"/>
         <w:rPr>
-          <w:lang w:eastAsia="zh-Hans"/>
+          <w:lang/>
         </w:rPr>
       </w:pPr>
       <w:bookmarkStart w:id="10" w:name="_Toc5615419"/>
       <w:r>
         <w:rPr>
-          <w:lang w:eastAsia="zh-Hans"/>
+          <w:lang/>
         </w:rPr>
         <w:t>2.</w:t>
       </w:r>
@@ -3697,7 +3691,7 @@
       </w:r>
       <w:r>
         <w:rPr>
-          <w:lang w:eastAsia="zh-Hans"/>
+          <w:lang/>
         </w:rPr>
         <w:t>页面左上角</w:t>
       </w:r>
@@ -3721,7 +3715,7 @@
       </w:r>
       <w:r>
         <w:rPr>
-          <w:lang w:eastAsia="zh-Hans"/>
+          <w:lang/>
         </w:rPr>
         <w:t>的横向坐标值</w:t>
       </w:r>
@@ -3779,7 +3773,7 @@
       </w:r>
       <w:r>
         <w:rPr>
-          <w:lang w:eastAsia="zh-Hans"/>
+          <w:lang/>
         </w:rPr>
         <w:t>页面左上角</w:t>
       </w:r>
@@ -3803,7 +3797,7 @@
       </w:r>
       <w:r>
         <w:rPr>
-          <w:lang w:eastAsia="zh-Hans"/>
+          <w:lang/>
         </w:rPr>
         <w:t>的</w:t>
       </w:r>
@@ -3815,7 +3809,7 @@
       </w:r>
       <w:r>
         <w:rPr>
-          <w:lang w:eastAsia="zh-Hans"/>
+          <w:lang/>
         </w:rPr>
         <w:t>向坐标值</w:t>
       </w:r>
@@ -3980,7 +3974,7 @@
           <w:noProof/>
         </w:rPr>
         <w:drawing>
-          <wp:anchor distT="0" distB="0" distL="114300" distR="114300" simplePos="0" relativeHeight="251659264" behindDoc="0" locked="0" layoutInCell="1" allowOverlap="1" wp14:anchorId="6AE74F57" wp14:editId="46DBB085">
+          <wp:anchor distT="0" distB="0" distL="114300" distR="114300" simplePos="0" relativeHeight="251659264" behindDoc="0" locked="0" layoutInCell="1" allowOverlap="1">
             <wp:simplePos x="0" y="0"/>
             <wp:positionH relativeFrom="column">
               <wp:posOffset>1342390</wp:posOffset>
@@ -4005,10 +3999,10 @@
                     </pic:cNvPicPr>
                   </pic:nvPicPr>
                   <pic:blipFill>
-                    <a:blip r:embed="rId11">
+                    <a:blip r:embed="rId10" cstate="print">
                       <a:extLst>
                         <a:ext uri="{28A0092B-C50C-407E-A947-70E740481C1C}">
-                          <a14:useLocalDpi xmlns:a14="http://schemas.microsoft.com/office/drawing/2010/main" val="0"/>
+                          <a14:useLocalDpi xmlns:a14="http://schemas.microsoft.com/office/drawing/2010/main" xmlns:wps="http://schemas.microsoft.com/office/word/2010/wordprocessingShape" xmlns:wpi="http://schemas.microsoft.com/office/word/2010/wordprocessingInk" xmlns:wpg="http://schemas.microsoft.com/office/word/2010/wordprocessingGroup" xmlns:w14="http://schemas.microsoft.com/office/word/2010/wordml" xmlns:w="http://schemas.openxmlformats.org/wordprocessingml/2006/main" xmlns:w10="urn:schemas-microsoft-com:office:word" xmlns:wp14="http://schemas.microsoft.com/office/word/2010/wordprocessingDrawing" xmlns:v="urn:schemas-microsoft-com:vml" xmlns:o="urn:schemas-microsoft-com:office:office" xmlns:mc="http://schemas.openxmlformats.org/markup-compatibility/2006" xmlns:wpc="http://schemas.microsoft.com/office/word/2010/wordprocessingCanvas" xmlns="" val="0"/>
                         </a:ext>
                       </a:extLst>
                     </a:blip>
@@ -4033,12 +4027,6 @@
                 </pic:pic>
               </a:graphicData>
             </a:graphic>
-            <wp14:sizeRelH relativeFrom="page">
-              <wp14:pctWidth>0</wp14:pctWidth>
-            </wp14:sizeRelH>
-            <wp14:sizeRelV relativeFrom="page">
-              <wp14:pctHeight>0</wp14:pctHeight>
-            </wp14:sizeRelV>
           </wp:anchor>
         </w:drawing>
       </w:r>
@@ -4076,20 +4064,20 @@
       </w:r>
       <w:r>
         <w:rPr>
-          <w:lang w:eastAsia="zh-Hans"/>
+          <w:lang/>
         </w:rPr>
         <w:t>解析运行时的</w:t>
       </w:r>
       <w:r>
         <w:rPr>
           <w:rFonts w:hint="eastAsia"/>
-          <w:lang w:eastAsia="zh-Hans"/>
+          <w:lang/>
         </w:rPr>
         <w:t>填充</w:t>
       </w:r>
       <w:r>
         <w:rPr>
-          <w:lang w:eastAsia="zh-Hans"/>
+          <w:lang/>
         </w:rPr>
         <w:t>颜色</w:t>
       </w:r>
@@ -4116,13 +4104,13 @@
       </w:r>
       <w:r>
         <w:rPr>
-          <w:lang w:eastAsia="zh-Hans"/>
+          <w:lang/>
         </w:rPr>
         <w:t>解析运行时的</w:t>
       </w:r>
       <w:r>
         <w:rPr>
-          <w:lang w:eastAsia="zh-Hans"/>
+          <w:lang/>
         </w:rPr>
         <w:t>多边形</w:t>
       </w:r>
@@ -4135,13 +4123,13 @@
       <w:r>
         <w:rPr>
           <w:rFonts w:hint="eastAsia"/>
-          <w:lang w:eastAsia="zh-Hans"/>
+          <w:lang/>
         </w:rPr>
         <w:t>填充</w:t>
       </w:r>
       <w:r>
         <w:rPr>
-          <w:lang w:eastAsia="zh-Hans"/>
+          <w:lang/>
         </w:rPr>
         <w:t>颜色</w:t>
       </w:r>
@@ -4153,13 +4141,13 @@
       </w:r>
       <w:r>
         <w:rPr>
-          <w:lang w:eastAsia="zh-Hans"/>
+          <w:lang/>
         </w:rPr>
         <w:t>解析运行时</w:t>
       </w:r>
       <w:r>
         <w:rPr>
-          <w:lang w:eastAsia="zh-Hans"/>
+          <w:lang/>
         </w:rPr>
         <w:t>多边形</w:t>
       </w:r>
@@ -4172,13 +4160,13 @@
       <w:r>
         <w:rPr>
           <w:rFonts w:hint="eastAsia"/>
-          <w:lang w:eastAsia="zh-Hans"/>
+          <w:lang/>
         </w:rPr>
         <w:t>填充</w:t>
       </w:r>
       <w:r>
         <w:rPr>
-          <w:lang w:eastAsia="zh-Hans"/>
+          <w:lang/>
         </w:rPr>
         <w:t>颜色</w:t>
       </w:r>
@@ -4231,7 +4219,7 @@
       </w:r>
       <w:r>
         <w:rPr>
-          <w:lang w:eastAsia="zh-Hans"/>
+          <w:lang/>
         </w:rPr>
         <w:t>解析运行时</w:t>
       </w:r>
@@ -4258,7 +4246,7 @@
       </w:r>
       <w:r>
         <w:rPr>
-          <w:lang w:eastAsia="zh-Hans"/>
+          <w:lang/>
         </w:rPr>
         <w:t>解析运行时是否显示</w:t>
       </w:r>
@@ -4285,7 +4273,7 @@
       </w:r>
       <w:r>
         <w:rPr>
-          <w:lang w:eastAsia="zh-Hans"/>
+          <w:lang/>
         </w:rPr>
         <w:t>解析运行时是否旋转角度显示</w:t>
       </w:r>
@@ -4301,13 +4289,13 @@
       <w:pPr>
         <w:pStyle w:val="2"/>
         <w:rPr>
-          <w:lang w:eastAsia="zh-Hans"/>
+          <w:lang/>
         </w:rPr>
       </w:pPr>
       <w:bookmarkStart w:id="12" w:name="_Toc5615420"/>
       <w:r>
         <w:rPr>
-          <w:lang w:eastAsia="zh-Hans"/>
+          <w:lang/>
         </w:rPr>
         <w:t>2.</w:t>
       </w:r>
@@ -4357,13 +4345,13 @@
       <w:pPr>
         <w:pStyle w:val="2"/>
         <w:rPr>
-          <w:lang w:eastAsia="zh-Hans"/>
+          <w:lang/>
         </w:rPr>
       </w:pPr>
       <w:bookmarkStart w:id="13" w:name="_Toc5615421"/>
       <w:r>
         <w:rPr>
-          <w:lang w:eastAsia="zh-Hans"/>
+          <w:lang/>
         </w:rPr>
         <w:t>2.</w:t>
       </w:r>
@@ -4394,18 +4382,348 @@
         </w:rPr>
         <w:t>属性支持：</w:t>
       </w:r>
-      <w:r>
-        <w:rPr>
-          <w:rFonts w:hint="eastAsia"/>
-          <w:b/>
-        </w:rPr>
-        <w:t xml:space="preserve"> </w:t>
-      </w:r>
-      <w:r>
-        <w:rPr>
-          <w:rFonts w:hint="eastAsia"/>
-        </w:rPr>
-        <w:t>同“多边形”</w:t>
+    </w:p>
+    <w:p>
+      <w:r>
+        <w:rPr>
+          <w:rFonts w:hint="eastAsia"/>
+          <w:b/>
+        </w:rPr>
+        <w:t>ID</w:t>
+      </w:r>
+      <w:r>
+        <w:rPr>
+          <w:rFonts w:hint="eastAsia"/>
+        </w:rPr>
+        <w:t>：唯一标识符，本属性不可编辑。</w:t>
+      </w:r>
+    </w:p>
+    <w:p>
+      <w:r>
+        <w:rPr>
+          <w:rFonts w:hint="eastAsia"/>
+          <w:b/>
+        </w:rPr>
+        <w:t>X</w:t>
+      </w:r>
+      <w:r>
+        <w:rPr>
+          <w:rFonts w:hint="eastAsia"/>
+          <w:b/>
+        </w:rPr>
+        <w:t>坐标</w:t>
+      </w:r>
+      <w:r>
+        <w:rPr>
+          <w:rFonts w:hint="eastAsia"/>
+        </w:rPr>
+        <w:t>：相对于画面</w:t>
+      </w:r>
+      <w:r>
+        <w:rPr>
+          <w:lang/>
+        </w:rPr>
+        <w:t>页面左上角</w:t>
+      </w:r>
+      <w:r>
+        <w:rPr>
+          <w:rFonts w:hint="eastAsia"/>
+        </w:rPr>
+        <w:t>（坐标（</w:t>
+      </w:r>
+      <w:r>
+        <w:rPr>
+          <w:rFonts w:hint="eastAsia"/>
+        </w:rPr>
+        <w:t>0, 0</w:t>
+      </w:r>
+      <w:r>
+        <w:rPr>
+          <w:rFonts w:hint="eastAsia"/>
+        </w:rPr>
+        <w:t>））</w:t>
+      </w:r>
+      <w:r>
+        <w:rPr>
+          <w:lang/>
+        </w:rPr>
+        <w:t>的横向坐标值</w:t>
+      </w:r>
+      <w:r>
+        <w:rPr>
+          <w:rFonts w:hint="eastAsia"/>
+        </w:rPr>
+        <w:t>。值范围</w:t>
+      </w:r>
+      <w:r>
+        <w:rPr>
+          <w:rFonts w:hint="eastAsia"/>
+        </w:rPr>
+        <w:t>[0,</w:t>
+      </w:r>
+      <w:r>
+        <w:rPr>
+          <w:rFonts w:hint="eastAsia"/>
+        </w:rPr>
+        <w:t>画面宽度</w:t>
+      </w:r>
+      <w:r>
+        <w:rPr>
+          <w:rFonts w:hint="eastAsia"/>
+        </w:rPr>
+        <w:t>]</w:t>
+      </w:r>
+      <w:r>
+        <w:rPr>
+          <w:rFonts w:hint="eastAsia"/>
+        </w:rPr>
+        <w:t>。</w:t>
+      </w:r>
+    </w:p>
+    <w:p>
+      <w:r>
+        <w:rPr>
+          <w:rFonts w:hint="eastAsia"/>
+          <w:b/>
+        </w:rPr>
+        <w:t>Y</w:t>
+      </w:r>
+      <w:r>
+        <w:rPr>
+          <w:rFonts w:hint="eastAsia"/>
+          <w:b/>
+        </w:rPr>
+        <w:t>坐标</w:t>
+      </w:r>
+      <w:r>
+        <w:rPr>
+          <w:rFonts w:hint="eastAsia"/>
+        </w:rPr>
+        <w:t>：相对于画面</w:t>
+      </w:r>
+      <w:r>
+        <w:rPr>
+          <w:lang/>
+        </w:rPr>
+        <w:t>页面左上角</w:t>
+      </w:r>
+      <w:r>
+        <w:rPr>
+          <w:rFonts w:hint="eastAsia"/>
+        </w:rPr>
+        <w:t>（坐标（</w:t>
+      </w:r>
+      <w:r>
+        <w:rPr>
+          <w:rFonts w:hint="eastAsia"/>
+        </w:rPr>
+        <w:t>0, 0</w:t>
+      </w:r>
+      <w:r>
+        <w:rPr>
+          <w:rFonts w:hint="eastAsia"/>
+        </w:rPr>
+        <w:t>））</w:t>
+      </w:r>
+      <w:r>
+        <w:rPr>
+          <w:lang/>
+        </w:rPr>
+        <w:t>的</w:t>
+      </w:r>
+      <w:r>
+        <w:rPr>
+          <w:rFonts w:hint="eastAsia"/>
+        </w:rPr>
+        <w:t>众</w:t>
+      </w:r>
+      <w:r>
+        <w:rPr>
+          <w:lang/>
+        </w:rPr>
+        <w:t>向坐标值</w:t>
+      </w:r>
+      <w:r>
+        <w:rPr>
+          <w:rFonts w:hint="eastAsia"/>
+        </w:rPr>
+        <w:t>。值范围</w:t>
+      </w:r>
+      <w:r>
+        <w:rPr>
+          <w:rFonts w:hint="eastAsia"/>
+        </w:rPr>
+        <w:t>[0,</w:t>
+      </w:r>
+      <w:r>
+        <w:rPr>
+          <w:rFonts w:hint="eastAsia"/>
+        </w:rPr>
+        <w:t>画面高度</w:t>
+      </w:r>
+      <w:r>
+        <w:rPr>
+          <w:rFonts w:hint="eastAsia"/>
+        </w:rPr>
+        <w:t>]</w:t>
+      </w:r>
+      <w:r>
+        <w:rPr>
+          <w:rFonts w:hint="eastAsia"/>
+        </w:rPr>
+        <w:t>。</w:t>
+      </w:r>
+    </w:p>
+    <w:p>
+      <w:r>
+        <w:rPr>
+          <w:rFonts w:hint="eastAsia"/>
+          <w:b/>
+        </w:rPr>
+        <w:t>Z</w:t>
+      </w:r>
+      <w:r>
+        <w:rPr>
+          <w:rFonts w:hint="eastAsia"/>
+          <w:b/>
+        </w:rPr>
+        <w:t>值</w:t>
+      </w:r>
+      <w:r>
+        <w:rPr>
+          <w:rFonts w:hint="eastAsia"/>
+        </w:rPr>
+        <w:t>：等同</w:t>
+      </w:r>
+      <w:proofErr w:type="gramStart"/>
+      <w:r>
+        <w:rPr>
+          <w:rFonts w:hint="eastAsia"/>
+        </w:rPr>
+        <w:t>于图层的</w:t>
+      </w:r>
+      <w:proofErr w:type="gramEnd"/>
+      <w:r>
+        <w:rPr>
+          <w:rFonts w:hint="eastAsia"/>
+        </w:rPr>
+        <w:t>概念，当有叠加时，</w:t>
+      </w:r>
+      <w:r>
+        <w:rPr>
+          <w:rFonts w:hint="eastAsia"/>
+        </w:rPr>
+        <w:t>Z</w:t>
+      </w:r>
+      <w:r>
+        <w:rPr>
+          <w:rFonts w:hint="eastAsia"/>
+        </w:rPr>
+        <w:t>值大的覆盖</w:t>
+      </w:r>
+      <w:r>
+        <w:rPr>
+          <w:rFonts w:hint="eastAsia"/>
+        </w:rPr>
+        <w:t>Z</w:t>
+      </w:r>
+      <w:r>
+        <w:rPr>
+          <w:rFonts w:hint="eastAsia"/>
+        </w:rPr>
+        <w:t>值小的区域，显示</w:t>
+      </w:r>
+      <w:r>
+        <w:rPr>
+          <w:rFonts w:hint="eastAsia"/>
+        </w:rPr>
+        <w:t>Z</w:t>
+      </w:r>
+      <w:r>
+        <w:rPr>
+          <w:rFonts w:hint="eastAsia"/>
+        </w:rPr>
+        <w:t>值大的叠加区域。</w:t>
+      </w:r>
+    </w:p>
+    <w:p>
+      <w:r>
+        <w:rPr>
+          <w:b/>
+        </w:rPr>
+        <w:t>边框颜色</w:t>
+      </w:r>
+      <w:r>
+        <w:rPr>
+          <w:rFonts w:hint="eastAsia"/>
+        </w:rPr>
+        <w:t>：当边框宽度大于</w:t>
+      </w:r>
+      <w:r>
+        <w:rPr>
+          <w:rFonts w:hint="eastAsia"/>
+        </w:rPr>
+        <w:t>0</w:t>
+      </w:r>
+      <w:r>
+        <w:rPr>
+          <w:rFonts w:hint="eastAsia"/>
+        </w:rPr>
+        <w:t>时显示的边框颜色。</w:t>
+      </w:r>
+    </w:p>
+    <w:p>
+      <w:r>
+        <w:rPr>
+          <w:rFonts w:hint="eastAsia"/>
+          <w:b/>
+        </w:rPr>
+        <w:t>边框宽度</w:t>
+      </w:r>
+      <w:r>
+        <w:rPr>
+          <w:rFonts w:hint="eastAsia"/>
+        </w:rPr>
+        <w:t>：</w:t>
+      </w:r>
+      <w:r>
+        <w:rPr>
+          <w:lang/>
+        </w:rPr>
+        <w:t>解析运行时</w:t>
+      </w:r>
+      <w:r>
+        <w:rPr>
+          <w:rFonts w:hint="eastAsia"/>
+        </w:rPr>
+        <w:t>矩形区域的边框宽度。</w:t>
+      </w:r>
+    </w:p>
+    <w:p>
+      <w:r>
+        <w:rPr>
+          <w:rFonts w:hint="eastAsia"/>
+          <w:b/>
+        </w:rPr>
+        <w:t>角度</w:t>
+      </w:r>
+      <w:r>
+        <w:rPr>
+          <w:rFonts w:hint="eastAsia"/>
+        </w:rPr>
+        <w:t>：</w:t>
+      </w:r>
+      <w:r>
+        <w:rPr>
+          <w:lang/>
+        </w:rPr>
+        <w:t>解析运行时是否旋转角度显示</w:t>
+      </w:r>
+      <w:r>
+        <w:rPr>
+          <w:rFonts w:hint="eastAsia"/>
+        </w:rPr>
+        <w:t>。</w:t>
       </w:r>
     </w:p>
     <w:p/>
@@ -4413,13 +4731,13 @@
       <w:pPr>
         <w:pStyle w:val="2"/>
         <w:rPr>
-          <w:lang w:eastAsia="zh-Hans"/>
+          <w:lang/>
         </w:rPr>
       </w:pPr>
       <w:bookmarkStart w:id="14" w:name="_Toc5615422"/>
       <w:r>
         <w:rPr>
-          <w:lang w:eastAsia="zh-Hans"/>
+          <w:lang/>
         </w:rPr>
         <w:t>2.</w:t>
       </w:r>
@@ -4450,18 +4768,348 @@
         </w:rPr>
         <w:t>属性支持：</w:t>
       </w:r>
-      <w:r>
-        <w:rPr>
-          <w:rFonts w:hint="eastAsia"/>
-          <w:b/>
-        </w:rPr>
-        <w:t xml:space="preserve"> </w:t>
-      </w:r>
-      <w:r>
-        <w:rPr>
-          <w:rFonts w:hint="eastAsia"/>
-        </w:rPr>
-        <w:t>同“多边形”</w:t>
+    </w:p>
+    <w:p>
+      <w:r>
+        <w:rPr>
+          <w:rFonts w:hint="eastAsia"/>
+          <w:b/>
+        </w:rPr>
+        <w:t>ID</w:t>
+      </w:r>
+      <w:r>
+        <w:rPr>
+          <w:rFonts w:hint="eastAsia"/>
+        </w:rPr>
+        <w:t>：唯一标识符，本属性不可编辑。</w:t>
+      </w:r>
+    </w:p>
+    <w:p>
+      <w:r>
+        <w:rPr>
+          <w:rFonts w:hint="eastAsia"/>
+          <w:b/>
+        </w:rPr>
+        <w:t>X</w:t>
+      </w:r>
+      <w:r>
+        <w:rPr>
+          <w:rFonts w:hint="eastAsia"/>
+          <w:b/>
+        </w:rPr>
+        <w:t>坐标</w:t>
+      </w:r>
+      <w:r>
+        <w:rPr>
+          <w:rFonts w:hint="eastAsia"/>
+        </w:rPr>
+        <w:t>：相对于画面</w:t>
+      </w:r>
+      <w:r>
+        <w:rPr>
+          <w:lang/>
+        </w:rPr>
+        <w:t>页面左上角</w:t>
+      </w:r>
+      <w:r>
+        <w:rPr>
+          <w:rFonts w:hint="eastAsia"/>
+        </w:rPr>
+        <w:t>（坐标（</w:t>
+      </w:r>
+      <w:r>
+        <w:rPr>
+          <w:rFonts w:hint="eastAsia"/>
+        </w:rPr>
+        <w:t>0, 0</w:t>
+      </w:r>
+      <w:r>
+        <w:rPr>
+          <w:rFonts w:hint="eastAsia"/>
+        </w:rPr>
+        <w:t>））</w:t>
+      </w:r>
+      <w:r>
+        <w:rPr>
+          <w:lang/>
+        </w:rPr>
+        <w:t>的横向坐标值</w:t>
+      </w:r>
+      <w:r>
+        <w:rPr>
+          <w:rFonts w:hint="eastAsia"/>
+        </w:rPr>
+        <w:t>。值范围</w:t>
+      </w:r>
+      <w:r>
+        <w:rPr>
+          <w:rFonts w:hint="eastAsia"/>
+        </w:rPr>
+        <w:t>[0,</w:t>
+      </w:r>
+      <w:r>
+        <w:rPr>
+          <w:rFonts w:hint="eastAsia"/>
+        </w:rPr>
+        <w:t>画面宽度</w:t>
+      </w:r>
+      <w:r>
+        <w:rPr>
+          <w:rFonts w:hint="eastAsia"/>
+        </w:rPr>
+        <w:t>]</w:t>
+      </w:r>
+      <w:r>
+        <w:rPr>
+          <w:rFonts w:hint="eastAsia"/>
+        </w:rPr>
+        <w:t>。</w:t>
+      </w:r>
+    </w:p>
+    <w:p>
+      <w:r>
+        <w:rPr>
+          <w:rFonts w:hint="eastAsia"/>
+          <w:b/>
+        </w:rPr>
+        <w:t>Y</w:t>
+      </w:r>
+      <w:r>
+        <w:rPr>
+          <w:rFonts w:hint="eastAsia"/>
+          <w:b/>
+        </w:rPr>
+        <w:t>坐标</w:t>
+      </w:r>
+      <w:r>
+        <w:rPr>
+          <w:rFonts w:hint="eastAsia"/>
+        </w:rPr>
+        <w:t>：相对于画面</w:t>
+      </w:r>
+      <w:r>
+        <w:rPr>
+          <w:lang/>
+        </w:rPr>
+        <w:t>页面左上角</w:t>
+      </w:r>
+      <w:r>
+        <w:rPr>
+          <w:rFonts w:hint="eastAsia"/>
+        </w:rPr>
+        <w:t>（坐标（</w:t>
+      </w:r>
+      <w:r>
+        <w:rPr>
+          <w:rFonts w:hint="eastAsia"/>
+        </w:rPr>
+        <w:t>0, 0</w:t>
+      </w:r>
+      <w:r>
+        <w:rPr>
+          <w:rFonts w:hint="eastAsia"/>
+        </w:rPr>
+        <w:t>））</w:t>
+      </w:r>
+      <w:r>
+        <w:rPr>
+          <w:lang/>
+        </w:rPr>
+        <w:t>的</w:t>
+      </w:r>
+      <w:r>
+        <w:rPr>
+          <w:rFonts w:hint="eastAsia"/>
+        </w:rPr>
+        <w:t>众</w:t>
+      </w:r>
+      <w:r>
+        <w:rPr>
+          <w:lang/>
+        </w:rPr>
+        <w:t>向坐标值</w:t>
+      </w:r>
+      <w:r>
+        <w:rPr>
+          <w:rFonts w:hint="eastAsia"/>
+        </w:rPr>
+        <w:t>。值范围</w:t>
+      </w:r>
+      <w:r>
+        <w:rPr>
+          <w:rFonts w:hint="eastAsia"/>
+        </w:rPr>
+        <w:t>[0,</w:t>
+      </w:r>
+      <w:r>
+        <w:rPr>
+          <w:rFonts w:hint="eastAsia"/>
+        </w:rPr>
+        <w:t>画面高度</w:t>
+      </w:r>
+      <w:r>
+        <w:rPr>
+          <w:rFonts w:hint="eastAsia"/>
+        </w:rPr>
+        <w:t>]</w:t>
+      </w:r>
+      <w:r>
+        <w:rPr>
+          <w:rFonts w:hint="eastAsia"/>
+        </w:rPr>
+        <w:t>。</w:t>
+      </w:r>
+    </w:p>
+    <w:p>
+      <w:r>
+        <w:rPr>
+          <w:rFonts w:hint="eastAsia"/>
+          <w:b/>
+        </w:rPr>
+        <w:t>Z</w:t>
+      </w:r>
+      <w:r>
+        <w:rPr>
+          <w:rFonts w:hint="eastAsia"/>
+          <w:b/>
+        </w:rPr>
+        <w:t>值</w:t>
+      </w:r>
+      <w:r>
+        <w:rPr>
+          <w:rFonts w:hint="eastAsia"/>
+        </w:rPr>
+        <w:t>：等同</w:t>
+      </w:r>
+      <w:proofErr w:type="gramStart"/>
+      <w:r>
+        <w:rPr>
+          <w:rFonts w:hint="eastAsia"/>
+        </w:rPr>
+        <w:t>于图层的</w:t>
+      </w:r>
+      <w:proofErr w:type="gramEnd"/>
+      <w:r>
+        <w:rPr>
+          <w:rFonts w:hint="eastAsia"/>
+        </w:rPr>
+        <w:t>概念，当有叠加时，</w:t>
+      </w:r>
+      <w:r>
+        <w:rPr>
+          <w:rFonts w:hint="eastAsia"/>
+        </w:rPr>
+        <w:t>Z</w:t>
+      </w:r>
+      <w:r>
+        <w:rPr>
+          <w:rFonts w:hint="eastAsia"/>
+        </w:rPr>
+        <w:t>值大的覆盖</w:t>
+      </w:r>
+      <w:r>
+        <w:rPr>
+          <w:rFonts w:hint="eastAsia"/>
+        </w:rPr>
+        <w:t>Z</w:t>
+      </w:r>
+      <w:r>
+        <w:rPr>
+          <w:rFonts w:hint="eastAsia"/>
+        </w:rPr>
+        <w:t>值小的区域，显示</w:t>
+      </w:r>
+      <w:r>
+        <w:rPr>
+          <w:rFonts w:hint="eastAsia"/>
+        </w:rPr>
+        <w:t>Z</w:t>
+      </w:r>
+      <w:r>
+        <w:rPr>
+          <w:rFonts w:hint="eastAsia"/>
+        </w:rPr>
+        <w:t>值大的叠加区域。</w:t>
+      </w:r>
+    </w:p>
+    <w:p>
+      <w:r>
+        <w:rPr>
+          <w:b/>
+        </w:rPr>
+        <w:t>边框颜色</w:t>
+      </w:r>
+      <w:r>
+        <w:rPr>
+          <w:rFonts w:hint="eastAsia"/>
+        </w:rPr>
+        <w:t>：当边框宽度大于</w:t>
+      </w:r>
+      <w:r>
+        <w:rPr>
+          <w:rFonts w:hint="eastAsia"/>
+        </w:rPr>
+        <w:t>0</w:t>
+      </w:r>
+      <w:r>
+        <w:rPr>
+          <w:rFonts w:hint="eastAsia"/>
+        </w:rPr>
+        <w:t>时显示的边框颜色。</w:t>
+      </w:r>
+    </w:p>
+    <w:p>
+      <w:r>
+        <w:rPr>
+          <w:rFonts w:hint="eastAsia"/>
+          <w:b/>
+        </w:rPr>
+        <w:t>边框宽度</w:t>
+      </w:r>
+      <w:r>
+        <w:rPr>
+          <w:rFonts w:hint="eastAsia"/>
+        </w:rPr>
+        <w:t>：</w:t>
+      </w:r>
+      <w:r>
+        <w:rPr>
+          <w:lang/>
+        </w:rPr>
+        <w:t>解析运行时</w:t>
+      </w:r>
+      <w:r>
+        <w:rPr>
+          <w:rFonts w:hint="eastAsia"/>
+        </w:rPr>
+        <w:t>矩形区域的边框宽度。</w:t>
+      </w:r>
+    </w:p>
+    <w:p>
+      <w:r>
+        <w:rPr>
+          <w:rFonts w:hint="eastAsia"/>
+          <w:b/>
+        </w:rPr>
+        <w:t>角度</w:t>
+      </w:r>
+      <w:r>
+        <w:rPr>
+          <w:rFonts w:hint="eastAsia"/>
+        </w:rPr>
+        <w:t>：</w:t>
+      </w:r>
+      <w:r>
+        <w:rPr>
+          <w:lang/>
+        </w:rPr>
+        <w:t>解析运行时是否旋转角度显示</w:t>
+      </w:r>
+      <w:r>
+        <w:rPr>
+          <w:rFonts w:hint="eastAsia"/>
+        </w:rPr>
+        <w:t>。</w:t>
       </w:r>
     </w:p>
     <w:p/>
@@ -4469,13 +5117,13 @@
       <w:pPr>
         <w:pStyle w:val="2"/>
         <w:rPr>
-          <w:lang w:eastAsia="zh-Hans"/>
+          <w:lang/>
         </w:rPr>
       </w:pPr>
       <w:bookmarkStart w:id="15" w:name="_Toc5615423"/>
       <w:r>
         <w:rPr>
-          <w:lang w:eastAsia="zh-Hans"/>
+          <w:lang/>
         </w:rPr>
         <w:t>2.</w:t>
       </w:r>
@@ -4525,13 +5173,13 @@
       <w:pPr>
         <w:pStyle w:val="2"/>
         <w:rPr>
-          <w:lang w:eastAsia="zh-Hans"/>
+          <w:lang/>
         </w:rPr>
       </w:pPr>
       <w:bookmarkStart w:id="16" w:name="_Toc5615424"/>
       <w:r>
         <w:rPr>
-          <w:lang w:eastAsia="zh-Hans"/>
+          <w:lang/>
         </w:rPr>
         <w:t>2.</w:t>
       </w:r>
@@ -4569,6 +5217,7 @@
           <w:rFonts w:hint="eastAsia"/>
           <w:b/>
         </w:rPr>
+        <w:lastRenderedPageBreak/>
         <w:t>ID</w:t>
       </w:r>
       <w:r>
@@ -4601,7 +5250,7 @@
       </w:r>
       <w:r>
         <w:rPr>
-          <w:lang w:eastAsia="zh-Hans"/>
+          <w:lang/>
         </w:rPr>
         <w:t>页面左上角</w:t>
       </w:r>
@@ -4625,7 +5274,7 @@
       </w:r>
       <w:r>
         <w:rPr>
-          <w:lang w:eastAsia="zh-Hans"/>
+          <w:lang/>
         </w:rPr>
         <w:t>的横向坐标值</w:t>
       </w:r>
@@ -4683,7 +5332,7 @@
       </w:r>
       <w:r>
         <w:rPr>
-          <w:lang w:eastAsia="zh-Hans"/>
+          <w:lang/>
         </w:rPr>
         <w:t>页面左上角</w:t>
       </w:r>
@@ -4707,7 +5356,7 @@
       </w:r>
       <w:r>
         <w:rPr>
-          <w:lang w:eastAsia="zh-Hans"/>
+          <w:lang/>
         </w:rPr>
         <w:t>的</w:t>
       </w:r>
@@ -4719,7 +5368,7 @@
       </w:r>
       <w:r>
         <w:rPr>
-          <w:lang w:eastAsia="zh-Hans"/>
+          <w:lang/>
         </w:rPr>
         <w:t>向坐标值</w:t>
       </w:r>
@@ -4842,7 +5491,7 @@
       </w:r>
       <w:r>
         <w:rPr>
-          <w:lang w:eastAsia="zh-Hans"/>
+          <w:lang/>
         </w:rPr>
         <w:t>显示宽度</w:t>
       </w:r>
@@ -4869,7 +5518,7 @@
       </w:r>
       <w:r>
         <w:rPr>
-          <w:lang w:eastAsia="zh-Hans"/>
+          <w:lang/>
         </w:rPr>
         <w:t>显示</w:t>
       </w:r>
@@ -4881,7 +5530,7 @@
       </w:r>
       <w:r>
         <w:rPr>
-          <w:lang w:eastAsia="zh-Hans"/>
+          <w:lang/>
         </w:rPr>
         <w:t>度</w:t>
       </w:r>
@@ -4914,7 +5563,7 @@
       </w:r>
       <w:r>
         <w:rPr>
-          <w:lang w:eastAsia="zh-Hans"/>
+          <w:lang/>
         </w:rPr>
         <w:t>解析运行时显示的图片</w:t>
       </w:r>
@@ -4941,7 +5590,7 @@
       </w:r>
       <w:r>
         <w:rPr>
-          <w:lang w:eastAsia="zh-Hans"/>
+          <w:lang/>
         </w:rPr>
         <w:t>解析运行时图片是否按原尺寸显示</w:t>
       </w:r>
@@ -4968,7 +5617,7 @@
       </w:r>
       <w:r>
         <w:rPr>
-          <w:lang w:eastAsia="zh-Hans"/>
+          <w:lang/>
         </w:rPr>
         <w:t>解析运行时的背景颜色</w:t>
       </w:r>
@@ -4995,7 +5644,7 @@
       </w:r>
       <w:r>
         <w:rPr>
-          <w:lang w:eastAsia="zh-Hans"/>
+          <w:lang/>
         </w:rPr>
         <w:t>解析运行时的背景颜色不显示</w:t>
       </w:r>
@@ -5007,7 +5656,7 @@
       </w:r>
       <w:r>
         <w:rPr>
-          <w:lang w:eastAsia="zh-Hans"/>
+          <w:lang/>
         </w:rPr>
         <w:t>解析运行时的背景颜色显示</w:t>
       </w:r>
@@ -5060,7 +5709,7 @@
       </w:r>
       <w:r>
         <w:rPr>
-          <w:lang w:eastAsia="zh-Hans"/>
+          <w:lang/>
         </w:rPr>
         <w:t>解析运行时</w:t>
       </w:r>
@@ -5087,7 +5736,7 @@
       </w:r>
       <w:r>
         <w:rPr>
-          <w:lang w:eastAsia="zh-Hans"/>
+          <w:lang/>
         </w:rPr>
         <w:t>解析运行时是否显示</w:t>
       </w:r>
@@ -5114,7 +5763,7 @@
       </w:r>
       <w:r>
         <w:rPr>
-          <w:lang w:eastAsia="zh-Hans"/>
+          <w:lang/>
         </w:rPr>
         <w:t>解析运行时是否旋转角度显示</w:t>
       </w:r>
@@ -5131,13 +5780,13 @@
       <w:pPr>
         <w:pStyle w:val="2"/>
         <w:rPr>
-          <w:lang w:eastAsia="zh-Hans"/>
+          <w:lang/>
         </w:rPr>
       </w:pPr>
       <w:bookmarkStart w:id="17" w:name="_Toc5615425"/>
       <w:r>
         <w:rPr>
-          <w:lang w:eastAsia="zh-Hans"/>
+          <w:lang/>
         </w:rPr>
         <w:t>2.</w:t>
       </w:r>
@@ -5207,7 +5856,7 @@
       </w:r>
       <w:r>
         <w:rPr>
-          <w:lang w:eastAsia="zh-Hans"/>
+          <w:lang/>
         </w:rPr>
         <w:t>页面左上角</w:t>
       </w:r>
@@ -5231,7 +5880,7 @@
       </w:r>
       <w:r>
         <w:rPr>
-          <w:lang w:eastAsia="zh-Hans"/>
+          <w:lang/>
         </w:rPr>
         <w:t>的横向坐标值</w:t>
       </w:r>
@@ -5289,7 +5938,7 @@
       </w:r>
       <w:r>
         <w:rPr>
-          <w:lang w:eastAsia="zh-Hans"/>
+          <w:lang/>
         </w:rPr>
         <w:t>页面左上角</w:t>
       </w:r>
@@ -5313,7 +5962,7 @@
       </w:r>
       <w:r>
         <w:rPr>
-          <w:lang w:eastAsia="zh-Hans"/>
+          <w:lang/>
         </w:rPr>
         <w:t>的</w:t>
       </w:r>
@@ -5325,7 +5974,7 @@
       </w:r>
       <w:r>
         <w:rPr>
-          <w:lang w:eastAsia="zh-Hans"/>
+          <w:lang/>
         </w:rPr>
         <w:t>向坐标值</w:t>
       </w:r>
@@ -5448,7 +6097,7 @@
       </w:r>
       <w:r>
         <w:rPr>
-          <w:lang w:eastAsia="zh-Hans"/>
+          <w:lang/>
         </w:rPr>
         <w:t>显示宽度</w:t>
       </w:r>
@@ -5475,7 +6124,7 @@
       </w:r>
       <w:r>
         <w:rPr>
-          <w:lang w:eastAsia="zh-Hans"/>
+          <w:lang/>
         </w:rPr>
         <w:t>显示</w:t>
       </w:r>
@@ -5487,7 +6136,7 @@
       </w:r>
       <w:r>
         <w:rPr>
-          <w:lang w:eastAsia="zh-Hans"/>
+          <w:lang/>
         </w:rPr>
         <w:t>度</w:t>
       </w:r>
@@ -5650,20 +6299,20 @@
       </w:r>
       <w:r>
         <w:rPr>
-          <w:lang w:eastAsia="zh-Hans"/>
+          <w:lang/>
         </w:rPr>
         <w:t>解析运行时的</w:t>
       </w:r>
       <w:r>
         <w:rPr>
           <w:rFonts w:hint="eastAsia"/>
-          <w:lang w:eastAsia="zh-Hans"/>
+          <w:lang/>
         </w:rPr>
         <w:t>按钮显示的</w:t>
       </w:r>
       <w:r>
         <w:rPr>
-          <w:lang w:eastAsia="zh-Hans"/>
+          <w:lang/>
         </w:rPr>
         <w:t>颜色</w:t>
       </w:r>
@@ -5703,7 +6352,7 @@
       </w:r>
       <w:r>
         <w:rPr>
-          <w:lang w:eastAsia="zh-Hans"/>
+          <w:lang/>
         </w:rPr>
         <w:t>文本可见</w:t>
       </w:r>
@@ -5721,7 +6370,7 @@
       </w:r>
       <w:r>
         <w:rPr>
-          <w:lang w:eastAsia="zh-Hans"/>
+          <w:lang/>
         </w:rPr>
         <w:t>形状及文本都可见</w:t>
       </w:r>
@@ -5748,7 +6397,7 @@
       </w:r>
       <w:r>
         <w:rPr>
-          <w:lang w:eastAsia="zh-Hans"/>
+          <w:lang/>
         </w:rPr>
         <w:t>解析运行时文本显示的字体大小</w:t>
       </w:r>
@@ -5760,7 +6409,7 @@
       </w:r>
       <w:r>
         <w:rPr>
-          <w:lang w:eastAsia="zh-Hans"/>
+          <w:lang/>
         </w:rPr>
         <w:t>颜色等</w:t>
       </w:r>
@@ -5828,7 +6477,7 @@
       </w:r>
       <w:r>
         <w:rPr>
-          <w:lang w:eastAsia="zh-Hans"/>
+          <w:lang/>
         </w:rPr>
         <w:t>解析运行时是否显示</w:t>
       </w:r>
@@ -5861,7 +6510,7 @@
           <w:noProof/>
         </w:rPr>
         <w:drawing>
-          <wp:anchor distT="0" distB="0" distL="114300" distR="114300" simplePos="0" relativeHeight="251660288" behindDoc="1" locked="0" layoutInCell="1" allowOverlap="1" wp14:anchorId="327D5826" wp14:editId="0DAB77BC">
+          <wp:anchor distT="0" distB="0" distL="114300" distR="114300" simplePos="0" relativeHeight="251660288" behindDoc="1" locked="0" layoutInCell="1" allowOverlap="1">
             <wp:simplePos x="0" y="0"/>
             <wp:positionH relativeFrom="column">
               <wp:posOffset>188595</wp:posOffset>
@@ -5886,10 +6535,10 @@
                     </pic:cNvPicPr>
                   </pic:nvPicPr>
                   <pic:blipFill>
-                    <a:blip r:embed="rId12">
+                    <a:blip r:embed="rId11" cstate="print">
                       <a:extLst>
                         <a:ext uri="{28A0092B-C50C-407E-A947-70E740481C1C}">
-                          <a14:useLocalDpi xmlns:a14="http://schemas.microsoft.com/office/drawing/2010/main" val="0"/>
+                          <a14:useLocalDpi xmlns:a14="http://schemas.microsoft.com/office/drawing/2010/main" xmlns:wps="http://schemas.microsoft.com/office/word/2010/wordprocessingShape" xmlns:wpi="http://schemas.microsoft.com/office/word/2010/wordprocessingInk" xmlns:wpg="http://schemas.microsoft.com/office/word/2010/wordprocessingGroup" xmlns:w14="http://schemas.microsoft.com/office/word/2010/wordml" xmlns:w="http://schemas.openxmlformats.org/wordprocessingml/2006/main" xmlns:w10="urn:schemas-microsoft-com:office:word" xmlns:wp14="http://schemas.microsoft.com/office/word/2010/wordprocessingDrawing" xmlns:v="urn:schemas-microsoft-com:vml" xmlns:o="urn:schemas-microsoft-com:office:office" xmlns:mc="http://schemas.openxmlformats.org/markup-compatibility/2006" xmlns:wpc="http://schemas.microsoft.com/office/word/2010/wordprocessingCanvas" xmlns="" val="0"/>
                         </a:ext>
                       </a:extLst>
                     </a:blip>
@@ -5914,12 +6563,6 @@
                 </pic:pic>
               </a:graphicData>
             </a:graphic>
-            <wp14:sizeRelH relativeFrom="page">
-              <wp14:pctWidth>0</wp14:pctWidth>
-            </wp14:sizeRelH>
-            <wp14:sizeRelV relativeFrom="page">
-              <wp14:pctHeight>0</wp14:pctHeight>
-            </wp14:sizeRelV>
           </wp:anchor>
         </w:drawing>
       </w:r>
@@ -5952,7 +6595,7 @@
       </w:r>
       <w:r>
         <w:rPr>
-          <w:lang w:eastAsia="zh-Hans"/>
+          <w:lang/>
         </w:rPr>
         <w:t>解析运行时是否旋转角度显示</w:t>
       </w:r>
@@ -5972,7 +6615,749 @@
       <w:bookmarkStart w:id="18" w:name="_Toc5615426"/>
       <w:r>
         <w:rPr>
-          <w:lang w:eastAsia="zh-Hans"/>
+          <w:lang/>
+        </w:rPr>
+        <w:t>2.1</w:t>
+      </w:r>
+      <w:r>
+        <w:rPr>
+          <w:rFonts w:hint="eastAsia"/>
+        </w:rPr>
+        <w:t>0</w:t>
+      </w:r>
+      <w:r>
+        <w:rPr>
+          <w:rFonts w:hint="eastAsia"/>
+        </w:rPr>
+        <w:t>输入编辑框</w:t>
+      </w:r>
+      <w:bookmarkEnd w:id="18"/>
+    </w:p>
+    <w:p>
+      <w:r>
+        <w:rPr>
+          <w:rFonts w:hint="eastAsia"/>
+        </w:rPr>
+        <w:t>解释运行时，焦点进入触发软键盘输入内容，焦点失去关闭软键盘。软件键盘</w:t>
+      </w:r>
+      <w:r>
+        <w:rPr>
+          <w:rFonts w:hint="eastAsia"/>
+        </w:rPr>
+        <w:t>OK</w:t>
+      </w:r>
+      <w:r>
+        <w:rPr>
+          <w:rFonts w:hint="eastAsia"/>
+        </w:rPr>
+        <w:t>同步内容信息。</w:t>
+      </w:r>
+    </w:p>
+    <w:p/>
+    <w:p>
+      <w:pPr>
+        <w:rPr>
+          <w:b/>
+        </w:rPr>
+      </w:pPr>
+      <w:r>
+        <w:rPr>
+          <w:rFonts w:hint="eastAsia"/>
+          <w:b/>
+        </w:rPr>
+        <w:t>属性支持：</w:t>
+      </w:r>
+    </w:p>
+    <w:p>
+      <w:r>
+        <w:rPr>
+          <w:rFonts w:hint="eastAsia"/>
+          <w:b/>
+        </w:rPr>
+        <w:t>ID</w:t>
+      </w:r>
+      <w:r>
+        <w:rPr>
+          <w:rFonts w:hint="eastAsia"/>
+        </w:rPr>
+        <w:t>：唯一标识符，本属性不可编辑。</w:t>
+      </w:r>
+    </w:p>
+    <w:p>
+      <w:r>
+        <w:rPr>
+          <w:rFonts w:hint="eastAsia"/>
+          <w:b/>
+        </w:rPr>
+        <w:t>选择变量</w:t>
+      </w:r>
+      <w:r>
+        <w:rPr>
+          <w:rFonts w:hint="eastAsia"/>
+        </w:rPr>
+        <w:t>：控件关联变量。</w:t>
+      </w:r>
+    </w:p>
+    <w:p>
+      <w:r>
+        <w:rPr>
+          <w:rFonts w:hint="eastAsia"/>
+          <w:b/>
+        </w:rPr>
+        <w:t>X</w:t>
+      </w:r>
+      <w:r>
+        <w:rPr>
+          <w:rFonts w:hint="eastAsia"/>
+          <w:b/>
+        </w:rPr>
+        <w:t>坐标</w:t>
+      </w:r>
+      <w:r>
+        <w:rPr>
+          <w:rFonts w:hint="eastAsia"/>
+        </w:rPr>
+        <w:t>：相对于画面</w:t>
+      </w:r>
+      <w:r>
+        <w:rPr>
+          <w:lang/>
+        </w:rPr>
+        <w:t>页面左上角</w:t>
+      </w:r>
+      <w:r>
+        <w:rPr>
+          <w:rFonts w:hint="eastAsia"/>
+        </w:rPr>
+        <w:t>（坐标（</w:t>
+      </w:r>
+      <w:r>
+        <w:rPr>
+          <w:rFonts w:hint="eastAsia"/>
+        </w:rPr>
+        <w:t>0, 0</w:t>
+      </w:r>
+      <w:r>
+        <w:rPr>
+          <w:rFonts w:hint="eastAsia"/>
+        </w:rPr>
+        <w:t>））</w:t>
+      </w:r>
+      <w:r>
+        <w:rPr>
+          <w:lang/>
+        </w:rPr>
+        <w:t>的横向坐标值</w:t>
+      </w:r>
+      <w:r>
+        <w:rPr>
+          <w:rFonts w:hint="eastAsia"/>
+        </w:rPr>
+        <w:t>。值范围</w:t>
+      </w:r>
+      <w:r>
+        <w:rPr>
+          <w:rFonts w:hint="eastAsia"/>
+        </w:rPr>
+        <w:t>[0,</w:t>
+      </w:r>
+      <w:r>
+        <w:rPr>
+          <w:rFonts w:hint="eastAsia"/>
+        </w:rPr>
+        <w:t>画面宽度</w:t>
+      </w:r>
+      <w:r>
+        <w:rPr>
+          <w:rFonts w:hint="eastAsia"/>
+        </w:rPr>
+        <w:t>]</w:t>
+      </w:r>
+      <w:r>
+        <w:rPr>
+          <w:rFonts w:hint="eastAsia"/>
+        </w:rPr>
+        <w:t>。</w:t>
+      </w:r>
+    </w:p>
+    <w:p>
+      <w:r>
+        <w:rPr>
+          <w:rFonts w:hint="eastAsia"/>
+          <w:b/>
+        </w:rPr>
+        <w:t>Y</w:t>
+      </w:r>
+      <w:r>
+        <w:rPr>
+          <w:rFonts w:hint="eastAsia"/>
+          <w:b/>
+        </w:rPr>
+        <w:t>坐标</w:t>
+      </w:r>
+      <w:r>
+        <w:rPr>
+          <w:rFonts w:hint="eastAsia"/>
+        </w:rPr>
+        <w:t>：相对于画面</w:t>
+      </w:r>
+      <w:r>
+        <w:rPr>
+          <w:lang/>
+        </w:rPr>
+        <w:t>页面左上角</w:t>
+      </w:r>
+      <w:r>
+        <w:rPr>
+          <w:rFonts w:hint="eastAsia"/>
+        </w:rPr>
+        <w:t>（坐标（</w:t>
+      </w:r>
+      <w:r>
+        <w:rPr>
+          <w:rFonts w:hint="eastAsia"/>
+        </w:rPr>
+        <w:t>0, 0</w:t>
+      </w:r>
+      <w:r>
+        <w:rPr>
+          <w:rFonts w:hint="eastAsia"/>
+        </w:rPr>
+        <w:t>））</w:t>
+      </w:r>
+      <w:r>
+        <w:rPr>
+          <w:lang/>
+        </w:rPr>
+        <w:t>的</w:t>
+      </w:r>
+      <w:r>
+        <w:rPr>
+          <w:rFonts w:hint="eastAsia"/>
+        </w:rPr>
+        <w:t>众</w:t>
+      </w:r>
+      <w:r>
+        <w:rPr>
+          <w:lang/>
+        </w:rPr>
+        <w:t>向坐标值</w:t>
+      </w:r>
+      <w:r>
+        <w:rPr>
+          <w:rFonts w:hint="eastAsia"/>
+        </w:rPr>
+        <w:t>。值范围</w:t>
+      </w:r>
+      <w:r>
+        <w:rPr>
+          <w:rFonts w:hint="eastAsia"/>
+        </w:rPr>
+        <w:t>[0,</w:t>
+      </w:r>
+      <w:r>
+        <w:rPr>
+          <w:rFonts w:hint="eastAsia"/>
+        </w:rPr>
+        <w:t>画面高度</w:t>
+      </w:r>
+      <w:r>
+        <w:rPr>
+          <w:rFonts w:hint="eastAsia"/>
+        </w:rPr>
+        <w:t>]</w:t>
+      </w:r>
+      <w:r>
+        <w:rPr>
+          <w:rFonts w:hint="eastAsia"/>
+        </w:rPr>
+        <w:t>。</w:t>
+      </w:r>
+    </w:p>
+    <w:p>
+      <w:r>
+        <w:rPr>
+          <w:rFonts w:hint="eastAsia"/>
+          <w:b/>
+        </w:rPr>
+        <w:t>Z</w:t>
+      </w:r>
+      <w:r>
+        <w:rPr>
+          <w:rFonts w:hint="eastAsia"/>
+          <w:b/>
+        </w:rPr>
+        <w:t>值</w:t>
+      </w:r>
+      <w:r>
+        <w:rPr>
+          <w:rFonts w:hint="eastAsia"/>
+        </w:rPr>
+        <w:t>：等同</w:t>
+      </w:r>
+      <w:proofErr w:type="gramStart"/>
+      <w:r>
+        <w:rPr>
+          <w:rFonts w:hint="eastAsia"/>
+        </w:rPr>
+        <w:t>于图层的</w:t>
+      </w:r>
+      <w:proofErr w:type="gramEnd"/>
+      <w:r>
+        <w:rPr>
+          <w:rFonts w:hint="eastAsia"/>
+        </w:rPr>
+        <w:t>概念，当有叠加时，</w:t>
+      </w:r>
+      <w:r>
+        <w:rPr>
+          <w:rFonts w:hint="eastAsia"/>
+        </w:rPr>
+        <w:t>Z</w:t>
+      </w:r>
+      <w:r>
+        <w:rPr>
+          <w:rFonts w:hint="eastAsia"/>
+        </w:rPr>
+        <w:t>值大的覆盖</w:t>
+      </w:r>
+      <w:r>
+        <w:rPr>
+          <w:rFonts w:hint="eastAsia"/>
+        </w:rPr>
+        <w:t>Z</w:t>
+      </w:r>
+      <w:r>
+        <w:rPr>
+          <w:rFonts w:hint="eastAsia"/>
+        </w:rPr>
+        <w:t>值小的区域，显示</w:t>
+      </w:r>
+      <w:r>
+        <w:rPr>
+          <w:rFonts w:hint="eastAsia"/>
+        </w:rPr>
+        <w:t>Z</w:t>
+      </w:r>
+      <w:r>
+        <w:rPr>
+          <w:rFonts w:hint="eastAsia"/>
+        </w:rPr>
+        <w:t>值大的叠加区域。</w:t>
+      </w:r>
+    </w:p>
+    <w:p>
+      <w:r>
+        <w:rPr>
+          <w:rFonts w:hint="eastAsia"/>
+          <w:b/>
+        </w:rPr>
+        <w:t>宽度</w:t>
+      </w:r>
+      <w:r>
+        <w:rPr>
+          <w:rFonts w:hint="eastAsia"/>
+        </w:rPr>
+        <w:t>：文本标签的最大</w:t>
+      </w:r>
+      <w:r>
+        <w:rPr>
+          <w:lang/>
+        </w:rPr>
+        <w:t>显示宽度</w:t>
+      </w:r>
+      <w:r>
+        <w:rPr>
+          <w:rFonts w:hint="eastAsia"/>
+        </w:rPr>
+        <w:t>。</w:t>
+      </w:r>
+    </w:p>
+    <w:p>
+      <w:r>
+        <w:rPr>
+          <w:rFonts w:hint="eastAsia"/>
+          <w:b/>
+        </w:rPr>
+        <w:t>高度</w:t>
+      </w:r>
+      <w:r>
+        <w:rPr>
+          <w:rFonts w:hint="eastAsia"/>
+        </w:rPr>
+        <w:t>：文本标签的最大</w:t>
+      </w:r>
+      <w:r>
+        <w:rPr>
+          <w:lang/>
+        </w:rPr>
+        <w:t>显示</w:t>
+      </w:r>
+      <w:r>
+        <w:rPr>
+          <w:rFonts w:hint="eastAsia"/>
+        </w:rPr>
+        <w:t>高</w:t>
+      </w:r>
+      <w:r>
+        <w:rPr>
+          <w:lang/>
+        </w:rPr>
+        <w:t>度</w:t>
+      </w:r>
+      <w:r>
+        <w:rPr>
+          <w:rFonts w:hint="eastAsia"/>
+        </w:rPr>
+        <w:t>。</w:t>
+      </w:r>
+    </w:p>
+    <w:p>
+      <w:r>
+        <w:rPr>
+          <w:rFonts w:hint="eastAsia"/>
+          <w:b/>
+        </w:rPr>
+        <w:t>水平对齐</w:t>
+      </w:r>
+      <w:r>
+        <w:rPr>
+          <w:rFonts w:hint="eastAsia"/>
+        </w:rPr>
+        <w:t>：显示时在矩形区域</w:t>
+      </w:r>
+      <w:r>
+        <w:rPr>
+          <w:rFonts w:hint="eastAsia"/>
+        </w:rPr>
+        <w:t>[x, y, width, height]</w:t>
+      </w:r>
+      <w:r>
+        <w:rPr>
+          <w:rFonts w:hint="eastAsia"/>
+        </w:rPr>
+        <w:t>的横向对齐方式，“左对齐，居中对齐，右对齐”。</w:t>
+      </w:r>
+    </w:p>
+    <w:p>
+      <w:r>
+        <w:rPr>
+          <w:rFonts w:hint="eastAsia"/>
+          <w:b/>
+        </w:rPr>
+        <w:t>垂直对齐</w:t>
+      </w:r>
+      <w:r>
+        <w:rPr>
+          <w:rFonts w:hint="eastAsia"/>
+        </w:rPr>
+        <w:t>：显示时在矩形区域</w:t>
+      </w:r>
+      <w:r>
+        <w:rPr>
+          <w:rFonts w:hint="eastAsia"/>
+        </w:rPr>
+        <w:t>[x, y, width, height]</w:t>
+      </w:r>
+      <w:r>
+        <w:rPr>
+          <w:rFonts w:hint="eastAsia"/>
+        </w:rPr>
+        <w:t>的众向对齐方式，“上对齐，居中对齐，下对齐”。</w:t>
+      </w:r>
+    </w:p>
+    <w:p>
+      <w:r>
+        <w:rPr>
+          <w:rFonts w:hint="eastAsia"/>
+          <w:b/>
+        </w:rPr>
+        <w:t>背景颜色</w:t>
+      </w:r>
+      <w:r>
+        <w:rPr>
+          <w:rFonts w:hint="eastAsia"/>
+        </w:rPr>
+        <w:t>：</w:t>
+      </w:r>
+      <w:r>
+        <w:rPr>
+          <w:lang/>
+        </w:rPr>
+        <w:t>解析运行时的背景颜色</w:t>
+      </w:r>
+      <w:r>
+        <w:rPr>
+          <w:rFonts w:hint="eastAsia"/>
+        </w:rPr>
+        <w:t>。</w:t>
+      </w:r>
+    </w:p>
+    <w:p>
+      <w:r>
+        <w:rPr>
+          <w:rFonts w:hint="eastAsia"/>
+          <w:b/>
+        </w:rPr>
+        <w:t>透明背景颜色</w:t>
+      </w:r>
+      <w:r>
+        <w:rPr>
+          <w:rFonts w:hint="eastAsia"/>
+        </w:rPr>
+        <w:t>：“是”</w:t>
+      </w:r>
+      <w:r>
+        <w:rPr>
+          <w:lang/>
+        </w:rPr>
+        <w:t>解析运行时的背景颜色不显示</w:t>
+      </w:r>
+      <w:r>
+        <w:rPr>
+          <w:rFonts w:hint="eastAsia"/>
+        </w:rPr>
+        <w:t>，“否”</w:t>
+      </w:r>
+      <w:r>
+        <w:rPr>
+          <w:lang/>
+        </w:rPr>
+        <w:t>解析运行时的背景颜色显示</w:t>
+      </w:r>
+      <w:r>
+        <w:rPr>
+          <w:rFonts w:hint="eastAsia"/>
+        </w:rPr>
+        <w:t>。</w:t>
+      </w:r>
+    </w:p>
+    <w:p>
+      <w:r>
+        <w:rPr>
+          <w:rFonts w:hint="eastAsia"/>
+          <w:b/>
+        </w:rPr>
+        <w:t>背景颜色</w:t>
+      </w:r>
+      <w:r>
+        <w:rPr>
+          <w:rFonts w:hint="eastAsia"/>
+        </w:rPr>
+        <w:t>：</w:t>
+      </w:r>
+      <w:r>
+        <w:rPr>
+          <w:lang/>
+        </w:rPr>
+        <w:t>解析运行时的背景颜色</w:t>
+      </w:r>
+      <w:r>
+        <w:rPr>
+          <w:rFonts w:hint="eastAsia"/>
+        </w:rPr>
+        <w:t>。</w:t>
+      </w:r>
+    </w:p>
+    <w:p>
+      <w:r>
+        <w:rPr>
+          <w:rFonts w:hint="eastAsia"/>
+          <w:b/>
+        </w:rPr>
+        <w:t>字体</w:t>
+      </w:r>
+      <w:r>
+        <w:rPr>
+          <w:rFonts w:hint="eastAsia"/>
+        </w:rPr>
+        <w:t>：</w:t>
+      </w:r>
+      <w:r>
+        <w:rPr>
+          <w:lang/>
+        </w:rPr>
+        <w:t>解析运行时文本显示的字体大小</w:t>
+      </w:r>
+      <w:r>
+        <w:rPr>
+          <w:rFonts w:hint="eastAsia"/>
+        </w:rPr>
+        <w:t>，</w:t>
+      </w:r>
+      <w:r>
+        <w:rPr>
+          <w:lang/>
+        </w:rPr>
+        <w:t>颜色等</w:t>
+      </w:r>
+      <w:r>
+        <w:rPr>
+          <w:rFonts w:hint="eastAsia"/>
+        </w:rPr>
+        <w:t>。</w:t>
+      </w:r>
+    </w:p>
+    <w:p>
+      <w:r>
+        <w:rPr>
+          <w:b/>
+        </w:rPr>
+        <w:t>边框颜色</w:t>
+      </w:r>
+      <w:r>
+        <w:rPr>
+          <w:rFonts w:hint="eastAsia"/>
+        </w:rPr>
+        <w:t>：当边框宽度大于</w:t>
+      </w:r>
+      <w:r>
+        <w:rPr>
+          <w:rFonts w:hint="eastAsia"/>
+        </w:rPr>
+        <w:t>0</w:t>
+      </w:r>
+      <w:r>
+        <w:rPr>
+          <w:rFonts w:hint="eastAsia"/>
+        </w:rPr>
+        <w:t>时显示的边框颜色。</w:t>
+      </w:r>
+    </w:p>
+    <w:p>
+      <w:r>
+        <w:rPr>
+          <w:rFonts w:hint="eastAsia"/>
+          <w:b/>
+        </w:rPr>
+        <w:t>边框宽度</w:t>
+      </w:r>
+      <w:r>
+        <w:rPr>
+          <w:rFonts w:hint="eastAsia"/>
+        </w:rPr>
+        <w:t>：</w:t>
+      </w:r>
+      <w:r>
+        <w:rPr>
+          <w:lang/>
+        </w:rPr>
+        <w:t>解析运行时</w:t>
+      </w:r>
+      <w:r>
+        <w:rPr>
+          <w:rFonts w:hint="eastAsia"/>
+        </w:rPr>
+        <w:t>矩形区域的边框宽度。</w:t>
+      </w:r>
+    </w:p>
+    <w:p>
+      <w:r>
+        <w:rPr>
+          <w:rFonts w:hint="eastAsia"/>
+          <w:b/>
+        </w:rPr>
+        <w:t>密码输入</w:t>
+      </w:r>
+      <w:r>
+        <w:rPr>
+          <w:rFonts w:hint="eastAsia"/>
+        </w:rPr>
+        <w:t>：默认“否”，</w:t>
+      </w:r>
+      <w:r>
+        <w:rPr>
+          <w:rFonts w:hint="eastAsia"/>
+        </w:rPr>
+        <w:t xml:space="preserve"> </w:t>
+      </w:r>
+      <w:r>
+        <w:rPr>
+          <w:rFonts w:hint="eastAsia"/>
+        </w:rPr>
+        <w:t>设置为“是”时所有的输入均显示为“</w:t>
+      </w:r>
+      <w:r>
+        <w:rPr>
+          <w:rFonts w:hint="eastAsia"/>
+        </w:rPr>
+        <w:t>*</w:t>
+      </w:r>
+      <w:r>
+        <w:rPr>
+          <w:rFonts w:hint="eastAsia"/>
+        </w:rPr>
+        <w:t>”。</w:t>
+      </w:r>
+    </w:p>
+    <w:p>
+      <w:r>
+        <w:rPr>
+          <w:rFonts w:hint="eastAsia"/>
+          <w:b/>
+        </w:rPr>
+        <w:t>初始</w:t>
+      </w:r>
+      <w:r>
+        <w:rPr>
+          <w:rFonts w:hint="eastAsia"/>
+          <w:b/>
+        </w:rPr>
+        <w:t>有效</w:t>
+      </w:r>
+      <w:r>
+        <w:rPr>
+          <w:rFonts w:hint="eastAsia"/>
+          <w:b/>
+        </w:rPr>
+        <w:t>性</w:t>
+      </w:r>
+      <w:r>
+        <w:rPr>
+          <w:rFonts w:hint="eastAsia"/>
+        </w:rPr>
+        <w:t>：默认“有效”，“有效”时正常触发事件。</w:t>
+      </w:r>
+    </w:p>
+    <w:p>
+      <w:r>
+        <w:rPr>
+          <w:rFonts w:hint="eastAsia"/>
+          <w:b/>
+        </w:rPr>
+        <w:t>初始可见性</w:t>
+      </w:r>
+      <w:r>
+        <w:rPr>
+          <w:rFonts w:hint="eastAsia"/>
+        </w:rPr>
+        <w:t>：</w:t>
+      </w:r>
+      <w:r>
+        <w:rPr>
+          <w:lang/>
+        </w:rPr>
+        <w:t>解析运行时是否显示</w:t>
+      </w:r>
+      <w:r>
+        <w:rPr>
+          <w:rFonts w:hint="eastAsia"/>
+        </w:rPr>
+        <w:t>。</w:t>
+      </w:r>
+    </w:p>
+    <w:p/>
+    <w:p>
+      <w:pPr>
+        <w:pStyle w:val="2"/>
+        <w:rPr>
+          <w:lang/>
+        </w:rPr>
+      </w:pPr>
+      <w:bookmarkStart w:id="19" w:name="_Toc5615427"/>
+      <w:r>
+        <w:rPr>
+          <w:lang/>
         </w:rPr>
         <w:lastRenderedPageBreak/>
         <w:t>2.1</w:t>
@@ -5987,31 +7372,10 @@
         <w:rPr>
           <w:rFonts w:hint="eastAsia"/>
         </w:rPr>
-        <w:t>输入编辑框</w:t>
-      </w:r>
-      <w:bookmarkEnd w:id="18"/>
-    </w:p>
-    <w:p>
-      <w:r>
-        <w:rPr>
-          <w:rFonts w:hint="eastAsia"/>
-        </w:rPr>
-        <w:t>解释运行时，焦点进入触发软键盘输入内容，焦点失去关闭软键盘。软件键盘</w:t>
-      </w:r>
-      <w:r>
-        <w:rPr>
-          <w:rFonts w:hint="eastAsia"/>
-        </w:rPr>
-        <w:t>OK</w:t>
-      </w:r>
-      <w:r>
-        <w:rPr>
-          <w:rFonts w:hint="eastAsia"/>
-        </w:rPr>
-        <w:t>同步内容信息。</w:t>
-      </w:r>
-    </w:p>
-    <w:p/>
+        <w:t>变量显示文本框</w:t>
+      </w:r>
+      <w:bookmarkEnd w:id="19"/>
+    </w:p>
     <w:p>
       <w:pPr>
         <w:rPr>
@@ -6079,7 +7443,7 @@
       </w:r>
       <w:r>
         <w:rPr>
-          <w:lang w:eastAsia="zh-Hans"/>
+          <w:lang/>
         </w:rPr>
         <w:t>页面左上角</w:t>
       </w:r>
@@ -6103,7 +7467,7 @@
       </w:r>
       <w:r>
         <w:rPr>
-          <w:lang w:eastAsia="zh-Hans"/>
+          <w:lang/>
         </w:rPr>
         <w:t>的横向坐标值</w:t>
       </w:r>
@@ -6161,7 +7525,7 @@
       </w:r>
       <w:r>
         <w:rPr>
-          <w:lang w:eastAsia="zh-Hans"/>
+          <w:lang/>
         </w:rPr>
         <w:t>页面左上角</w:t>
       </w:r>
@@ -6185,7 +7549,7 @@
       </w:r>
       <w:r>
         <w:rPr>
-          <w:lang w:eastAsia="zh-Hans"/>
+          <w:lang/>
         </w:rPr>
         <w:t>的</w:t>
       </w:r>
@@ -6197,7 +7561,7 @@
       </w:r>
       <w:r>
         <w:rPr>
-          <w:lang w:eastAsia="zh-Hans"/>
+          <w:lang/>
         </w:rPr>
         <w:t>向坐标值</w:t>
       </w:r>
@@ -6320,7 +7684,7 @@
       </w:r>
       <w:r>
         <w:rPr>
-          <w:lang w:eastAsia="zh-Hans"/>
+          <w:lang/>
         </w:rPr>
         <w:t>显示宽度</w:t>
       </w:r>
@@ -6347,7 +7711,7 @@
       </w:r>
       <w:r>
         <w:rPr>
-          <w:lang w:eastAsia="zh-Hans"/>
+          <w:lang/>
         </w:rPr>
         <w:t>显示</w:t>
       </w:r>
@@ -6359,7 +7723,7 @@
       </w:r>
       <w:r>
         <w:rPr>
-          <w:lang w:eastAsia="zh-Hans"/>
+          <w:lang/>
         </w:rPr>
         <w:t>度</w:t>
       </w:r>
@@ -6440,7 +7804,7 @@
       </w:r>
       <w:r>
         <w:rPr>
-          <w:lang w:eastAsia="zh-Hans"/>
+          <w:lang/>
         </w:rPr>
         <w:t>解析运行时的背景颜色</w:t>
       </w:r>
@@ -6467,7 +7831,7 @@
       </w:r>
       <w:r>
         <w:rPr>
-          <w:lang w:eastAsia="zh-Hans"/>
+          <w:lang/>
         </w:rPr>
         <w:t>解析运行时的背景颜色不显示</w:t>
       </w:r>
@@ -6479,7 +7843,7 @@
       </w:r>
       <w:r>
         <w:rPr>
-          <w:lang w:eastAsia="zh-Hans"/>
+          <w:lang/>
         </w:rPr>
         <w:t>解析运行时的背景颜色显示</w:t>
       </w:r>
@@ -6506,7 +7870,7 @@
       </w:r>
       <w:r>
         <w:rPr>
-          <w:lang w:eastAsia="zh-Hans"/>
+          <w:lang/>
         </w:rPr>
         <w:t>解析运行时的背景颜色</w:t>
       </w:r>
@@ -6533,7 +7897,7 @@
       </w:r>
       <w:r>
         <w:rPr>
-          <w:lang w:eastAsia="zh-Hans"/>
+          <w:lang/>
         </w:rPr>
         <w:t>解析运行时文本显示的字体大小</w:t>
       </w:r>
@@ -6545,7 +7909,7 @@
       </w:r>
       <w:r>
         <w:rPr>
-          <w:lang w:eastAsia="zh-Hans"/>
+          <w:lang/>
         </w:rPr>
         <w:t>颜色等</w:t>
       </w:r>
@@ -6598,7 +7962,7 @@
       </w:r>
       <w:r>
         <w:rPr>
-          <w:lang w:eastAsia="zh-Hans"/>
+          <w:lang/>
         </w:rPr>
         <w:t>解析运行时</w:t>
       </w:r>
@@ -6615,45 +7979,6 @@
           <w:rFonts w:hint="eastAsia"/>
           <w:b/>
         </w:rPr>
-        <w:t>密码输入</w:t>
-      </w:r>
-      <w:r>
-        <w:rPr>
-          <w:rFonts w:hint="eastAsia"/>
-        </w:rPr>
-        <w:t>：默认“否”，</w:t>
-      </w:r>
-      <w:r>
-        <w:rPr>
-          <w:rFonts w:hint="eastAsia"/>
-        </w:rPr>
-        <w:t xml:space="preserve"> </w:t>
-      </w:r>
-      <w:r>
-        <w:rPr>
-          <w:rFonts w:hint="eastAsia"/>
-        </w:rPr>
-        <w:t>设置为“是”时所有的输入均显示为“</w:t>
-      </w:r>
-      <w:r>
-        <w:rPr>
-          <w:rFonts w:hint="eastAsia"/>
-        </w:rPr>
-        <w:t>*</w:t>
-      </w:r>
-      <w:r>
-        <w:rPr>
-          <w:rFonts w:hint="eastAsia"/>
-        </w:rPr>
-        <w:t>”。</w:t>
-      </w:r>
-    </w:p>
-    <w:p>
-      <w:r>
-        <w:rPr>
-          <w:rFonts w:hint="eastAsia"/>
-          <w:b/>
-        </w:rPr>
         <w:t>初始</w:t>
       </w:r>
       <w:r>
@@ -6693,696 +8018,7 @@
       </w:r>
       <w:r>
         <w:rPr>
-          <w:lang w:eastAsia="zh-Hans"/>
-        </w:rPr>
-        <w:t>解析运行时是否显示</w:t>
-      </w:r>
-      <w:r>
-        <w:rPr>
-          <w:rFonts w:hint="eastAsia"/>
-        </w:rPr>
-        <w:t>。</w:t>
-      </w:r>
-    </w:p>
-    <w:p/>
-    <w:p>
-      <w:pPr>
-        <w:pStyle w:val="2"/>
-        <w:rPr>
-          <w:lang w:eastAsia="zh-Hans"/>
-        </w:rPr>
-      </w:pPr>
-      <w:bookmarkStart w:id="19" w:name="_Toc5615427"/>
-      <w:r>
-        <w:rPr>
-          <w:lang w:eastAsia="zh-Hans"/>
-        </w:rPr>
-        <w:t>2.1</w:t>
-      </w:r>
-      <w:r>
-        <w:rPr>
-          <w:rFonts w:hint="eastAsia"/>
-        </w:rPr>
-        <w:t>0</w:t>
-      </w:r>
-      <w:r>
-        <w:rPr>
-          <w:rFonts w:hint="eastAsia"/>
-        </w:rPr>
-        <w:t>变量显示文本框</w:t>
-      </w:r>
-      <w:bookmarkEnd w:id="19"/>
-    </w:p>
-    <w:p>
-      <w:pPr>
-        <w:rPr>
-          <w:b/>
-        </w:rPr>
-      </w:pPr>
-      <w:r>
-        <w:rPr>
-          <w:rFonts w:hint="eastAsia"/>
-          <w:b/>
-        </w:rPr>
-        <w:t>属性支持：</w:t>
-      </w:r>
-    </w:p>
-    <w:p>
-      <w:r>
-        <w:rPr>
-          <w:rFonts w:hint="eastAsia"/>
-          <w:b/>
-        </w:rPr>
-        <w:t>ID</w:t>
-      </w:r>
-      <w:r>
-        <w:rPr>
-          <w:rFonts w:hint="eastAsia"/>
-        </w:rPr>
-        <w:t>：唯一标识符，本属性不可编辑。</w:t>
-      </w:r>
-    </w:p>
-    <w:p>
-      <w:r>
-        <w:rPr>
-          <w:rFonts w:hint="eastAsia"/>
-          <w:b/>
-        </w:rPr>
-        <w:t>选择变量</w:t>
-      </w:r>
-      <w:r>
-        <w:rPr>
-          <w:rFonts w:hint="eastAsia"/>
-        </w:rPr>
-        <w:t>：控件关联变量。</w:t>
-      </w:r>
-    </w:p>
-    <w:p>
-      <w:r>
-        <w:rPr>
-          <w:rFonts w:hint="eastAsia"/>
-          <w:b/>
-        </w:rPr>
-        <w:t>X</w:t>
-      </w:r>
-      <w:r>
-        <w:rPr>
-          <w:rFonts w:hint="eastAsia"/>
-          <w:b/>
-        </w:rPr>
-        <w:t>坐标</w:t>
-      </w:r>
-      <w:r>
-        <w:rPr>
-          <w:rFonts w:hint="eastAsia"/>
-        </w:rPr>
-        <w:t>：相对于画面</w:t>
-      </w:r>
-      <w:r>
-        <w:rPr>
-          <w:lang w:eastAsia="zh-Hans"/>
-        </w:rPr>
-        <w:t>页面左上角</w:t>
-      </w:r>
-      <w:r>
-        <w:rPr>
-          <w:rFonts w:hint="eastAsia"/>
-        </w:rPr>
-        <w:t>（坐标（</w:t>
-      </w:r>
-      <w:r>
-        <w:rPr>
-          <w:rFonts w:hint="eastAsia"/>
-        </w:rPr>
-        <w:t>0, 0</w:t>
-      </w:r>
-      <w:r>
-        <w:rPr>
-          <w:rFonts w:hint="eastAsia"/>
-        </w:rPr>
-        <w:t>））</w:t>
-      </w:r>
-      <w:r>
-        <w:rPr>
-          <w:lang w:eastAsia="zh-Hans"/>
-        </w:rPr>
-        <w:t>的横向坐标值</w:t>
-      </w:r>
-      <w:r>
-        <w:rPr>
-          <w:rFonts w:hint="eastAsia"/>
-        </w:rPr>
-        <w:t>。值范围</w:t>
-      </w:r>
-      <w:r>
-        <w:rPr>
-          <w:rFonts w:hint="eastAsia"/>
-        </w:rPr>
-        <w:t>[0,</w:t>
-      </w:r>
-      <w:r>
-        <w:rPr>
-          <w:rFonts w:hint="eastAsia"/>
-        </w:rPr>
-        <w:t>画面宽度</w:t>
-      </w:r>
-      <w:r>
-        <w:rPr>
-          <w:rFonts w:hint="eastAsia"/>
-        </w:rPr>
-        <w:t>]</w:t>
-      </w:r>
-      <w:r>
-        <w:rPr>
-          <w:rFonts w:hint="eastAsia"/>
-        </w:rPr>
-        <w:t>。</w:t>
-      </w:r>
-    </w:p>
-    <w:p>
-      <w:r>
-        <w:rPr>
-          <w:rFonts w:hint="eastAsia"/>
-          <w:b/>
-        </w:rPr>
-        <w:t>Y</w:t>
-      </w:r>
-      <w:r>
-        <w:rPr>
-          <w:rFonts w:hint="eastAsia"/>
-          <w:b/>
-        </w:rPr>
-        <w:t>坐标</w:t>
-      </w:r>
-      <w:r>
-        <w:rPr>
-          <w:rFonts w:hint="eastAsia"/>
-        </w:rPr>
-        <w:t>：相对于画面</w:t>
-      </w:r>
-      <w:r>
-        <w:rPr>
-          <w:lang w:eastAsia="zh-Hans"/>
-        </w:rPr>
-        <w:t>页面左上角</w:t>
-      </w:r>
-      <w:r>
-        <w:rPr>
-          <w:rFonts w:hint="eastAsia"/>
-        </w:rPr>
-        <w:t>（坐标（</w:t>
-      </w:r>
-      <w:r>
-        <w:rPr>
-          <w:rFonts w:hint="eastAsia"/>
-        </w:rPr>
-        <w:t>0, 0</w:t>
-      </w:r>
-      <w:r>
-        <w:rPr>
-          <w:rFonts w:hint="eastAsia"/>
-        </w:rPr>
-        <w:t>））</w:t>
-      </w:r>
-      <w:r>
-        <w:rPr>
-          <w:lang w:eastAsia="zh-Hans"/>
-        </w:rPr>
-        <w:t>的</w:t>
-      </w:r>
-      <w:r>
-        <w:rPr>
-          <w:rFonts w:hint="eastAsia"/>
-        </w:rPr>
-        <w:t>众</w:t>
-      </w:r>
-      <w:r>
-        <w:rPr>
-          <w:lang w:eastAsia="zh-Hans"/>
-        </w:rPr>
-        <w:t>向坐标值</w:t>
-      </w:r>
-      <w:r>
-        <w:rPr>
-          <w:rFonts w:hint="eastAsia"/>
-        </w:rPr>
-        <w:t>。值范围</w:t>
-      </w:r>
-      <w:r>
-        <w:rPr>
-          <w:rFonts w:hint="eastAsia"/>
-        </w:rPr>
-        <w:t>[0,</w:t>
-      </w:r>
-      <w:r>
-        <w:rPr>
-          <w:rFonts w:hint="eastAsia"/>
-        </w:rPr>
-        <w:t>画面高度</w:t>
-      </w:r>
-      <w:r>
-        <w:rPr>
-          <w:rFonts w:hint="eastAsia"/>
-        </w:rPr>
-        <w:t>]</w:t>
-      </w:r>
-      <w:r>
-        <w:rPr>
-          <w:rFonts w:hint="eastAsia"/>
-        </w:rPr>
-        <w:t>。</w:t>
-      </w:r>
-    </w:p>
-    <w:p>
-      <w:r>
-        <w:rPr>
-          <w:rFonts w:hint="eastAsia"/>
-          <w:b/>
-        </w:rPr>
-        <w:t>Z</w:t>
-      </w:r>
-      <w:r>
-        <w:rPr>
-          <w:rFonts w:hint="eastAsia"/>
-          <w:b/>
-        </w:rPr>
-        <w:t>值</w:t>
-      </w:r>
-      <w:r>
-        <w:rPr>
-          <w:rFonts w:hint="eastAsia"/>
-        </w:rPr>
-        <w:t>：等同</w:t>
-      </w:r>
-      <w:proofErr w:type="gramStart"/>
-      <w:r>
-        <w:rPr>
-          <w:rFonts w:hint="eastAsia"/>
-        </w:rPr>
-        <w:t>于图层的</w:t>
-      </w:r>
-      <w:proofErr w:type="gramEnd"/>
-      <w:r>
-        <w:rPr>
-          <w:rFonts w:hint="eastAsia"/>
-        </w:rPr>
-        <w:t>概念，当有叠加时，</w:t>
-      </w:r>
-      <w:r>
-        <w:rPr>
-          <w:rFonts w:hint="eastAsia"/>
-        </w:rPr>
-        <w:t>Z</w:t>
-      </w:r>
-      <w:r>
-        <w:rPr>
-          <w:rFonts w:hint="eastAsia"/>
-        </w:rPr>
-        <w:t>值大的覆盖</w:t>
-      </w:r>
-      <w:r>
-        <w:rPr>
-          <w:rFonts w:hint="eastAsia"/>
-        </w:rPr>
-        <w:t>Z</w:t>
-      </w:r>
-      <w:r>
-        <w:rPr>
-          <w:rFonts w:hint="eastAsia"/>
-        </w:rPr>
-        <w:t>值小的区域，显示</w:t>
-      </w:r>
-      <w:r>
-        <w:rPr>
-          <w:rFonts w:hint="eastAsia"/>
-        </w:rPr>
-        <w:t>Z</w:t>
-      </w:r>
-      <w:r>
-        <w:rPr>
-          <w:rFonts w:hint="eastAsia"/>
-        </w:rPr>
-        <w:t>值大的叠加区域。</w:t>
-      </w:r>
-    </w:p>
-    <w:p>
-      <w:r>
-        <w:rPr>
-          <w:rFonts w:hint="eastAsia"/>
-          <w:b/>
-        </w:rPr>
-        <w:t>宽度</w:t>
-      </w:r>
-      <w:r>
-        <w:rPr>
-          <w:rFonts w:hint="eastAsia"/>
-        </w:rPr>
-        <w:t>：文本标签的最大</w:t>
-      </w:r>
-      <w:r>
-        <w:rPr>
-          <w:lang w:eastAsia="zh-Hans"/>
-        </w:rPr>
-        <w:t>显示宽度</w:t>
-      </w:r>
-      <w:r>
-        <w:rPr>
-          <w:rFonts w:hint="eastAsia"/>
-        </w:rPr>
-        <w:t>。</w:t>
-      </w:r>
-    </w:p>
-    <w:p>
-      <w:r>
-        <w:rPr>
-          <w:rFonts w:hint="eastAsia"/>
-          <w:b/>
-        </w:rPr>
-        <w:t>高度</w:t>
-      </w:r>
-      <w:r>
-        <w:rPr>
-          <w:rFonts w:hint="eastAsia"/>
-        </w:rPr>
-        <w:t>：文本标签的最大</w:t>
-      </w:r>
-      <w:r>
-        <w:rPr>
-          <w:lang w:eastAsia="zh-Hans"/>
-        </w:rPr>
-        <w:t>显示</w:t>
-      </w:r>
-      <w:r>
-        <w:rPr>
-          <w:rFonts w:hint="eastAsia"/>
-        </w:rPr>
-        <w:t>高</w:t>
-      </w:r>
-      <w:r>
-        <w:rPr>
-          <w:lang w:eastAsia="zh-Hans"/>
-        </w:rPr>
-        <w:t>度</w:t>
-      </w:r>
-      <w:r>
-        <w:rPr>
-          <w:rFonts w:hint="eastAsia"/>
-        </w:rPr>
-        <w:t>。</w:t>
-      </w:r>
-    </w:p>
-    <w:p>
-      <w:r>
-        <w:rPr>
-          <w:rFonts w:hint="eastAsia"/>
-          <w:b/>
-        </w:rPr>
-        <w:t>水平对齐</w:t>
-      </w:r>
-      <w:r>
-        <w:rPr>
-          <w:rFonts w:hint="eastAsia"/>
-        </w:rPr>
-        <w:t>：显示时在矩形区域</w:t>
-      </w:r>
-      <w:r>
-        <w:rPr>
-          <w:rFonts w:hint="eastAsia"/>
-        </w:rPr>
-        <w:t>[x, y, width, height]</w:t>
-      </w:r>
-      <w:r>
-        <w:rPr>
-          <w:rFonts w:hint="eastAsia"/>
-        </w:rPr>
-        <w:t>的横向对齐方式，“左对齐，居中对齐，右对齐”。</w:t>
-      </w:r>
-    </w:p>
-    <w:p>
-      <w:r>
-        <w:rPr>
-          <w:rFonts w:hint="eastAsia"/>
-          <w:b/>
-        </w:rPr>
-        <w:t>垂直对齐</w:t>
-      </w:r>
-      <w:r>
-        <w:rPr>
-          <w:rFonts w:hint="eastAsia"/>
-        </w:rPr>
-        <w:t>：显示时在矩形区域</w:t>
-      </w:r>
-      <w:r>
-        <w:rPr>
-          <w:rFonts w:hint="eastAsia"/>
-        </w:rPr>
-        <w:t>[x, y, width, height]</w:t>
-      </w:r>
-      <w:r>
-        <w:rPr>
-          <w:rFonts w:hint="eastAsia"/>
-        </w:rPr>
-        <w:t>的众向对齐方式，“上对齐，居中对齐，下</w:t>
-      </w:r>
-      <w:r>
-        <w:rPr>
-          <w:rFonts w:hint="eastAsia"/>
-        </w:rPr>
-        <w:lastRenderedPageBreak/>
-        <w:t>对齐”。</w:t>
-      </w:r>
-    </w:p>
-    <w:p>
-      <w:r>
-        <w:rPr>
-          <w:rFonts w:hint="eastAsia"/>
-          <w:b/>
-        </w:rPr>
-        <w:t>背景颜色</w:t>
-      </w:r>
-      <w:r>
-        <w:rPr>
-          <w:rFonts w:hint="eastAsia"/>
-        </w:rPr>
-        <w:t>：</w:t>
-      </w:r>
-      <w:r>
-        <w:rPr>
-          <w:lang w:eastAsia="zh-Hans"/>
-        </w:rPr>
-        <w:t>解析运行时的背景颜色</w:t>
-      </w:r>
-      <w:r>
-        <w:rPr>
-          <w:rFonts w:hint="eastAsia"/>
-        </w:rPr>
-        <w:t>。</w:t>
-      </w:r>
-    </w:p>
-    <w:p>
-      <w:r>
-        <w:rPr>
-          <w:rFonts w:hint="eastAsia"/>
-          <w:b/>
-        </w:rPr>
-        <w:t>透明背景颜色</w:t>
-      </w:r>
-      <w:r>
-        <w:rPr>
-          <w:rFonts w:hint="eastAsia"/>
-        </w:rPr>
-        <w:t>：“是”</w:t>
-      </w:r>
-      <w:r>
-        <w:rPr>
-          <w:lang w:eastAsia="zh-Hans"/>
-        </w:rPr>
-        <w:t>解析运行时的背景颜色不显示</w:t>
-      </w:r>
-      <w:r>
-        <w:rPr>
-          <w:rFonts w:hint="eastAsia"/>
-        </w:rPr>
-        <w:t>，“否”</w:t>
-      </w:r>
-      <w:r>
-        <w:rPr>
-          <w:lang w:eastAsia="zh-Hans"/>
-        </w:rPr>
-        <w:t>解析运行时的背景颜色显示</w:t>
-      </w:r>
-      <w:r>
-        <w:rPr>
-          <w:rFonts w:hint="eastAsia"/>
-        </w:rPr>
-        <w:t>。</w:t>
-      </w:r>
-    </w:p>
-    <w:p>
-      <w:r>
-        <w:rPr>
-          <w:rFonts w:hint="eastAsia"/>
-          <w:b/>
-        </w:rPr>
-        <w:t>背景颜色</w:t>
-      </w:r>
-      <w:r>
-        <w:rPr>
-          <w:rFonts w:hint="eastAsia"/>
-        </w:rPr>
-        <w:t>：</w:t>
-      </w:r>
-      <w:r>
-        <w:rPr>
-          <w:lang w:eastAsia="zh-Hans"/>
-        </w:rPr>
-        <w:t>解析运行时的背景颜色</w:t>
-      </w:r>
-      <w:r>
-        <w:rPr>
-          <w:rFonts w:hint="eastAsia"/>
-        </w:rPr>
-        <w:t>。</w:t>
-      </w:r>
-    </w:p>
-    <w:p>
-      <w:r>
-        <w:rPr>
-          <w:rFonts w:hint="eastAsia"/>
-          <w:b/>
-        </w:rPr>
-        <w:t>字体</w:t>
-      </w:r>
-      <w:r>
-        <w:rPr>
-          <w:rFonts w:hint="eastAsia"/>
-        </w:rPr>
-        <w:t>：</w:t>
-      </w:r>
-      <w:r>
-        <w:rPr>
-          <w:lang w:eastAsia="zh-Hans"/>
-        </w:rPr>
-        <w:t>解析运行时文本显示的字体大小</w:t>
-      </w:r>
-      <w:r>
-        <w:rPr>
-          <w:rFonts w:hint="eastAsia"/>
-        </w:rPr>
-        <w:t>，</w:t>
-      </w:r>
-      <w:r>
-        <w:rPr>
-          <w:lang w:eastAsia="zh-Hans"/>
-        </w:rPr>
-        <w:t>颜色等</w:t>
-      </w:r>
-      <w:r>
-        <w:rPr>
-          <w:rFonts w:hint="eastAsia"/>
-        </w:rPr>
-        <w:t>。</w:t>
-      </w:r>
-    </w:p>
-    <w:p>
-      <w:r>
-        <w:rPr>
-          <w:b/>
-        </w:rPr>
-        <w:t>边框颜色</w:t>
-      </w:r>
-      <w:r>
-        <w:rPr>
-          <w:rFonts w:hint="eastAsia"/>
-        </w:rPr>
-        <w:t>：当边框宽度大于</w:t>
-      </w:r>
-      <w:r>
-        <w:rPr>
-          <w:rFonts w:hint="eastAsia"/>
-        </w:rPr>
-        <w:t>0</w:t>
-      </w:r>
-      <w:r>
-        <w:rPr>
-          <w:rFonts w:hint="eastAsia"/>
-        </w:rPr>
-        <w:t>时显示的边框颜色。</w:t>
-      </w:r>
-    </w:p>
-    <w:p>
-      <w:r>
-        <w:rPr>
-          <w:rFonts w:hint="eastAsia"/>
-          <w:b/>
-        </w:rPr>
-        <w:t>边框宽度</w:t>
-      </w:r>
-      <w:r>
-        <w:rPr>
-          <w:rFonts w:hint="eastAsia"/>
-        </w:rPr>
-        <w:t>：</w:t>
-      </w:r>
-      <w:r>
-        <w:rPr>
-          <w:lang w:eastAsia="zh-Hans"/>
-        </w:rPr>
-        <w:t>解析运行时</w:t>
-      </w:r>
-      <w:r>
-        <w:rPr>
-          <w:rFonts w:hint="eastAsia"/>
-        </w:rPr>
-        <w:t>矩形区域的边框宽度。</w:t>
-      </w:r>
-    </w:p>
-    <w:p>
-      <w:r>
-        <w:rPr>
-          <w:rFonts w:hint="eastAsia"/>
-          <w:b/>
-        </w:rPr>
-        <w:t>初始</w:t>
-      </w:r>
-      <w:r>
-        <w:rPr>
-          <w:rFonts w:hint="eastAsia"/>
-          <w:b/>
-        </w:rPr>
-        <w:t>有效</w:t>
-      </w:r>
-      <w:r>
-        <w:rPr>
-          <w:rFonts w:hint="eastAsia"/>
-          <w:b/>
-        </w:rPr>
-        <w:t>性</w:t>
-      </w:r>
-      <w:r>
-        <w:rPr>
-          <w:rFonts w:hint="eastAsia"/>
-        </w:rPr>
-        <w:t>：默认“有效”，“有效”时正常触发事件。</w:t>
-      </w:r>
-    </w:p>
-    <w:p>
-      <w:r>
-        <w:rPr>
-          <w:rFonts w:hint="eastAsia"/>
-          <w:b/>
-        </w:rPr>
-        <w:t>初始可见性</w:t>
-      </w:r>
-      <w:r>
-        <w:rPr>
-          <w:rFonts w:hint="eastAsia"/>
-        </w:rPr>
-        <w:t>：</w:t>
-      </w:r>
-      <w:r>
-        <w:rPr>
-          <w:lang w:eastAsia="zh-Hans"/>
+          <w:lang/>
         </w:rPr>
         <w:t>解析运行时是否显示</w:t>
       </w:r>
@@ -7397,10 +8033,10 @@
     <w:p/>
     <w:p/>
     <w:sectPr>
-      <w:headerReference w:type="even" r:id="rId13"/>
-      <w:headerReference w:type="default" r:id="rId14"/>
-      <w:footerReference w:type="default" r:id="rId15"/>
-      <w:headerReference w:type="first" r:id="rId16"/>
+      <w:headerReference w:type="even" r:id="rId12"/>
+      <w:headerReference w:type="default" r:id="rId13"/>
+      <w:footerReference w:type="default" r:id="rId14"/>
+      <w:headerReference w:type="first" r:id="rId15"/>
       <w:pgSz w:w="11906" w:h="16838"/>
       <w:pgMar w:top="1440" w:right="1800" w:bottom="1440" w:left="1800" w:header="851" w:footer="992" w:gutter="0"/>
       <w:cols w:space="425"/>
@@ -7411,7 +8047,7 @@
 </file>
 
 <file path=word/endnotes.xml><?xml version="1.0" encoding="utf-8"?>
-<w:endnotes xmlns:wpc="http://schemas.microsoft.com/office/word/2010/wordprocessingCanvas" xmlns:mc="http://schemas.openxmlformats.org/markup-compatibility/2006" xmlns:o="urn:schemas-microsoft-com:office:office" xmlns:r="http://schemas.openxmlformats.org/officeDocument/2006/relationships" xmlns:m="http://schemas.openxmlformats.org/officeDocument/2006/math" xmlns:v="urn:schemas-microsoft-com:vml" xmlns:wp14="http://schemas.microsoft.com/office/word/2010/wordprocessingDrawing" xmlns:wp="http://schemas.openxmlformats.org/drawingml/2006/wordprocessingDrawing" xmlns:w10="urn:schemas-microsoft-com:office:word" xmlns:w="http://schemas.openxmlformats.org/wordprocessingml/2006/main" xmlns:w14="http://schemas.microsoft.com/office/word/2010/wordml" xmlns:wpg="http://schemas.microsoft.com/office/word/2010/wordprocessingGroup" xmlns:wpi="http://schemas.microsoft.com/office/word/2010/wordprocessingInk" xmlns:wne="http://schemas.microsoft.com/office/word/2006/wordml" xmlns:wps="http://schemas.microsoft.com/office/word/2010/wordprocessingShape" mc:Ignorable="w14 wp14">
+<w:endnotes xmlns:ve="http://schemas.openxmlformats.org/markup-compatibility/2006" xmlns:o="urn:schemas-microsoft-com:office:office" xmlns:r="http://schemas.openxmlformats.org/officeDocument/2006/relationships" xmlns:m="http://schemas.openxmlformats.org/officeDocument/2006/math" xmlns:v="urn:schemas-microsoft-com:vml" xmlns:wp="http://schemas.openxmlformats.org/drawingml/2006/wordprocessingDrawing" xmlns:w10="urn:schemas-microsoft-com:office:word" xmlns:w="http://schemas.openxmlformats.org/wordprocessingml/2006/main" xmlns:wne="http://schemas.microsoft.com/office/word/2006/wordml">
   <w:endnote w:type="separator" w:id="-1">
     <w:p>
       <w:r>
@@ -7430,7 +8066,7 @@
 </file>
 
 <file path=word/footer1.xml><?xml version="1.0" encoding="utf-8"?>
-<w:ftr xmlns:wpc="http://schemas.microsoft.com/office/word/2010/wordprocessingCanvas" xmlns:mc="http://schemas.openxmlformats.org/markup-compatibility/2006" xmlns:o="urn:schemas-microsoft-com:office:office" xmlns:r="http://schemas.openxmlformats.org/officeDocument/2006/relationships" xmlns:m="http://schemas.openxmlformats.org/officeDocument/2006/math" xmlns:v="urn:schemas-microsoft-com:vml" xmlns:wp14="http://schemas.microsoft.com/office/word/2010/wordprocessingDrawing" xmlns:wp="http://schemas.openxmlformats.org/drawingml/2006/wordprocessingDrawing" xmlns:w10="urn:schemas-microsoft-com:office:word" xmlns:w="http://schemas.openxmlformats.org/wordprocessingml/2006/main" xmlns:w14="http://schemas.microsoft.com/office/word/2010/wordml" xmlns:wpg="http://schemas.microsoft.com/office/word/2010/wordprocessingGroup" xmlns:wpi="http://schemas.microsoft.com/office/word/2010/wordprocessingInk" xmlns:wne="http://schemas.microsoft.com/office/word/2006/wordml" xmlns:wps="http://schemas.microsoft.com/office/word/2010/wordprocessingShape" mc:Ignorable="w14 wp14">
+<w:ftr xmlns:ve="http://schemas.openxmlformats.org/markup-compatibility/2006" xmlns:o="urn:schemas-microsoft-com:office:office" xmlns:r="http://schemas.openxmlformats.org/officeDocument/2006/relationships" xmlns:m="http://schemas.openxmlformats.org/officeDocument/2006/math" xmlns:v="urn:schemas-microsoft-com:vml" xmlns:wp="http://schemas.openxmlformats.org/drawingml/2006/wordprocessingDrawing" xmlns:w10="urn:schemas-microsoft-com:office:word" xmlns:w="http://schemas.openxmlformats.org/wordprocessingml/2006/main" xmlns:wne="http://schemas.microsoft.com/office/word/2006/wordml">
   <w:p>
     <w:pPr>
       <w:pStyle w:val="a4"/>
@@ -7439,273 +8075,94 @@
       <w:rPr>
         <w:noProof/>
       </w:rPr>
-      <mc:AlternateContent>
-        <mc:Choice Requires="wps">
-          <w:drawing>
-            <wp:anchor distT="0" distB="0" distL="114300" distR="114300" simplePos="0" relativeHeight="251664384" behindDoc="0" locked="0" layoutInCell="1" allowOverlap="1" wp14:anchorId="5FF31146" wp14:editId="0AEA8998">
-              <wp:simplePos x="0" y="0"/>
-              <wp:positionH relativeFrom="margin">
-                <wp:align>center</wp:align>
-              </wp:positionH>
-              <wp:positionV relativeFrom="paragraph">
-                <wp:posOffset>0</wp:posOffset>
-              </wp:positionV>
-              <wp:extent cx="1828800" cy="1828800"/>
-              <wp:effectExtent l="0" t="0" r="0" b="0"/>
-              <wp:wrapNone/>
-              <wp:docPr id="2" name="文本框 2"/>
-              <wp:cNvGraphicFramePr/>
-              <a:graphic xmlns:a="http://schemas.openxmlformats.org/drawingml/2006/main">
-                <a:graphicData uri="http://schemas.microsoft.com/office/word/2010/wordprocessingShape">
-                  <wps:wsp>
-                    <wps:cNvSpPr txBox="1"/>
-                    <wps:spPr>
-                      <a:xfrm>
-                        <a:off x="0" y="0"/>
-                        <a:ext cx="1828800" cy="1828800"/>
-                      </a:xfrm>
-                      <a:prstGeom prst="rect">
-                        <a:avLst/>
-                      </a:prstGeom>
-                      <a:noFill/>
-                      <a:ln w="6350">
-                        <a:noFill/>
-                      </a:ln>
-                    </wps:spPr>
-                    <wps:style>
-                      <a:lnRef idx="0">
-                        <a:schemeClr val="accent1"/>
-                      </a:lnRef>
-                      <a:fillRef idx="0">
-                        <a:schemeClr val="accent1"/>
-                      </a:fillRef>
-                      <a:effectRef idx="0">
-                        <a:schemeClr val="accent1"/>
-                      </a:effectRef>
-                      <a:fontRef idx="minor">
-                        <a:schemeClr val="dk1"/>
-                      </a:fontRef>
-                    </wps:style>
-                    <wps:txbx>
-                      <w:txbxContent>
-                        <w:sdt>
-                          <w:sdtPr>
-                            <w:id w:val="-1524636169"/>
-                          </w:sdtPr>
-                          <w:sdtEndPr/>
-                          <w:sdtContent>
-                            <w:sdt>
-                              <w:sdtPr>
-                                <w:id w:val="-1669238322"/>
-                              </w:sdtPr>
-                              <w:sdtEndPr/>
-                              <w:sdtContent>
-                                <w:p>
-                                  <w:pPr>
-                                    <w:pStyle w:val="a4"/>
-                                  </w:pPr>
-                                  <w:r>
-                                    <w:rPr>
-                                      <w:b/>
-                                    </w:rPr>
-                                    <w:fldChar w:fldCharType="begin"/>
-                                  </w:r>
-                                  <w:r>
-                                    <w:rPr>
-                                      <w:b/>
-                                    </w:rPr>
-                                    <w:instrText>PAGE  \* Arabic  \* MERGEFORMAT</w:instrText>
-                                  </w:r>
-                                  <w:r>
-                                    <w:rPr>
-                                      <w:b/>
-                                    </w:rPr>
-                                    <w:fldChar w:fldCharType="separate"/>
-                                  </w:r>
-                                  <w:r>
-                                    <w:rPr>
-                                      <w:b/>
-                                      <w:noProof/>
-                                      <w:lang w:val="zh-CN"/>
-                                    </w:rPr>
-                                    <w:t>6</w:t>
-                                  </w:r>
-                                  <w:r>
-                                    <w:rPr>
-                                      <w:b/>
-                                    </w:rPr>
-                                    <w:fldChar w:fldCharType="end"/>
-                                  </w:r>
-                                  <w:r>
-                                    <w:rPr>
-                                      <w:lang w:val="zh-CN"/>
-                                    </w:rPr>
-                                    <w:t xml:space="preserve"> / </w:t>
-                                  </w:r>
-                                  <w:r>
-                                    <w:rPr>
-                                      <w:b/>
-                                    </w:rPr>
-                                    <w:fldChar w:fldCharType="begin"/>
-                                  </w:r>
-                                  <w:r>
-                                    <w:rPr>
-                                      <w:b/>
-                                    </w:rPr>
-                                    <w:instrText>NUMPAGES  \* Arabic  \* MERGEFORMAT</w:instrText>
-                                  </w:r>
-                                  <w:r>
-                                    <w:rPr>
-                                      <w:b/>
-                                    </w:rPr>
-                                    <w:fldChar w:fldCharType="separate"/>
-                                  </w:r>
-                                  <w:r>
-                                    <w:rPr>
-                                      <w:b/>
-                                      <w:noProof/>
-                                      <w:lang w:val="zh-CN"/>
-                                    </w:rPr>
-                                    <w:t>8</w:t>
-                                  </w:r>
-                                  <w:r>
-                                    <w:rPr>
-                                      <w:b/>
-                                    </w:rPr>
-                                    <w:fldChar w:fldCharType="end"/>
-                                  </w:r>
-                                </w:p>
-                              </w:sdtContent>
-                            </w:sdt>
-                          </w:sdtContent>
-                        </w:sdt>
-                        <w:p/>
-                      </w:txbxContent>
-                    </wps:txbx>
-                    <wps:bodyPr rot="0" spcFirstLastPara="0" vertOverflow="overflow" horzOverflow="overflow" vert="horz" wrap="none" lIns="0" tIns="0" rIns="0" bIns="0" numCol="1" spcCol="0" rtlCol="0" fromWordArt="0" anchor="t" anchorCtr="0" forceAA="0" compatLnSpc="1">
-                      <a:spAutoFit/>
-                    </wps:bodyPr>
-                  </wps:wsp>
-                </a:graphicData>
-              </a:graphic>
-            </wp:anchor>
-          </w:drawing>
-        </mc:Choice>
-        <mc:Fallback>
-          <w:pict>
-            <v:shapetype id="_x0000_t202" coordsize="21600,21600" o:spt="202" path="m,l,21600r21600,l21600,xe">
-              <v:stroke joinstyle="miter"/>
-              <v:path gradientshapeok="t" o:connecttype="rect"/>
-            </v:shapetype>
-            <v:shape id="文本框 2" o:spid="_x0000_s1026" type="#_x0000_t202" style="position:absolute;margin-left:0;margin-top:0;width:2in;height:2in;z-index:251664384;visibility:visible;mso-wrap-style:none;mso-wrap-distance-left:9pt;mso-wrap-distance-top:0;mso-wrap-distance-right:9pt;mso-wrap-distance-bottom:0;mso-position-horizontal:center;mso-position-horizontal-relative:margin;mso-position-vertical:absolute;mso-position-vertical-relative:text;v-text-anchor:top" o:gfxdata="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" filled="f" stroked="f" strokeweight=".5pt">
-              <v:textbox style="mso-fit-shape-to-text:t" inset="0,0,0,0">
-                <w:txbxContent>
+      <w:pict>
+        <v:shapetype id="_x0000_t202" coordsize="21600,21600" o:spt="202" path="m,l,21600r21600,l21600,xe">
+          <v:stroke joinstyle="miter"/>
+          <v:path gradientshapeok="t" o:connecttype="rect"/>
+        </v:shapetype>
+        <v:shape id="文本框 2" o:spid="_x0000_s3076" type="#_x0000_t202" style="position:absolute;margin-left:0;margin-top:0;width:2in;height:2in;z-index:251664384;visibility:visible;mso-wrap-style:none;mso-position-horizontal:center;mso-position-horizontal-relative:margin" o:gfxdata="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" filled="f" stroked="f" strokeweight=".5pt">
+          <v:textbox style="mso-fit-shape-to-text:t" inset="0,0,0,0">
+            <w:txbxContent>
+              <w:sdt>
+                <w:sdtPr>
+                  <w:id w:val="-1524636169"/>
+                </w:sdtPr>
+                <w:sdtContent>
                   <w:sdt>
                     <w:sdtPr>
-                      <w:id w:val="-1524636169"/>
+                      <w:id w:val="-1669238322"/>
                     </w:sdtPr>
-                    <w:sdtEndPr/>
                     <w:sdtContent>
-                      <w:sdt>
-                        <w:sdtPr>
-                          <w:id w:val="-1669238322"/>
-                        </w:sdtPr>
-                        <w:sdtEndPr/>
-                        <w:sdtContent>
-                          <w:p>
-                            <w:pPr>
-                              <w:pStyle w:val="a4"/>
-                            </w:pPr>
-                            <w:r>
-                              <w:rPr>
-                                <w:b/>
-                              </w:rPr>
-                              <w:fldChar w:fldCharType="begin"/>
-                            </w:r>
-                            <w:r>
-                              <w:rPr>
-                                <w:b/>
-                              </w:rPr>
-                              <w:instrText>PAGE  \* Arabic  \* MERGEFORMAT</w:instrText>
-                            </w:r>
-                            <w:r>
-                              <w:rPr>
-                                <w:b/>
-                              </w:rPr>
-                              <w:fldChar w:fldCharType="separate"/>
-                            </w:r>
-                            <w:r>
-                              <w:rPr>
-                                <w:b/>
-                                <w:noProof/>
-                                <w:lang w:val="zh-CN"/>
-                              </w:rPr>
-                              <w:t>6</w:t>
-                            </w:r>
-                            <w:r>
-                              <w:rPr>
-                                <w:b/>
-                              </w:rPr>
-                              <w:fldChar w:fldCharType="end"/>
-                            </w:r>
-                            <w:r>
-                              <w:rPr>
-                                <w:lang w:val="zh-CN"/>
-                              </w:rPr>
-                              <w:t xml:space="preserve"> / </w:t>
-                            </w:r>
-                            <w:r>
-                              <w:rPr>
-                                <w:b/>
-                              </w:rPr>
-                              <w:fldChar w:fldCharType="begin"/>
-                            </w:r>
-                            <w:r>
-                              <w:rPr>
-                                <w:b/>
-                              </w:rPr>
-                              <w:instrText>NUMPAGES  \* Arabic  \* MERGEFORMAT</w:instrText>
-                            </w:r>
-                            <w:r>
-                              <w:rPr>
-                                <w:b/>
-                              </w:rPr>
-                              <w:fldChar w:fldCharType="separate"/>
-                            </w:r>
-                            <w:r>
-                              <w:rPr>
-                                <w:b/>
-                                <w:noProof/>
-                                <w:lang w:val="zh-CN"/>
-                              </w:rPr>
-                              <w:t>8</w:t>
-                            </w:r>
-                            <w:r>
-                              <w:rPr>
-                                <w:b/>
-                              </w:rPr>
-                              <w:fldChar w:fldCharType="end"/>
-                            </w:r>
-                          </w:p>
-                        </w:sdtContent>
-                      </w:sdt>
+                      <w:p>
+                        <w:pPr>
+                          <w:pStyle w:val="a4"/>
+                        </w:pPr>
+                        <w:r>
+                          <w:rPr>
+                            <w:b/>
+                          </w:rPr>
+                          <w:fldChar w:fldCharType="begin"/>
+                        </w:r>
+                        <w:r>
+                          <w:rPr>
+                            <w:b/>
+                          </w:rPr>
+                          <w:instrText>PAGE  \* Arabic  \* MERGEFORMAT</w:instrText>
+                        </w:r>
+                        <w:r>
+                          <w:rPr>
+                            <w:b/>
+                          </w:rPr>
+                          <w:fldChar w:fldCharType="separate"/>
+                        </w:r>
+                        <w:r>
+                          <w:rPr>
+                            <w:b/>
+                            <w:noProof/>
+                            <w:lang w:val="zh-CN"/>
+                          </w:rPr>
+                          <w:t>5</w:t>
+                        </w:r>
+                        <w:r>
+                          <w:rPr>
+                            <w:b/>
+                          </w:rPr>
+                          <w:fldChar w:fldCharType="end"/>
+                        </w:r>
+                        <w:r>
+                          <w:rPr>
+                            <w:lang w:val="zh-CN"/>
+                          </w:rPr>
+                          <w:t xml:space="preserve"> / </w:t>
+                        </w:r>
+                        <w:fldSimple w:instr="NUMPAGES  \* Arabic  \* MERGEFORMAT">
+                          <w:r>
+                            <w:rPr>
+                              <w:b/>
+                              <w:noProof/>
+                              <w:lang w:val="zh-CN"/>
+                            </w:rPr>
+                            <w:t>8</w:t>
+                          </w:r>
+                        </w:fldSimple>
+                      </w:p>
                     </w:sdtContent>
                   </w:sdt>
-                  <w:p/>
-                </w:txbxContent>
-              </v:textbox>
-              <w10:wrap anchorx="margin"/>
-            </v:shape>
-          </w:pict>
-        </mc:Fallback>
-      </mc:AlternateContent>
+                </w:sdtContent>
+              </w:sdt>
+              <w:p/>
+            </w:txbxContent>
+          </v:textbox>
+          <w10:wrap anchorx="margin"/>
+        </v:shape>
+      </w:pict>
     </w:r>
   </w:p>
 </w:ftr>
 </file>
 
 <file path=word/footnotes.xml><?xml version="1.0" encoding="utf-8"?>
-<w:footnotes xmlns:wpc="http://schemas.microsoft.com/office/word/2010/wordprocessingCanvas" xmlns:mc="http://schemas.openxmlformats.org/markup-compatibility/2006" xmlns:o="urn:schemas-microsoft-com:office:office" xmlns:r="http://schemas.openxmlformats.org/officeDocument/2006/relationships" xmlns:m="http://schemas.openxmlformats.org/officeDocument/2006/math" xmlns:v="urn:schemas-microsoft-com:vml" xmlns:wp14="http://schemas.microsoft.com/office/word/2010/wordprocessingDrawing" xmlns:wp="http://schemas.openxmlformats.org/drawingml/2006/wordprocessingDrawing" xmlns:w10="urn:schemas-microsoft-com:office:word" xmlns:w="http://schemas.openxmlformats.org/wordprocessingml/2006/main" xmlns:w14="http://schemas.microsoft.com/office/word/2010/wordml" xmlns:wpg="http://schemas.microsoft.com/office/word/2010/wordprocessingGroup" xmlns:wpi="http://schemas.microsoft.com/office/word/2010/wordprocessingInk" xmlns:wne="http://schemas.microsoft.com/office/word/2006/wordml" xmlns:wps="http://schemas.microsoft.com/office/word/2010/wordprocessingShape" mc:Ignorable="w14 wp14">
+<w:footnotes xmlns:ve="http://schemas.openxmlformats.org/markup-compatibility/2006" xmlns:o="urn:schemas-microsoft-com:office:office" xmlns:r="http://schemas.openxmlformats.org/officeDocument/2006/relationships" xmlns:m="http://schemas.openxmlformats.org/officeDocument/2006/math" xmlns:v="urn:schemas-microsoft-com:vml" xmlns:wp="http://schemas.openxmlformats.org/drawingml/2006/wordprocessingDrawing" xmlns:w10="urn:schemas-microsoft-com:office:word" xmlns:w="http://schemas.openxmlformats.org/wordprocessingml/2006/main" xmlns:wne="http://schemas.microsoft.com/office/word/2006/wordml">
   <w:footnote w:type="separator" w:id="-1">
     <w:p>
       <w:r>
@@ -7724,7 +8181,7 @@
 </file>
 
 <file path=word/header1.xml><?xml version="1.0" encoding="utf-8"?>
-<w:hdr xmlns:wpc="http://schemas.microsoft.com/office/word/2010/wordprocessingCanvas" xmlns:mc="http://schemas.openxmlformats.org/markup-compatibility/2006" xmlns:o="urn:schemas-microsoft-com:office:office" xmlns:r="http://schemas.openxmlformats.org/officeDocument/2006/relationships" xmlns:m="http://schemas.openxmlformats.org/officeDocument/2006/math" xmlns:v="urn:schemas-microsoft-com:vml" xmlns:wp14="http://schemas.microsoft.com/office/word/2010/wordprocessingDrawing" xmlns:wp="http://schemas.openxmlformats.org/drawingml/2006/wordprocessingDrawing" xmlns:w10="urn:schemas-microsoft-com:office:word" xmlns:w="http://schemas.openxmlformats.org/wordprocessingml/2006/main" xmlns:w14="http://schemas.microsoft.com/office/word/2010/wordml" xmlns:wpg="http://schemas.microsoft.com/office/word/2010/wordprocessingGroup" xmlns:wpi="http://schemas.microsoft.com/office/word/2010/wordprocessingInk" xmlns:wne="http://schemas.microsoft.com/office/word/2006/wordml" xmlns:wps="http://schemas.microsoft.com/office/word/2010/wordprocessingShape" mc:Ignorable="w14 wp14">
+<w:hdr xmlns:ve="http://schemas.openxmlformats.org/markup-compatibility/2006" xmlns:o="urn:schemas-microsoft-com:office:office" xmlns:r="http://schemas.openxmlformats.org/officeDocument/2006/relationships" xmlns:m="http://schemas.openxmlformats.org/officeDocument/2006/math" xmlns:v="urn:schemas-microsoft-com:vml" xmlns:wp="http://schemas.openxmlformats.org/drawingml/2006/wordprocessingDrawing" xmlns:w10="urn:schemas-microsoft-com:office:word" xmlns:w="http://schemas.openxmlformats.org/wordprocessingml/2006/main" xmlns:wne="http://schemas.microsoft.com/office/word/2006/wordml">
   <w:p>
     <w:pPr>
       <w:pStyle w:val="a5"/>
@@ -7755,7 +8212,7 @@
           </v:handles>
           <o:lock v:ext="edit" text="t" shapetype="t"/>
         </v:shapetype>
-        <v:shape id="PowerPlusWaterMarkObject26603023" o:spid="_x0000_s3075" type="#_x0000_t136" style="position:absolute;left:0;text-align:left;margin-left:0;margin-top:0;width:468.4pt;height:117.1pt;rotation:315;z-index:-251655168;mso-position-horizontal:center;mso-position-horizontal-relative:margin;mso-position-vertical:center;mso-position-vertical-relative:margin;mso-width-relative:page;mso-height-relative:page" o:allowincell="f" fillcolor="silver" stroked="f">
+        <v:shape id="PowerPlusWaterMarkObject26603023" o:spid="_x0000_s3075" type="#_x0000_t136" style="position:absolute;left:0;text-align:left;margin-left:0;margin-top:0;width:468.4pt;height:117.1pt;rotation:315;z-index:-251655168;mso-position-horizontal:center;mso-position-horizontal-relative:margin;mso-position-vertical:center;mso-position-vertical-relative:margin" o:allowincell="f" fillcolor="silver" stroked="f">
           <v:fill opacity=".5"/>
           <v:textpath style="font-family:&quot;宋体&quot;;font-size:1pt" trim="t" fitpath="t" string="智莱科技"/>
           <w10:wrap anchorx="margin" anchory="margin"/>
@@ -7767,7 +8224,7 @@
 </file>
 
 <file path=word/header2.xml><?xml version="1.0" encoding="utf-8"?>
-<w:hdr xmlns:wpc="http://schemas.microsoft.com/office/word/2010/wordprocessingCanvas" xmlns:mc="http://schemas.openxmlformats.org/markup-compatibility/2006" xmlns:o="urn:schemas-microsoft-com:office:office" xmlns:r="http://schemas.openxmlformats.org/officeDocument/2006/relationships" xmlns:m="http://schemas.openxmlformats.org/officeDocument/2006/math" xmlns:v="urn:schemas-microsoft-com:vml" xmlns:wp14="http://schemas.microsoft.com/office/word/2010/wordprocessingDrawing" xmlns:wp="http://schemas.openxmlformats.org/drawingml/2006/wordprocessingDrawing" xmlns:w10="urn:schemas-microsoft-com:office:word" xmlns:w="http://schemas.openxmlformats.org/wordprocessingml/2006/main" xmlns:w14="http://schemas.microsoft.com/office/word/2010/wordml" xmlns:wpg="http://schemas.microsoft.com/office/word/2010/wordprocessingGroup" xmlns:wpi="http://schemas.microsoft.com/office/word/2010/wordprocessingInk" xmlns:wne="http://schemas.microsoft.com/office/word/2006/wordml" xmlns:wps="http://schemas.microsoft.com/office/word/2010/wordprocessingShape" mc:Ignorable="w14 wp14">
+<w:hdr xmlns:ve="http://schemas.openxmlformats.org/markup-compatibility/2006" xmlns:o="urn:schemas-microsoft-com:office:office" xmlns:r="http://schemas.openxmlformats.org/officeDocument/2006/relationships" xmlns:m="http://schemas.openxmlformats.org/officeDocument/2006/math" xmlns:v="urn:schemas-microsoft-com:vml" xmlns:wp="http://schemas.openxmlformats.org/drawingml/2006/wordprocessingDrawing" xmlns:w10="urn:schemas-microsoft-com:office:word" xmlns:w="http://schemas.openxmlformats.org/wordprocessingml/2006/main" xmlns:wne="http://schemas.microsoft.com/office/word/2006/wordml">
   <w:p>
     <w:pPr>
       <w:pStyle w:val="a5"/>
@@ -7775,37 +8232,6 @@
         <w:rFonts w:ascii="宋体" w:eastAsia="宋体" w:hAnsi="宋体"/>
         <w:b/>
         <w:color w:val="888888"/>
-        <w14:shadow w14:blurRad="69850" w14:dist="43180" w14:dir="5400000" w14:sx="0" w14:sy="0" w14:kx="0" w14:ky="0" w14:algn="none">
-          <w14:srgbClr w14:val="000000">
-            <w14:alpha w14:val="35000"/>
-          </w14:srgbClr>
-        </w14:shadow>
-        <w14:textFill>
-          <w14:gradFill>
-            <w14:gsLst>
-              <w14:gs w14:pos="0">
-                <w14:schemeClr w14:val="accent6">
-                  <w14:shade w14:val="20000"/>
-                  <w14:satMod w14:val="200000"/>
-                </w14:schemeClr>
-              </w14:gs>
-              <w14:gs w14:pos="78000">
-                <w14:schemeClr w14:val="accent6">
-                  <w14:tint w14:val="90000"/>
-                  <w14:shade w14:val="89000"/>
-                  <w14:satMod w14:val="220000"/>
-                </w14:schemeClr>
-              </w14:gs>
-              <w14:gs w14:pos="100000">
-                <w14:schemeClr w14:val="accent6">
-                  <w14:tint w14:val="12000"/>
-                  <w14:satMod w14:val="255000"/>
-                </w14:schemeClr>
-              </w14:gs>
-            </w14:gsLst>
-            <w14:lin w14:ang="5400000" w14:scaled="0"/>
-          </w14:gradFill>
-        </w14:textFill>
       </w:rPr>
     </w:pPr>
     <w:proofErr w:type="spellStart"/>
@@ -7839,7 +8265,7 @@
 </file>
 
 <file path=word/header3.xml><?xml version="1.0" encoding="utf-8"?>
-<w:hdr xmlns:wpc="http://schemas.microsoft.com/office/word/2010/wordprocessingCanvas" xmlns:mc="http://schemas.openxmlformats.org/markup-compatibility/2006" xmlns:o="urn:schemas-microsoft-com:office:office" xmlns:r="http://schemas.openxmlformats.org/officeDocument/2006/relationships" xmlns:m="http://schemas.openxmlformats.org/officeDocument/2006/math" xmlns:v="urn:schemas-microsoft-com:vml" xmlns:wp14="http://schemas.microsoft.com/office/word/2010/wordprocessingDrawing" xmlns:wp="http://schemas.openxmlformats.org/drawingml/2006/wordprocessingDrawing" xmlns:w10="urn:schemas-microsoft-com:office:word" xmlns:w="http://schemas.openxmlformats.org/wordprocessingml/2006/main" xmlns:w14="http://schemas.microsoft.com/office/word/2010/wordml" xmlns:wpg="http://schemas.microsoft.com/office/word/2010/wordprocessingGroup" xmlns:wpi="http://schemas.microsoft.com/office/word/2010/wordprocessingInk" xmlns:wne="http://schemas.microsoft.com/office/word/2006/wordml" xmlns:wps="http://schemas.microsoft.com/office/word/2010/wordprocessingShape" mc:Ignorable="w14 wp14">
+<w:hdr xmlns:ve="http://schemas.openxmlformats.org/markup-compatibility/2006" xmlns:o="urn:schemas-microsoft-com:office:office" xmlns:r="http://schemas.openxmlformats.org/officeDocument/2006/relationships" xmlns:m="http://schemas.openxmlformats.org/officeDocument/2006/math" xmlns:v="urn:schemas-microsoft-com:vml" xmlns:wp="http://schemas.openxmlformats.org/drawingml/2006/wordprocessingDrawing" xmlns:w10="urn:schemas-microsoft-com:office:word" xmlns:w="http://schemas.openxmlformats.org/wordprocessingml/2006/main" xmlns:wne="http://schemas.microsoft.com/office/word/2006/wordml">
   <w:p>
     <w:pPr>
       <w:pStyle w:val="a5"/>
@@ -7870,7 +8296,7 @@
           </v:handles>
           <o:lock v:ext="edit" text="t" shapetype="t"/>
         </v:shapetype>
-        <v:shape id="PowerPlusWaterMarkObject26603022" o:spid="_x0000_s3073" type="#_x0000_t136" style="position:absolute;left:0;text-align:left;margin-left:0;margin-top:0;width:468.4pt;height:117.1pt;rotation:315;z-index:-251657216;mso-position-horizontal:center;mso-position-horizontal-relative:margin;mso-position-vertical:center;mso-position-vertical-relative:margin;mso-width-relative:page;mso-height-relative:page" o:allowincell="f" fillcolor="silver" stroked="f">
+        <v:shape id="PowerPlusWaterMarkObject26603022" o:spid="_x0000_s3073" type="#_x0000_t136" style="position:absolute;left:0;text-align:left;margin-left:0;margin-top:0;width:468.4pt;height:117.1pt;rotation:315;z-index:-251657216;mso-position-horizontal:center;mso-position-horizontal-relative:margin;mso-position-vertical:center;mso-position-vertical-relative:margin" o:allowincell="f" fillcolor="silver" stroked="f">
           <v:fill opacity=".5"/>
           <v:textpath style="font-family:&quot;宋体&quot;;font-size:1pt" trim="t" fitpath="t" string="智莱科技"/>
           <w10:wrap anchorx="margin" anchory="margin"/>
@@ -7882,7 +8308,7 @@
 </file>
 
 <file path=word/numbering.xml><?xml version="1.0" encoding="utf-8"?>
-<w:numbering xmlns:wpc="http://schemas.microsoft.com/office/word/2010/wordprocessingCanvas" xmlns:mc="http://schemas.openxmlformats.org/markup-compatibility/2006" xmlns:o="urn:schemas-microsoft-com:office:office" xmlns:r="http://schemas.openxmlformats.org/officeDocument/2006/relationships" xmlns:m="http://schemas.openxmlformats.org/officeDocument/2006/math" xmlns:v="urn:schemas-microsoft-com:vml" xmlns:wp14="http://schemas.microsoft.com/office/word/2010/wordprocessingDrawing" xmlns:wp="http://schemas.openxmlformats.org/drawingml/2006/wordprocessingDrawing" xmlns:w10="urn:schemas-microsoft-com:office:word" xmlns:w="http://schemas.openxmlformats.org/wordprocessingml/2006/main" xmlns:w14="http://schemas.microsoft.com/office/word/2010/wordml" xmlns:wpg="http://schemas.microsoft.com/office/word/2010/wordprocessingGroup" xmlns:wpi="http://schemas.microsoft.com/office/word/2010/wordprocessingInk" xmlns:wne="http://schemas.microsoft.com/office/word/2006/wordml" xmlns:wps="http://schemas.microsoft.com/office/word/2010/wordprocessingShape" mc:Ignorable="w14 wp14">
+<w:numbering xmlns:ve="http://schemas.openxmlformats.org/markup-compatibility/2006" xmlns:o="urn:schemas-microsoft-com:office:office" xmlns:r="http://schemas.openxmlformats.org/officeDocument/2006/relationships" xmlns:m="http://schemas.openxmlformats.org/officeDocument/2006/math" xmlns:v="urn:schemas-microsoft-com:vml" xmlns:wp="http://schemas.openxmlformats.org/drawingml/2006/wordprocessingDrawing" xmlns:w10="urn:schemas-microsoft-com:office:word" xmlns:w="http://schemas.openxmlformats.org/wordprocessingml/2006/main" xmlns:wne="http://schemas.microsoft.com/office/word/2006/wordml">
   <w:abstractNum w:abstractNumId="0">
     <w:nsid w:val="CF8DCF10"/>
     <w:multiLevelType w:val="singleLevel"/>
@@ -7902,7 +8328,7 @@
 </file>
 
 <file path=word/styles.xml><?xml version="1.0" encoding="utf-8"?>
-<w:styles xmlns:mc="http://schemas.openxmlformats.org/markup-compatibility/2006" xmlns:r="http://schemas.openxmlformats.org/officeDocument/2006/relationships" xmlns:w="http://schemas.openxmlformats.org/wordprocessingml/2006/main" xmlns:w14="http://schemas.microsoft.com/office/word/2010/wordml" mc:Ignorable="w14">
+<w:styles xmlns:r="http://schemas.openxmlformats.org/officeDocument/2006/relationships" xmlns:w="http://schemas.openxmlformats.org/wordprocessingml/2006/main">
   <w:docDefaults>
     <w:rPrDefault>
       <w:rPr>
@@ -8056,6 +8482,7 @@
   <w:style w:type="paragraph" w:default="1" w:styleId="a">
     <w:name w:val="Normal"/>
     <w:qFormat/>
+    <w:rsid w:val="005A2760"/>
     <w:pPr>
       <w:widowControl w:val="0"/>
       <w:jc w:val="both"/>
@@ -8074,6 +8501,7 @@
     <w:link w:val="1Char"/>
     <w:uiPriority w:val="9"/>
     <w:qFormat/>
+    <w:rsid w:val="005A2760"/>
     <w:pPr>
       <w:keepNext/>
       <w:keepLines/>
@@ -8096,6 +8524,7 @@
     <w:uiPriority w:val="9"/>
     <w:unhideWhenUsed/>
     <w:qFormat/>
+    <w:rsid w:val="005A2760"/>
     <w:pPr>
       <w:keepNext/>
       <w:keepLines/>
@@ -8118,6 +8547,7 @@
     <w:uiPriority w:val="9"/>
     <w:unhideWhenUsed/>
     <w:qFormat/>
+    <w:rsid w:val="005A2760"/>
     <w:pPr>
       <w:keepNext/>
       <w:keepLines/>
@@ -8139,6 +8569,7 @@
     <w:uiPriority w:val="9"/>
     <w:unhideWhenUsed/>
     <w:qFormat/>
+    <w:rsid w:val="005A2760"/>
     <w:pPr>
       <w:keepNext/>
       <w:keepLines/>
@@ -8164,6 +8595,7 @@
     <w:uiPriority w:val="99"/>
     <w:semiHidden/>
     <w:unhideWhenUsed/>
+    <w:qFormat/>
     <w:tblPr>
       <w:tblInd w:w="0" w:type="dxa"/>
       <w:tblCellMar>
@@ -8187,6 +8619,7 @@
     <w:uiPriority w:val="99"/>
     <w:unhideWhenUsed/>
     <w:qFormat/>
+    <w:rsid w:val="005A2760"/>
     <w:rPr>
       <w:sz w:val="18"/>
       <w:szCs w:val="18"/>
@@ -8199,6 +8632,7 @@
     <w:uiPriority w:val="99"/>
     <w:unhideWhenUsed/>
     <w:qFormat/>
+    <w:rsid w:val="005A2760"/>
     <w:pPr>
       <w:tabs>
         <w:tab w:val="center" w:pos="4153"/>
@@ -8219,6 +8653,7 @@
     <w:uiPriority w:val="99"/>
     <w:unhideWhenUsed/>
     <w:qFormat/>
+    <w:rsid w:val="005A2760"/>
     <w:pPr>
       <w:pBdr>
         <w:bottom w:val="single" w:sz="6" w:space="1" w:color="auto"/>
@@ -8241,6 +8676,7 @@
     <w:next w:val="a"/>
     <w:uiPriority w:val="39"/>
     <w:qFormat/>
+    <w:rsid w:val="005A2760"/>
     <w:pPr>
       <w:tabs>
         <w:tab w:val="left" w:pos="420"/>
@@ -8265,6 +8701,7 @@
     <w:link w:val="Char2"/>
     <w:uiPriority w:val="11"/>
     <w:qFormat/>
+    <w:rsid w:val="005A2760"/>
     <w:pPr>
       <w:spacing w:before="240" w:after="60" w:line="312" w:lineRule="auto"/>
       <w:jc w:val="center"/>
@@ -8285,6 +8722,7 @@
     <w:next w:val="a"/>
     <w:uiPriority w:val="39"/>
     <w:qFormat/>
+    <w:rsid w:val="005A2760"/>
     <w:pPr>
       <w:ind w:left="210"/>
       <w:jc w:val="left"/>
@@ -8303,6 +8741,7 @@
     <w:semiHidden/>
     <w:unhideWhenUsed/>
     <w:qFormat/>
+    <w:rsid w:val="005A2760"/>
     <w:pPr>
       <w:tabs>
         <w:tab w:val="left" w:pos="916"/>
@@ -8337,6 +8776,7 @@
     <w:uiPriority w:val="99"/>
     <w:unhideWhenUsed/>
     <w:qFormat/>
+    <w:rsid w:val="005A2760"/>
     <w:pPr>
       <w:widowControl/>
       <w:spacing w:before="100" w:beforeAutospacing="1" w:after="100" w:afterAutospacing="1"/>
@@ -8356,6 +8796,7 @@
     <w:link w:val="Char3"/>
     <w:uiPriority w:val="10"/>
     <w:qFormat/>
+    <w:rsid w:val="005A2760"/>
     <w:pPr>
       <w:spacing w:before="240" w:after="60"/>
       <w:jc w:val="center"/>
@@ -8374,6 +8815,7 @@
     <w:basedOn w:val="a0"/>
     <w:uiPriority w:val="22"/>
     <w:qFormat/>
+    <w:rsid w:val="005A2760"/>
     <w:rPr>
       <w:b/>
       <w:bCs/>
@@ -8385,6 +8827,7 @@
     <w:uiPriority w:val="99"/>
     <w:unhideWhenUsed/>
     <w:qFormat/>
+    <w:rsid w:val="005A2760"/>
     <w:rPr>
       <w:color w:val="555555"/>
       <w:u w:val="none"/>
@@ -8395,10 +8838,12 @@
     <w:basedOn w:val="a1"/>
     <w:uiPriority w:val="59"/>
     <w:qFormat/>
+    <w:rsid w:val="005A2760"/>
     <w:pPr>
       <w:spacing w:after="120" w:line="360" w:lineRule="auto"/>
     </w:pPr>
     <w:tblPr>
+      <w:tblInd w:w="0" w:type="dxa"/>
       <w:tblBorders>
         <w:top w:val="single" w:sz="4" w:space="0" w:color="auto"/>
         <w:left w:val="single" w:sz="4" w:space="0" w:color="auto"/>
@@ -8407,6 +8852,12 @@
         <w:insideH w:val="single" w:sz="4" w:space="0" w:color="auto"/>
         <w:insideV w:val="single" w:sz="4" w:space="0" w:color="auto"/>
       </w:tblBorders>
+      <w:tblCellMar>
+        <w:top w:w="0" w:type="dxa"/>
+        <w:left w:w="108" w:type="dxa"/>
+        <w:bottom w:w="0" w:type="dxa"/>
+        <w:right w:w="108" w:type="dxa"/>
+      </w:tblCellMar>
     </w:tblPr>
   </w:style>
   <w:style w:type="character" w:customStyle="1" w:styleId="Char1">
@@ -8415,6 +8866,7 @@
     <w:link w:val="a5"/>
     <w:uiPriority w:val="99"/>
     <w:qFormat/>
+    <w:rsid w:val="005A2760"/>
     <w:rPr>
       <w:sz w:val="18"/>
       <w:szCs w:val="18"/>
@@ -8426,6 +8878,7 @@
     <w:link w:val="a4"/>
     <w:uiPriority w:val="99"/>
     <w:qFormat/>
+    <w:rsid w:val="005A2760"/>
     <w:rPr>
       <w:sz w:val="18"/>
       <w:szCs w:val="18"/>
@@ -8438,6 +8891,7 @@
     <w:uiPriority w:val="99"/>
     <w:semiHidden/>
     <w:qFormat/>
+    <w:rsid w:val="005A2760"/>
     <w:rPr>
       <w:sz w:val="18"/>
       <w:szCs w:val="18"/>
@@ -8449,6 +8903,7 @@
     <w:link w:val="2"/>
     <w:uiPriority w:val="9"/>
     <w:qFormat/>
+    <w:rsid w:val="005A2760"/>
     <w:rPr>
       <w:rFonts w:asciiTheme="majorHAnsi" w:eastAsiaTheme="majorEastAsia" w:hAnsiTheme="majorHAnsi" w:cstheme="majorBidi"/>
       <w:b/>
@@ -8463,6 +8918,7 @@
     <w:uiPriority w:val="99"/>
     <w:semiHidden/>
     <w:qFormat/>
+    <w:rsid w:val="005A2760"/>
     <w:rPr>
       <w:rFonts w:asciiTheme="minorHAnsi" w:eastAsiaTheme="minorEastAsia" w:hAnsiTheme="minorHAnsi" w:cstheme="minorBidi"/>
       <w:kern w:val="2"/>
@@ -8476,6 +8932,7 @@
     <w:link w:val="a6"/>
     <w:uiPriority w:val="11"/>
     <w:qFormat/>
+    <w:rsid w:val="005A2760"/>
     <w:rPr>
       <w:rFonts w:asciiTheme="majorHAnsi" w:eastAsia="宋体" w:hAnsiTheme="majorHAnsi" w:cstheme="majorBidi"/>
       <w:b/>
@@ -8491,6 +8948,7 @@
     <w:link w:val="1"/>
     <w:uiPriority w:val="9"/>
     <w:qFormat/>
+    <w:rsid w:val="005A2760"/>
     <w:rPr>
       <w:b/>
       <w:bCs/>
@@ -8504,6 +8962,7 @@
     <w:basedOn w:val="a0"/>
     <w:uiPriority w:val="19"/>
     <w:qFormat/>
+    <w:rsid w:val="005A2760"/>
     <w:rPr>
       <w:i/>
       <w:iCs/>
@@ -8514,6 +8973,7 @@
     <w:name w:val="No Spacing"/>
     <w:uiPriority w:val="1"/>
     <w:qFormat/>
+    <w:rsid w:val="005A2760"/>
     <w:pPr>
       <w:widowControl w:val="0"/>
       <w:jc w:val="both"/>
@@ -8531,6 +8991,7 @@
     <w:link w:val="3"/>
     <w:uiPriority w:val="9"/>
     <w:qFormat/>
+    <w:rsid w:val="005A2760"/>
     <w:rPr>
       <w:b/>
       <w:bCs/>
@@ -8544,6 +9005,7 @@
     <w:link w:val="a8"/>
     <w:uiPriority w:val="10"/>
     <w:qFormat/>
+    <w:rsid w:val="005A2760"/>
     <w:rPr>
       <w:rFonts w:asciiTheme="majorHAnsi" w:eastAsia="宋体" w:hAnsiTheme="majorHAnsi" w:cstheme="majorBidi"/>
       <w:b/>
@@ -8558,12 +9020,41 @@
     <w:link w:val="4"/>
     <w:uiPriority w:val="9"/>
     <w:qFormat/>
+    <w:rsid w:val="005A2760"/>
     <w:rPr>
       <w:rFonts w:asciiTheme="majorHAnsi" w:eastAsiaTheme="majorEastAsia" w:hAnsiTheme="majorHAnsi" w:cstheme="majorBidi"/>
       <w:b/>
       <w:bCs/>
       <w:sz w:val="28"/>
       <w:szCs w:val="28"/>
+    </w:rPr>
+  </w:style>
+  <w:style w:type="paragraph" w:styleId="ad">
+    <w:name w:val="Document Map"/>
+    <w:basedOn w:val="a"/>
+    <w:link w:val="Char4"/>
+    <w:uiPriority w:val="99"/>
+    <w:semiHidden/>
+    <w:unhideWhenUsed/>
+    <w:rsid w:val="00B63D12"/>
+    <w:rPr>
+      <w:rFonts w:ascii="宋体" w:eastAsia="宋体"/>
+      <w:sz w:val="18"/>
+      <w:szCs w:val="18"/>
+    </w:rPr>
+  </w:style>
+  <w:style w:type="character" w:customStyle="1" w:styleId="Char4">
+    <w:name w:val="文档结构图 Char"/>
+    <w:basedOn w:val="a0"/>
+    <w:link w:val="ad"/>
+    <w:uiPriority w:val="99"/>
+    <w:semiHidden/>
+    <w:rsid w:val="00B63D12"/>
+    <w:rPr>
+      <w:rFonts w:ascii="宋体" w:hAnsiTheme="minorHAnsi" w:cstheme="minorBidi"/>
+      <w:kern w:val="2"/>
+      <w:sz w:val="18"/>
+      <w:szCs w:val="18"/>
     </w:rPr>
   </w:style>
 </w:styles>
@@ -9549,7 +10040,7 @@
 </file>
 
 <file path=customXml/itemProps2.xml><?xml version="1.0" encoding="utf-8"?>
-<ds:datastoreItem xmlns:ds="http://schemas.openxmlformats.org/officeDocument/2006/customXml" ds:itemID="{ABCAE7F1-5551-4522-A241-EC9B92EC744A}">
+<ds:datastoreItem xmlns:ds="http://schemas.openxmlformats.org/officeDocument/2006/customXml" ds:itemID="{48423029-7AD0-476E-9834-26E415BBF46C}">
   <ds:schemaRefs>
     <ds:schemaRef ds:uri="http://schemas.openxmlformats.org/officeDocument/2006/bibliography"/>
   </ds:schemaRefs>

</xml_diff>

<commit_message>
add properties for EPicture in QStudioSCADA and QSCADARunTime.
</commit_message>
<xml_diff>
--- a/doc/需求文档/QStudioSCADA软件需求.docx
+++ b/doc/需求文档/QStudioSCADA软件需求.docx
@@ -1203,17 +1203,8 @@
             <w:rStyle w:val="aa"/>
             <w:rFonts w:hint="eastAsia"/>
             <w:noProof/>
-            <w:lang/>
-          </w:rPr>
-          <w:t>１</w:t>
-        </w:r>
-        <w:r>
-          <w:rPr>
-            <w:rStyle w:val="aa"/>
-            <w:rFonts w:hint="eastAsia"/>
-            <w:noProof/>
-          </w:rPr>
-          <w:t>工程管理器（暂时忽律）</w:t>
+          </w:rPr>
+          <w:t>１工程管理器（暂时忽律）</w:t>
         </w:r>
         <w:r>
           <w:rPr>
@@ -1284,7 +1275,6 @@
           <w:rPr>
             <w:rStyle w:val="aa"/>
             <w:noProof/>
-            <w:lang/>
           </w:rPr>
           <w:t>1.1</w:t>
         </w:r>
@@ -1356,7 +1346,6 @@
           <w:rPr>
             <w:rStyle w:val="aa"/>
             <w:noProof/>
-            <w:lang/>
           </w:rPr>
           <w:t>2</w:t>
         </w:r>
@@ -1366,16 +1355,7 @@
             <w:rFonts w:hint="eastAsia"/>
             <w:noProof/>
           </w:rPr>
-          <w:t>画面</w:t>
-        </w:r>
-        <w:r>
-          <w:rPr>
-            <w:rStyle w:val="aa"/>
-            <w:rFonts w:hint="eastAsia"/>
-            <w:noProof/>
-            <w:lang/>
-          </w:rPr>
-          <w:t>编辑器</w:t>
+          <w:t>画面编辑器</w:t>
         </w:r>
         <w:r>
           <w:rPr>
@@ -1446,7 +1426,6 @@
           <w:rPr>
             <w:rStyle w:val="aa"/>
             <w:noProof/>
-            <w:lang/>
           </w:rPr>
           <w:t>2.1</w:t>
         </w:r>
@@ -1456,16 +1435,7 @@
             <w:rFonts w:hint="eastAsia"/>
             <w:noProof/>
           </w:rPr>
-          <w:t>画面</w:t>
-        </w:r>
-        <w:r>
-          <w:rPr>
-            <w:rStyle w:val="aa"/>
-            <w:rFonts w:hint="eastAsia"/>
-            <w:noProof/>
-            <w:lang/>
-          </w:rPr>
-          <w:t>页面</w:t>
+          <w:t>画面页面</w:t>
         </w:r>
         <w:r>
           <w:rPr>
@@ -1536,16 +1506,8 @@
           <w:rPr>
             <w:rStyle w:val="aa"/>
             <w:noProof/>
-            <w:lang/>
-          </w:rPr>
-          <w:t>2.</w:t>
-        </w:r>
-        <w:r>
-          <w:rPr>
-            <w:rStyle w:val="aa"/>
-            <w:noProof/>
-          </w:rPr>
-          <w:t>2</w:t>
+          </w:rPr>
+          <w:t>2.2</w:t>
         </w:r>
         <w:r>
           <w:rPr>
@@ -1624,16 +1586,8 @@
           <w:rPr>
             <w:rStyle w:val="aa"/>
             <w:noProof/>
-            <w:lang/>
-          </w:rPr>
-          <w:t>2.</w:t>
-        </w:r>
-        <w:r>
-          <w:rPr>
-            <w:rStyle w:val="aa"/>
-            <w:noProof/>
-          </w:rPr>
-          <w:t>3</w:t>
+          </w:rPr>
+          <w:t>2.3</w:t>
         </w:r>
         <w:r>
           <w:rPr>
@@ -1712,16 +1666,8 @@
           <w:rPr>
             <w:rStyle w:val="aa"/>
             <w:noProof/>
-            <w:lang/>
-          </w:rPr>
-          <w:t>2.</w:t>
-        </w:r>
-        <w:r>
-          <w:rPr>
-            <w:rStyle w:val="aa"/>
-            <w:noProof/>
-          </w:rPr>
-          <w:t>4</w:t>
+          </w:rPr>
+          <w:t>2.4</w:t>
         </w:r>
         <w:r>
           <w:rPr>
@@ -1800,16 +1746,8 @@
           <w:rPr>
             <w:rStyle w:val="aa"/>
             <w:noProof/>
-            <w:lang/>
-          </w:rPr>
-          <w:t>2.</w:t>
-        </w:r>
-        <w:r>
-          <w:rPr>
-            <w:rStyle w:val="aa"/>
-            <w:noProof/>
-          </w:rPr>
-          <w:t>5</w:t>
+          </w:rPr>
+          <w:t>2.5</w:t>
         </w:r>
         <w:r>
           <w:rPr>
@@ -1888,16 +1826,8 @@
           <w:rPr>
             <w:rStyle w:val="aa"/>
             <w:noProof/>
-            <w:lang/>
-          </w:rPr>
-          <w:t>2.</w:t>
-        </w:r>
-        <w:r>
-          <w:rPr>
-            <w:rStyle w:val="aa"/>
-            <w:noProof/>
-          </w:rPr>
-          <w:t>6</w:t>
+          </w:rPr>
+          <w:t>2.6</w:t>
         </w:r>
         <w:r>
           <w:rPr>
@@ -1976,16 +1906,8 @@
           <w:rPr>
             <w:rStyle w:val="aa"/>
             <w:noProof/>
-            <w:lang/>
-          </w:rPr>
-          <w:t>2.</w:t>
-        </w:r>
-        <w:r>
-          <w:rPr>
-            <w:rStyle w:val="aa"/>
-            <w:noProof/>
-          </w:rPr>
-          <w:t>7</w:t>
+          </w:rPr>
+          <w:t>2.7</w:t>
         </w:r>
         <w:r>
           <w:rPr>
@@ -2064,16 +1986,8 @@
           <w:rPr>
             <w:rStyle w:val="aa"/>
             <w:noProof/>
-            <w:lang/>
-          </w:rPr>
-          <w:t>2.</w:t>
-        </w:r>
-        <w:r>
-          <w:rPr>
-            <w:rStyle w:val="aa"/>
-            <w:noProof/>
-          </w:rPr>
-          <w:t>8</w:t>
+          </w:rPr>
+          <w:t>2.8</w:t>
         </w:r>
         <w:r>
           <w:rPr>
@@ -2152,16 +2066,8 @@
           <w:rPr>
             <w:rStyle w:val="aa"/>
             <w:noProof/>
-            <w:lang/>
-          </w:rPr>
-          <w:t>2.</w:t>
-        </w:r>
-        <w:r>
-          <w:rPr>
-            <w:rStyle w:val="aa"/>
-            <w:noProof/>
-          </w:rPr>
-          <w:t>9</w:t>
+          </w:rPr>
+          <w:t>2.9</w:t>
         </w:r>
         <w:r>
           <w:rPr>
@@ -2240,16 +2146,8 @@
           <w:rPr>
             <w:rStyle w:val="aa"/>
             <w:noProof/>
-            <w:lang/>
-          </w:rPr>
-          <w:t>2.1</w:t>
-        </w:r>
-        <w:r>
-          <w:rPr>
-            <w:rStyle w:val="aa"/>
-            <w:noProof/>
-          </w:rPr>
-          <w:t>0</w:t>
+          </w:rPr>
+          <w:t>2.10</w:t>
         </w:r>
         <w:r>
           <w:rPr>
@@ -2328,16 +2226,8 @@
           <w:rPr>
             <w:rStyle w:val="aa"/>
             <w:noProof/>
-            <w:lang/>
-          </w:rPr>
-          <w:t>2.1</w:t>
-        </w:r>
-        <w:r>
-          <w:rPr>
-            <w:rStyle w:val="aa"/>
-            <w:noProof/>
-          </w:rPr>
-          <w:t>0</w:t>
+          </w:rPr>
+          <w:t>2.10</w:t>
         </w:r>
         <w:r>
           <w:rPr>
@@ -2553,9 +2443,6 @@
       <w:bookmarkStart w:id="0" w:name="_Toc14653"/>
       <w:bookmarkStart w:id="1" w:name="_Toc5615414"/>
       <w:r>
-        <w:rPr>
-          <w:lang/>
-        </w:rPr>
         <w:lastRenderedPageBreak/>
         <w:t>１</w:t>
       </w:r>
@@ -2581,9 +2468,6 @@
       <w:bookmarkStart w:id="2" w:name="_Toc9065"/>
       <w:bookmarkStart w:id="3" w:name="_Toc5615415"/>
       <w:r>
-        <w:rPr>
-          <w:lang/>
-        </w:rPr>
         <w:t>1.1</w:t>
       </w:r>
       <w:bookmarkStart w:id="4" w:name="_Toc2167"/>
@@ -2598,9 +2482,6 @@
       <w:bookmarkStart w:id="6" w:name="_Toc5615416"/>
       <w:bookmarkEnd w:id="4"/>
       <w:r>
-        <w:rPr>
-          <w:lang/>
-        </w:rPr>
         <w:t>2</w:t>
       </w:r>
       <w:bookmarkEnd w:id="5"/>
@@ -2611,9 +2492,6 @@
         <w:t>画面</w:t>
       </w:r>
       <w:r>
-        <w:rPr>
-          <w:lang/>
-        </w:rPr>
         <w:t>编辑器</w:t>
       </w:r>
       <w:bookmarkEnd w:id="6"/>
@@ -2621,16 +2499,10 @@
     <w:p>
       <w:pPr>
         <w:pStyle w:val="2"/>
-        <w:rPr>
-          <w:lang/>
-        </w:rPr>
       </w:pPr>
       <w:bookmarkStart w:id="7" w:name="_Toc26256"/>
       <w:bookmarkStart w:id="8" w:name="_Toc5615417"/>
       <w:r>
-        <w:rPr>
-          <w:lang/>
-        </w:rPr>
         <w:t>2.1</w:t>
       </w:r>
       <w:bookmarkEnd w:id="7"/>
@@ -2641,9 +2513,6 @@
         <w:t>画面</w:t>
       </w:r>
       <w:r>
-        <w:rPr>
-          <w:lang/>
-        </w:rPr>
         <w:t>页面</w:t>
       </w:r>
       <w:bookmarkEnd w:id="8"/>
@@ -2704,9 +2573,6 @@
         <w:t>：画面</w:t>
       </w:r>
       <w:r>
-        <w:rPr>
-          <w:lang/>
-        </w:rPr>
         <w:t>页面解析运行时的背景颜色</w:t>
       </w:r>
       <w:r>
@@ -2731,9 +2597,6 @@
         <w:t>：画面</w:t>
       </w:r>
       <w:r>
-        <w:rPr>
-          <w:lang/>
-        </w:rPr>
         <w:t>页面显示的宽度</w:t>
       </w:r>
       <w:r>
@@ -2758,9 +2621,6 @@
         <w:t>：画面</w:t>
       </w:r>
       <w:r>
-        <w:rPr>
-          <w:lang/>
-        </w:rPr>
         <w:t>页面显示的</w:t>
       </w:r>
       <w:r>
@@ -2770,9 +2630,6 @@
         <w:t>高</w:t>
       </w:r>
       <w:r>
-        <w:rPr>
-          <w:lang/>
-        </w:rPr>
         <w:t>度</w:t>
       </w:r>
       <w:r>
@@ -2859,7 +2716,7 @@
                     <a:blip r:embed="rId9" cstate="print">
                       <a:extLst>
                         <a:ext uri="{28A0092B-C50C-407E-A947-70E740481C1C}">
-                          <a14:useLocalDpi xmlns:a14="http://schemas.microsoft.com/office/drawing/2010/main" xmlns:wps="http://schemas.microsoft.com/office/word/2010/wordprocessingShape" xmlns:wpi="http://schemas.microsoft.com/office/word/2010/wordprocessingInk" xmlns:wpg="http://schemas.microsoft.com/office/word/2010/wordprocessingGroup" xmlns:w14="http://schemas.microsoft.com/office/word/2010/wordml" xmlns:w="http://schemas.openxmlformats.org/wordprocessingml/2006/main" xmlns:w10="urn:schemas-microsoft-com:office:word" xmlns:wp14="http://schemas.microsoft.com/office/word/2010/wordprocessingDrawing" xmlns:v="urn:schemas-microsoft-com:vml" xmlns:o="urn:schemas-microsoft-com:office:office" xmlns:mc="http://schemas.openxmlformats.org/markup-compatibility/2006" xmlns:wpc="http://schemas.microsoft.com/office/word/2010/wordprocessingCanvas" xmlns="" val="0"/>
+                          <a14:useLocalDpi xmlns="" xmlns:wpc="http://schemas.microsoft.com/office/word/2010/wordprocessingCanvas" xmlns:mc="http://schemas.openxmlformats.org/markup-compatibility/2006" xmlns:o="urn:schemas-microsoft-com:office:office" xmlns:v="urn:schemas-microsoft-com:vml" xmlns:wp14="http://schemas.microsoft.com/office/word/2010/wordprocessingDrawing" xmlns:w10="urn:schemas-microsoft-com:office:word" xmlns:w="http://schemas.openxmlformats.org/wordprocessingml/2006/main" xmlns:w14="http://schemas.microsoft.com/office/word/2010/wordml" xmlns:wpg="http://schemas.microsoft.com/office/word/2010/wordprocessingGroup" xmlns:wpi="http://schemas.microsoft.com/office/word/2010/wordprocessingInk" xmlns:wps="http://schemas.microsoft.com/office/word/2010/wordprocessingShape" xmlns:a14="http://schemas.microsoft.com/office/drawing/2010/main" val="0"/>
                         </a:ext>
                       </a:extLst>
                     </a:blip>
@@ -2903,15 +2760,9 @@
     <w:p>
       <w:pPr>
         <w:pStyle w:val="2"/>
-        <w:rPr>
-          <w:lang/>
-        </w:rPr>
       </w:pPr>
       <w:bookmarkStart w:id="9" w:name="_Toc5615418"/>
       <w:r>
-        <w:rPr>
-          <w:lang/>
-        </w:rPr>
         <w:t>2.</w:t>
       </w:r>
       <w:r>
@@ -2991,9 +2842,6 @@
         <w:t>画面</w:t>
       </w:r>
       <w:r>
-        <w:rPr>
-          <w:lang/>
-        </w:rPr>
         <w:t>页面左上角</w:t>
       </w:r>
       <w:r>
@@ -3015,9 +2863,6 @@
         <w:t>））</w:t>
       </w:r>
       <w:r>
-        <w:rPr>
-          <w:lang/>
-        </w:rPr>
         <w:t>的横向坐标值</w:t>
       </w:r>
       <w:r>
@@ -3073,9 +2918,6 @@
         <w:t>：相对于画面</w:t>
       </w:r>
       <w:r>
-        <w:rPr>
-          <w:lang/>
-        </w:rPr>
         <w:t>页面左上角</w:t>
       </w:r>
       <w:r>
@@ -3097,9 +2939,6 @@
         <w:t>））</w:t>
       </w:r>
       <w:r>
-        <w:rPr>
-          <w:lang/>
-        </w:rPr>
         <w:t>的</w:t>
       </w:r>
       <w:r>
@@ -3109,9 +2948,6 @@
         <w:t>众</w:t>
       </w:r>
       <w:r>
-        <w:rPr>
-          <w:lang/>
-        </w:rPr>
         <w:t>向坐标值</w:t>
       </w:r>
       <w:r>
@@ -3238,9 +3074,6 @@
         <w:t>：文本标签的最大</w:t>
       </w:r>
       <w:r>
-        <w:rPr>
-          <w:lang/>
-        </w:rPr>
         <w:t>显示宽度</w:t>
       </w:r>
       <w:r>
@@ -3266,9 +3099,6 @@
         <w:t>：文本标签的最大</w:t>
       </w:r>
       <w:r>
-        <w:rPr>
-          <w:lang/>
-        </w:rPr>
         <w:t>显示</w:t>
       </w:r>
       <w:r>
@@ -3278,9 +3108,6 @@
         <w:t>高</w:t>
       </w:r>
       <w:r>
-        <w:rPr>
-          <w:lang/>
-        </w:rPr>
         <w:t>度</w:t>
       </w:r>
       <w:r>
@@ -3374,9 +3201,6 @@
         <w:t>：</w:t>
       </w:r>
       <w:r>
-        <w:rPr>
-          <w:lang/>
-        </w:rPr>
         <w:t>解析运行时的背景颜色</w:t>
       </w:r>
       <w:r>
@@ -3401,9 +3225,6 @@
         <w:t>：“是”</w:t>
       </w:r>
       <w:r>
-        <w:rPr>
-          <w:lang/>
-        </w:rPr>
         <w:t>解析运行时的背景颜色不显示</w:t>
       </w:r>
       <w:r>
@@ -3413,9 +3234,6 @@
         <w:t>，“否”</w:t>
       </w:r>
       <w:r>
-        <w:rPr>
-          <w:lang/>
-        </w:rPr>
         <w:t>解析运行时的背景颜色显示</w:t>
       </w:r>
       <w:r>
@@ -3440,9 +3258,6 @@
         <w:t>：</w:t>
       </w:r>
       <w:r>
-        <w:rPr>
-          <w:lang/>
-        </w:rPr>
         <w:t>解析运行时文本显示的字体大小</w:t>
       </w:r>
       <w:r>
@@ -3452,9 +3267,6 @@
         <w:t>，</w:t>
       </w:r>
       <w:r>
-        <w:rPr>
-          <w:lang/>
-        </w:rPr>
         <w:t>颜色等</w:t>
       </w:r>
       <w:r>
@@ -3505,9 +3317,6 @@
         <w:t>：</w:t>
       </w:r>
       <w:r>
-        <w:rPr>
-          <w:lang/>
-        </w:rPr>
         <w:t>解析运行时</w:t>
       </w:r>
       <w:r>
@@ -3532,9 +3341,6 @@
         <w:t>：</w:t>
       </w:r>
       <w:r>
-        <w:rPr>
-          <w:lang/>
-        </w:rPr>
         <w:t>解析运行时点击</w:t>
       </w:r>
       <w:r>
@@ -3571,9 +3377,6 @@
         <w:t>：</w:t>
       </w:r>
       <w:r>
-        <w:rPr>
-          <w:lang/>
-        </w:rPr>
         <w:t>解析运行时是否显示</w:t>
       </w:r>
       <w:r>
@@ -3598,9 +3401,6 @@
         <w:t>：</w:t>
       </w:r>
       <w:r>
-        <w:rPr>
-          <w:lang/>
-        </w:rPr>
         <w:t>解析运行时是否旋转角度显示</w:t>
       </w:r>
       <w:r>
@@ -3614,15 +3414,9 @@
     <w:p>
       <w:pPr>
         <w:pStyle w:val="2"/>
-        <w:rPr>
-          <w:lang/>
-        </w:rPr>
       </w:pPr>
       <w:bookmarkStart w:id="10" w:name="_Toc5615419"/>
       <w:r>
-        <w:rPr>
-          <w:lang/>
-        </w:rPr>
         <w:t>2.</w:t>
       </w:r>
       <w:r>
@@ -3690,9 +3484,6 @@
         <w:t>：相对于画面</w:t>
       </w:r>
       <w:r>
-        <w:rPr>
-          <w:lang/>
-        </w:rPr>
         <w:t>页面左上角</w:t>
       </w:r>
       <w:r>
@@ -3714,9 +3505,6 @@
         <w:t>））</w:t>
       </w:r>
       <w:r>
-        <w:rPr>
-          <w:lang/>
-        </w:rPr>
         <w:t>的横向坐标值</w:t>
       </w:r>
       <w:r>
@@ -3772,9 +3560,6 @@
         <w:t>：相对于画面</w:t>
       </w:r>
       <w:r>
-        <w:rPr>
-          <w:lang/>
-        </w:rPr>
         <w:t>页面左上角</w:t>
       </w:r>
       <w:r>
@@ -3796,9 +3581,6 @@
         <w:t>））</w:t>
       </w:r>
       <w:r>
-        <w:rPr>
-          <w:lang/>
-        </w:rPr>
         <w:t>的</w:t>
       </w:r>
       <w:r>
@@ -3808,9 +3590,6 @@
         <w:t>众</w:t>
       </w:r>
       <w:r>
-        <w:rPr>
-          <w:lang/>
-        </w:rPr>
         <w:t>向坐标值</w:t>
       </w:r>
       <w:r>
@@ -4002,7 +3781,7 @@
                     <a:blip r:embed="rId10" cstate="print">
                       <a:extLst>
                         <a:ext uri="{28A0092B-C50C-407E-A947-70E740481C1C}">
-                          <a14:useLocalDpi xmlns:a14="http://schemas.microsoft.com/office/drawing/2010/main" xmlns:wps="http://schemas.microsoft.com/office/word/2010/wordprocessingShape" xmlns:wpi="http://schemas.microsoft.com/office/word/2010/wordprocessingInk" xmlns:wpg="http://schemas.microsoft.com/office/word/2010/wordprocessingGroup" xmlns:w14="http://schemas.microsoft.com/office/word/2010/wordml" xmlns:w="http://schemas.openxmlformats.org/wordprocessingml/2006/main" xmlns:w10="urn:schemas-microsoft-com:office:word" xmlns:wp14="http://schemas.microsoft.com/office/word/2010/wordprocessingDrawing" xmlns:v="urn:schemas-microsoft-com:vml" xmlns:o="urn:schemas-microsoft-com:office:office" xmlns:mc="http://schemas.openxmlformats.org/markup-compatibility/2006" xmlns:wpc="http://schemas.microsoft.com/office/word/2010/wordprocessingCanvas" xmlns="" val="0"/>
+                          <a14:useLocalDpi xmlns="" xmlns:wpc="http://schemas.microsoft.com/office/word/2010/wordprocessingCanvas" xmlns:mc="http://schemas.openxmlformats.org/markup-compatibility/2006" xmlns:o="urn:schemas-microsoft-com:office:office" xmlns:v="urn:schemas-microsoft-com:vml" xmlns:wp14="http://schemas.microsoft.com/office/word/2010/wordprocessingDrawing" xmlns:w10="urn:schemas-microsoft-com:office:word" xmlns:w="http://schemas.openxmlformats.org/wordprocessingml/2006/main" xmlns:w14="http://schemas.microsoft.com/office/word/2010/wordml" xmlns:wpg="http://schemas.microsoft.com/office/word/2010/wordprocessingGroup" xmlns:wpi="http://schemas.microsoft.com/office/word/2010/wordprocessingInk" xmlns:wps="http://schemas.microsoft.com/office/word/2010/wordprocessingShape" xmlns:a14="http://schemas.microsoft.com/office/drawing/2010/main" val="0"/>
                         </a:ext>
                       </a:extLst>
                     </a:blip>
@@ -4063,22 +3842,15 @@
         <w:t>：</w:t>
       </w:r>
       <w:r>
-        <w:rPr>
-          <w:lang/>
-        </w:rPr>
         <w:t>解析运行时的</w:t>
       </w:r>
       <w:r>
         <w:rPr>
           <w:rFonts w:hint="eastAsia"/>
-          <w:lang/>
         </w:rPr>
         <w:t>填充</w:t>
       </w:r>
       <w:r>
-        <w:rPr>
-          <w:lang/>
-        </w:rPr>
         <w:t>颜色</w:t>
       </w:r>
       <w:r>
@@ -4103,15 +3875,9 @@
         <w:t>：“是”</w:t>
       </w:r>
       <w:r>
-        <w:rPr>
-          <w:lang/>
-        </w:rPr>
         <w:t>解析运行时的</w:t>
       </w:r>
       <w:r>
-        <w:rPr>
-          <w:lang/>
-        </w:rPr>
         <w:t>多边形</w:t>
       </w:r>
       <w:r>
@@ -4123,14 +3889,10 @@
       <w:r>
         <w:rPr>
           <w:rFonts w:hint="eastAsia"/>
-          <w:lang/>
         </w:rPr>
         <w:t>填充</w:t>
       </w:r>
       <w:r>
-        <w:rPr>
-          <w:lang/>
-        </w:rPr>
         <w:t>颜色</w:t>
       </w:r>
       <w:r>
@@ -4140,15 +3902,9 @@
         <w:t>，“否”</w:t>
       </w:r>
       <w:r>
-        <w:rPr>
-          <w:lang/>
-        </w:rPr>
         <w:t>解析运行时</w:t>
       </w:r>
       <w:r>
-        <w:rPr>
-          <w:lang/>
-        </w:rPr>
         <w:t>多边形</w:t>
       </w:r>
       <w:r>
@@ -4160,14 +3916,10 @@
       <w:r>
         <w:rPr>
           <w:rFonts w:hint="eastAsia"/>
-          <w:lang/>
         </w:rPr>
         <w:t>填充</w:t>
       </w:r>
       <w:r>
-        <w:rPr>
-          <w:lang/>
-        </w:rPr>
         <w:t>颜色</w:t>
       </w:r>
       <w:r>
@@ -4218,9 +3970,6 @@
         <w:t>：</w:t>
       </w:r>
       <w:r>
-        <w:rPr>
-          <w:lang/>
-        </w:rPr>
         <w:t>解析运行时</w:t>
       </w:r>
       <w:r>
@@ -4245,9 +3994,6 @@
         <w:t>：</w:t>
       </w:r>
       <w:r>
-        <w:rPr>
-          <w:lang/>
-        </w:rPr>
         <w:t>解析运行时是否显示</w:t>
       </w:r>
       <w:r>
@@ -4272,9 +4018,6 @@
         <w:t>：</w:t>
       </w:r>
       <w:r>
-        <w:rPr>
-          <w:lang/>
-        </w:rPr>
         <w:t>解析运行时是否旋转角度显示</w:t>
       </w:r>
       <w:r>
@@ -4288,15 +4031,9 @@
     <w:p>
       <w:pPr>
         <w:pStyle w:val="2"/>
-        <w:rPr>
-          <w:lang/>
-        </w:rPr>
       </w:pPr>
       <w:bookmarkStart w:id="12" w:name="_Toc5615420"/>
       <w:r>
-        <w:rPr>
-          <w:lang/>
-        </w:rPr>
         <w:t>2.</w:t>
       </w:r>
       <w:r>
@@ -4344,15 +4081,9 @@
     <w:p>
       <w:pPr>
         <w:pStyle w:val="2"/>
-        <w:rPr>
-          <w:lang/>
-        </w:rPr>
       </w:pPr>
       <w:bookmarkStart w:id="13" w:name="_Toc5615421"/>
       <w:r>
-        <w:rPr>
-          <w:lang/>
-        </w:rPr>
         <w:t>2.</w:t>
       </w:r>
       <w:r>
@@ -4420,9 +4151,6 @@
         <w:t>：相对于画面</w:t>
       </w:r>
       <w:r>
-        <w:rPr>
-          <w:lang/>
-        </w:rPr>
         <w:t>页面左上角</w:t>
       </w:r>
       <w:r>
@@ -4444,9 +4172,6 @@
         <w:t>））</w:t>
       </w:r>
       <w:r>
-        <w:rPr>
-          <w:lang/>
-        </w:rPr>
         <w:t>的横向坐标值</w:t>
       </w:r>
       <w:r>
@@ -4502,9 +4227,6 @@
         <w:t>：相对于画面</w:t>
       </w:r>
       <w:r>
-        <w:rPr>
-          <w:lang/>
-        </w:rPr>
         <w:t>页面左上角</w:t>
       </w:r>
       <w:r>
@@ -4526,9 +4248,6 @@
         <w:t>））</w:t>
       </w:r>
       <w:r>
-        <w:rPr>
-          <w:lang/>
-        </w:rPr>
         <w:t>的</w:t>
       </w:r>
       <w:r>
@@ -4538,9 +4257,6 @@
         <w:t>众</w:t>
       </w:r>
       <w:r>
-        <w:rPr>
-          <w:lang/>
-        </w:rPr>
         <w:t>向坐标值</w:t>
       </w:r>
       <w:r>
@@ -4687,9 +4403,6 @@
         <w:t>：</w:t>
       </w:r>
       <w:r>
-        <w:rPr>
-          <w:lang/>
-        </w:rPr>
         <w:t>解析运行时</w:t>
       </w:r>
       <w:r>
@@ -4714,9 +4427,6 @@
         <w:t>：</w:t>
       </w:r>
       <w:r>
-        <w:rPr>
-          <w:lang/>
-        </w:rPr>
         <w:t>解析运行时是否旋转角度显示</w:t>
       </w:r>
       <w:r>
@@ -4730,15 +4440,9 @@
     <w:p>
       <w:pPr>
         <w:pStyle w:val="2"/>
-        <w:rPr>
-          <w:lang/>
-        </w:rPr>
       </w:pPr>
       <w:bookmarkStart w:id="14" w:name="_Toc5615422"/>
       <w:r>
-        <w:rPr>
-          <w:lang/>
-        </w:rPr>
         <w:t>2.</w:t>
       </w:r>
       <w:r>
@@ -4806,9 +4510,6 @@
         <w:t>：相对于画面</w:t>
       </w:r>
       <w:r>
-        <w:rPr>
-          <w:lang/>
-        </w:rPr>
         <w:t>页面左上角</w:t>
       </w:r>
       <w:r>
@@ -4830,9 +4531,6 @@
         <w:t>））</w:t>
       </w:r>
       <w:r>
-        <w:rPr>
-          <w:lang/>
-        </w:rPr>
         <w:t>的横向坐标值</w:t>
       </w:r>
       <w:r>
@@ -4888,9 +4586,6 @@
         <w:t>：相对于画面</w:t>
       </w:r>
       <w:r>
-        <w:rPr>
-          <w:lang/>
-        </w:rPr>
         <w:t>页面左上角</w:t>
       </w:r>
       <w:r>
@@ -4912,9 +4607,6 @@
         <w:t>））</w:t>
       </w:r>
       <w:r>
-        <w:rPr>
-          <w:lang/>
-        </w:rPr>
         <w:t>的</w:t>
       </w:r>
       <w:r>
@@ -4924,9 +4616,6 @@
         <w:t>众</w:t>
       </w:r>
       <w:r>
-        <w:rPr>
-          <w:lang/>
-        </w:rPr>
         <w:t>向坐标值</w:t>
       </w:r>
       <w:r>
@@ -5073,9 +4762,6 @@
         <w:t>：</w:t>
       </w:r>
       <w:r>
-        <w:rPr>
-          <w:lang/>
-        </w:rPr>
         <w:t>解析运行时</w:t>
       </w:r>
       <w:r>
@@ -5100,9 +4786,6 @@
         <w:t>：</w:t>
       </w:r>
       <w:r>
-        <w:rPr>
-          <w:lang/>
-        </w:rPr>
         <w:t>解析运行时是否旋转角度显示</w:t>
       </w:r>
       <w:r>
@@ -5116,15 +4799,9 @@
     <w:p>
       <w:pPr>
         <w:pStyle w:val="2"/>
-        <w:rPr>
-          <w:lang/>
-        </w:rPr>
       </w:pPr>
       <w:bookmarkStart w:id="15" w:name="_Toc5615423"/>
       <w:r>
-        <w:rPr>
-          <w:lang/>
-        </w:rPr>
         <w:t>2.</w:t>
       </w:r>
       <w:r>
@@ -5172,15 +4849,9 @@
     <w:p>
       <w:pPr>
         <w:pStyle w:val="2"/>
-        <w:rPr>
-          <w:lang/>
-        </w:rPr>
       </w:pPr>
       <w:bookmarkStart w:id="16" w:name="_Toc5615424"/>
       <w:r>
-        <w:rPr>
-          <w:lang/>
-        </w:rPr>
         <w:t>2.</w:t>
       </w:r>
       <w:r>
@@ -5249,9 +4920,6 @@
         <w:t>：相对于画面</w:t>
       </w:r>
       <w:r>
-        <w:rPr>
-          <w:lang/>
-        </w:rPr>
         <w:t>页面左上角</w:t>
       </w:r>
       <w:r>
@@ -5273,9 +4941,6 @@
         <w:t>））</w:t>
       </w:r>
       <w:r>
-        <w:rPr>
-          <w:lang/>
-        </w:rPr>
         <w:t>的横向坐标值</w:t>
       </w:r>
       <w:r>
@@ -5331,9 +4996,6 @@
         <w:t>：相对于画面</w:t>
       </w:r>
       <w:r>
-        <w:rPr>
-          <w:lang/>
-        </w:rPr>
         <w:t>页面左上角</w:t>
       </w:r>
       <w:r>
@@ -5355,9 +5017,6 @@
         <w:t>））</w:t>
       </w:r>
       <w:r>
-        <w:rPr>
-          <w:lang/>
-        </w:rPr>
         <w:t>的</w:t>
       </w:r>
       <w:r>
@@ -5367,9 +5026,6 @@
         <w:t>众</w:t>
       </w:r>
       <w:r>
-        <w:rPr>
-          <w:lang/>
-        </w:rPr>
         <w:t>向坐标值</w:t>
       </w:r>
       <w:r>
@@ -5490,9 +5146,6 @@
         <w:t>：文本标签的最大</w:t>
       </w:r>
       <w:r>
-        <w:rPr>
-          <w:lang/>
-        </w:rPr>
         <w:t>显示宽度</w:t>
       </w:r>
       <w:r>
@@ -5517,9 +5170,6 @@
         <w:t>：文本标签的最大</w:t>
       </w:r>
       <w:r>
-        <w:rPr>
-          <w:lang/>
-        </w:rPr>
         <w:t>显示</w:t>
       </w:r>
       <w:r>
@@ -5529,9 +5179,6 @@
         <w:t>高</w:t>
       </w:r>
       <w:r>
-        <w:rPr>
-          <w:lang/>
-        </w:rPr>
         <w:t>度</w:t>
       </w:r>
       <w:r>
@@ -5562,9 +5209,6 @@
         <w:t>选择</w:t>
       </w:r>
       <w:r>
-        <w:rPr>
-          <w:lang/>
-        </w:rPr>
         <w:t>解析运行时显示的图片</w:t>
       </w:r>
       <w:r>
@@ -5589,9 +5233,6 @@
         <w:t>：</w:t>
       </w:r>
       <w:r>
-        <w:rPr>
-          <w:lang/>
-        </w:rPr>
         <w:t>解析运行时图片是否按原尺寸显示</w:t>
       </w:r>
       <w:r>
@@ -5604,10 +5245,36 @@
     <w:p>
       <w:r>
         <w:rPr>
-          <w:rFonts w:hint="eastAsia"/>
-          <w:b/>
-        </w:rPr>
-        <w:t>背景颜色</w:t>
+          <w:b/>
+        </w:rPr>
+        <w:t>边框颜色</w:t>
+      </w:r>
+      <w:r>
+        <w:rPr>
+          <w:rFonts w:hint="eastAsia"/>
+        </w:rPr>
+        <w:t>：当边框宽度大于</w:t>
+      </w:r>
+      <w:r>
+        <w:rPr>
+          <w:rFonts w:hint="eastAsia"/>
+        </w:rPr>
+        <w:t>0</w:t>
+      </w:r>
+      <w:r>
+        <w:rPr>
+          <w:rFonts w:hint="eastAsia"/>
+        </w:rPr>
+        <w:t>时显示的边框颜色。</w:t>
+      </w:r>
+    </w:p>
+    <w:p>
+      <w:r>
+        <w:rPr>
+          <w:rFonts w:hint="eastAsia"/>
+          <w:b/>
+        </w:rPr>
+        <w:t>边框宽度</w:t>
       </w:r>
       <w:r>
         <w:rPr>
@@ -5616,10 +5283,31 @@
         <w:t>：</w:t>
       </w:r>
       <w:r>
-        <w:rPr>
-          <w:lang/>
-        </w:rPr>
-        <w:t>解析运行时的背景颜色</w:t>
+        <w:t>解析运行时</w:t>
+      </w:r>
+      <w:r>
+        <w:rPr>
+          <w:rFonts w:hint="eastAsia"/>
+        </w:rPr>
+        <w:t>矩形区域的边框宽度。</w:t>
+      </w:r>
+    </w:p>
+    <w:p>
+      <w:r>
+        <w:rPr>
+          <w:rFonts w:hint="eastAsia"/>
+          <w:b/>
+        </w:rPr>
+        <w:t>初始可见性</w:t>
+      </w:r>
+      <w:r>
+        <w:rPr>
+          <w:rFonts w:hint="eastAsia"/>
+        </w:rPr>
+        <w:t>：</w:t>
+      </w:r>
+      <w:r>
+        <w:t>解析运行时是否显示</w:t>
       </w:r>
       <w:r>
         <w:rPr>
@@ -5634,72 +5322,7 @@
           <w:rFonts w:hint="eastAsia"/>
           <w:b/>
         </w:rPr>
-        <w:t>透明背景颜色</w:t>
-      </w:r>
-      <w:r>
-        <w:rPr>
-          <w:rFonts w:hint="eastAsia"/>
-        </w:rPr>
-        <w:t>：“是”</w:t>
-      </w:r>
-      <w:r>
-        <w:rPr>
-          <w:lang/>
-        </w:rPr>
-        <w:t>解析运行时的背景颜色不显示</w:t>
-      </w:r>
-      <w:r>
-        <w:rPr>
-          <w:rFonts w:hint="eastAsia"/>
-        </w:rPr>
-        <w:t>，“否”</w:t>
-      </w:r>
-      <w:r>
-        <w:rPr>
-          <w:lang/>
-        </w:rPr>
-        <w:t>解析运行时的背景颜色显示</w:t>
-      </w:r>
-      <w:r>
-        <w:rPr>
-          <w:rFonts w:hint="eastAsia"/>
-        </w:rPr>
-        <w:t>。</w:t>
-      </w:r>
-    </w:p>
-    <w:p>
-      <w:r>
-        <w:rPr>
-          <w:b/>
-        </w:rPr>
-        <w:t>边框颜色</w:t>
-      </w:r>
-      <w:r>
-        <w:rPr>
-          <w:rFonts w:hint="eastAsia"/>
-        </w:rPr>
-        <w:t>：当边框宽度大于</w:t>
-      </w:r>
-      <w:r>
-        <w:rPr>
-          <w:rFonts w:hint="eastAsia"/>
-        </w:rPr>
-        <w:t>0</w:t>
-      </w:r>
-      <w:r>
-        <w:rPr>
-          <w:rFonts w:hint="eastAsia"/>
-        </w:rPr>
-        <w:t>时显示的边框颜色。</w:t>
-      </w:r>
-    </w:p>
-    <w:p>
-      <w:r>
-        <w:rPr>
-          <w:rFonts w:hint="eastAsia"/>
-          <w:b/>
-        </w:rPr>
-        <w:t>边框宽度</w:t>
+        <w:t>角度</w:t>
       </w:r>
       <w:r>
         <w:rPr>
@@ -5708,63 +5331,6 @@
         <w:t>：</w:t>
       </w:r>
       <w:r>
-        <w:rPr>
-          <w:lang/>
-        </w:rPr>
-        <w:t>解析运行时</w:t>
-      </w:r>
-      <w:r>
-        <w:rPr>
-          <w:rFonts w:hint="eastAsia"/>
-        </w:rPr>
-        <w:t>矩形区域的边框宽度。</w:t>
-      </w:r>
-    </w:p>
-    <w:p>
-      <w:r>
-        <w:rPr>
-          <w:rFonts w:hint="eastAsia"/>
-          <w:b/>
-        </w:rPr>
-        <w:t>初始可见性</w:t>
-      </w:r>
-      <w:r>
-        <w:rPr>
-          <w:rFonts w:hint="eastAsia"/>
-        </w:rPr>
-        <w:t>：</w:t>
-      </w:r>
-      <w:r>
-        <w:rPr>
-          <w:lang/>
-        </w:rPr>
-        <w:t>解析运行时是否显示</w:t>
-      </w:r>
-      <w:r>
-        <w:rPr>
-          <w:rFonts w:hint="eastAsia"/>
-        </w:rPr>
-        <w:t>。</w:t>
-      </w:r>
-    </w:p>
-    <w:p>
-      <w:r>
-        <w:rPr>
-          <w:rFonts w:hint="eastAsia"/>
-          <w:b/>
-        </w:rPr>
-        <w:t>角度</w:t>
-      </w:r>
-      <w:r>
-        <w:rPr>
-          <w:rFonts w:hint="eastAsia"/>
-        </w:rPr>
-        <w:t>：</w:t>
-      </w:r>
-      <w:r>
-        <w:rPr>
-          <w:lang/>
-        </w:rPr>
         <w:t>解析运行时是否旋转角度显示</w:t>
       </w:r>
       <w:r>
@@ -5779,15 +5345,9 @@
     <w:p>
       <w:pPr>
         <w:pStyle w:val="2"/>
-        <w:rPr>
-          <w:lang/>
-        </w:rPr>
       </w:pPr>
       <w:bookmarkStart w:id="17" w:name="_Toc5615425"/>
       <w:r>
-        <w:rPr>
-          <w:lang/>
-        </w:rPr>
         <w:t>2.</w:t>
       </w:r>
       <w:r>
@@ -5855,9 +5415,6 @@
         <w:t>：相对于画面</w:t>
       </w:r>
       <w:r>
-        <w:rPr>
-          <w:lang/>
-        </w:rPr>
         <w:t>页面左上角</w:t>
       </w:r>
       <w:r>
@@ -5879,9 +5436,6 @@
         <w:t>））</w:t>
       </w:r>
       <w:r>
-        <w:rPr>
-          <w:lang/>
-        </w:rPr>
         <w:t>的横向坐标值</w:t>
       </w:r>
       <w:r>
@@ -5937,9 +5491,6 @@
         <w:t>：相对于画面</w:t>
       </w:r>
       <w:r>
-        <w:rPr>
-          <w:lang/>
-        </w:rPr>
         <w:t>页面左上角</w:t>
       </w:r>
       <w:r>
@@ -5961,9 +5512,6 @@
         <w:t>））</w:t>
       </w:r>
       <w:r>
-        <w:rPr>
-          <w:lang/>
-        </w:rPr>
         <w:t>的</w:t>
       </w:r>
       <w:r>
@@ -5973,9 +5521,6 @@
         <w:t>众</w:t>
       </w:r>
       <w:r>
-        <w:rPr>
-          <w:lang/>
-        </w:rPr>
         <w:t>向坐标值</w:t>
       </w:r>
       <w:r>
@@ -6096,9 +5641,6 @@
         <w:t>：文本标签的最大</w:t>
       </w:r>
       <w:r>
-        <w:rPr>
-          <w:lang/>
-        </w:rPr>
         <w:t>显示宽度</w:t>
       </w:r>
       <w:r>
@@ -6123,9 +5665,6 @@
         <w:t>：文本标签的最大</w:t>
       </w:r>
       <w:r>
-        <w:rPr>
-          <w:lang/>
-        </w:rPr>
         <w:t>显示</w:t>
       </w:r>
       <w:r>
@@ -6135,9 +5674,6 @@
         <w:t>高</w:t>
       </w:r>
       <w:r>
-        <w:rPr>
-          <w:lang/>
-        </w:rPr>
         <w:t>度</w:t>
       </w:r>
       <w:r>
@@ -6298,22 +5834,15 @@
         <w:t>：</w:t>
       </w:r>
       <w:r>
-        <w:rPr>
-          <w:lang/>
-        </w:rPr>
         <w:t>解析运行时的</w:t>
       </w:r>
       <w:r>
         <w:rPr>
           <w:rFonts w:hint="eastAsia"/>
-          <w:lang/>
         </w:rPr>
         <w:t>按钮显示的</w:t>
       </w:r>
       <w:r>
-        <w:rPr>
-          <w:lang/>
-        </w:rPr>
         <w:t>颜色</w:t>
       </w:r>
       <w:r>
@@ -6351,9 +5880,6 @@
         <w:t>仅有</w:t>
       </w:r>
       <w:r>
-        <w:rPr>
-          <w:lang/>
-        </w:rPr>
         <w:t>文本可见</w:t>
       </w:r>
       <w:r>
@@ -6369,9 +5895,6 @@
         <w:t>按钮</w:t>
       </w:r>
       <w:r>
-        <w:rPr>
-          <w:lang/>
-        </w:rPr>
         <w:t>形状及文本都可见</w:t>
       </w:r>
       <w:r>
@@ -6396,9 +5919,6 @@
         <w:t>：</w:t>
       </w:r>
       <w:r>
-        <w:rPr>
-          <w:lang/>
-        </w:rPr>
         <w:t>解析运行时文本显示的字体大小</w:t>
       </w:r>
       <w:r>
@@ -6408,9 +5928,6 @@
         <w:t>，</w:t>
       </w:r>
       <w:r>
-        <w:rPr>
-          <w:lang/>
-        </w:rPr>
         <w:t>颜色等</w:t>
       </w:r>
       <w:r>
@@ -6476,9 +5993,6 @@
         <w:t>：</w:t>
       </w:r>
       <w:r>
-        <w:rPr>
-          <w:lang/>
-        </w:rPr>
         <w:t>解析运行时是否显示</w:t>
       </w:r>
       <w:r>
@@ -6538,7 +6052,7 @@
                     <a:blip r:embed="rId11" cstate="print">
                       <a:extLst>
                         <a:ext uri="{28A0092B-C50C-407E-A947-70E740481C1C}">
-                          <a14:useLocalDpi xmlns:a14="http://schemas.microsoft.com/office/drawing/2010/main" xmlns:wps="http://schemas.microsoft.com/office/word/2010/wordprocessingShape" xmlns:wpi="http://schemas.microsoft.com/office/word/2010/wordprocessingInk" xmlns:wpg="http://schemas.microsoft.com/office/word/2010/wordprocessingGroup" xmlns:w14="http://schemas.microsoft.com/office/word/2010/wordml" xmlns:w="http://schemas.openxmlformats.org/wordprocessingml/2006/main" xmlns:w10="urn:schemas-microsoft-com:office:word" xmlns:wp14="http://schemas.microsoft.com/office/word/2010/wordprocessingDrawing" xmlns:v="urn:schemas-microsoft-com:vml" xmlns:o="urn:schemas-microsoft-com:office:office" xmlns:mc="http://schemas.openxmlformats.org/markup-compatibility/2006" xmlns:wpc="http://schemas.microsoft.com/office/word/2010/wordprocessingCanvas" xmlns="" val="0"/>
+                          <a14:useLocalDpi xmlns="" xmlns:wpc="http://schemas.microsoft.com/office/word/2010/wordprocessingCanvas" xmlns:mc="http://schemas.openxmlformats.org/markup-compatibility/2006" xmlns:o="urn:schemas-microsoft-com:office:office" xmlns:v="urn:schemas-microsoft-com:vml" xmlns:wp14="http://schemas.microsoft.com/office/word/2010/wordprocessingDrawing" xmlns:w10="urn:schemas-microsoft-com:office:word" xmlns:w="http://schemas.openxmlformats.org/wordprocessingml/2006/main" xmlns:w14="http://schemas.microsoft.com/office/word/2010/wordml" xmlns:wpg="http://schemas.microsoft.com/office/word/2010/wordprocessingGroup" xmlns:wpi="http://schemas.microsoft.com/office/word/2010/wordprocessingInk" xmlns:wps="http://schemas.microsoft.com/office/word/2010/wordprocessingShape" xmlns:a14="http://schemas.microsoft.com/office/drawing/2010/main" val="0"/>
                         </a:ext>
                       </a:extLst>
                     </a:blip>
@@ -6594,9 +6108,6 @@
         <w:t>：</w:t>
       </w:r>
       <w:r>
-        <w:rPr>
-          <w:lang/>
-        </w:rPr>
         <w:t>解析运行时是否旋转角度显示</w:t>
       </w:r>
       <w:r>
@@ -6614,9 +6125,6 @@
       </w:pPr>
       <w:bookmarkStart w:id="18" w:name="_Toc5615426"/>
       <w:r>
-        <w:rPr>
-          <w:lang/>
-        </w:rPr>
         <w:t>2.1</w:t>
       </w:r>
       <w:r>
@@ -6720,9 +6228,6 @@
         <w:t>：相对于画面</w:t>
       </w:r>
       <w:r>
-        <w:rPr>
-          <w:lang/>
-        </w:rPr>
         <w:t>页面左上角</w:t>
       </w:r>
       <w:r>
@@ -6744,9 +6249,6 @@
         <w:t>））</w:t>
       </w:r>
       <w:r>
-        <w:rPr>
-          <w:lang/>
-        </w:rPr>
         <w:t>的横向坐标值</w:t>
       </w:r>
       <w:r>
@@ -6802,9 +6304,6 @@
         <w:t>：相对于画面</w:t>
       </w:r>
       <w:r>
-        <w:rPr>
-          <w:lang/>
-        </w:rPr>
         <w:t>页面左上角</w:t>
       </w:r>
       <w:r>
@@ -6826,9 +6325,6 @@
         <w:t>））</w:t>
       </w:r>
       <w:r>
-        <w:rPr>
-          <w:lang/>
-        </w:rPr>
         <w:t>的</w:t>
       </w:r>
       <w:r>
@@ -6838,9 +6334,6 @@
         <w:t>众</w:t>
       </w:r>
       <w:r>
-        <w:rPr>
-          <w:lang/>
-        </w:rPr>
         <w:t>向坐标值</w:t>
       </w:r>
       <w:r>
@@ -6961,9 +6454,6 @@
         <w:t>：文本标签的最大</w:t>
       </w:r>
       <w:r>
-        <w:rPr>
-          <w:lang/>
-        </w:rPr>
         <w:t>显示宽度</w:t>
       </w:r>
       <w:r>
@@ -6988,9 +6478,6 @@
         <w:t>：文本标签的最大</w:t>
       </w:r>
       <w:r>
-        <w:rPr>
-          <w:lang/>
-        </w:rPr>
         <w:t>显示</w:t>
       </w:r>
       <w:r>
@@ -7000,9 +6487,6 @@
         <w:t>高</w:t>
       </w:r>
       <w:r>
-        <w:rPr>
-          <w:lang/>
-        </w:rPr>
         <w:t>度</w:t>
       </w:r>
       <w:r>
@@ -7081,9 +6565,6 @@
         <w:t>：</w:t>
       </w:r>
       <w:r>
-        <w:rPr>
-          <w:lang/>
-        </w:rPr>
         <w:t>解析运行时的背景颜色</w:t>
       </w:r>
       <w:r>
@@ -7108,9 +6589,6 @@
         <w:t>：“是”</w:t>
       </w:r>
       <w:r>
-        <w:rPr>
-          <w:lang/>
-        </w:rPr>
         <w:t>解析运行时的背景颜色不显示</w:t>
       </w:r>
       <w:r>
@@ -7120,9 +6598,6 @@
         <w:t>，“否”</w:t>
       </w:r>
       <w:r>
-        <w:rPr>
-          <w:lang/>
-        </w:rPr>
         <w:t>解析运行时的背景颜色显示</w:t>
       </w:r>
       <w:r>
@@ -7147,9 +6622,6 @@
         <w:t>：</w:t>
       </w:r>
       <w:r>
-        <w:rPr>
-          <w:lang/>
-        </w:rPr>
         <w:t>解析运行时的背景颜色</w:t>
       </w:r>
       <w:r>
@@ -7174,9 +6646,6 @@
         <w:t>：</w:t>
       </w:r>
       <w:r>
-        <w:rPr>
-          <w:lang/>
-        </w:rPr>
         <w:t>解析运行时文本显示的字体大小</w:t>
       </w:r>
       <w:r>
@@ -7186,9 +6655,6 @@
         <w:t>，</w:t>
       </w:r>
       <w:r>
-        <w:rPr>
-          <w:lang/>
-        </w:rPr>
         <w:t>颜色等</w:t>
       </w:r>
       <w:r>
@@ -7239,9 +6705,6 @@
         <w:t>：</w:t>
       </w:r>
       <w:r>
-        <w:rPr>
-          <w:lang/>
-        </w:rPr>
         <w:t>解析运行时</w:t>
       </w:r>
       <w:r>
@@ -7334,9 +6797,6 @@
         <w:t>：</w:t>
       </w:r>
       <w:r>
-        <w:rPr>
-          <w:lang/>
-        </w:rPr>
         <w:t>解析运行时是否显示</w:t>
       </w:r>
       <w:r>
@@ -7350,15 +6810,9 @@
     <w:p>
       <w:pPr>
         <w:pStyle w:val="2"/>
-        <w:rPr>
-          <w:lang/>
-        </w:rPr>
       </w:pPr>
       <w:bookmarkStart w:id="19" w:name="_Toc5615427"/>
       <w:r>
-        <w:rPr>
-          <w:lang/>
-        </w:rPr>
         <w:lastRenderedPageBreak/>
         <w:t>2.1</w:t>
       </w:r>
@@ -7442,9 +6896,6 @@
         <w:t>：相对于画面</w:t>
       </w:r>
       <w:r>
-        <w:rPr>
-          <w:lang/>
-        </w:rPr>
         <w:t>页面左上角</w:t>
       </w:r>
       <w:r>
@@ -7466,9 +6917,6 @@
         <w:t>））</w:t>
       </w:r>
       <w:r>
-        <w:rPr>
-          <w:lang/>
-        </w:rPr>
         <w:t>的横向坐标值</w:t>
       </w:r>
       <w:r>
@@ -7524,9 +6972,6 @@
         <w:t>：相对于画面</w:t>
       </w:r>
       <w:r>
-        <w:rPr>
-          <w:lang/>
-        </w:rPr>
         <w:t>页面左上角</w:t>
       </w:r>
       <w:r>
@@ -7548,9 +6993,6 @@
         <w:t>））</w:t>
       </w:r>
       <w:r>
-        <w:rPr>
-          <w:lang/>
-        </w:rPr>
         <w:t>的</w:t>
       </w:r>
       <w:r>
@@ -7560,9 +7002,6 @@
         <w:t>众</w:t>
       </w:r>
       <w:r>
-        <w:rPr>
-          <w:lang/>
-        </w:rPr>
         <w:t>向坐标值</w:t>
       </w:r>
       <w:r>
@@ -7683,9 +7122,6 @@
         <w:t>：文本标签的最大</w:t>
       </w:r>
       <w:r>
-        <w:rPr>
-          <w:lang/>
-        </w:rPr>
         <w:t>显示宽度</w:t>
       </w:r>
       <w:r>
@@ -7710,9 +7146,6 @@
         <w:t>：文本标签的最大</w:t>
       </w:r>
       <w:r>
-        <w:rPr>
-          <w:lang/>
-        </w:rPr>
         <w:t>显示</w:t>
       </w:r>
       <w:r>
@@ -7722,9 +7155,6 @@
         <w:t>高</w:t>
       </w:r>
       <w:r>
-        <w:rPr>
-          <w:lang/>
-        </w:rPr>
         <w:t>度</w:t>
       </w:r>
       <w:r>
@@ -7803,9 +7233,6 @@
         <w:t>：</w:t>
       </w:r>
       <w:r>
-        <w:rPr>
-          <w:lang/>
-        </w:rPr>
         <w:t>解析运行时的背景颜色</w:t>
       </w:r>
       <w:r>
@@ -7830,9 +7257,6 @@
         <w:t>：“是”</w:t>
       </w:r>
       <w:r>
-        <w:rPr>
-          <w:lang/>
-        </w:rPr>
         <w:t>解析运行时的背景颜色不显示</w:t>
       </w:r>
       <w:r>
@@ -7842,9 +7266,6 @@
         <w:t>，“否”</w:t>
       </w:r>
       <w:r>
-        <w:rPr>
-          <w:lang/>
-        </w:rPr>
         <w:t>解析运行时的背景颜色显示</w:t>
       </w:r>
       <w:r>
@@ -7869,9 +7290,6 @@
         <w:t>：</w:t>
       </w:r>
       <w:r>
-        <w:rPr>
-          <w:lang/>
-        </w:rPr>
         <w:t>解析运行时的背景颜色</w:t>
       </w:r>
       <w:r>
@@ -7896,9 +7314,6 @@
         <w:t>：</w:t>
       </w:r>
       <w:r>
-        <w:rPr>
-          <w:lang/>
-        </w:rPr>
         <w:t>解析运行时文本显示的字体大小</w:t>
       </w:r>
       <w:r>
@@ -7908,9 +7323,6 @@
         <w:t>，</w:t>
       </w:r>
       <w:r>
-        <w:rPr>
-          <w:lang/>
-        </w:rPr>
         <w:t>颜色等</w:t>
       </w:r>
       <w:r>
@@ -7961,9 +7373,6 @@
         <w:t>：</w:t>
       </w:r>
       <w:r>
-        <w:rPr>
-          <w:lang/>
-        </w:rPr>
         <w:t>解析运行时</w:t>
       </w:r>
       <w:r>
@@ -8017,9 +7426,6 @@
         <w:t>：</w:t>
       </w:r>
       <w:r>
-        <w:rPr>
-          <w:lang/>
-        </w:rPr>
         <w:t>解析运行时是否显示</w:t>
       </w:r>
       <w:r>
@@ -8121,7 +7527,7 @@
                             <w:noProof/>
                             <w:lang w:val="zh-CN"/>
                           </w:rPr>
-                          <w:t>5</w:t>
+                          <w:t>7</w:t>
                         </w:r>
                         <w:r>
                           <w:rPr>
@@ -10040,7 +9446,7 @@
 </file>
 
 <file path=customXml/itemProps2.xml><?xml version="1.0" encoding="utf-8"?>
-<ds:datastoreItem xmlns:ds="http://schemas.openxmlformats.org/officeDocument/2006/customXml" ds:itemID="{48423029-7AD0-476E-9834-26E415BBF46C}">
+<ds:datastoreItem xmlns:ds="http://schemas.openxmlformats.org/officeDocument/2006/customXml" ds:itemID="{472C5A5B-62EA-4B81-BF48-B306A5483061}">
   <ds:schemaRefs>
     <ds:schemaRef ds:uri="http://schemas.openxmlformats.org/officeDocument/2006/bibliography"/>
   </ds:schemaRefs>

</xml_diff>

<commit_message>
delete some no use icons.
</commit_message>
<xml_diff>
--- a/doc/需求文档/QStudioSCADA软件需求.docx
+++ b/doc/需求文档/QStudioSCADA软件需求.docx
@@ -5687,27 +5687,6 @@
           <w:rFonts w:hint="eastAsia"/>
           <w:b/>
         </w:rPr>
-        <w:t>显示内容</w:t>
-      </w:r>
-      <w:r>
-        <w:rPr>
-          <w:rFonts w:hint="eastAsia"/>
-        </w:rPr>
-        <w:t>：弹出按钮上显示“图片”或“文本”。</w:t>
-      </w:r>
-      <w:r>
-        <w:rPr>
-          <w:rFonts w:hint="eastAsia"/>
-        </w:rPr>
-        <w:t xml:space="preserve"> </w:t>
-      </w:r>
-    </w:p>
-    <w:p>
-      <w:r>
-        <w:rPr>
-          <w:rFonts w:hint="eastAsia"/>
-          <w:b/>
-        </w:rPr>
         <w:t>文本</w:t>
       </w:r>
       <w:r>
@@ -5716,115 +5695,114 @@
         </w:rPr>
         <w:t>：</w:t>
       </w:r>
-      <w:r>
-        <w:rPr>
-          <w:rFonts w:hint="eastAsia"/>
-        </w:rPr>
-        <w:t>当显示内容为“文本”，编辑</w:t>
-      </w:r>
-      <w:r>
-        <w:rPr>
-          <w:rFonts w:hint="eastAsia"/>
-        </w:rPr>
-        <w:t>解释运行时显示的文本</w:t>
-      </w:r>
-      <w:r>
-        <w:rPr>
-          <w:rFonts w:hint="eastAsia"/>
-        </w:rPr>
-        <w:t>内容</w:t>
-      </w:r>
-      <w:r>
-        <w:rPr>
-          <w:rFonts w:hint="eastAsia"/>
-        </w:rPr>
-        <w:t>。</w:t>
-      </w:r>
-    </w:p>
-    <w:p>
-      <w:r>
-        <w:rPr>
-          <w:rFonts w:hint="eastAsia"/>
-          <w:b/>
-        </w:rPr>
-        <w:t>选择图片</w:t>
-      </w:r>
-      <w:r>
-        <w:rPr>
-          <w:rFonts w:hint="eastAsia"/>
-        </w:rPr>
-        <w:t>：当显示内容为“图片”，编辑解释运行时显示的图片。</w:t>
-      </w:r>
-    </w:p>
-    <w:p>
-      <w:r>
-        <w:rPr>
-          <w:rFonts w:hint="eastAsia"/>
-          <w:b/>
-        </w:rPr>
-        <w:t>水平对齐</w:t>
-      </w:r>
-      <w:r>
-        <w:rPr>
-          <w:rFonts w:hint="eastAsia"/>
-        </w:rPr>
-        <w:t>：当显示内容为“文本”，显示时在矩形区域</w:t>
-      </w:r>
-      <w:r>
-        <w:rPr>
-          <w:rFonts w:hint="eastAsia"/>
-        </w:rPr>
-        <w:t>[x, y, width, height]</w:t>
-      </w:r>
-      <w:r>
-        <w:rPr>
-          <w:rFonts w:hint="eastAsia"/>
-        </w:rPr>
-        <w:t>的横向对齐方式，“左对齐，居中对齐，右对齐”。</w:t>
-      </w:r>
-    </w:p>
-    <w:p>
-      <w:pPr>
-        <w:rPr>
-          <w:rFonts w:hint="eastAsia"/>
-        </w:rPr>
-      </w:pPr>
-      <w:r>
-        <w:rPr>
-          <w:rFonts w:hint="eastAsia"/>
-          <w:b/>
-        </w:rPr>
-        <w:t>垂直对齐</w:t>
-      </w:r>
-      <w:r>
-        <w:rPr>
-          <w:rFonts w:hint="eastAsia"/>
-        </w:rPr>
-        <w:t>：当显示内容为“文本”，显示时在矩形区域</w:t>
-      </w:r>
-      <w:r>
-        <w:rPr>
-          <w:rFonts w:hint="eastAsia"/>
-        </w:rPr>
-        <w:t>[x, y, width, height]</w:t>
-      </w:r>
-      <w:r>
-        <w:rPr>
-          <w:rFonts w:hint="eastAsia"/>
-        </w:rPr>
-        <w:t>的众向对齐方式，“上对齐，居中对齐，下对齐”。</w:t>
-      </w:r>
-    </w:p>
-    <w:p>
-      <w:pPr>
-        <w:rPr>
-          <w:rFonts w:hint="eastAsia"/>
-        </w:rPr>
-      </w:pPr>
-    </w:p>
-    <w:p>
       <w:bookmarkStart w:id="17" w:name="_GoBack"/>
       <w:bookmarkEnd w:id="17"/>
+      <w:r>
+        <w:rPr>
+          <w:rFonts w:hint="eastAsia"/>
+        </w:rPr>
+        <w:t>解释运行时显示的文本</w:t>
+      </w:r>
+      <w:r>
+        <w:rPr>
+          <w:rFonts w:hint="eastAsia"/>
+        </w:rPr>
+        <w:t>内容</w:t>
+      </w:r>
+      <w:r>
+        <w:rPr>
+          <w:rFonts w:hint="eastAsia"/>
+        </w:rPr>
+        <w:t>。</w:t>
+      </w:r>
+    </w:p>
+    <w:p>
+      <w:r>
+        <w:rPr>
+          <w:rFonts w:hint="eastAsia"/>
+          <w:b/>
+        </w:rPr>
+        <w:t>背景</w:t>
+      </w:r>
+      <w:r>
+        <w:rPr>
+          <w:rFonts w:hint="eastAsia"/>
+          <w:b/>
+        </w:rPr>
+        <w:t>图片</w:t>
+      </w:r>
+      <w:r>
+        <w:rPr>
+          <w:rFonts w:hint="eastAsia"/>
+        </w:rPr>
+        <w:t>：解释运行时显示的</w:t>
+      </w:r>
+      <w:r>
+        <w:rPr>
+          <w:rFonts w:hint="eastAsia"/>
+        </w:rPr>
+        <w:t>背景</w:t>
+      </w:r>
+      <w:r>
+        <w:rPr>
+          <w:rFonts w:hint="eastAsia"/>
+        </w:rPr>
+        <w:t>图片。</w:t>
+      </w:r>
+    </w:p>
+    <w:p>
+      <w:r>
+        <w:rPr>
+          <w:rFonts w:hint="eastAsia"/>
+          <w:b/>
+        </w:rPr>
+        <w:t>水平对齐</w:t>
+      </w:r>
+      <w:r>
+        <w:rPr>
+          <w:rFonts w:hint="eastAsia"/>
+        </w:rPr>
+        <w:t>：当显示内容为“文本”，显示时在矩形区域</w:t>
+      </w:r>
+      <w:r>
+        <w:rPr>
+          <w:rFonts w:hint="eastAsia"/>
+        </w:rPr>
+        <w:t>[x, y, width, height]</w:t>
+      </w:r>
+      <w:r>
+        <w:rPr>
+          <w:rFonts w:hint="eastAsia"/>
+        </w:rPr>
+        <w:t>的横向对齐方式，“左对齐，居中对齐，右对齐”。</w:t>
+      </w:r>
+    </w:p>
+    <w:p>
+      <w:r>
+        <w:rPr>
+          <w:rFonts w:hint="eastAsia"/>
+          <w:b/>
+        </w:rPr>
+        <w:t>垂直对齐</w:t>
+      </w:r>
+      <w:r>
+        <w:rPr>
+          <w:rFonts w:hint="eastAsia"/>
+        </w:rPr>
+        <w:t>：当显示内容为“文本”，显示时在矩形区域</w:t>
+      </w:r>
+      <w:r>
+        <w:rPr>
+          <w:rFonts w:hint="eastAsia"/>
+        </w:rPr>
+        <w:t>[x, y, width, height]</w:t>
+      </w:r>
+      <w:r>
+        <w:rPr>
+          <w:rFonts w:hint="eastAsia"/>
+        </w:rPr>
+        <w:t>的众向对齐方式，“上对齐，居中对齐，下对齐”。</w:t>
+      </w:r>
     </w:p>
     <w:p>
       <w:r>
@@ -5867,6 +5845,11 @@
       </w:r>
     </w:p>
     <w:p>
+      <w:pPr>
+        <w:rPr>
+          <w:rFonts w:hint="eastAsia"/>
+        </w:rPr>
+      </w:pPr>
       <w:r>
         <w:rPr>
           <w:rFonts w:hint="eastAsia"/>
@@ -5918,6 +5901,7 @@
         <w:t>。</w:t>
       </w:r>
     </w:p>
+    <w:p/>
     <w:p>
       <w:r>
         <w:rPr>
@@ -13449,7 +13433,7 @@
                             <w:noProof/>
                             <w:lang w:val="zh-CN"/>
                           </w:rPr>
-                          <w:t>7</w:t>
+                          <w:t>6</w:t>
                         </w:r>
                         <w:r>
                           <w:rPr>
@@ -13463,16 +13447,31 @@
                           </w:rPr>
                           <w:t xml:space="preserve"> / </w:t>
                         </w:r>
-                        <w:fldSimple w:instr="NUMPAGES  \* Arabic  \* MERGEFORMAT">
-                          <w:r>
-                            <w:rPr>
-                              <w:b/>
-                              <w:noProof/>
-                              <w:lang w:val="zh-CN"/>
-                            </w:rPr>
-                            <w:t>13</w:t>
-                          </w:r>
-                        </w:fldSimple>
+                        <w:r>
+                          <w:fldChar w:fldCharType="begin"/>
+                        </w:r>
+                        <w:r>
+                          <w:instrText>NUMPAGES  \* Arabic  \* MERGEFORMAT</w:instrText>
+                        </w:r>
+                        <w:r>
+                          <w:fldChar w:fldCharType="separate"/>
+                        </w:r>
+                        <w:r>
+                          <w:rPr>
+                            <w:b/>
+                            <w:noProof/>
+                            <w:lang w:val="zh-CN"/>
+                          </w:rPr>
+                          <w:t>13</w:t>
+                        </w:r>
+                        <w:r>
+                          <w:rPr>
+                            <w:b/>
+                            <w:noProof/>
+                            <w:lang w:val="zh-CN"/>
+                          </w:rPr>
+                          <w:fldChar w:fldCharType="end"/>
+                        </w:r>
                       </w:p>
                     </w:sdtContent>
                   </w:sdt>
@@ -15360,7 +15359,7 @@
 </file>
 
 <file path=customXml/itemProps2.xml><?xml version="1.0" encoding="utf-8"?>
-<ds:datastoreItem xmlns:ds="http://schemas.openxmlformats.org/officeDocument/2006/customXml" ds:itemID="{BF34E137-CE1C-4ADD-BF8D-8CAB92877513}">
+<ds:datastoreItem xmlns:ds="http://schemas.openxmlformats.org/officeDocument/2006/customXml" ds:itemID="{3F52138D-4B4F-44F8-B5F0-9A0AE6BA582E}">
   <ds:schemaRefs>
     <ds:schemaRef ds:uri="http://schemas.openxmlformats.org/officeDocument/2006/bibliography"/>
   </ds:schemaRefs>

</xml_diff>

<commit_message>
add properties for EPushButton in QStudioSCADA and QSCADARunTime.
</commit_message>
<xml_diff>
--- a/doc/需求文档/QStudioSCADA软件需求.docx
+++ b/doc/需求文档/QStudioSCADA软件需求.docx
@@ -5693,21 +5693,227 @@
         <w:rPr>
           <w:rFonts w:hint="eastAsia"/>
         </w:rPr>
+        <w:t>：解释运行时显示的文本</w:t>
+      </w:r>
+      <w:r>
+        <w:rPr>
+          <w:rFonts w:hint="eastAsia"/>
+        </w:rPr>
+        <w:t>内容</w:t>
+      </w:r>
+      <w:r>
+        <w:rPr>
+          <w:rFonts w:hint="eastAsia"/>
+        </w:rPr>
+        <w:t>。</w:t>
+      </w:r>
+    </w:p>
+    <w:p>
+      <w:r>
+        <w:rPr>
+          <w:rFonts w:hint="eastAsia"/>
+          <w:b/>
+        </w:rPr>
+        <w:t>背景</w:t>
+      </w:r>
+      <w:r>
+        <w:rPr>
+          <w:rFonts w:hint="eastAsia"/>
+          <w:b/>
+        </w:rPr>
+        <w:t>图片</w:t>
+      </w:r>
+      <w:r>
+        <w:rPr>
+          <w:rFonts w:hint="eastAsia"/>
+        </w:rPr>
+        <w:t>：解释运行时显示的</w:t>
+      </w:r>
+      <w:r>
+        <w:rPr>
+          <w:rFonts w:hint="eastAsia"/>
+        </w:rPr>
+        <w:t>背景</w:t>
+      </w:r>
+      <w:r>
+        <w:rPr>
+          <w:rFonts w:hint="eastAsia"/>
+        </w:rPr>
+        <w:t>图片。</w:t>
+      </w:r>
+    </w:p>
+    <w:p>
+      <w:r>
+        <w:rPr>
+          <w:rFonts w:hint="eastAsia"/>
+          <w:b/>
+        </w:rPr>
+        <w:t>水平对齐</w:t>
+      </w:r>
+      <w:r>
+        <w:rPr>
+          <w:rFonts w:hint="eastAsia"/>
+        </w:rPr>
+        <w:t>：当显示内容为“文本”，显示时在矩形区域</w:t>
+      </w:r>
+      <w:r>
+        <w:rPr>
+          <w:rFonts w:hint="eastAsia"/>
+        </w:rPr>
+        <w:t>[x, y, width, height]</w:t>
+      </w:r>
+      <w:r>
+        <w:rPr>
+          <w:rFonts w:hint="eastAsia"/>
+        </w:rPr>
+        <w:t>的横向对齐方式，“左对齐，居中对齐，右对齐”。</w:t>
+      </w:r>
+    </w:p>
+    <w:p>
+      <w:r>
+        <w:rPr>
+          <w:rFonts w:hint="eastAsia"/>
+          <w:b/>
+        </w:rPr>
+        <w:t>垂直对齐</w:t>
+      </w:r>
+      <w:r>
+        <w:rPr>
+          <w:rFonts w:hint="eastAsia"/>
+        </w:rPr>
+        <w:t>：当显示内容为“文本”，显示时在矩形区域</w:t>
+      </w:r>
+      <w:r>
+        <w:rPr>
+          <w:rFonts w:hint="eastAsia"/>
+        </w:rPr>
+        <w:t>[x, y, width, height]</w:t>
+      </w:r>
+      <w:r>
+        <w:rPr>
+          <w:rFonts w:hint="eastAsia"/>
+        </w:rPr>
+        <w:t>的众向对齐方式，“上对齐，居中对齐，下对齐”。</w:t>
+      </w:r>
+    </w:p>
+    <w:p>
+      <w:r>
+        <w:rPr>
+          <w:rFonts w:hint="eastAsia"/>
+          <w:b/>
+        </w:rPr>
+        <w:t>按钮</w:t>
+      </w:r>
+      <w:r>
+        <w:rPr>
+          <w:rFonts w:hint="eastAsia"/>
+          <w:b/>
+        </w:rPr>
+        <w:t>颜色</w:t>
+      </w:r>
+      <w:r>
+        <w:rPr>
+          <w:rFonts w:hint="eastAsia"/>
+        </w:rPr>
         <w:t>：</w:t>
       </w:r>
+      <w:r>
+        <w:t>解析运行时的</w:t>
+      </w:r>
+      <w:r>
+        <w:rPr>
+          <w:rFonts w:hint="eastAsia"/>
+        </w:rPr>
+        <w:t>按钮显示的</w:t>
+      </w:r>
+      <w:r>
+        <w:t>颜色</w:t>
+      </w:r>
+      <w:r>
+        <w:rPr>
+          <w:rFonts w:hint="eastAsia"/>
+        </w:rPr>
+        <w:t>。</w:t>
+      </w:r>
+    </w:p>
+    <w:p>
+      <w:r>
+        <w:rPr>
+          <w:rFonts w:hint="eastAsia"/>
+          <w:b/>
+        </w:rPr>
+        <w:t>透明</w:t>
+      </w:r>
+      <w:r>
+        <w:rPr>
+          <w:rFonts w:hint="eastAsia"/>
+          <w:b/>
+        </w:rPr>
+        <w:t>按钮</w:t>
+      </w:r>
+      <w:r>
+        <w:rPr>
+          <w:rFonts w:hint="eastAsia"/>
+        </w:rPr>
+        <w:t>：“是”</w:t>
+      </w:r>
+      <w:r>
+        <w:rPr>
+          <w:rFonts w:hint="eastAsia"/>
+        </w:rPr>
+        <w:t>仅有</w:t>
+      </w:r>
+      <w:r>
+        <w:t>文本可见</w:t>
+      </w:r>
+      <w:r>
+        <w:rPr>
+          <w:rFonts w:hint="eastAsia"/>
+        </w:rPr>
+        <w:t>，“否”</w:t>
+      </w:r>
+      <w:r>
+        <w:rPr>
+          <w:rFonts w:hint="eastAsia"/>
+        </w:rPr>
+        <w:t>按钮</w:t>
+      </w:r>
+      <w:r>
+        <w:t>形状及文本都可见</w:t>
+      </w:r>
+      <w:r>
+        <w:rPr>
+          <w:rFonts w:hint="eastAsia"/>
+        </w:rPr>
+        <w:t>。</w:t>
+      </w:r>
+    </w:p>
+    <w:p>
       <w:bookmarkStart w:id="17" w:name="_GoBack"/>
-      <w:bookmarkEnd w:id="17"/>
-      <w:r>
-        <w:rPr>
-          <w:rFonts w:hint="eastAsia"/>
-        </w:rPr>
-        <w:t>解释运行时显示的文本</w:t>
-      </w:r>
-      <w:r>
-        <w:rPr>
-          <w:rFonts w:hint="eastAsia"/>
-        </w:rPr>
-        <w:t>内容</w:t>
+      <w:r>
+        <w:rPr>
+          <w:rFonts w:hint="eastAsia"/>
+          <w:b/>
+        </w:rPr>
+        <w:t>字体</w:t>
+      </w:r>
+      <w:r>
+        <w:rPr>
+          <w:rFonts w:hint="eastAsia"/>
+        </w:rPr>
+        <w:t>：</w:t>
+      </w:r>
+      <w:r>
+        <w:t>解析运行时文本显示的字体大小</w:t>
+      </w:r>
+      <w:r>
+        <w:rPr>
+          <w:rFonts w:hint="eastAsia"/>
+        </w:rPr>
+        <w:t>，</w:t>
+      </w:r>
+      <w:r>
+        <w:t>颜色等</w:t>
       </w:r>
       <w:r>
         <w:rPr>
@@ -5716,225 +5922,7 @@
         <w:t>。</w:t>
       </w:r>
     </w:p>
-    <w:p>
-      <w:r>
-        <w:rPr>
-          <w:rFonts w:hint="eastAsia"/>
-          <w:b/>
-        </w:rPr>
-        <w:t>背景</w:t>
-      </w:r>
-      <w:r>
-        <w:rPr>
-          <w:rFonts w:hint="eastAsia"/>
-          <w:b/>
-        </w:rPr>
-        <w:t>图片</w:t>
-      </w:r>
-      <w:r>
-        <w:rPr>
-          <w:rFonts w:hint="eastAsia"/>
-        </w:rPr>
-        <w:t>：解释运行时显示的</w:t>
-      </w:r>
-      <w:r>
-        <w:rPr>
-          <w:rFonts w:hint="eastAsia"/>
-        </w:rPr>
-        <w:t>背景</w:t>
-      </w:r>
-      <w:r>
-        <w:rPr>
-          <w:rFonts w:hint="eastAsia"/>
-        </w:rPr>
-        <w:t>图片。</w:t>
-      </w:r>
-    </w:p>
-    <w:p>
-      <w:r>
-        <w:rPr>
-          <w:rFonts w:hint="eastAsia"/>
-          <w:b/>
-        </w:rPr>
-        <w:t>水平对齐</w:t>
-      </w:r>
-      <w:r>
-        <w:rPr>
-          <w:rFonts w:hint="eastAsia"/>
-        </w:rPr>
-        <w:t>：当显示内容为“文本”，显示时在矩形区域</w:t>
-      </w:r>
-      <w:r>
-        <w:rPr>
-          <w:rFonts w:hint="eastAsia"/>
-        </w:rPr>
-        <w:t>[x, y, width, height]</w:t>
-      </w:r>
-      <w:r>
-        <w:rPr>
-          <w:rFonts w:hint="eastAsia"/>
-        </w:rPr>
-        <w:t>的横向对齐方式，“左对齐，居中对齐，右对齐”。</w:t>
-      </w:r>
-    </w:p>
-    <w:p>
-      <w:r>
-        <w:rPr>
-          <w:rFonts w:hint="eastAsia"/>
-          <w:b/>
-        </w:rPr>
-        <w:t>垂直对齐</w:t>
-      </w:r>
-      <w:r>
-        <w:rPr>
-          <w:rFonts w:hint="eastAsia"/>
-        </w:rPr>
-        <w:t>：当显示内容为“文本”，显示时在矩形区域</w:t>
-      </w:r>
-      <w:r>
-        <w:rPr>
-          <w:rFonts w:hint="eastAsia"/>
-        </w:rPr>
-        <w:t>[x, y, width, height]</w:t>
-      </w:r>
-      <w:r>
-        <w:rPr>
-          <w:rFonts w:hint="eastAsia"/>
-        </w:rPr>
-        <w:t>的众向对齐方式，“上对齐，居中对齐，下对齐”。</w:t>
-      </w:r>
-    </w:p>
-    <w:p>
-      <w:r>
-        <w:rPr>
-          <w:rFonts w:hint="eastAsia"/>
-          <w:b/>
-        </w:rPr>
-        <w:t>按钮</w:t>
-      </w:r>
-      <w:r>
-        <w:rPr>
-          <w:rFonts w:hint="eastAsia"/>
-          <w:b/>
-        </w:rPr>
-        <w:t>颜色</w:t>
-      </w:r>
-      <w:r>
-        <w:rPr>
-          <w:rFonts w:hint="eastAsia"/>
-        </w:rPr>
-        <w:t>：</w:t>
-      </w:r>
-      <w:r>
-        <w:t>解析运行时的</w:t>
-      </w:r>
-      <w:r>
-        <w:rPr>
-          <w:rFonts w:hint="eastAsia"/>
-        </w:rPr>
-        <w:t>按钮显示的</w:t>
-      </w:r>
-      <w:r>
-        <w:t>颜色</w:t>
-      </w:r>
-      <w:r>
-        <w:rPr>
-          <w:rFonts w:hint="eastAsia"/>
-        </w:rPr>
-        <w:t>。</w:t>
-      </w:r>
-    </w:p>
-    <w:p>
-      <w:pPr>
-        <w:rPr>
-          <w:rFonts w:hint="eastAsia"/>
-        </w:rPr>
-      </w:pPr>
-      <w:r>
-        <w:rPr>
-          <w:rFonts w:hint="eastAsia"/>
-          <w:b/>
-        </w:rPr>
-        <w:t>透明</w:t>
-      </w:r>
-      <w:r>
-        <w:rPr>
-          <w:rFonts w:hint="eastAsia"/>
-          <w:b/>
-        </w:rPr>
-        <w:t>按钮</w:t>
-      </w:r>
-      <w:r>
-        <w:rPr>
-          <w:rFonts w:hint="eastAsia"/>
-        </w:rPr>
-        <w:t>：“是”</w:t>
-      </w:r>
-      <w:r>
-        <w:rPr>
-          <w:rFonts w:hint="eastAsia"/>
-        </w:rPr>
-        <w:t>仅有</w:t>
-      </w:r>
-      <w:r>
-        <w:t>文本可见</w:t>
-      </w:r>
-      <w:r>
-        <w:rPr>
-          <w:rFonts w:hint="eastAsia"/>
-        </w:rPr>
-        <w:t>，“否”</w:t>
-      </w:r>
-      <w:r>
-        <w:rPr>
-          <w:rFonts w:hint="eastAsia"/>
-        </w:rPr>
-        <w:t>按钮</w:t>
-      </w:r>
-      <w:r>
-        <w:t>形状及文本都可见</w:t>
-      </w:r>
-      <w:r>
-        <w:rPr>
-          <w:rFonts w:hint="eastAsia"/>
-        </w:rPr>
-        <w:t>。</w:t>
-      </w:r>
-    </w:p>
-    <w:p/>
-    <w:p>
-      <w:r>
-        <w:rPr>
-          <w:rFonts w:hint="eastAsia"/>
-          <w:b/>
-        </w:rPr>
-        <w:t>字体</w:t>
-      </w:r>
-      <w:r>
-        <w:rPr>
-          <w:rFonts w:hint="eastAsia"/>
-        </w:rPr>
-        <w:t>：</w:t>
-      </w:r>
-      <w:r>
-        <w:t>解析运行时文本显示的字体大小</w:t>
-      </w:r>
-      <w:r>
-        <w:rPr>
-          <w:rFonts w:hint="eastAsia"/>
-        </w:rPr>
-        <w:t>，</w:t>
-      </w:r>
-      <w:r>
-        <w:t>颜色等</w:t>
-      </w:r>
-      <w:r>
-        <w:rPr>
-          <w:rFonts w:hint="eastAsia"/>
-        </w:rPr>
-        <w:t>。</w:t>
-      </w:r>
-    </w:p>
+    <w:bookmarkEnd w:id="17"/>
     <w:p>
       <w:r>
         <w:rPr>
@@ -6811,43 +6799,43 @@
       </w:pPr>
       <w:bookmarkStart w:id="19" w:name="_Toc5615427"/>
       <w:r>
+        <w:t>2.1</w:t>
+      </w:r>
+      <w:r>
+        <w:rPr>
+          <w:rFonts w:hint="eastAsia"/>
+        </w:rPr>
+        <w:t>0</w:t>
+      </w:r>
+      <w:r>
+        <w:rPr>
+          <w:rFonts w:hint="eastAsia"/>
+        </w:rPr>
+        <w:t>变量显示文本框</w:t>
+      </w:r>
+      <w:bookmarkEnd w:id="19"/>
+    </w:p>
+    <w:p>
+      <w:pPr>
+        <w:rPr>
+          <w:b/>
+        </w:rPr>
+      </w:pPr>
+      <w:r>
+        <w:rPr>
+          <w:rFonts w:hint="eastAsia"/>
+          <w:b/>
+        </w:rPr>
+        <w:t>属性支持：</w:t>
+      </w:r>
+    </w:p>
+    <w:p>
+      <w:r>
+        <w:rPr>
+          <w:rFonts w:hint="eastAsia"/>
+          <w:b/>
+        </w:rPr>
         <w:lastRenderedPageBreak/>
-        <w:t>2.1</w:t>
-      </w:r>
-      <w:r>
-        <w:rPr>
-          <w:rFonts w:hint="eastAsia"/>
-        </w:rPr>
-        <w:t>0</w:t>
-      </w:r>
-      <w:r>
-        <w:rPr>
-          <w:rFonts w:hint="eastAsia"/>
-        </w:rPr>
-        <w:t>变量显示文本框</w:t>
-      </w:r>
-      <w:bookmarkEnd w:id="19"/>
-    </w:p>
-    <w:p>
-      <w:pPr>
-        <w:rPr>
-          <w:b/>
-        </w:rPr>
-      </w:pPr>
-      <w:r>
-        <w:rPr>
-          <w:rFonts w:hint="eastAsia"/>
-          <w:b/>
-        </w:rPr>
-        <w:t>属性支持：</w:t>
-      </w:r>
-    </w:p>
-    <w:p>
-      <w:r>
-        <w:rPr>
-          <w:rFonts w:hint="eastAsia"/>
-          <w:b/>
-        </w:rPr>
         <w:t>ID</w:t>
       </w:r>
       <w:r>
@@ -7727,7 +7715,6 @@
           <w:rFonts w:hint="eastAsia"/>
           <w:sz w:val="24"/>
         </w:rPr>
-        <w:lastRenderedPageBreak/>
         <w:t>2.1.</w:t>
       </w:r>
       <w:r>
@@ -9040,7 +9027,6 @@
           <w:rFonts w:hint="eastAsia"/>
           <w:b/>
         </w:rPr>
-        <w:lastRenderedPageBreak/>
         <w:t>函数描述</w:t>
       </w:r>
       <w:r>
@@ -9193,6 +9179,7 @@
           <w:sz w:val="24"/>
           <w:szCs w:val="24"/>
         </w:rPr>
+        <w:lastRenderedPageBreak/>
         <w:t>2.2.</w:t>
       </w:r>
       <w:r>
@@ -10374,7 +10361,6 @@
           <w:rFonts w:hint="eastAsia"/>
           <w:b/>
         </w:rPr>
-        <w:lastRenderedPageBreak/>
         <w:t>示例</w:t>
       </w:r>
       <w:r>
@@ -10444,6 +10430,7 @@
           <w:sz w:val="24"/>
           <w:szCs w:val="24"/>
         </w:rPr>
+        <w:lastRenderedPageBreak/>
         <w:t>2.2.</w:t>
       </w:r>
       <w:r>
@@ -11494,7 +11481,6 @@
           <w:rFonts w:hint="eastAsia"/>
           <w:b/>
         </w:rPr>
-        <w:lastRenderedPageBreak/>
         <w:t>参数</w:t>
       </w:r>
       <w:r>
@@ -12762,7 +12748,6 @@
           <w:sz w:val="24"/>
           <w:szCs w:val="24"/>
         </w:rPr>
-        <w:lastRenderedPageBreak/>
         <w:t>2.</w:t>
       </w:r>
       <w:r>
@@ -12892,6 +12877,7 @@
           <w:rFonts w:hint="eastAsia"/>
           <w:b/>
         </w:rPr>
+        <w:lastRenderedPageBreak/>
         <w:t>参数</w:t>
       </w:r>
       <w:r>
@@ -13433,7 +13419,7 @@
                             <w:noProof/>
                             <w:lang w:val="zh-CN"/>
                           </w:rPr>
-                          <w:t>6</w:t>
+                          <w:t>7</w:t>
                         </w:r>
                         <w:r>
                           <w:rPr>
@@ -13447,31 +13433,16 @@
                           </w:rPr>
                           <w:t xml:space="preserve"> / </w:t>
                         </w:r>
-                        <w:r>
-                          <w:fldChar w:fldCharType="begin"/>
-                        </w:r>
-                        <w:r>
-                          <w:instrText>NUMPAGES  \* Arabic  \* MERGEFORMAT</w:instrText>
-                        </w:r>
-                        <w:r>
-                          <w:fldChar w:fldCharType="separate"/>
-                        </w:r>
-                        <w:r>
-                          <w:rPr>
-                            <w:b/>
-                            <w:noProof/>
-                            <w:lang w:val="zh-CN"/>
-                          </w:rPr>
-                          <w:t>13</w:t>
-                        </w:r>
-                        <w:r>
-                          <w:rPr>
-                            <w:b/>
-                            <w:noProof/>
-                            <w:lang w:val="zh-CN"/>
-                          </w:rPr>
-                          <w:fldChar w:fldCharType="end"/>
-                        </w:r>
+                        <w:fldSimple w:instr="NUMPAGES  \* Arabic  \* MERGEFORMAT">
+                          <w:r>
+                            <w:rPr>
+                              <w:b/>
+                              <w:noProof/>
+                              <w:lang w:val="zh-CN"/>
+                            </w:rPr>
+                            <w:t>13</w:t>
+                          </w:r>
+                        </w:fldSimple>
                       </w:p>
                     </w:sdtContent>
                   </w:sdt>
@@ -15359,7 +15330,7 @@
 </file>
 
 <file path=customXml/itemProps2.xml><?xml version="1.0" encoding="utf-8"?>
-<ds:datastoreItem xmlns:ds="http://schemas.openxmlformats.org/officeDocument/2006/customXml" ds:itemID="{3F52138D-4B4F-44F8-B5F0-9A0AE6BA582E}">
+<ds:datastoreItem xmlns:ds="http://schemas.openxmlformats.org/officeDocument/2006/customXml" ds:itemID="{B7E05372-2A69-419D-8A7F-93785FB859B3}">
   <ds:schemaRefs>
     <ds:schemaRef ds:uri="http://schemas.openxmlformats.org/officeDocument/2006/bibliography"/>
   </ds:schemaRefs>

</xml_diff>

<commit_message>
add properties for EInputEdit in QStudioSCADA.
</commit_message>
<xml_diff>
--- a/doc/需求文档/QStudioSCADA软件需求.docx
+++ b/doc/需求文档/QStudioSCADA软件需求.docx
@@ -5889,7 +5889,6 @@
       </w:r>
     </w:p>
     <w:p>
-      <w:bookmarkStart w:id="17" w:name="_GoBack"/>
       <w:r>
         <w:rPr>
           <w:rFonts w:hint="eastAsia"/>
@@ -5922,7 +5921,6 @@
         <w:t>。</w:t>
       </w:r>
     </w:p>
-    <w:bookmarkEnd w:id="17"/>
     <w:p>
       <w:r>
         <w:rPr>
@@ -6109,7 +6107,7 @@
       <w:pPr>
         <w:pStyle w:val="2"/>
       </w:pPr>
-      <w:bookmarkStart w:id="18" w:name="_Toc5615426"/>
+      <w:bookmarkStart w:id="17" w:name="_Toc5615426"/>
       <w:r>
         <w:t>2.1</w:t>
       </w:r>
@@ -6125,7 +6123,7 @@
         </w:rPr>
         <w:t>输入编辑框</w:t>
       </w:r>
-      <w:bookmarkEnd w:id="18"/>
+      <w:bookmarkEnd w:id="17"/>
     </w:p>
     <w:p>
       <w:r>
@@ -6585,30 +6583,6 @@
       </w:r>
       <w:r>
         <w:t>解析运行时的背景颜色显示</w:t>
-      </w:r>
-      <w:r>
-        <w:rPr>
-          <w:rFonts w:hint="eastAsia"/>
-        </w:rPr>
-        <w:t>。</w:t>
-      </w:r>
-    </w:p>
-    <w:p>
-      <w:r>
-        <w:rPr>
-          <w:rFonts w:hint="eastAsia"/>
-          <w:b/>
-        </w:rPr>
-        <w:t>背景颜色</w:t>
-      </w:r>
-      <w:r>
-        <w:rPr>
-          <w:rFonts w:hint="eastAsia"/>
-        </w:rPr>
-        <w:t>：</w:t>
-      </w:r>
-      <w:r>
-        <w:t>解析运行时的背景颜色</w:t>
       </w:r>
       <w:r>
         <w:rPr>
@@ -6797,7 +6771,7 @@
       <w:pPr>
         <w:pStyle w:val="2"/>
       </w:pPr>
-      <w:bookmarkStart w:id="19" w:name="_Toc5615427"/>
+      <w:bookmarkStart w:id="18" w:name="_Toc5615427"/>
       <w:r>
         <w:t>2.1</w:t>
       </w:r>
@@ -6813,7 +6787,7 @@
         </w:rPr>
         <w:t>变量显示文本框</w:t>
       </w:r>
-      <w:bookmarkEnd w:id="19"/>
+      <w:bookmarkEnd w:id="18"/>
     </w:p>
     <w:p>
       <w:pPr>
@@ -6835,22 +6809,22 @@
           <w:rFonts w:hint="eastAsia"/>
           <w:b/>
         </w:rPr>
+        <w:t>ID</w:t>
+      </w:r>
+      <w:r>
+        <w:rPr>
+          <w:rFonts w:hint="eastAsia"/>
+        </w:rPr>
+        <w:t>：唯一标识符，本属性不可编辑。</w:t>
+      </w:r>
+    </w:p>
+    <w:p>
+      <w:r>
+        <w:rPr>
+          <w:rFonts w:hint="eastAsia"/>
+          <w:b/>
+        </w:rPr>
         <w:lastRenderedPageBreak/>
-        <w:t>ID</w:t>
-      </w:r>
-      <w:r>
-        <w:rPr>
-          <w:rFonts w:hint="eastAsia"/>
-        </w:rPr>
-        <w:t>：唯一标识符，本属性不可编辑。</w:t>
-      </w:r>
-    </w:p>
-    <w:p>
-      <w:r>
-        <w:rPr>
-          <w:rFonts w:hint="eastAsia"/>
-          <w:b/>
-        </w:rPr>
         <w:t>选择变量</w:t>
       </w:r>
       <w:r>
@@ -7463,6 +7437,8 @@
       <w:pPr>
         <w:pStyle w:val="2"/>
       </w:pPr>
+      <w:bookmarkStart w:id="19" w:name="_GoBack"/>
+      <w:bookmarkEnd w:id="19"/>
       <w:r>
         <w:t>2.1</w:t>
       </w:r>
@@ -7761,6 +7737,7 @@
           <w:rFonts w:hint="eastAsia"/>
           <w:b/>
         </w:rPr>
+        <w:lastRenderedPageBreak/>
         <w:t>函数原型</w:t>
       </w:r>
       <w:r>
@@ -13419,7 +13396,7 @@
                             <w:noProof/>
                             <w:lang w:val="zh-CN"/>
                           </w:rPr>
-                          <w:t>7</w:t>
+                          <w:t>9</w:t>
                         </w:r>
                         <w:r>
                           <w:rPr>
@@ -13433,16 +13410,31 @@
                           </w:rPr>
                           <w:t xml:space="preserve"> / </w:t>
                         </w:r>
-                        <w:fldSimple w:instr="NUMPAGES  \* Arabic  \* MERGEFORMAT">
-                          <w:r>
-                            <w:rPr>
-                              <w:b/>
-                              <w:noProof/>
-                              <w:lang w:val="zh-CN"/>
-                            </w:rPr>
-                            <w:t>13</w:t>
-                          </w:r>
-                        </w:fldSimple>
+                        <w:r>
+                          <w:fldChar w:fldCharType="begin"/>
+                        </w:r>
+                        <w:r>
+                          <w:instrText>NUMPAGES  \* Arabic  \* MERGEFORMAT</w:instrText>
+                        </w:r>
+                        <w:r>
+                          <w:fldChar w:fldCharType="separate"/>
+                        </w:r>
+                        <w:r>
+                          <w:rPr>
+                            <w:b/>
+                            <w:noProof/>
+                            <w:lang w:val="zh-CN"/>
+                          </w:rPr>
+                          <w:t>13</w:t>
+                        </w:r>
+                        <w:r>
+                          <w:rPr>
+                            <w:b/>
+                            <w:noProof/>
+                            <w:lang w:val="zh-CN"/>
+                          </w:rPr>
+                          <w:fldChar w:fldCharType="end"/>
+                        </w:r>
                       </w:p>
                     </w:sdtContent>
                   </w:sdt>
@@ -15330,7 +15322,7 @@
 </file>
 
 <file path=customXml/itemProps2.xml><?xml version="1.0" encoding="utf-8"?>
-<ds:datastoreItem xmlns:ds="http://schemas.openxmlformats.org/officeDocument/2006/customXml" ds:itemID="{B7E05372-2A69-419D-8A7F-93785FB859B3}">
+<ds:datastoreItem xmlns:ds="http://schemas.openxmlformats.org/officeDocument/2006/customXml" ds:itemID="{DBBC76F5-CC2C-46EC-AF69-E95908A8B0DA}">
   <ds:schemaRefs>
     <ds:schemaRef ds:uri="http://schemas.openxmlformats.org/officeDocument/2006/bibliography"/>
   </ds:schemaRefs>

</xml_diff>

<commit_message>
add properties for EInputEdit in QStudioSCADA and update ProjectManager's ui.
</commit_message>
<xml_diff>
--- a/doc/需求文档/QStudioSCADA软件需求.docx
+++ b/doc/需求文档/QStudioSCADA软件需求.docx
@@ -6768,677 +6768,50 @@
     </w:p>
     <w:p/>
     <w:p>
+      <w:bookmarkStart w:id="18" w:name="_GoBack"/>
+      <w:bookmarkEnd w:id="18"/>
+    </w:p>
+    <w:p>
+      <w:pPr>
+        <w:pStyle w:val="1"/>
+      </w:pPr>
+      <w:r>
+        <w:lastRenderedPageBreak/>
+        <w:t>2</w:t>
+      </w:r>
+      <w:r>
+        <w:rPr>
+          <w:rFonts w:hint="eastAsia"/>
+        </w:rPr>
+        <w:t>事件功能</w:t>
+      </w:r>
+    </w:p>
+    <w:p>
+      <w:r>
+        <w:rPr>
+          <w:rFonts w:hint="eastAsia"/>
+        </w:rPr>
+        <w:t>事件功能将全部封装成</w:t>
+      </w:r>
+      <w:proofErr w:type="spellStart"/>
+      <w:r>
+        <w:rPr>
+          <w:rFonts w:hint="eastAsia"/>
+        </w:rPr>
+        <w:t>javascript</w:t>
+      </w:r>
+      <w:proofErr w:type="spellEnd"/>
+      <w:r>
+        <w:rPr>
+          <w:rFonts w:hint="eastAsia"/>
+        </w:rPr>
+        <w:t>函数调用。</w:t>
+      </w:r>
+    </w:p>
+    <w:p>
       <w:pPr>
         <w:pStyle w:val="2"/>
       </w:pPr>
-      <w:bookmarkStart w:id="18" w:name="_Toc5615427"/>
-      <w:r>
-        <w:t>2.1</w:t>
-      </w:r>
-      <w:r>
-        <w:rPr>
-          <w:rFonts w:hint="eastAsia"/>
-        </w:rPr>
-        <w:t>0</w:t>
-      </w:r>
-      <w:r>
-        <w:rPr>
-          <w:rFonts w:hint="eastAsia"/>
-        </w:rPr>
-        <w:t>变量显示文本框</w:t>
-      </w:r>
-      <w:bookmarkEnd w:id="18"/>
-    </w:p>
-    <w:p>
-      <w:pPr>
-        <w:rPr>
-          <w:b/>
-        </w:rPr>
-      </w:pPr>
-      <w:r>
-        <w:rPr>
-          <w:rFonts w:hint="eastAsia"/>
-          <w:b/>
-        </w:rPr>
-        <w:t>属性支持：</w:t>
-      </w:r>
-    </w:p>
-    <w:p>
-      <w:r>
-        <w:rPr>
-          <w:rFonts w:hint="eastAsia"/>
-          <w:b/>
-        </w:rPr>
-        <w:t>ID</w:t>
-      </w:r>
-      <w:r>
-        <w:rPr>
-          <w:rFonts w:hint="eastAsia"/>
-        </w:rPr>
-        <w:t>：唯一标识符，本属性不可编辑。</w:t>
-      </w:r>
-    </w:p>
-    <w:p>
-      <w:r>
-        <w:rPr>
-          <w:rFonts w:hint="eastAsia"/>
-          <w:b/>
-        </w:rPr>
-        <w:lastRenderedPageBreak/>
-        <w:t>选择变量</w:t>
-      </w:r>
-      <w:r>
-        <w:rPr>
-          <w:rFonts w:hint="eastAsia"/>
-        </w:rPr>
-        <w:t>：控件关联变量。</w:t>
-      </w:r>
-    </w:p>
-    <w:p>
-      <w:r>
-        <w:rPr>
-          <w:rFonts w:hint="eastAsia"/>
-          <w:b/>
-        </w:rPr>
-        <w:t>X</w:t>
-      </w:r>
-      <w:r>
-        <w:rPr>
-          <w:rFonts w:hint="eastAsia"/>
-          <w:b/>
-        </w:rPr>
-        <w:t>坐标</w:t>
-      </w:r>
-      <w:r>
-        <w:rPr>
-          <w:rFonts w:hint="eastAsia"/>
-        </w:rPr>
-        <w:t>：相对于画面</w:t>
-      </w:r>
-      <w:r>
-        <w:t>页面左上角</w:t>
-      </w:r>
-      <w:r>
-        <w:rPr>
-          <w:rFonts w:hint="eastAsia"/>
-        </w:rPr>
-        <w:t>（坐标（</w:t>
-      </w:r>
-      <w:r>
-        <w:rPr>
-          <w:rFonts w:hint="eastAsia"/>
-        </w:rPr>
-        <w:t>0, 0</w:t>
-      </w:r>
-      <w:r>
-        <w:rPr>
-          <w:rFonts w:hint="eastAsia"/>
-        </w:rPr>
-        <w:t>））</w:t>
-      </w:r>
-      <w:r>
-        <w:t>的横向坐标值</w:t>
-      </w:r>
-      <w:r>
-        <w:rPr>
-          <w:rFonts w:hint="eastAsia"/>
-        </w:rPr>
-        <w:t>。值范围</w:t>
-      </w:r>
-      <w:r>
-        <w:rPr>
-          <w:rFonts w:hint="eastAsia"/>
-        </w:rPr>
-        <w:t>[0,</w:t>
-      </w:r>
-      <w:r>
-        <w:rPr>
-          <w:rFonts w:hint="eastAsia"/>
-        </w:rPr>
-        <w:t>画面宽度</w:t>
-      </w:r>
-      <w:r>
-        <w:rPr>
-          <w:rFonts w:hint="eastAsia"/>
-        </w:rPr>
-        <w:t>]</w:t>
-      </w:r>
-      <w:r>
-        <w:rPr>
-          <w:rFonts w:hint="eastAsia"/>
-        </w:rPr>
-        <w:t>。</w:t>
-      </w:r>
-    </w:p>
-    <w:p>
-      <w:r>
-        <w:rPr>
-          <w:rFonts w:hint="eastAsia"/>
-          <w:b/>
-        </w:rPr>
-        <w:t>Y</w:t>
-      </w:r>
-      <w:r>
-        <w:rPr>
-          <w:rFonts w:hint="eastAsia"/>
-          <w:b/>
-        </w:rPr>
-        <w:t>坐标</w:t>
-      </w:r>
-      <w:r>
-        <w:rPr>
-          <w:rFonts w:hint="eastAsia"/>
-        </w:rPr>
-        <w:t>：相对于画面</w:t>
-      </w:r>
-      <w:r>
-        <w:t>页面左上角</w:t>
-      </w:r>
-      <w:r>
-        <w:rPr>
-          <w:rFonts w:hint="eastAsia"/>
-        </w:rPr>
-        <w:t>（坐标（</w:t>
-      </w:r>
-      <w:r>
-        <w:rPr>
-          <w:rFonts w:hint="eastAsia"/>
-        </w:rPr>
-        <w:t>0, 0</w:t>
-      </w:r>
-      <w:r>
-        <w:rPr>
-          <w:rFonts w:hint="eastAsia"/>
-        </w:rPr>
-        <w:t>））</w:t>
-      </w:r>
-      <w:r>
-        <w:t>的</w:t>
-      </w:r>
-      <w:r>
-        <w:rPr>
-          <w:rFonts w:hint="eastAsia"/>
-        </w:rPr>
-        <w:t>众</w:t>
-      </w:r>
-      <w:r>
-        <w:t>向坐标值</w:t>
-      </w:r>
-      <w:r>
-        <w:rPr>
-          <w:rFonts w:hint="eastAsia"/>
-        </w:rPr>
-        <w:t>。值范围</w:t>
-      </w:r>
-      <w:r>
-        <w:rPr>
-          <w:rFonts w:hint="eastAsia"/>
-        </w:rPr>
-        <w:t>[0,</w:t>
-      </w:r>
-      <w:r>
-        <w:rPr>
-          <w:rFonts w:hint="eastAsia"/>
-        </w:rPr>
-        <w:t>画面高度</w:t>
-      </w:r>
-      <w:r>
-        <w:rPr>
-          <w:rFonts w:hint="eastAsia"/>
-        </w:rPr>
-        <w:t>]</w:t>
-      </w:r>
-      <w:r>
-        <w:rPr>
-          <w:rFonts w:hint="eastAsia"/>
-        </w:rPr>
-        <w:t>。</w:t>
-      </w:r>
-    </w:p>
-    <w:p>
-      <w:r>
-        <w:rPr>
-          <w:rFonts w:hint="eastAsia"/>
-          <w:b/>
-        </w:rPr>
-        <w:t>Z</w:t>
-      </w:r>
-      <w:r>
-        <w:rPr>
-          <w:rFonts w:hint="eastAsia"/>
-          <w:b/>
-        </w:rPr>
-        <w:t>值</w:t>
-      </w:r>
-      <w:r>
-        <w:rPr>
-          <w:rFonts w:hint="eastAsia"/>
-        </w:rPr>
-        <w:t>：等同</w:t>
-      </w:r>
-      <w:proofErr w:type="gramStart"/>
-      <w:r>
-        <w:rPr>
-          <w:rFonts w:hint="eastAsia"/>
-        </w:rPr>
-        <w:t>于图层的</w:t>
-      </w:r>
-      <w:proofErr w:type="gramEnd"/>
-      <w:r>
-        <w:rPr>
-          <w:rFonts w:hint="eastAsia"/>
-        </w:rPr>
-        <w:t>概念，当有叠加时，</w:t>
-      </w:r>
-      <w:r>
-        <w:rPr>
-          <w:rFonts w:hint="eastAsia"/>
-        </w:rPr>
-        <w:t>Z</w:t>
-      </w:r>
-      <w:r>
-        <w:rPr>
-          <w:rFonts w:hint="eastAsia"/>
-        </w:rPr>
-        <w:t>值大的覆盖</w:t>
-      </w:r>
-      <w:r>
-        <w:rPr>
-          <w:rFonts w:hint="eastAsia"/>
-        </w:rPr>
-        <w:t>Z</w:t>
-      </w:r>
-      <w:r>
-        <w:rPr>
-          <w:rFonts w:hint="eastAsia"/>
-        </w:rPr>
-        <w:t>值小的区域，显示</w:t>
-      </w:r>
-      <w:r>
-        <w:rPr>
-          <w:rFonts w:hint="eastAsia"/>
-        </w:rPr>
-        <w:t>Z</w:t>
-      </w:r>
-      <w:r>
-        <w:rPr>
-          <w:rFonts w:hint="eastAsia"/>
-        </w:rPr>
-        <w:t>值大的叠加区域。</w:t>
-      </w:r>
-    </w:p>
-    <w:p>
-      <w:r>
-        <w:rPr>
-          <w:rFonts w:hint="eastAsia"/>
-          <w:b/>
-        </w:rPr>
-        <w:t>宽度</w:t>
-      </w:r>
-      <w:r>
-        <w:rPr>
-          <w:rFonts w:hint="eastAsia"/>
-        </w:rPr>
-        <w:t>：文本标签的最大</w:t>
-      </w:r>
-      <w:r>
-        <w:t>显示宽度</w:t>
-      </w:r>
-      <w:r>
-        <w:rPr>
-          <w:rFonts w:hint="eastAsia"/>
-        </w:rPr>
-        <w:t>。</w:t>
-      </w:r>
-    </w:p>
-    <w:p>
-      <w:r>
-        <w:rPr>
-          <w:rFonts w:hint="eastAsia"/>
-          <w:b/>
-        </w:rPr>
-        <w:t>高度</w:t>
-      </w:r>
-      <w:r>
-        <w:rPr>
-          <w:rFonts w:hint="eastAsia"/>
-        </w:rPr>
-        <w:t>：文本标签的最大</w:t>
-      </w:r>
-      <w:r>
-        <w:t>显示</w:t>
-      </w:r>
-      <w:r>
-        <w:rPr>
-          <w:rFonts w:hint="eastAsia"/>
-        </w:rPr>
-        <w:t>高</w:t>
-      </w:r>
-      <w:r>
-        <w:t>度</w:t>
-      </w:r>
-      <w:r>
-        <w:rPr>
-          <w:rFonts w:hint="eastAsia"/>
-        </w:rPr>
-        <w:t>。</w:t>
-      </w:r>
-    </w:p>
-    <w:p>
-      <w:r>
-        <w:rPr>
-          <w:rFonts w:hint="eastAsia"/>
-          <w:b/>
-        </w:rPr>
-        <w:t>水平对齐</w:t>
-      </w:r>
-      <w:r>
-        <w:rPr>
-          <w:rFonts w:hint="eastAsia"/>
-        </w:rPr>
-        <w:t>：显示时在矩形区域</w:t>
-      </w:r>
-      <w:r>
-        <w:rPr>
-          <w:rFonts w:hint="eastAsia"/>
-        </w:rPr>
-        <w:t>[x, y, width, height]</w:t>
-      </w:r>
-      <w:r>
-        <w:rPr>
-          <w:rFonts w:hint="eastAsia"/>
-        </w:rPr>
-        <w:t>的横向对齐方式，“左对齐，居中对齐，右对齐”。</w:t>
-      </w:r>
-    </w:p>
-    <w:p>
-      <w:r>
-        <w:rPr>
-          <w:rFonts w:hint="eastAsia"/>
-          <w:b/>
-        </w:rPr>
-        <w:t>垂直对齐</w:t>
-      </w:r>
-      <w:r>
-        <w:rPr>
-          <w:rFonts w:hint="eastAsia"/>
-        </w:rPr>
-        <w:t>：显示时在矩形区域</w:t>
-      </w:r>
-      <w:r>
-        <w:rPr>
-          <w:rFonts w:hint="eastAsia"/>
-        </w:rPr>
-        <w:t>[x, y, width, height]</w:t>
-      </w:r>
-      <w:r>
-        <w:rPr>
-          <w:rFonts w:hint="eastAsia"/>
-        </w:rPr>
-        <w:t>的众向对齐方式，“上对齐，居中对齐，下对齐”。</w:t>
-      </w:r>
-    </w:p>
-    <w:p>
-      <w:r>
-        <w:rPr>
-          <w:rFonts w:hint="eastAsia"/>
-          <w:b/>
-        </w:rPr>
-        <w:t>背景颜色</w:t>
-      </w:r>
-      <w:r>
-        <w:rPr>
-          <w:rFonts w:hint="eastAsia"/>
-        </w:rPr>
-        <w:t>：</w:t>
-      </w:r>
-      <w:r>
-        <w:t>解析运行时的背景颜色</w:t>
-      </w:r>
-      <w:r>
-        <w:rPr>
-          <w:rFonts w:hint="eastAsia"/>
-        </w:rPr>
-        <w:t>。</w:t>
-      </w:r>
-    </w:p>
-    <w:p>
-      <w:r>
-        <w:rPr>
-          <w:rFonts w:hint="eastAsia"/>
-          <w:b/>
-        </w:rPr>
-        <w:t>透明背景颜色</w:t>
-      </w:r>
-      <w:r>
-        <w:rPr>
-          <w:rFonts w:hint="eastAsia"/>
-        </w:rPr>
-        <w:t>：“是”</w:t>
-      </w:r>
-      <w:r>
-        <w:t>解析运行时的背景颜色不显示</w:t>
-      </w:r>
-      <w:r>
-        <w:rPr>
-          <w:rFonts w:hint="eastAsia"/>
-        </w:rPr>
-        <w:t>，“否”</w:t>
-      </w:r>
-      <w:r>
-        <w:t>解析运行时的背景颜色显示</w:t>
-      </w:r>
-      <w:r>
-        <w:rPr>
-          <w:rFonts w:hint="eastAsia"/>
-        </w:rPr>
-        <w:t>。</w:t>
-      </w:r>
-    </w:p>
-    <w:p>
-      <w:r>
-        <w:rPr>
-          <w:rFonts w:hint="eastAsia"/>
-          <w:b/>
-        </w:rPr>
-        <w:t>背景颜色</w:t>
-      </w:r>
-      <w:r>
-        <w:rPr>
-          <w:rFonts w:hint="eastAsia"/>
-        </w:rPr>
-        <w:t>：</w:t>
-      </w:r>
-      <w:r>
-        <w:t>解析运行时的背景颜色</w:t>
-      </w:r>
-      <w:r>
-        <w:rPr>
-          <w:rFonts w:hint="eastAsia"/>
-        </w:rPr>
-        <w:t>。</w:t>
-      </w:r>
-    </w:p>
-    <w:p>
-      <w:r>
-        <w:rPr>
-          <w:rFonts w:hint="eastAsia"/>
-          <w:b/>
-        </w:rPr>
-        <w:t>字体</w:t>
-      </w:r>
-      <w:r>
-        <w:rPr>
-          <w:rFonts w:hint="eastAsia"/>
-        </w:rPr>
-        <w:t>：</w:t>
-      </w:r>
-      <w:r>
-        <w:t>解析运行时文本显示的字体大小</w:t>
-      </w:r>
-      <w:r>
-        <w:rPr>
-          <w:rFonts w:hint="eastAsia"/>
-        </w:rPr>
-        <w:t>，</w:t>
-      </w:r>
-      <w:r>
-        <w:t>颜色等</w:t>
-      </w:r>
-      <w:r>
-        <w:rPr>
-          <w:rFonts w:hint="eastAsia"/>
-        </w:rPr>
-        <w:t>。</w:t>
-      </w:r>
-    </w:p>
-    <w:p>
-      <w:r>
-        <w:rPr>
-          <w:b/>
-        </w:rPr>
-        <w:t>边框颜色</w:t>
-      </w:r>
-      <w:r>
-        <w:rPr>
-          <w:rFonts w:hint="eastAsia"/>
-        </w:rPr>
-        <w:t>：当边框宽度大于</w:t>
-      </w:r>
-      <w:r>
-        <w:rPr>
-          <w:rFonts w:hint="eastAsia"/>
-        </w:rPr>
-        <w:t>0</w:t>
-      </w:r>
-      <w:r>
-        <w:rPr>
-          <w:rFonts w:hint="eastAsia"/>
-        </w:rPr>
-        <w:t>时显示的边框颜色。</w:t>
-      </w:r>
-    </w:p>
-    <w:p>
-      <w:r>
-        <w:rPr>
-          <w:rFonts w:hint="eastAsia"/>
-          <w:b/>
-        </w:rPr>
-        <w:t>边框宽度</w:t>
-      </w:r>
-      <w:r>
-        <w:rPr>
-          <w:rFonts w:hint="eastAsia"/>
-        </w:rPr>
-        <w:t>：</w:t>
-      </w:r>
-      <w:r>
-        <w:t>解析运行时</w:t>
-      </w:r>
-      <w:r>
-        <w:rPr>
-          <w:rFonts w:hint="eastAsia"/>
-        </w:rPr>
-        <w:t>矩形区域的边框宽度。</w:t>
-      </w:r>
-    </w:p>
-    <w:p>
-      <w:r>
-        <w:rPr>
-          <w:rFonts w:hint="eastAsia"/>
-          <w:b/>
-        </w:rPr>
-        <w:t>初始</w:t>
-      </w:r>
-      <w:r>
-        <w:rPr>
-          <w:rFonts w:hint="eastAsia"/>
-          <w:b/>
-        </w:rPr>
-        <w:t>有效</w:t>
-      </w:r>
-      <w:r>
-        <w:rPr>
-          <w:rFonts w:hint="eastAsia"/>
-          <w:b/>
-        </w:rPr>
-        <w:t>性</w:t>
-      </w:r>
-      <w:r>
-        <w:rPr>
-          <w:rFonts w:hint="eastAsia"/>
-        </w:rPr>
-        <w:t>：默认“有效”，“有效”时正常触发事件。</w:t>
-      </w:r>
-    </w:p>
-    <w:p>
-      <w:r>
-        <w:rPr>
-          <w:rFonts w:hint="eastAsia"/>
-          <w:b/>
-        </w:rPr>
-        <w:t>初始可见性</w:t>
-      </w:r>
-      <w:r>
-        <w:rPr>
-          <w:rFonts w:hint="eastAsia"/>
-        </w:rPr>
-        <w:t>：</w:t>
-      </w:r>
-      <w:r>
-        <w:t>解析运行时是否显示</w:t>
-      </w:r>
-      <w:r>
-        <w:rPr>
-          <w:rFonts w:hint="eastAsia"/>
-        </w:rPr>
-        <w:t>。</w:t>
-      </w:r>
-    </w:p>
-    <w:p/>
-    <w:p/>
-    <w:p>
-      <w:pPr>
-        <w:pStyle w:val="1"/>
-      </w:pPr>
-      <w:r>
-        <w:t>2</w:t>
-      </w:r>
-      <w:r>
-        <w:rPr>
-          <w:rFonts w:hint="eastAsia"/>
-        </w:rPr>
-        <w:t>事件功能</w:t>
-      </w:r>
-    </w:p>
-    <w:p>
-      <w:r>
-        <w:rPr>
-          <w:rFonts w:hint="eastAsia"/>
-        </w:rPr>
-        <w:t>事件功能将全部封装成</w:t>
-      </w:r>
-      <w:proofErr w:type="spellStart"/>
-      <w:r>
-        <w:rPr>
-          <w:rFonts w:hint="eastAsia"/>
-        </w:rPr>
-        <w:t>javascript</w:t>
-      </w:r>
-      <w:proofErr w:type="spellEnd"/>
-      <w:r>
-        <w:rPr>
-          <w:rFonts w:hint="eastAsia"/>
-        </w:rPr>
-        <w:t>函数调用。</w:t>
-      </w:r>
-    </w:p>
-    <w:p>
-      <w:pPr>
-        <w:pStyle w:val="2"/>
-      </w:pPr>
-      <w:bookmarkStart w:id="19" w:name="_GoBack"/>
-      <w:bookmarkEnd w:id="19"/>
       <w:r>
         <w:t>2.1</w:t>
       </w:r>
@@ -7737,7 +7110,6 @@
           <w:rFonts w:hint="eastAsia"/>
           <w:b/>
         </w:rPr>
-        <w:lastRenderedPageBreak/>
         <w:t>函数原型</w:t>
       </w:r>
       <w:r>
@@ -8474,6 +7846,7 @@
           <w:rFonts w:hint="eastAsia"/>
           <w:sz w:val="24"/>
         </w:rPr>
+        <w:lastRenderedPageBreak/>
         <w:t>2.1.</w:t>
       </w:r>
       <w:r>
@@ -9156,7 +8529,6 @@
           <w:sz w:val="24"/>
           <w:szCs w:val="24"/>
         </w:rPr>
-        <w:lastRenderedPageBreak/>
         <w:t>2.2.</w:t>
       </w:r>
       <w:r>
@@ -9770,6 +9142,7 @@
     </w:p>
     <w:p>
       <w:r>
+        <w:lastRenderedPageBreak/>
         <w:tab/>
       </w:r>
       <w:r>
@@ -10407,7 +9780,6 @@
           <w:sz w:val="24"/>
           <w:szCs w:val="24"/>
         </w:rPr>
-        <w:lastRenderedPageBreak/>
         <w:t>2.2.</w:t>
       </w:r>
       <w:r>
@@ -12142,6 +11514,7 @@
           <w:rFonts w:hint="eastAsia"/>
           <w:b/>
         </w:rPr>
+        <w:lastRenderedPageBreak/>
         <w:t>示例</w:t>
       </w:r>
       <w:r>
@@ -12854,7 +12227,6 @@
           <w:rFonts w:hint="eastAsia"/>
           <w:b/>
         </w:rPr>
-        <w:lastRenderedPageBreak/>
         <w:t>参数</w:t>
       </w:r>
       <w:r>
@@ -13396,7 +12768,7 @@
                             <w:noProof/>
                             <w:lang w:val="zh-CN"/>
                           </w:rPr>
-                          <w:t>9</w:t>
+                          <w:t>7</w:t>
                         </w:r>
                         <w:r>
                           <w:rPr>
@@ -13410,31 +12782,16 @@
                           </w:rPr>
                           <w:t xml:space="preserve"> / </w:t>
                         </w:r>
-                        <w:r>
-                          <w:fldChar w:fldCharType="begin"/>
-                        </w:r>
-                        <w:r>
-                          <w:instrText>NUMPAGES  \* Arabic  \* MERGEFORMAT</w:instrText>
-                        </w:r>
-                        <w:r>
-                          <w:fldChar w:fldCharType="separate"/>
-                        </w:r>
-                        <w:r>
-                          <w:rPr>
-                            <w:b/>
-                            <w:noProof/>
-                            <w:lang w:val="zh-CN"/>
-                          </w:rPr>
-                          <w:t>13</w:t>
-                        </w:r>
-                        <w:r>
-                          <w:rPr>
-                            <w:b/>
-                            <w:noProof/>
-                            <w:lang w:val="zh-CN"/>
-                          </w:rPr>
-                          <w:fldChar w:fldCharType="end"/>
-                        </w:r>
+                        <w:fldSimple w:instr="NUMPAGES  \* Arabic  \* MERGEFORMAT">
+                          <w:r>
+                            <w:rPr>
+                              <w:b/>
+                              <w:noProof/>
+                              <w:lang w:val="zh-CN"/>
+                            </w:rPr>
+                            <w:t>12</w:t>
+                          </w:r>
+                        </w:fldSimple>
                       </w:p>
                     </w:sdtContent>
                   </w:sdt>
@@ -15322,7 +14679,7 @@
 </file>
 
 <file path=customXml/itemProps2.xml><?xml version="1.0" encoding="utf-8"?>
-<ds:datastoreItem xmlns:ds="http://schemas.openxmlformats.org/officeDocument/2006/customXml" ds:itemID="{DBBC76F5-CC2C-46EC-AF69-E95908A8B0DA}">
+<ds:datastoreItem xmlns:ds="http://schemas.openxmlformats.org/officeDocument/2006/customXml" ds:itemID="{B9ED8707-A1E2-4487-87D8-FBEC5DD522DA}">
   <ds:schemaRefs>
     <ds:schemaRef ds:uri="http://schemas.openxmlformats.org/officeDocument/2006/bibliography"/>
   </ds:schemaRefs>

</xml_diff>

<commit_message>
add element EValueStick to QStudioSCADA.
</commit_message>
<xml_diff>
--- a/doc/需求文档/QStudioSCADA软件需求.docx
+++ b/doc/需求文档/QStudioSCADA软件需求.docx
@@ -1,6 +1,6 @@
 
 <file path=word/document.xml><?xml version="1.0" encoding="utf-8"?>
-<w:document xmlns:wpc="http://schemas.microsoft.com/office/word/2010/wordprocessingCanvas" xmlns:mc="http://schemas.openxmlformats.org/markup-compatibility/2006" xmlns:o="urn:schemas-microsoft-com:office:office" xmlns:r="http://schemas.openxmlformats.org/officeDocument/2006/relationships" xmlns:m="http://schemas.openxmlformats.org/officeDocument/2006/math" xmlns:v="urn:schemas-microsoft-com:vml" xmlns:wp14="http://schemas.microsoft.com/office/word/2010/wordprocessingDrawing" xmlns:wp="http://schemas.openxmlformats.org/drawingml/2006/wordprocessingDrawing" xmlns:w10="urn:schemas-microsoft-com:office:word" xmlns:w="http://schemas.openxmlformats.org/wordprocessingml/2006/main" xmlns:w14="http://schemas.microsoft.com/office/word/2010/wordml" xmlns:w15="http://schemas.microsoft.com/office/word/2012/wordml" xmlns:wpg="http://schemas.microsoft.com/office/word/2010/wordprocessingGroup" xmlns:wpi="http://schemas.microsoft.com/office/word/2010/wordprocessingInk" xmlns:wne="http://schemas.microsoft.com/office/word/2006/wordml" xmlns:wps="http://schemas.microsoft.com/office/word/2010/wordprocessingShape" mc:Ignorable="w14 w15 wp14">
+<w:document xmlns:wpc="http://schemas.microsoft.com/office/word/2010/wordprocessingCanvas" xmlns:mc="http://schemas.openxmlformats.org/markup-compatibility/2006" xmlns:o="urn:schemas-microsoft-com:office:office" xmlns:r="http://schemas.openxmlformats.org/officeDocument/2006/relationships" xmlns:m="http://schemas.openxmlformats.org/officeDocument/2006/math" xmlns:v="urn:schemas-microsoft-com:vml" xmlns:wp14="http://schemas.microsoft.com/office/word/2010/wordprocessingDrawing" xmlns:wp="http://schemas.openxmlformats.org/drawingml/2006/wordprocessingDrawing" xmlns:w10="urn:schemas-microsoft-com:office:word" xmlns:w="http://schemas.openxmlformats.org/wordprocessingml/2006/main" xmlns:w14="http://schemas.microsoft.com/office/word/2010/wordml" xmlns:wpg="http://schemas.microsoft.com/office/word/2010/wordprocessingGroup" xmlns:wpi="http://schemas.microsoft.com/office/word/2010/wordprocessingInk" xmlns:wne="http://schemas.microsoft.com/office/word/2006/wordml" xmlns:wps="http://schemas.microsoft.com/office/word/2010/wordprocessingShape" mc:Ignorable="w14 wp14">
   <w:body>
     <w:p>
       <w:pPr>
@@ -37,6 +37,7 @@
           <w:szCs w:val="52"/>
         </w:rPr>
       </w:pPr>
+      <w:proofErr w:type="spellStart"/>
       <w:r>
         <w:rPr>
           <w:rFonts w:ascii="宋体" w:hAnsi="宋体" w:hint="eastAsia"/>
@@ -46,6 +47,7 @@
         </w:rPr>
         <w:t>QStudioSCADA</w:t>
       </w:r>
+      <w:proofErr w:type="spellEnd"/>
       <w:r>
         <w:rPr>
           <w:rFonts w:ascii="宋体" w:hAnsi="宋体" w:hint="eastAsia"/>
@@ -342,12 +344,14 @@
                 <w:szCs w:val="24"/>
               </w:rPr>
             </w:pPr>
+            <w:proofErr w:type="spellStart"/>
             <w:r>
               <w:rPr>
                 <w:rFonts w:ascii="宋体" w:hAnsi="宋体" w:hint="eastAsia"/>
               </w:rPr>
               <w:t>VelsonWang</w:t>
             </w:r>
+            <w:proofErr w:type="spellEnd"/>
           </w:p>
         </w:tc>
         <w:tc>
@@ -2662,12 +2666,14 @@
         </w:rPr>
         <w:t>支持“画面打开”和“画面关闭”事件，每个事件可选择若干功能。参考界面如下图，功能实现参考</w:t>
       </w:r>
+      <w:proofErr w:type="spellStart"/>
       <w:r>
         <w:rPr>
           <w:rFonts w:hint="eastAsia"/>
         </w:rPr>
         <w:t>EPushButton</w:t>
       </w:r>
+      <w:proofErr w:type="spellEnd"/>
       <w:r>
         <w:rPr>
           <w:rFonts w:hint="eastAsia"/>
@@ -2707,7 +2713,7 @@
                     </pic:cNvPicPr>
                   </pic:nvPicPr>
                   <pic:blipFill>
-                    <a:blip r:embed="rId9" cstate="print">
+                    <a:blip r:embed="rId10" cstate="print">
                       <a:extLst>
                         <a:ext uri="{28A0092B-C50C-407E-A947-70E740481C1C}">
                           <a14:useLocalDpi xmlns:a14="http://schemas.microsoft.com/office/drawing/2010/main" val="0"/>
@@ -3000,7 +3006,21 @@
         <w:rPr>
           <w:rFonts w:hint="eastAsia"/>
         </w:rPr>
-        <w:t>等同于图层的概念，当有叠加时，</w:t>
+        <w:t>等同</w:t>
+      </w:r>
+      <w:proofErr w:type="gramStart"/>
+      <w:r>
+        <w:rPr>
+          <w:rFonts w:hint="eastAsia"/>
+        </w:rPr>
+        <w:t>于图层的</w:t>
+      </w:r>
+      <w:proofErr w:type="gramEnd"/>
+      <w:r>
+        <w:rPr>
+          <w:rFonts w:hint="eastAsia"/>
+        </w:rPr>
+        <w:t>概念，当有叠加时，</w:t>
       </w:r>
       <w:r>
         <w:rPr>
@@ -3622,7 +3642,21 @@
         <w:rPr>
           <w:rFonts w:hint="eastAsia"/>
         </w:rPr>
-        <w:t>：等同于图层的概念，当有叠加时，</w:t>
+        <w:t>：等同</w:t>
+      </w:r>
+      <w:proofErr w:type="gramStart"/>
+      <w:r>
+        <w:rPr>
+          <w:rFonts w:hint="eastAsia"/>
+        </w:rPr>
+        <w:t>于图层的</w:t>
+      </w:r>
+      <w:proofErr w:type="gramEnd"/>
+      <w:r>
+        <w:rPr>
+          <w:rFonts w:hint="eastAsia"/>
+        </w:rPr>
+        <w:t>概念，当有叠加时，</w:t>
       </w:r>
       <w:r>
         <w:rPr>
@@ -3742,7 +3776,7 @@
                     </pic:cNvPicPr>
                   </pic:nvPicPr>
                   <pic:blipFill>
-                    <a:blip r:embed="rId10" cstate="print">
+                    <a:blip r:embed="rId11" cstate="print">
                       <a:extLst>
                         <a:ext uri="{28A0092B-C50C-407E-A947-70E740481C1C}">
                           <a14:useLocalDpi xmlns:a14="http://schemas.microsoft.com/office/drawing/2010/main" val="0"/>
@@ -4223,7 +4257,21 @@
         <w:rPr>
           <w:rFonts w:hint="eastAsia"/>
         </w:rPr>
-        <w:t>：等同于图层的概念，当有叠加时，</w:t>
+        <w:t>：等同</w:t>
+      </w:r>
+      <w:proofErr w:type="gramStart"/>
+      <w:r>
+        <w:rPr>
+          <w:rFonts w:hint="eastAsia"/>
+        </w:rPr>
+        <w:t>于图层的</w:t>
+      </w:r>
+      <w:proofErr w:type="gramEnd"/>
+      <w:r>
+        <w:rPr>
+          <w:rFonts w:hint="eastAsia"/>
+        </w:rPr>
+        <w:t>概念，当有叠加时，</w:t>
       </w:r>
       <w:r>
         <w:rPr>
@@ -4568,7 +4616,21 @@
         <w:rPr>
           <w:rFonts w:hint="eastAsia"/>
         </w:rPr>
-        <w:t>：等同于图层的概念，当有叠加时，</w:t>
+        <w:t>：等同</w:t>
+      </w:r>
+      <w:proofErr w:type="gramStart"/>
+      <w:r>
+        <w:rPr>
+          <w:rFonts w:hint="eastAsia"/>
+        </w:rPr>
+        <w:t>于图层的</w:t>
+      </w:r>
+      <w:proofErr w:type="gramEnd"/>
+      <w:r>
+        <w:rPr>
+          <w:rFonts w:hint="eastAsia"/>
+        </w:rPr>
+        <w:t>概念，当有叠加时，</w:t>
       </w:r>
       <w:r>
         <w:rPr>
@@ -4975,7 +5037,21 @@
         <w:rPr>
           <w:rFonts w:hint="eastAsia"/>
         </w:rPr>
-        <w:t>：等同于图层的概念，当有叠加时，</w:t>
+        <w:t>：等同</w:t>
+      </w:r>
+      <w:proofErr w:type="gramStart"/>
+      <w:r>
+        <w:rPr>
+          <w:rFonts w:hint="eastAsia"/>
+        </w:rPr>
+        <w:t>于图层的</w:t>
+      </w:r>
+      <w:proofErr w:type="gramEnd"/>
+      <w:r>
+        <w:rPr>
+          <w:rFonts w:hint="eastAsia"/>
+        </w:rPr>
+        <w:t>概念，当有叠加时，</w:t>
       </w:r>
       <w:r>
         <w:rPr>
@@ -5117,7 +5193,15 @@
         <w:t>：</w:t>
       </w:r>
       <w:r>
-        <w:t>解析运行时图片是否按原尺寸显示</w:t>
+        <w:t>解析运行</w:t>
+      </w:r>
+      <w:proofErr w:type="gramStart"/>
+      <w:r>
+        <w:t>时图片</w:t>
+      </w:r>
+      <w:proofErr w:type="gramEnd"/>
+      <w:r>
+        <w:t>是否按原尺寸显示</w:t>
       </w:r>
       <w:r>
         <w:rPr>
@@ -5457,7 +5541,21 @@
         <w:rPr>
           <w:rFonts w:hint="eastAsia"/>
         </w:rPr>
-        <w:t>：等同于图层的概念，当有叠加时，</w:t>
+        <w:t>：等同</w:t>
+      </w:r>
+      <w:proofErr w:type="gramStart"/>
+      <w:r>
+        <w:rPr>
+          <w:rFonts w:hint="eastAsia"/>
+        </w:rPr>
+        <w:t>于图层的</w:t>
+      </w:r>
+      <w:proofErr w:type="gramEnd"/>
+      <w:r>
+        <w:rPr>
+          <w:rFonts w:hint="eastAsia"/>
+        </w:rPr>
+        <w:t>概念，当有叠加时，</w:t>
       </w:r>
       <w:r>
         <w:rPr>
@@ -5905,7 +6003,7 @@
                     </pic:cNvPicPr>
                   </pic:nvPicPr>
                   <pic:blipFill>
-                    <a:blip r:embed="rId11" cstate="print">
+                    <a:blip r:embed="rId12" cstate="print">
                       <a:extLst>
                         <a:ext uri="{28A0092B-C50C-407E-A947-70E740481C1C}">
                           <a14:useLocalDpi xmlns:a14="http://schemas.microsoft.com/office/drawing/2010/main" val="0"/>
@@ -6242,7 +6340,21 @@
         <w:rPr>
           <w:rFonts w:hint="eastAsia"/>
         </w:rPr>
-        <w:t>：等同于图层的概念，当有叠加时，</w:t>
+        <w:t>：等同</w:t>
+      </w:r>
+      <w:proofErr w:type="gramStart"/>
+      <w:r>
+        <w:rPr>
+          <w:rFonts w:hint="eastAsia"/>
+        </w:rPr>
+        <w:t>于图层的</w:t>
+      </w:r>
+      <w:proofErr w:type="gramEnd"/>
+      <w:r>
+        <w:rPr>
+          <w:rFonts w:hint="eastAsia"/>
+        </w:rPr>
+        <w:t>概念，当有叠加时，</w:t>
       </w:r>
       <w:r>
         <w:rPr>
@@ -6802,7 +6914,11 @@
         <w:t>：“是”</w:t>
       </w:r>
       <w:r>
-        <w:t>解析运行时</w:t>
+        <w:t>解析运行</w:t>
+      </w:r>
+      <w:proofErr w:type="gramStart"/>
+      <w:r>
+        <w:t>时</w:t>
       </w:r>
       <w:r>
         <w:rPr>
@@ -6810,6 +6926,7 @@
         </w:rPr>
         <w:t>图片</w:t>
       </w:r>
+      <w:proofErr w:type="gramEnd"/>
       <w:r>
         <w:t>不进行缩放处理</w:t>
       </w:r>
@@ -6820,7 +6937,11 @@
         <w:t>，“否”</w:t>
       </w:r>
       <w:r>
-        <w:t>解析运行时</w:t>
+        <w:t>解析运行</w:t>
+      </w:r>
+      <w:proofErr w:type="gramStart"/>
+      <w:r>
+        <w:t>时</w:t>
       </w:r>
       <w:r>
         <w:rPr>
@@ -6828,6 +6949,7 @@
         </w:rPr>
         <w:t>图片</w:t>
       </w:r>
+      <w:proofErr w:type="gramEnd"/>
       <w:r>
         <w:t>进行缩放处理</w:t>
       </w:r>
@@ -7073,7 +7195,21 @@
         <w:rPr>
           <w:rFonts w:hint="eastAsia"/>
         </w:rPr>
-        <w:t>：等同于图层的概念，当有叠加时，</w:t>
+        <w:t>：等同</w:t>
+      </w:r>
+      <w:proofErr w:type="gramStart"/>
+      <w:r>
+        <w:rPr>
+          <w:rFonts w:hint="eastAsia"/>
+        </w:rPr>
+        <w:t>于图层的</w:t>
+      </w:r>
+      <w:proofErr w:type="gramEnd"/>
+      <w:r>
+        <w:rPr>
+          <w:rFonts w:hint="eastAsia"/>
+        </w:rPr>
+        <w:t>概念，当有叠加时，</w:t>
       </w:r>
       <w:r>
         <w:rPr>
@@ -7366,13 +7502,27 @@
         <w:rPr>
           <w:highlight w:val="cyan"/>
         </w:rPr>
-        <w:t>解析运行时图片是否按原尺寸显示</w:t>
-      </w:r>
-      <w:r>
-        <w:rPr>
-          <w:rFonts w:hint="eastAsia"/>
+        <w:t>解析运行</w:t>
+      </w:r>
+      <w:proofErr w:type="gramStart"/>
+      <w:r>
+        <w:rPr>
           <w:highlight w:val="cyan"/>
         </w:rPr>
+        <w:t>时图片</w:t>
+      </w:r>
+      <w:proofErr w:type="gramEnd"/>
+      <w:r>
+        <w:rPr>
+          <w:highlight w:val="cyan"/>
+        </w:rPr>
+        <w:t>是否按原尺寸显示</w:t>
+      </w:r>
+      <w:r>
+        <w:rPr>
+          <w:rFonts w:hint="eastAsia"/>
+          <w:highlight w:val="cyan"/>
+        </w:rPr>
         <w:t>。</w:t>
       </w:r>
     </w:p>
@@ -7470,8 +7620,6 @@
         </w:rPr>
         <w:t>。</w:t>
       </w:r>
-      <w:bookmarkStart w:id="17" w:name="_GoBack"/>
-      <w:bookmarkEnd w:id="17"/>
     </w:p>
     <w:p>
       <w:pPr>
@@ -7987,7 +8135,21 @@
         <w:rPr>
           <w:rFonts w:hint="eastAsia"/>
         </w:rPr>
-        <w:t>：等同于图层的概念，当有叠加时，</w:t>
+        <w:t>：等同</w:t>
+      </w:r>
+      <w:proofErr w:type="gramStart"/>
+      <w:r>
+        <w:rPr>
+          <w:rFonts w:hint="eastAsia"/>
+        </w:rPr>
+        <w:t>于图层的</w:t>
+      </w:r>
+      <w:proofErr w:type="gramEnd"/>
+      <w:r>
+        <w:rPr>
+          <w:rFonts w:hint="eastAsia"/>
+        </w:rPr>
+        <w:t>概念，当有叠加时，</w:t>
       </w:r>
       <w:r>
         <w:rPr>
@@ -8268,12 +8430,21 @@
       </w:r>
     </w:p>
     <w:p>
-      <w:r>
-        <w:rPr>
-          <w:rFonts w:hint="eastAsia"/>
-          <w:b/>
-        </w:rPr>
-        <w:t>前背景颜色</w:t>
+      <w:proofErr w:type="gramStart"/>
+      <w:r>
+        <w:rPr>
+          <w:rFonts w:hint="eastAsia"/>
+          <w:b/>
+        </w:rPr>
+        <w:t>前背景</w:t>
+      </w:r>
+      <w:proofErr w:type="gramEnd"/>
+      <w:r>
+        <w:rPr>
+          <w:rFonts w:hint="eastAsia"/>
+          <w:b/>
+        </w:rPr>
+        <w:t>颜色</w:t>
       </w:r>
       <w:r>
         <w:rPr>
@@ -8487,12 +8658,14 @@
       </w:r>
     </w:p>
     <w:p>
-      <w:r>
-        <w:rPr>
-          <w:rFonts w:hint="eastAsia"/>
-          <w:b/>
-        </w:rPr>
-        <w:t>滑动输入</w:t>
+      <w:bookmarkStart w:id="17" w:name="_GoBack"/>
+      <w:bookmarkEnd w:id="17"/>
+      <w:r>
+        <w:rPr>
+          <w:rFonts w:hint="eastAsia"/>
+          <w:b/>
+        </w:rPr>
+        <w:t>初始可见性</w:t>
       </w:r>
       <w:r>
         <w:rPr>
@@ -8501,27 +8674,6 @@
         <w:t>：</w:t>
       </w:r>
       <w:r>
-        <w:rPr>
-          <w:rFonts w:hint="eastAsia"/>
-        </w:rPr>
-        <w:t>取值否、是。</w:t>
-      </w:r>
-    </w:p>
-    <w:p>
-      <w:r>
-        <w:rPr>
-          <w:rFonts w:hint="eastAsia"/>
-          <w:b/>
-        </w:rPr>
-        <w:t>初始可见性</w:t>
-      </w:r>
-      <w:r>
-        <w:rPr>
-          <w:rFonts w:hint="eastAsia"/>
-        </w:rPr>
-        <w:t>：</w:t>
-      </w:r>
-      <w:r>
         <w:t>解析运行时是否显示</w:t>
       </w:r>
       <w:r>
@@ -8712,7 +8864,21 @@
         <w:rPr>
           <w:rFonts w:hint="eastAsia"/>
         </w:rPr>
-        <w:t>：等同于图层的概念，当有叠加时，</w:t>
+        <w:t>：等同</w:t>
+      </w:r>
+      <w:proofErr w:type="gramStart"/>
+      <w:r>
+        <w:rPr>
+          <w:rFonts w:hint="eastAsia"/>
+        </w:rPr>
+        <w:t>于图层的</w:t>
+      </w:r>
+      <w:proofErr w:type="gramEnd"/>
+      <w:r>
+        <w:rPr>
+          <w:rFonts w:hint="eastAsia"/>
+        </w:rPr>
+        <w:t>概念，当有叠加时，</w:t>
       </w:r>
       <w:r>
         <w:rPr>
@@ -9055,16 +9221,16 @@
           <w:rFonts w:hint="eastAsia"/>
           <w:b/>
         </w:rPr>
+        <w:t>上限值：</w:t>
+      </w:r>
+    </w:p>
+    <w:p>
+      <w:r>
+        <w:rPr>
+          <w:rFonts w:hint="eastAsia"/>
+          <w:b/>
+        </w:rPr>
         <w:lastRenderedPageBreak/>
-        <w:t>上限值：</w:t>
-      </w:r>
-    </w:p>
-    <w:p>
-      <w:r>
-        <w:rPr>
-          <w:rFonts w:hint="eastAsia"/>
-          <w:b/>
-        </w:rPr>
         <w:t>满量程值</w:t>
       </w:r>
       <w:r>
@@ -9306,7 +9472,21 @@
         <w:rPr>
           <w:rFonts w:hint="eastAsia"/>
         </w:rPr>
-        <w:t>：等同于图层的概念，当有叠加时，</w:t>
+        <w:t>：等同</w:t>
+      </w:r>
+      <w:proofErr w:type="gramStart"/>
+      <w:r>
+        <w:rPr>
+          <w:rFonts w:hint="eastAsia"/>
+        </w:rPr>
+        <w:t>于图层的</w:t>
+      </w:r>
+      <w:proofErr w:type="gramEnd"/>
+      <w:r>
+        <w:rPr>
+          <w:rFonts w:hint="eastAsia"/>
+        </w:rPr>
+        <w:t>概念，当有叠加时，</w:t>
       </w:r>
       <w:r>
         <w:rPr>
@@ -9953,7 +10133,21 @@
         <w:rPr>
           <w:rFonts w:hint="eastAsia"/>
         </w:rPr>
-        <w:t>：等同于图层的概念，当有叠加时，</w:t>
+        <w:t>：等同</w:t>
+      </w:r>
+      <w:proofErr w:type="gramStart"/>
+      <w:r>
+        <w:rPr>
+          <w:rFonts w:hint="eastAsia"/>
+        </w:rPr>
+        <w:t>于图层的</w:t>
+      </w:r>
+      <w:proofErr w:type="gramEnd"/>
+      <w:r>
+        <w:rPr>
+          <w:rFonts w:hint="eastAsia"/>
+        </w:rPr>
+        <w:t>概念，当有叠加时，</w:t>
       </w:r>
       <w:r>
         <w:rPr>
@@ -10137,7 +10331,21 @@
         <w:rPr>
           <w:rFonts w:hint="eastAsia"/>
         </w:rPr>
-        <w:t>执行功能操作的时间间隔（单位秒），为</w:t>
+        <w:t>执行功能操作的时间间隔（单位</w:t>
+      </w:r>
+      <w:proofErr w:type="gramStart"/>
+      <w:r>
+        <w:rPr>
+          <w:rFonts w:hint="eastAsia"/>
+        </w:rPr>
+        <w:t>秒</w:t>
+      </w:r>
+      <w:proofErr w:type="gramEnd"/>
+      <w:r>
+        <w:rPr>
+          <w:rFonts w:hint="eastAsia"/>
+        </w:rPr>
+        <w:t>），为</w:t>
       </w:r>
       <w:r>
         <w:rPr>
@@ -10149,22 +10357,16 @@
         <w:rPr>
           <w:rFonts w:hint="eastAsia"/>
         </w:rPr>
-        <w:t>时不执行功能操作，在可见状态，显</w:t>
-      </w:r>
-      <w:r>
-        <w:rPr>
-          <w:rFonts w:hint="eastAsia"/>
+        <w:t>时不执行功能操作，在可见状态，显示当前日期时间。</w:t>
+      </w:r>
+    </w:p>
+    <w:p>
+      <w:r>
+        <w:rPr>
+          <w:rFonts w:hint="eastAsia"/>
+          <w:b/>
         </w:rPr>
         <w:lastRenderedPageBreak/>
-        <w:t>示当前日期时间。</w:t>
-      </w:r>
-    </w:p>
-    <w:p>
-      <w:r>
-        <w:rPr>
-          <w:rFonts w:hint="eastAsia"/>
-          <w:b/>
-        </w:rPr>
         <w:t>背景颜色</w:t>
       </w:r>
       <w:r>
@@ -10495,7 +10697,21 @@
         <w:rPr>
           <w:rFonts w:hint="eastAsia"/>
         </w:rPr>
-        <w:t>：等同于图层的概念，当有叠加时，</w:t>
+        <w:t>：等同</w:t>
+      </w:r>
+      <w:proofErr w:type="gramStart"/>
+      <w:r>
+        <w:rPr>
+          <w:rFonts w:hint="eastAsia"/>
+        </w:rPr>
+        <w:t>于图层的</w:t>
+      </w:r>
+      <w:proofErr w:type="gramEnd"/>
+      <w:r>
+        <w:rPr>
+          <w:rFonts w:hint="eastAsia"/>
+        </w:rPr>
+        <w:t>概念，当有叠加时，</w:t>
       </w:r>
       <w:r>
         <w:rPr>
@@ -10615,12 +10831,14 @@
         </w:rPr>
         <w:t>事件功能将全部封装成</w:t>
       </w:r>
+      <w:proofErr w:type="spellStart"/>
       <w:r>
         <w:rPr>
           <w:rFonts w:hint="eastAsia"/>
         </w:rPr>
         <w:t>javascript</w:t>
       </w:r>
+      <w:proofErr w:type="spellEnd"/>
       <w:r>
         <w:rPr>
           <w:rFonts w:hint="eastAsia"/>
@@ -10699,7 +10917,21 @@
         <w:rPr>
           <w:rFonts w:hint="eastAsia"/>
         </w:rPr>
-        <w:t>void SwitchGraphPage(string page)</w:t>
+        <w:t xml:space="preserve">void </w:t>
+      </w:r>
+      <w:proofErr w:type="spellStart"/>
+      <w:r>
+        <w:rPr>
+          <w:rFonts w:hint="eastAsia"/>
+        </w:rPr>
+        <w:t>SwitchGraphPage</w:t>
+      </w:r>
+      <w:proofErr w:type="spellEnd"/>
+      <w:r>
+        <w:rPr>
+          <w:rFonts w:hint="eastAsia"/>
+        </w:rPr>
+        <w:t>(string page)</w:t>
       </w:r>
       <w:r>
         <w:rPr>
@@ -10837,11 +11069,19 @@
         </w:rPr>
         <w:t>画面的函数调用为</w:t>
       </w:r>
-      <w:r>
-        <w:rPr>
-          <w:rFonts w:hint="eastAsia"/>
-        </w:rPr>
-        <w:t>SwitchGraphPage("draw2")</w:t>
+      <w:proofErr w:type="spellStart"/>
+      <w:r>
+        <w:rPr>
+          <w:rFonts w:hint="eastAsia"/>
+        </w:rPr>
+        <w:t>SwitchGraphPage</w:t>
+      </w:r>
+      <w:proofErr w:type="spellEnd"/>
+      <w:r>
+        <w:rPr>
+          <w:rFonts w:hint="eastAsia"/>
+        </w:rPr>
+        <w:t>("draw2")</w:t>
       </w:r>
       <w:r>
         <w:rPr>
@@ -10921,7 +11161,21 @@
         <w:rPr>
           <w:rFonts w:hint="eastAsia"/>
         </w:rPr>
-        <w:t xml:space="preserve"> void ReturnGraphPage()</w:t>
+        <w:t xml:space="preserve"> void </w:t>
+      </w:r>
+      <w:proofErr w:type="spellStart"/>
+      <w:r>
+        <w:rPr>
+          <w:rFonts w:hint="eastAsia"/>
+        </w:rPr>
+        <w:t>ReturnGraphPage</w:t>
+      </w:r>
+      <w:proofErr w:type="spellEnd"/>
+      <w:r>
+        <w:rPr>
+          <w:rFonts w:hint="eastAsia"/>
+        </w:rPr>
+        <w:t>()</w:t>
       </w:r>
       <w:r>
         <w:rPr>
@@ -11013,11 +11267,19 @@
         </w:rPr>
         <w:t>切换至上一次显示的画面的函数调用为</w:t>
       </w:r>
-      <w:r>
-        <w:rPr>
-          <w:rFonts w:hint="eastAsia"/>
-        </w:rPr>
-        <w:t>ReturnGraphPage()</w:t>
+      <w:proofErr w:type="spellStart"/>
+      <w:r>
+        <w:rPr>
+          <w:rFonts w:hint="eastAsia"/>
+        </w:rPr>
+        <w:t>ReturnGraphPage</w:t>
+      </w:r>
+      <w:proofErr w:type="spellEnd"/>
+      <w:r>
+        <w:rPr>
+          <w:rFonts w:hint="eastAsia"/>
+        </w:rPr>
+        <w:t>()</w:t>
       </w:r>
       <w:r>
         <w:rPr>
@@ -11083,12 +11345,14 @@
         </w:rPr>
         <w:t>当前系统的事件被修改为</w:t>
       </w:r>
+      <w:proofErr w:type="spellStart"/>
       <w:r>
         <w:rPr>
           <w:rFonts w:hint="eastAsia"/>
         </w:rPr>
         <w:t>ny</w:t>
       </w:r>
+      <w:proofErr w:type="spellEnd"/>
       <w:r>
         <w:rPr>
           <w:rFonts w:hint="eastAsia"/>
@@ -11111,8 +11375,16 @@
         <w:rPr>
           <w:rFonts w:hint="eastAsia"/>
         </w:rPr>
-        <w:t>-nd</w:t>
-      </w:r>
+        <w:t>-</w:t>
+      </w:r>
+      <w:proofErr w:type="spellStart"/>
+      <w:r>
+        <w:rPr>
+          <w:rFonts w:hint="eastAsia"/>
+        </w:rPr>
+        <w:t>nd</w:t>
+      </w:r>
+      <w:proofErr w:type="spellEnd"/>
       <w:r>
         <w:rPr>
           <w:rFonts w:hint="eastAsia"/>
@@ -11123,8 +11395,16 @@
         <w:rPr>
           <w:rFonts w:hint="eastAsia"/>
         </w:rPr>
-        <w:t>, nh</w:t>
-      </w:r>
+        <w:t xml:space="preserve">, </w:t>
+      </w:r>
+      <w:proofErr w:type="spellStart"/>
+      <w:r>
+        <w:rPr>
+          <w:rFonts w:hint="eastAsia"/>
+        </w:rPr>
+        <w:t>nh</w:t>
+      </w:r>
+      <w:proofErr w:type="spellEnd"/>
       <w:r>
         <w:rPr>
           <w:rFonts w:hint="eastAsia"/>
@@ -11135,8 +11415,16 @@
         <w:rPr>
           <w:rFonts w:hint="eastAsia"/>
         </w:rPr>
-        <w:t>:nf</w:t>
-      </w:r>
+        <w:t>:</w:t>
+      </w:r>
+      <w:proofErr w:type="spellStart"/>
+      <w:r>
+        <w:rPr>
+          <w:rFonts w:hint="eastAsia"/>
+        </w:rPr>
+        <w:t>nf</w:t>
+      </w:r>
+      <w:proofErr w:type="spellEnd"/>
       <w:r>
         <w:rPr>
           <w:rFonts w:hint="eastAsia"/>
@@ -11182,7 +11470,161 @@
         <w:rPr>
           <w:rFonts w:hint="eastAsia"/>
         </w:rPr>
-        <w:t xml:space="preserve"> void SetDateTime(int ny, int nm, int nd, int nh, int nf, int ns)</w:t>
+        <w:t xml:space="preserve"> void </w:t>
+      </w:r>
+      <w:proofErr w:type="spellStart"/>
+      <w:r>
+        <w:rPr>
+          <w:rFonts w:hint="eastAsia"/>
+        </w:rPr>
+        <w:t>SetDateTime</w:t>
+      </w:r>
+      <w:proofErr w:type="spellEnd"/>
+      <w:r>
+        <w:rPr>
+          <w:rFonts w:hint="eastAsia"/>
+        </w:rPr>
+        <w:t>(</w:t>
+      </w:r>
+      <w:proofErr w:type="spellStart"/>
+      <w:r>
+        <w:rPr>
+          <w:rFonts w:hint="eastAsia"/>
+        </w:rPr>
+        <w:t>int</w:t>
+      </w:r>
+      <w:proofErr w:type="spellEnd"/>
+      <w:r>
+        <w:rPr>
+          <w:rFonts w:hint="eastAsia"/>
+        </w:rPr>
+        <w:t xml:space="preserve"> </w:t>
+      </w:r>
+      <w:proofErr w:type="spellStart"/>
+      <w:r>
+        <w:rPr>
+          <w:rFonts w:hint="eastAsia"/>
+        </w:rPr>
+        <w:t>ny</w:t>
+      </w:r>
+      <w:proofErr w:type="spellEnd"/>
+      <w:r>
+        <w:rPr>
+          <w:rFonts w:hint="eastAsia"/>
+        </w:rPr>
+        <w:t xml:space="preserve">, </w:t>
+      </w:r>
+      <w:proofErr w:type="spellStart"/>
+      <w:r>
+        <w:rPr>
+          <w:rFonts w:hint="eastAsia"/>
+        </w:rPr>
+        <w:t>int</w:t>
+      </w:r>
+      <w:proofErr w:type="spellEnd"/>
+      <w:r>
+        <w:rPr>
+          <w:rFonts w:hint="eastAsia"/>
+        </w:rPr>
+        <w:t xml:space="preserve"> nm, </w:t>
+      </w:r>
+      <w:proofErr w:type="spellStart"/>
+      <w:r>
+        <w:rPr>
+          <w:rFonts w:hint="eastAsia"/>
+        </w:rPr>
+        <w:t>int</w:t>
+      </w:r>
+      <w:proofErr w:type="spellEnd"/>
+      <w:r>
+        <w:rPr>
+          <w:rFonts w:hint="eastAsia"/>
+        </w:rPr>
+        <w:t xml:space="preserve"> </w:t>
+      </w:r>
+      <w:proofErr w:type="spellStart"/>
+      <w:r>
+        <w:rPr>
+          <w:rFonts w:hint="eastAsia"/>
+        </w:rPr>
+        <w:t>nd</w:t>
+      </w:r>
+      <w:proofErr w:type="spellEnd"/>
+      <w:r>
+        <w:rPr>
+          <w:rFonts w:hint="eastAsia"/>
+        </w:rPr>
+        <w:t xml:space="preserve">, </w:t>
+      </w:r>
+      <w:proofErr w:type="spellStart"/>
+      <w:r>
+        <w:rPr>
+          <w:rFonts w:hint="eastAsia"/>
+        </w:rPr>
+        <w:t>int</w:t>
+      </w:r>
+      <w:proofErr w:type="spellEnd"/>
+      <w:r>
+        <w:rPr>
+          <w:rFonts w:hint="eastAsia"/>
+        </w:rPr>
+        <w:t xml:space="preserve"> </w:t>
+      </w:r>
+      <w:proofErr w:type="spellStart"/>
+      <w:r>
+        <w:rPr>
+          <w:rFonts w:hint="eastAsia"/>
+        </w:rPr>
+        <w:t>nh</w:t>
+      </w:r>
+      <w:proofErr w:type="spellEnd"/>
+      <w:r>
+        <w:rPr>
+          <w:rFonts w:hint="eastAsia"/>
+        </w:rPr>
+        <w:t xml:space="preserve">, </w:t>
+      </w:r>
+      <w:proofErr w:type="spellStart"/>
+      <w:r>
+        <w:rPr>
+          <w:rFonts w:hint="eastAsia"/>
+        </w:rPr>
+        <w:t>int</w:t>
+      </w:r>
+      <w:proofErr w:type="spellEnd"/>
+      <w:r>
+        <w:rPr>
+          <w:rFonts w:hint="eastAsia"/>
+        </w:rPr>
+        <w:t xml:space="preserve"> </w:t>
+      </w:r>
+      <w:proofErr w:type="spellStart"/>
+      <w:r>
+        <w:rPr>
+          <w:rFonts w:hint="eastAsia"/>
+        </w:rPr>
+        <w:t>nf</w:t>
+      </w:r>
+      <w:proofErr w:type="spellEnd"/>
+      <w:r>
+        <w:rPr>
+          <w:rFonts w:hint="eastAsia"/>
+        </w:rPr>
+        <w:t xml:space="preserve">, </w:t>
+      </w:r>
+      <w:proofErr w:type="spellStart"/>
+      <w:r>
+        <w:rPr>
+          <w:rFonts w:hint="eastAsia"/>
+        </w:rPr>
+        <w:t>int</w:t>
+      </w:r>
+      <w:proofErr w:type="spellEnd"/>
+      <w:r>
+        <w:rPr>
+          <w:rFonts w:hint="eastAsia"/>
+        </w:rPr>
+        <w:t xml:space="preserve"> ns)</w:t>
       </w:r>
       <w:r>
         <w:rPr>
@@ -11213,11 +11655,19 @@
         </w:rPr>
         <w:tab/>
       </w:r>
-      <w:r>
-        <w:rPr>
-          <w:rFonts w:hint="eastAsia"/>
-        </w:rPr>
-        <w:t xml:space="preserve">ny </w:t>
+      <w:proofErr w:type="spellStart"/>
+      <w:r>
+        <w:rPr>
+          <w:rFonts w:hint="eastAsia"/>
+        </w:rPr>
+        <w:t>ny</w:t>
+      </w:r>
+      <w:proofErr w:type="spellEnd"/>
+      <w:r>
+        <w:rPr>
+          <w:rFonts w:hint="eastAsia"/>
+        </w:rPr>
+        <w:t xml:space="preserve"> </w:t>
       </w:r>
       <w:r>
         <w:rPr>
@@ -11247,11 +11697,19 @@
       <w:pPr>
         <w:ind w:left="420" w:firstLine="420"/>
       </w:pPr>
-      <w:r>
-        <w:rPr>
-          <w:rFonts w:hint="eastAsia"/>
-        </w:rPr>
-        <w:t xml:space="preserve">nd </w:t>
+      <w:proofErr w:type="spellStart"/>
+      <w:r>
+        <w:rPr>
+          <w:rFonts w:hint="eastAsia"/>
+        </w:rPr>
+        <w:t>nd</w:t>
+      </w:r>
+      <w:proofErr w:type="spellEnd"/>
+      <w:r>
+        <w:rPr>
+          <w:rFonts w:hint="eastAsia"/>
+        </w:rPr>
+        <w:t xml:space="preserve"> </w:t>
       </w:r>
       <w:r>
         <w:rPr>
@@ -11264,11 +11722,19 @@
       <w:pPr>
         <w:ind w:left="420" w:firstLine="420"/>
       </w:pPr>
-      <w:r>
-        <w:rPr>
-          <w:rFonts w:hint="eastAsia"/>
-        </w:rPr>
-        <w:t xml:space="preserve">nh </w:t>
+      <w:proofErr w:type="spellStart"/>
+      <w:r>
+        <w:rPr>
+          <w:rFonts w:hint="eastAsia"/>
+        </w:rPr>
+        <w:t>nh</w:t>
+      </w:r>
+      <w:proofErr w:type="spellEnd"/>
+      <w:r>
+        <w:rPr>
+          <w:rFonts w:hint="eastAsia"/>
+        </w:rPr>
+        <w:t xml:space="preserve"> </w:t>
       </w:r>
       <w:r>
         <w:rPr>
@@ -11281,11 +11747,19 @@
       <w:pPr>
         <w:ind w:left="420" w:firstLine="420"/>
       </w:pPr>
-      <w:r>
-        <w:rPr>
-          <w:rFonts w:hint="eastAsia"/>
-        </w:rPr>
-        <w:t xml:space="preserve">nf </w:t>
+      <w:proofErr w:type="spellStart"/>
+      <w:r>
+        <w:rPr>
+          <w:rFonts w:hint="eastAsia"/>
+        </w:rPr>
+        <w:t>nf</w:t>
+      </w:r>
+      <w:proofErr w:type="spellEnd"/>
+      <w:r>
+        <w:rPr>
+          <w:rFonts w:hint="eastAsia"/>
+        </w:rPr>
+        <w:t xml:space="preserve"> </w:t>
       </w:r>
       <w:r>
         <w:rPr>
@@ -11378,11 +11852,19 @@
         </w:rPr>
         <w:t>的函数调用为</w:t>
       </w:r>
-      <w:r>
-        <w:rPr>
-          <w:rFonts w:hint="eastAsia"/>
-        </w:rPr>
-        <w:t xml:space="preserve">SetDateTime(2013,10,1,0,0,0) </w:t>
+      <w:proofErr w:type="spellStart"/>
+      <w:r>
+        <w:rPr>
+          <w:rFonts w:hint="eastAsia"/>
+        </w:rPr>
+        <w:t>SetDateTime</w:t>
+      </w:r>
+      <w:proofErr w:type="spellEnd"/>
+      <w:r>
+        <w:rPr>
+          <w:rFonts w:hint="eastAsia"/>
+        </w:rPr>
+        <w:t xml:space="preserve">(2013,10,1,0,0,0) </w:t>
       </w:r>
       <w:r>
         <w:rPr>
@@ -11477,7 +11959,49 @@
         <w:rPr>
           <w:rFonts w:hint="eastAsia"/>
         </w:rPr>
-        <w:t xml:space="preserve"> void SetRealValue(string sVar, double dvalue)</w:t>
+        <w:t xml:space="preserve"> void </w:t>
+      </w:r>
+      <w:proofErr w:type="spellStart"/>
+      <w:r>
+        <w:rPr>
+          <w:rFonts w:hint="eastAsia"/>
+        </w:rPr>
+        <w:t>SetRealValue</w:t>
+      </w:r>
+      <w:proofErr w:type="spellEnd"/>
+      <w:r>
+        <w:rPr>
+          <w:rFonts w:hint="eastAsia"/>
+        </w:rPr>
+        <w:t xml:space="preserve">(string </w:t>
+      </w:r>
+      <w:proofErr w:type="spellStart"/>
+      <w:r>
+        <w:rPr>
+          <w:rFonts w:hint="eastAsia"/>
+        </w:rPr>
+        <w:t>sVar</w:t>
+      </w:r>
+      <w:proofErr w:type="spellEnd"/>
+      <w:r>
+        <w:rPr>
+          <w:rFonts w:hint="eastAsia"/>
+        </w:rPr>
+        <w:t xml:space="preserve">, double </w:t>
+      </w:r>
+      <w:proofErr w:type="spellStart"/>
+      <w:r>
+        <w:rPr>
+          <w:rFonts w:hint="eastAsia"/>
+        </w:rPr>
+        <w:t>dvalue</w:t>
+      </w:r>
+      <w:proofErr w:type="spellEnd"/>
+      <w:r>
+        <w:rPr>
+          <w:rFonts w:hint="eastAsia"/>
+        </w:rPr>
+        <w:t>)</w:t>
       </w:r>
       <w:r>
         <w:rPr>
@@ -11512,7 +12036,21 @@
         <w:rPr>
           <w:rFonts w:hint="eastAsia"/>
         </w:rPr>
-        <w:t xml:space="preserve">string sVar </w:t>
+        <w:t xml:space="preserve">string </w:t>
+      </w:r>
+      <w:proofErr w:type="spellStart"/>
+      <w:r>
+        <w:rPr>
+          <w:rFonts w:hint="eastAsia"/>
+        </w:rPr>
+        <w:t>sVar</w:t>
+      </w:r>
+      <w:proofErr w:type="spellEnd"/>
+      <w:r>
+        <w:rPr>
+          <w:rFonts w:hint="eastAsia"/>
+        </w:rPr>
+        <w:t xml:space="preserve"> </w:t>
       </w:r>
       <w:r>
         <w:rPr>
@@ -11538,7 +12076,21 @@
           <w:rFonts w:hint="eastAsia"/>
         </w:rPr>
         <w:tab/>
-        <w:t xml:space="preserve"> double dvalue </w:t>
+        <w:t xml:space="preserve"> double </w:t>
+      </w:r>
+      <w:proofErr w:type="spellStart"/>
+      <w:r>
+        <w:rPr>
+          <w:rFonts w:hint="eastAsia"/>
+        </w:rPr>
+        <w:t>dvalue</w:t>
+      </w:r>
+      <w:proofErr w:type="spellEnd"/>
+      <w:r>
+        <w:rPr>
+          <w:rFonts w:hint="eastAsia"/>
+        </w:rPr>
+        <w:t xml:space="preserve"> </w:t>
       </w:r>
       <w:r>
         <w:rPr>
@@ -11581,12 +12133,14 @@
         </w:rPr>
         <w:t>变量</w:t>
       </w:r>
+      <w:proofErr w:type="spellStart"/>
       <w:r>
         <w:rPr>
           <w:rFonts w:hint="eastAsia"/>
         </w:rPr>
         <w:t>sVar</w:t>
       </w:r>
+      <w:proofErr w:type="spellEnd"/>
       <w:r>
         <w:rPr>
           <w:rFonts w:hint="eastAsia"/>
@@ -11597,14 +12151,24 @@
         <w:rPr>
           <w:rFonts w:hint="eastAsia"/>
         </w:rPr>
-        <w:t>将被修改为指定值</w:t>
-      </w:r>
+        <w:t>将被修改为</w:t>
+      </w:r>
+      <w:proofErr w:type="gramStart"/>
+      <w:r>
+        <w:rPr>
+          <w:rFonts w:hint="eastAsia"/>
+        </w:rPr>
+        <w:t>指定值</w:t>
+      </w:r>
+      <w:proofErr w:type="spellStart"/>
+      <w:proofErr w:type="gramEnd"/>
       <w:r>
         <w:rPr>
           <w:rFonts w:hint="eastAsia"/>
         </w:rPr>
         <w:t>dvalue</w:t>
       </w:r>
+      <w:proofErr w:type="spellEnd"/>
       <w:r>
         <w:rPr>
           <w:rFonts w:hint="eastAsia"/>
@@ -11663,11 +12227,19 @@
         </w:rPr>
         <w:t>的函数调用为</w:t>
       </w:r>
-      <w:r>
-        <w:rPr>
-          <w:rFonts w:hint="eastAsia"/>
-        </w:rPr>
-        <w:t>SetRealValue("var0", 123.12)</w:t>
+      <w:proofErr w:type="spellStart"/>
+      <w:r>
+        <w:rPr>
+          <w:rFonts w:hint="eastAsia"/>
+        </w:rPr>
+        <w:t>SetRealValue</w:t>
+      </w:r>
+      <w:proofErr w:type="spellEnd"/>
+      <w:r>
+        <w:rPr>
+          <w:rFonts w:hint="eastAsia"/>
+        </w:rPr>
+        <w:t>("var0", 123.12)</w:t>
       </w:r>
       <w:r>
         <w:rPr>
@@ -11749,7 +12321,35 @@
         <w:rPr>
           <w:rFonts w:hint="eastAsia"/>
         </w:rPr>
-        <w:t xml:space="preserve"> double GetRealValue(string sVar)</w:t>
+        <w:t xml:space="preserve"> double </w:t>
+      </w:r>
+      <w:proofErr w:type="spellStart"/>
+      <w:r>
+        <w:rPr>
+          <w:rFonts w:hint="eastAsia"/>
+        </w:rPr>
+        <w:t>GetRealValue</w:t>
+      </w:r>
+      <w:proofErr w:type="spellEnd"/>
+      <w:r>
+        <w:rPr>
+          <w:rFonts w:hint="eastAsia"/>
+        </w:rPr>
+        <w:t xml:space="preserve">(string </w:t>
+      </w:r>
+      <w:proofErr w:type="spellStart"/>
+      <w:r>
+        <w:rPr>
+          <w:rFonts w:hint="eastAsia"/>
+        </w:rPr>
+        <w:t>sVar</w:t>
+      </w:r>
+      <w:proofErr w:type="spellEnd"/>
+      <w:r>
+        <w:rPr>
+          <w:rFonts w:hint="eastAsia"/>
+        </w:rPr>
+        <w:t>)</w:t>
       </w:r>
       <w:r>
         <w:rPr>
@@ -11789,7 +12389,21 @@
         <w:rPr>
           <w:rFonts w:hint="eastAsia"/>
         </w:rPr>
-        <w:t xml:space="preserve">string sVar </w:t>
+        <w:t xml:space="preserve">string </w:t>
+      </w:r>
+      <w:proofErr w:type="spellStart"/>
+      <w:r>
+        <w:rPr>
+          <w:rFonts w:hint="eastAsia"/>
+        </w:rPr>
+        <w:t>sVar</w:t>
+      </w:r>
+      <w:proofErr w:type="spellEnd"/>
+      <w:r>
+        <w:rPr>
+          <w:rFonts w:hint="eastAsia"/>
+        </w:rPr>
+        <w:t xml:space="preserve"> </w:t>
       </w:r>
       <w:r>
         <w:rPr>
@@ -11872,11 +12486,19 @@
         </w:rPr>
         <w:t>的值的函数调用为</w:t>
       </w:r>
-      <w:r>
-        <w:rPr>
-          <w:rFonts w:hint="eastAsia"/>
-        </w:rPr>
-        <w:t>GetRealValue("var0")</w:t>
+      <w:proofErr w:type="spellStart"/>
+      <w:r>
+        <w:rPr>
+          <w:rFonts w:hint="eastAsia"/>
+        </w:rPr>
+        <w:t>GetRealValue</w:t>
+      </w:r>
+      <w:proofErr w:type="spellEnd"/>
+      <w:r>
+        <w:rPr>
+          <w:rFonts w:hint="eastAsia"/>
+        </w:rPr>
+        <w:t>("var0")</w:t>
       </w:r>
       <w:r>
         <w:rPr>
@@ -12054,7 +12676,35 @@
         <w:rPr>
           <w:rFonts w:hint="eastAsia"/>
         </w:rPr>
-        <w:t xml:space="preserve"> void StateChange(string sVar)</w:t>
+        <w:t xml:space="preserve"> void </w:t>
+      </w:r>
+      <w:proofErr w:type="spellStart"/>
+      <w:r>
+        <w:rPr>
+          <w:rFonts w:hint="eastAsia"/>
+        </w:rPr>
+        <w:t>StateChange</w:t>
+      </w:r>
+      <w:proofErr w:type="spellEnd"/>
+      <w:r>
+        <w:rPr>
+          <w:rFonts w:hint="eastAsia"/>
+        </w:rPr>
+        <w:t xml:space="preserve">(string </w:t>
+      </w:r>
+      <w:proofErr w:type="spellStart"/>
+      <w:r>
+        <w:rPr>
+          <w:rFonts w:hint="eastAsia"/>
+        </w:rPr>
+        <w:t>sVar</w:t>
+      </w:r>
+      <w:proofErr w:type="spellEnd"/>
+      <w:r>
+        <w:rPr>
+          <w:rFonts w:hint="eastAsia"/>
+        </w:rPr>
+        <w:t>)</w:t>
       </w:r>
       <w:r>
         <w:rPr>
@@ -12094,7 +12744,21 @@
         <w:rPr>
           <w:rFonts w:hint="eastAsia"/>
         </w:rPr>
-        <w:t xml:space="preserve">string sVar </w:t>
+        <w:t xml:space="preserve">string </w:t>
+      </w:r>
+      <w:proofErr w:type="spellStart"/>
+      <w:r>
+        <w:rPr>
+          <w:rFonts w:hint="eastAsia"/>
+        </w:rPr>
+        <w:t>sVar</w:t>
+      </w:r>
+      <w:proofErr w:type="spellEnd"/>
+      <w:r>
+        <w:rPr>
+          <w:rFonts w:hint="eastAsia"/>
+        </w:rPr>
+        <w:t xml:space="preserve"> </w:t>
       </w:r>
       <w:r>
         <w:rPr>
@@ -12189,11 +12853,19 @@
         </w:rPr>
         <w:t>的状态的函数调用为</w:t>
       </w:r>
-      <w:r>
-        <w:rPr>
-          <w:rFonts w:hint="eastAsia"/>
-        </w:rPr>
-        <w:t>StateChange("var0")</w:t>
+      <w:proofErr w:type="spellStart"/>
+      <w:r>
+        <w:rPr>
+          <w:rFonts w:hint="eastAsia"/>
+        </w:rPr>
+        <w:t>StateChange</w:t>
+      </w:r>
+      <w:proofErr w:type="spellEnd"/>
+      <w:r>
+        <w:rPr>
+          <w:rFonts w:hint="eastAsia"/>
+        </w:rPr>
+        <w:t>("var0")</w:t>
       </w:r>
       <w:r>
         <w:rPr>
@@ -12288,7 +12960,49 @@
         <w:rPr>
           <w:rFonts w:hint="eastAsia"/>
         </w:rPr>
-        <w:t xml:space="preserve"> void SetSysValue(string sSys, double dValue)</w:t>
+        <w:t xml:space="preserve"> void </w:t>
+      </w:r>
+      <w:proofErr w:type="spellStart"/>
+      <w:r>
+        <w:rPr>
+          <w:rFonts w:hint="eastAsia"/>
+        </w:rPr>
+        <w:t>SetSysValue</w:t>
+      </w:r>
+      <w:proofErr w:type="spellEnd"/>
+      <w:r>
+        <w:rPr>
+          <w:rFonts w:hint="eastAsia"/>
+        </w:rPr>
+        <w:t xml:space="preserve">(string </w:t>
+      </w:r>
+      <w:proofErr w:type="spellStart"/>
+      <w:r>
+        <w:rPr>
+          <w:rFonts w:hint="eastAsia"/>
+        </w:rPr>
+        <w:t>sSys</w:t>
+      </w:r>
+      <w:proofErr w:type="spellEnd"/>
+      <w:r>
+        <w:rPr>
+          <w:rFonts w:hint="eastAsia"/>
+        </w:rPr>
+        <w:t xml:space="preserve">, double </w:t>
+      </w:r>
+      <w:proofErr w:type="spellStart"/>
+      <w:r>
+        <w:rPr>
+          <w:rFonts w:hint="eastAsia"/>
+        </w:rPr>
+        <w:t>dValue</w:t>
+      </w:r>
+      <w:proofErr w:type="spellEnd"/>
+      <w:r>
+        <w:rPr>
+          <w:rFonts w:hint="eastAsia"/>
+        </w:rPr>
+        <w:t>)</w:t>
       </w:r>
       <w:r>
         <w:rPr>
@@ -12323,7 +13037,21 @@
         <w:rPr>
           <w:rFonts w:hint="eastAsia"/>
         </w:rPr>
-        <w:t xml:space="preserve">string sVar </w:t>
+        <w:t xml:space="preserve">string </w:t>
+      </w:r>
+      <w:proofErr w:type="spellStart"/>
+      <w:r>
+        <w:rPr>
+          <w:rFonts w:hint="eastAsia"/>
+        </w:rPr>
+        <w:t>sVar</w:t>
+      </w:r>
+      <w:proofErr w:type="spellEnd"/>
+      <w:r>
+        <w:rPr>
+          <w:rFonts w:hint="eastAsia"/>
+        </w:rPr>
+        <w:t xml:space="preserve"> </w:t>
       </w:r>
       <w:r>
         <w:rPr>
@@ -12355,7 +13083,21 @@
           <w:rFonts w:hint="eastAsia"/>
         </w:rPr>
         <w:tab/>
-        <w:t xml:space="preserve"> double dValue </w:t>
+        <w:t xml:space="preserve"> double </w:t>
+      </w:r>
+      <w:proofErr w:type="spellStart"/>
+      <w:r>
+        <w:rPr>
+          <w:rFonts w:hint="eastAsia"/>
+        </w:rPr>
+        <w:t>dValue</w:t>
+      </w:r>
+      <w:proofErr w:type="spellEnd"/>
+      <w:r>
+        <w:rPr>
+          <w:rFonts w:hint="eastAsia"/>
+        </w:rPr>
+        <w:t xml:space="preserve"> </w:t>
       </w:r>
       <w:r>
         <w:rPr>
@@ -12456,11 +13198,19 @@
         </w:rPr>
         <w:t>的函数调用为</w:t>
       </w:r>
-      <w:r>
-        <w:rPr>
-          <w:rFonts w:hint="eastAsia"/>
-        </w:rPr>
-        <w:t>SetSysValue("sys0", 123.12)</w:t>
+      <w:proofErr w:type="spellStart"/>
+      <w:r>
+        <w:rPr>
+          <w:rFonts w:hint="eastAsia"/>
+        </w:rPr>
+        <w:t>SetSysValue</w:t>
+      </w:r>
+      <w:proofErr w:type="spellEnd"/>
+      <w:r>
+        <w:rPr>
+          <w:rFonts w:hint="eastAsia"/>
+        </w:rPr>
+        <w:t>("sys0", 123.12)</w:t>
       </w:r>
       <w:r>
         <w:rPr>
@@ -12556,7 +13306,35 @@
         <w:rPr>
           <w:rFonts w:hint="eastAsia"/>
         </w:rPr>
-        <w:t xml:space="preserve"> double GetSysValue(string sSys)</w:t>
+        <w:t xml:space="preserve"> double </w:t>
+      </w:r>
+      <w:proofErr w:type="spellStart"/>
+      <w:r>
+        <w:rPr>
+          <w:rFonts w:hint="eastAsia"/>
+        </w:rPr>
+        <w:t>GetSysValue</w:t>
+      </w:r>
+      <w:proofErr w:type="spellEnd"/>
+      <w:r>
+        <w:rPr>
+          <w:rFonts w:hint="eastAsia"/>
+        </w:rPr>
+        <w:t xml:space="preserve">(string </w:t>
+      </w:r>
+      <w:proofErr w:type="spellStart"/>
+      <w:r>
+        <w:rPr>
+          <w:rFonts w:hint="eastAsia"/>
+        </w:rPr>
+        <w:t>sSys</w:t>
+      </w:r>
+      <w:proofErr w:type="spellEnd"/>
+      <w:r>
+        <w:rPr>
+          <w:rFonts w:hint="eastAsia"/>
+        </w:rPr>
+        <w:t>)</w:t>
       </w:r>
       <w:r>
         <w:rPr>
@@ -12596,7 +13374,21 @@
         <w:rPr>
           <w:rFonts w:hint="eastAsia"/>
         </w:rPr>
-        <w:t xml:space="preserve">string sVar </w:t>
+        <w:t xml:space="preserve">string </w:t>
+      </w:r>
+      <w:proofErr w:type="spellStart"/>
+      <w:r>
+        <w:rPr>
+          <w:rFonts w:hint="eastAsia"/>
+        </w:rPr>
+        <w:t>sVar</w:t>
+      </w:r>
+      <w:proofErr w:type="spellEnd"/>
+      <w:r>
+        <w:rPr>
+          <w:rFonts w:hint="eastAsia"/>
+        </w:rPr>
+        <w:t xml:space="preserve"> </w:t>
       </w:r>
       <w:r>
         <w:rPr>
@@ -12685,11 +13477,19 @@
         </w:rPr>
         <w:t>的值的函数调用为</w:t>
       </w:r>
-      <w:r>
-        <w:rPr>
-          <w:rFonts w:hint="eastAsia"/>
-        </w:rPr>
-        <w:t>GetSysValue("sys0")</w:t>
+      <w:proofErr w:type="spellStart"/>
+      <w:r>
+        <w:rPr>
+          <w:rFonts w:hint="eastAsia"/>
+        </w:rPr>
+        <w:t>GetSysValue</w:t>
+      </w:r>
+      <w:proofErr w:type="spellEnd"/>
+      <w:r>
+        <w:rPr>
+          <w:rFonts w:hint="eastAsia"/>
+        </w:rPr>
+        <w:t>("sys0")</w:t>
       </w:r>
       <w:r>
         <w:rPr>
@@ -12778,7 +13578,49 @@
         <w:rPr>
           <w:rFonts w:hint="eastAsia"/>
         </w:rPr>
-        <w:t xml:space="preserve"> void AddAIValue(string sVar, double dValue)</w:t>
+        <w:t xml:space="preserve"> void </w:t>
+      </w:r>
+      <w:proofErr w:type="spellStart"/>
+      <w:r>
+        <w:rPr>
+          <w:rFonts w:hint="eastAsia"/>
+        </w:rPr>
+        <w:t>AddAIValue</w:t>
+      </w:r>
+      <w:proofErr w:type="spellEnd"/>
+      <w:r>
+        <w:rPr>
+          <w:rFonts w:hint="eastAsia"/>
+        </w:rPr>
+        <w:t xml:space="preserve">(string </w:t>
+      </w:r>
+      <w:proofErr w:type="spellStart"/>
+      <w:r>
+        <w:rPr>
+          <w:rFonts w:hint="eastAsia"/>
+        </w:rPr>
+        <w:t>sVar</w:t>
+      </w:r>
+      <w:proofErr w:type="spellEnd"/>
+      <w:r>
+        <w:rPr>
+          <w:rFonts w:hint="eastAsia"/>
+        </w:rPr>
+        <w:t xml:space="preserve">, double </w:t>
+      </w:r>
+      <w:proofErr w:type="spellStart"/>
+      <w:r>
+        <w:rPr>
+          <w:rFonts w:hint="eastAsia"/>
+        </w:rPr>
+        <w:t>dValue</w:t>
+      </w:r>
+      <w:proofErr w:type="spellEnd"/>
+      <w:r>
+        <w:rPr>
+          <w:rFonts w:hint="eastAsia"/>
+        </w:rPr>
+        <w:t>)</w:t>
       </w:r>
       <w:r>
         <w:rPr>
@@ -12813,7 +13655,21 @@
         <w:rPr>
           <w:rFonts w:hint="eastAsia"/>
         </w:rPr>
-        <w:t xml:space="preserve">string sVar </w:t>
+        <w:t xml:space="preserve">string </w:t>
+      </w:r>
+      <w:proofErr w:type="spellStart"/>
+      <w:r>
+        <w:rPr>
+          <w:rFonts w:hint="eastAsia"/>
+        </w:rPr>
+        <w:t>sVar</w:t>
+      </w:r>
+      <w:proofErr w:type="spellEnd"/>
+      <w:r>
+        <w:rPr>
+          <w:rFonts w:hint="eastAsia"/>
+        </w:rPr>
+        <w:t xml:space="preserve"> </w:t>
       </w:r>
       <w:r>
         <w:rPr>
@@ -12839,7 +13695,21 @@
           <w:rFonts w:hint="eastAsia"/>
         </w:rPr>
         <w:tab/>
-        <w:t xml:space="preserve"> double dValue  </w:t>
+        <w:t xml:space="preserve"> double </w:t>
+      </w:r>
+      <w:proofErr w:type="spellStart"/>
+      <w:r>
+        <w:rPr>
+          <w:rFonts w:hint="eastAsia"/>
+        </w:rPr>
+        <w:t>dValue</w:t>
+      </w:r>
+      <w:proofErr w:type="spellEnd"/>
+      <w:r>
+        <w:rPr>
+          <w:rFonts w:hint="eastAsia"/>
+        </w:rPr>
+        <w:t xml:space="preserve">  </w:t>
       </w:r>
       <w:r>
         <w:rPr>
@@ -12928,11 +13798,19 @@
         </w:rPr>
         <w:t>的函数调用为</w:t>
       </w:r>
-      <w:r>
-        <w:rPr>
-          <w:rFonts w:hint="eastAsia"/>
-        </w:rPr>
-        <w:t>AddAIValue("var0", 123.12)</w:t>
+      <w:proofErr w:type="spellStart"/>
+      <w:r>
+        <w:rPr>
+          <w:rFonts w:hint="eastAsia"/>
+        </w:rPr>
+        <w:t>AddAIValue</w:t>
+      </w:r>
+      <w:proofErr w:type="spellEnd"/>
+      <w:r>
+        <w:rPr>
+          <w:rFonts w:hint="eastAsia"/>
+        </w:rPr>
+        <w:t>("var0", 123.12)</w:t>
       </w:r>
       <w:r>
         <w:rPr>
@@ -13022,7 +13900,49 @@
         <w:rPr>
           <w:rFonts w:hint="eastAsia"/>
         </w:rPr>
-        <w:t xml:space="preserve"> void SubAIValue (string sVar, double dValue)</w:t>
+        <w:t xml:space="preserve"> void </w:t>
+      </w:r>
+      <w:proofErr w:type="spellStart"/>
+      <w:r>
+        <w:rPr>
+          <w:rFonts w:hint="eastAsia"/>
+        </w:rPr>
+        <w:t>SubAIValue</w:t>
+      </w:r>
+      <w:proofErr w:type="spellEnd"/>
+      <w:r>
+        <w:rPr>
+          <w:rFonts w:hint="eastAsia"/>
+        </w:rPr>
+        <w:t xml:space="preserve"> (string </w:t>
+      </w:r>
+      <w:proofErr w:type="spellStart"/>
+      <w:r>
+        <w:rPr>
+          <w:rFonts w:hint="eastAsia"/>
+        </w:rPr>
+        <w:t>sVar</w:t>
+      </w:r>
+      <w:proofErr w:type="spellEnd"/>
+      <w:r>
+        <w:rPr>
+          <w:rFonts w:hint="eastAsia"/>
+        </w:rPr>
+        <w:t xml:space="preserve">, double </w:t>
+      </w:r>
+      <w:proofErr w:type="spellStart"/>
+      <w:r>
+        <w:rPr>
+          <w:rFonts w:hint="eastAsia"/>
+        </w:rPr>
+        <w:t>dValue</w:t>
+      </w:r>
+      <w:proofErr w:type="spellEnd"/>
+      <w:r>
+        <w:rPr>
+          <w:rFonts w:hint="eastAsia"/>
+        </w:rPr>
+        <w:t>)</w:t>
       </w:r>
       <w:r>
         <w:rPr>
@@ -13057,7 +13977,21 @@
         <w:rPr>
           <w:rFonts w:hint="eastAsia"/>
         </w:rPr>
-        <w:t xml:space="preserve">string sVar </w:t>
+        <w:t xml:space="preserve">string </w:t>
+      </w:r>
+      <w:proofErr w:type="spellStart"/>
+      <w:r>
+        <w:rPr>
+          <w:rFonts w:hint="eastAsia"/>
+        </w:rPr>
+        <w:t>sVar</w:t>
+      </w:r>
+      <w:proofErr w:type="spellEnd"/>
+      <w:r>
+        <w:rPr>
+          <w:rFonts w:hint="eastAsia"/>
+        </w:rPr>
+        <w:t xml:space="preserve"> </w:t>
       </w:r>
       <w:r>
         <w:rPr>
@@ -13083,7 +14017,21 @@
           <w:rFonts w:hint="eastAsia"/>
         </w:rPr>
         <w:tab/>
-        <w:t xml:space="preserve"> double dValue  </w:t>
+        <w:t xml:space="preserve"> double </w:t>
+      </w:r>
+      <w:proofErr w:type="spellStart"/>
+      <w:r>
+        <w:rPr>
+          <w:rFonts w:hint="eastAsia"/>
+        </w:rPr>
+        <w:t>dValue</w:t>
+      </w:r>
+      <w:proofErr w:type="spellEnd"/>
+      <w:r>
+        <w:rPr>
+          <w:rFonts w:hint="eastAsia"/>
+        </w:rPr>
+        <w:t xml:space="preserve">  </w:t>
       </w:r>
       <w:r>
         <w:rPr>
@@ -13172,11 +14120,19 @@
         </w:rPr>
         <w:t>的函数调用为</w:t>
       </w:r>
-      <w:r>
-        <w:rPr>
-          <w:rFonts w:hint="eastAsia"/>
-        </w:rPr>
-        <w:t>SubAIValue("var0", 123.12)</w:t>
+      <w:proofErr w:type="spellStart"/>
+      <w:r>
+        <w:rPr>
+          <w:rFonts w:hint="eastAsia"/>
+        </w:rPr>
+        <w:t>SubAIValue</w:t>
+      </w:r>
+      <w:proofErr w:type="spellEnd"/>
+      <w:r>
+        <w:rPr>
+          <w:rFonts w:hint="eastAsia"/>
+        </w:rPr>
+        <w:t>("var0", 123.12)</w:t>
       </w:r>
       <w:r>
         <w:rPr>
@@ -13281,16 +14237,38 @@
         <w:rPr>
           <w:rFonts w:hint="eastAsia"/>
         </w:rPr>
-        <w:t xml:space="preserve"> void Hide</w:t>
+        <w:t xml:space="preserve"> void </w:t>
+      </w:r>
+      <w:proofErr w:type="spellStart"/>
+      <w:r>
+        <w:rPr>
+          <w:rFonts w:hint="eastAsia"/>
+        </w:rPr>
+        <w:t>Hide</w:t>
       </w:r>
       <w:r>
         <w:t>ControlElement</w:t>
       </w:r>
-      <w:r>
-        <w:rPr>
-          <w:rFonts w:hint="eastAsia"/>
-        </w:rPr>
-        <w:t>(string sCtrlEleName)</w:t>
+      <w:proofErr w:type="spellEnd"/>
+      <w:r>
+        <w:rPr>
+          <w:rFonts w:hint="eastAsia"/>
+        </w:rPr>
+        <w:t xml:space="preserve">(string </w:t>
+      </w:r>
+      <w:proofErr w:type="spellStart"/>
+      <w:r>
+        <w:rPr>
+          <w:rFonts w:hint="eastAsia"/>
+        </w:rPr>
+        <w:t>sCtrlEleName</w:t>
+      </w:r>
+      <w:proofErr w:type="spellEnd"/>
+      <w:r>
+        <w:rPr>
+          <w:rFonts w:hint="eastAsia"/>
+        </w:rPr>
+        <w:t>)</w:t>
       </w:r>
       <w:r>
         <w:rPr>
@@ -13330,8 +14308,30 @@
         <w:rPr>
           <w:rFonts w:hint="eastAsia"/>
         </w:rPr>
-        <w:t>string sVar sCtrlEleName</w:t>
-      </w:r>
+        <w:t xml:space="preserve">string </w:t>
+      </w:r>
+      <w:proofErr w:type="spellStart"/>
+      <w:r>
+        <w:rPr>
+          <w:rFonts w:hint="eastAsia"/>
+        </w:rPr>
+        <w:t>sVar</w:t>
+      </w:r>
+      <w:proofErr w:type="spellEnd"/>
+      <w:r>
+        <w:rPr>
+          <w:rFonts w:hint="eastAsia"/>
+        </w:rPr>
+        <w:t xml:space="preserve"> </w:t>
+      </w:r>
+      <w:proofErr w:type="spellStart"/>
+      <w:r>
+        <w:rPr>
+          <w:rFonts w:hint="eastAsia"/>
+        </w:rPr>
+        <w:t>sCtrlEleName</w:t>
+      </w:r>
+      <w:proofErr w:type="spellEnd"/>
       <w:r>
         <w:rPr>
           <w:rFonts w:hint="eastAsia"/>
@@ -13413,6 +14413,7 @@
         </w:rPr>
         <w:t>隐藏的函数调用为</w:t>
       </w:r>
+      <w:proofErr w:type="spellStart"/>
       <w:r>
         <w:rPr>
           <w:rFonts w:hint="eastAsia"/>
@@ -13422,6 +14423,7 @@
       <w:r>
         <w:t>ControlElement</w:t>
       </w:r>
+      <w:proofErr w:type="spellEnd"/>
       <w:r>
         <w:rPr>
           <w:rFonts w:hint="eastAsia"/>
@@ -13511,16 +14513,38 @@
         <w:rPr>
           <w:rFonts w:hint="eastAsia"/>
         </w:rPr>
-        <w:t xml:space="preserve"> void Show</w:t>
+        <w:t xml:space="preserve"> void </w:t>
+      </w:r>
+      <w:proofErr w:type="spellStart"/>
+      <w:r>
+        <w:rPr>
+          <w:rFonts w:hint="eastAsia"/>
+        </w:rPr>
+        <w:t>Show</w:t>
       </w:r>
       <w:r>
         <w:t>ControlElement</w:t>
       </w:r>
-      <w:r>
-        <w:rPr>
-          <w:rFonts w:hint="eastAsia"/>
-        </w:rPr>
-        <w:t>(string sCtrlEleName)</w:t>
+      <w:proofErr w:type="spellEnd"/>
+      <w:r>
+        <w:rPr>
+          <w:rFonts w:hint="eastAsia"/>
+        </w:rPr>
+        <w:t xml:space="preserve">(string </w:t>
+      </w:r>
+      <w:proofErr w:type="spellStart"/>
+      <w:r>
+        <w:rPr>
+          <w:rFonts w:hint="eastAsia"/>
+        </w:rPr>
+        <w:t>sCtrlEleName</w:t>
+      </w:r>
+      <w:proofErr w:type="spellEnd"/>
+      <w:r>
+        <w:rPr>
+          <w:rFonts w:hint="eastAsia"/>
+        </w:rPr>
+        <w:t>)</w:t>
       </w:r>
       <w:r>
         <w:rPr>
@@ -13560,8 +14584,30 @@
         <w:rPr>
           <w:rFonts w:hint="eastAsia"/>
         </w:rPr>
-        <w:t>string sVar sCtrlEleName</w:t>
-      </w:r>
+        <w:t xml:space="preserve">string </w:t>
+      </w:r>
+      <w:proofErr w:type="spellStart"/>
+      <w:r>
+        <w:rPr>
+          <w:rFonts w:hint="eastAsia"/>
+        </w:rPr>
+        <w:t>sVar</w:t>
+      </w:r>
+      <w:proofErr w:type="spellEnd"/>
+      <w:r>
+        <w:rPr>
+          <w:rFonts w:hint="eastAsia"/>
+        </w:rPr>
+        <w:t xml:space="preserve"> </w:t>
+      </w:r>
+      <w:proofErr w:type="spellStart"/>
+      <w:r>
+        <w:rPr>
+          <w:rFonts w:hint="eastAsia"/>
+        </w:rPr>
+        <w:t>sCtrlEleName</w:t>
+      </w:r>
+      <w:proofErr w:type="spellEnd"/>
       <w:r>
         <w:rPr>
           <w:rFonts w:hint="eastAsia"/>
@@ -13643,6 +14689,7 @@
         </w:rPr>
         <w:t>显示的函数调用为</w:t>
       </w:r>
+      <w:proofErr w:type="spellStart"/>
       <w:r>
         <w:rPr>
           <w:rFonts w:hint="eastAsia"/>
@@ -13652,6 +14699,7 @@
       <w:r>
         <w:t>ControlElement</w:t>
       </w:r>
+      <w:proofErr w:type="spellEnd"/>
       <w:r>
         <w:rPr>
           <w:rFonts w:hint="eastAsia"/>
@@ -13718,7 +14766,21 @@
         <w:rPr>
           <w:rFonts w:hint="eastAsia"/>
         </w:rPr>
-        <w:t>触发本事件，指定的控件元素将变为不可用状态。</w:t>
+        <w:t>触发本事件，指定的控件元素将变为</w:t>
+      </w:r>
+      <w:proofErr w:type="gramStart"/>
+      <w:r>
+        <w:rPr>
+          <w:rFonts w:hint="eastAsia"/>
+        </w:rPr>
+        <w:t>不</w:t>
+      </w:r>
+      <w:proofErr w:type="gramEnd"/>
+      <w:r>
+        <w:rPr>
+          <w:rFonts w:hint="eastAsia"/>
+        </w:rPr>
+        <w:t>可用状态。</w:t>
       </w:r>
     </w:p>
     <w:p/>
@@ -13741,16 +14803,38 @@
         <w:rPr>
           <w:rFonts w:hint="eastAsia"/>
         </w:rPr>
-        <w:t xml:space="preserve"> void Disable</w:t>
+        <w:t xml:space="preserve"> void </w:t>
+      </w:r>
+      <w:proofErr w:type="spellStart"/>
+      <w:r>
+        <w:rPr>
+          <w:rFonts w:hint="eastAsia"/>
+        </w:rPr>
+        <w:t>Disable</w:t>
       </w:r>
       <w:r>
         <w:t>ControlElement</w:t>
       </w:r>
-      <w:r>
-        <w:rPr>
-          <w:rFonts w:hint="eastAsia"/>
-        </w:rPr>
-        <w:t>(string sCtrlEleName)</w:t>
+      <w:proofErr w:type="spellEnd"/>
+      <w:r>
+        <w:rPr>
+          <w:rFonts w:hint="eastAsia"/>
+        </w:rPr>
+        <w:t xml:space="preserve">(string </w:t>
+      </w:r>
+      <w:proofErr w:type="spellStart"/>
+      <w:r>
+        <w:rPr>
+          <w:rFonts w:hint="eastAsia"/>
+        </w:rPr>
+        <w:t>sCtrlEleName</w:t>
+      </w:r>
+      <w:proofErr w:type="spellEnd"/>
+      <w:r>
+        <w:rPr>
+          <w:rFonts w:hint="eastAsia"/>
+        </w:rPr>
+        <w:t>)</w:t>
       </w:r>
       <w:r>
         <w:rPr>
@@ -13790,8 +14874,30 @@
         <w:rPr>
           <w:rFonts w:hint="eastAsia"/>
         </w:rPr>
-        <w:t>string sVar sCtrlEleName</w:t>
-      </w:r>
+        <w:t xml:space="preserve">string </w:t>
+      </w:r>
+      <w:proofErr w:type="spellStart"/>
+      <w:r>
+        <w:rPr>
+          <w:rFonts w:hint="eastAsia"/>
+        </w:rPr>
+        <w:t>sVar</w:t>
+      </w:r>
+      <w:proofErr w:type="spellEnd"/>
+      <w:r>
+        <w:rPr>
+          <w:rFonts w:hint="eastAsia"/>
+        </w:rPr>
+        <w:t xml:space="preserve"> </w:t>
+      </w:r>
+      <w:proofErr w:type="spellStart"/>
+      <w:r>
+        <w:rPr>
+          <w:rFonts w:hint="eastAsia"/>
+        </w:rPr>
+        <w:t>sCtrlEleName</w:t>
+      </w:r>
+      <w:proofErr w:type="spellEnd"/>
       <w:r>
         <w:rPr>
           <w:rFonts w:hint="eastAsia"/>
@@ -13831,7 +14937,21 @@
         <w:rPr>
           <w:rFonts w:hint="eastAsia"/>
         </w:rPr>
-        <w:t>控件元素将变为不可用状态。</w:t>
+        <w:t>控件元素将变为</w:t>
+      </w:r>
+      <w:proofErr w:type="gramStart"/>
+      <w:r>
+        <w:rPr>
+          <w:rFonts w:hint="eastAsia"/>
+        </w:rPr>
+        <w:t>不</w:t>
+      </w:r>
+      <w:proofErr w:type="gramEnd"/>
+      <w:r>
+        <w:rPr>
+          <w:rFonts w:hint="eastAsia"/>
+        </w:rPr>
+        <w:t>可用状态。</w:t>
       </w:r>
     </w:p>
     <w:p>
@@ -13876,6 +14996,7 @@
         </w:rPr>
         <w:t>失效的函数调用为</w:t>
       </w:r>
+      <w:proofErr w:type="spellStart"/>
       <w:r>
         <w:rPr>
           <w:rFonts w:hint="eastAsia"/>
@@ -13885,6 +15006,7 @@
       <w:r>
         <w:t>ControlElement</w:t>
       </w:r>
+      <w:proofErr w:type="spellEnd"/>
       <w:r>
         <w:rPr>
           <w:rFonts w:hint="eastAsia"/>
@@ -13984,16 +15106,38 @@
         <w:rPr>
           <w:rFonts w:hint="eastAsia"/>
         </w:rPr>
-        <w:t xml:space="preserve"> void Enable</w:t>
+        <w:t xml:space="preserve"> void </w:t>
+      </w:r>
+      <w:proofErr w:type="spellStart"/>
+      <w:r>
+        <w:rPr>
+          <w:rFonts w:hint="eastAsia"/>
+        </w:rPr>
+        <w:t>Enable</w:t>
       </w:r>
       <w:r>
         <w:t>ControlElement</w:t>
       </w:r>
-      <w:r>
-        <w:rPr>
-          <w:rFonts w:hint="eastAsia"/>
-        </w:rPr>
-        <w:t>(string sCtrlEleName)</w:t>
+      <w:proofErr w:type="spellEnd"/>
+      <w:r>
+        <w:rPr>
+          <w:rFonts w:hint="eastAsia"/>
+        </w:rPr>
+        <w:t xml:space="preserve">(string </w:t>
+      </w:r>
+      <w:proofErr w:type="spellStart"/>
+      <w:r>
+        <w:rPr>
+          <w:rFonts w:hint="eastAsia"/>
+        </w:rPr>
+        <w:t>sCtrlEleName</w:t>
+      </w:r>
+      <w:proofErr w:type="spellEnd"/>
+      <w:r>
+        <w:rPr>
+          <w:rFonts w:hint="eastAsia"/>
+        </w:rPr>
+        <w:t>)</w:t>
       </w:r>
       <w:r>
         <w:rPr>
@@ -14033,8 +15177,30 @@
         <w:rPr>
           <w:rFonts w:hint="eastAsia"/>
         </w:rPr>
-        <w:t>string sVar sCtrlEleName</w:t>
-      </w:r>
+        <w:t xml:space="preserve">string </w:t>
+      </w:r>
+      <w:proofErr w:type="spellStart"/>
+      <w:r>
+        <w:rPr>
+          <w:rFonts w:hint="eastAsia"/>
+        </w:rPr>
+        <w:t>sVar</w:t>
+      </w:r>
+      <w:proofErr w:type="spellEnd"/>
+      <w:r>
+        <w:rPr>
+          <w:rFonts w:hint="eastAsia"/>
+        </w:rPr>
+        <w:t xml:space="preserve"> </w:t>
+      </w:r>
+      <w:proofErr w:type="spellStart"/>
+      <w:r>
+        <w:rPr>
+          <w:rFonts w:hint="eastAsia"/>
+        </w:rPr>
+        <w:t>sCtrlEleName</w:t>
+      </w:r>
+      <w:proofErr w:type="spellEnd"/>
       <w:r>
         <w:rPr>
           <w:rFonts w:hint="eastAsia"/>
@@ -14119,6 +15285,7 @@
         </w:rPr>
         <w:t>生效的函数调用为</w:t>
       </w:r>
+      <w:proofErr w:type="spellStart"/>
       <w:r>
         <w:rPr>
           <w:rFonts w:hint="eastAsia"/>
@@ -14128,6 +15295,7 @@
       <w:r>
         <w:t>ControlElement</w:t>
       </w:r>
+      <w:proofErr w:type="spellEnd"/>
       <w:r>
         <w:rPr>
           <w:rFonts w:hint="eastAsia"/>
@@ -14282,16 +15450,66 @@
         <w:rPr>
           <w:rFonts w:hint="eastAsia"/>
         </w:rPr>
-        <w:t xml:space="preserve"> void Move</w:t>
+        <w:t xml:space="preserve"> void </w:t>
+      </w:r>
+      <w:proofErr w:type="spellStart"/>
+      <w:r>
+        <w:rPr>
+          <w:rFonts w:hint="eastAsia"/>
+        </w:rPr>
+        <w:t>Move</w:t>
       </w:r>
       <w:r>
         <w:t>ControlElement</w:t>
       </w:r>
-      <w:r>
-        <w:rPr>
-          <w:rFonts w:hint="eastAsia"/>
-        </w:rPr>
-        <w:t>(string sCtrlEleName , int x, int y)</w:t>
+      <w:proofErr w:type="spellEnd"/>
+      <w:r>
+        <w:rPr>
+          <w:rFonts w:hint="eastAsia"/>
+        </w:rPr>
+        <w:t xml:space="preserve">(string </w:t>
+      </w:r>
+      <w:proofErr w:type="spellStart"/>
+      <w:r>
+        <w:rPr>
+          <w:rFonts w:hint="eastAsia"/>
+        </w:rPr>
+        <w:t>sCtrlEleName</w:t>
+      </w:r>
+      <w:proofErr w:type="spellEnd"/>
+      <w:r>
+        <w:rPr>
+          <w:rFonts w:hint="eastAsia"/>
+        </w:rPr>
+        <w:t xml:space="preserve"> , </w:t>
+      </w:r>
+      <w:proofErr w:type="spellStart"/>
+      <w:r>
+        <w:rPr>
+          <w:rFonts w:hint="eastAsia"/>
+        </w:rPr>
+        <w:t>int</w:t>
+      </w:r>
+      <w:proofErr w:type="spellEnd"/>
+      <w:r>
+        <w:rPr>
+          <w:rFonts w:hint="eastAsia"/>
+        </w:rPr>
+        <w:t xml:space="preserve"> x, </w:t>
+      </w:r>
+      <w:proofErr w:type="spellStart"/>
+      <w:r>
+        <w:rPr>
+          <w:rFonts w:hint="eastAsia"/>
+        </w:rPr>
+        <w:t>int</w:t>
+      </w:r>
+      <w:proofErr w:type="spellEnd"/>
+      <w:r>
+        <w:rPr>
+          <w:rFonts w:hint="eastAsia"/>
+        </w:rPr>
+        <w:t xml:space="preserve"> y)</w:t>
       </w:r>
       <w:r>
         <w:rPr>
@@ -14326,8 +15544,30 @@
         <w:rPr>
           <w:rFonts w:hint="eastAsia"/>
         </w:rPr>
-        <w:t>string sVar sCtrlEleName</w:t>
-      </w:r>
+        <w:t xml:space="preserve">string </w:t>
+      </w:r>
+      <w:proofErr w:type="spellStart"/>
+      <w:r>
+        <w:rPr>
+          <w:rFonts w:hint="eastAsia"/>
+        </w:rPr>
+        <w:t>sVar</w:t>
+      </w:r>
+      <w:proofErr w:type="spellEnd"/>
+      <w:r>
+        <w:rPr>
+          <w:rFonts w:hint="eastAsia"/>
+        </w:rPr>
+        <w:t xml:space="preserve"> </w:t>
+      </w:r>
+      <w:proofErr w:type="spellStart"/>
+      <w:r>
+        <w:rPr>
+          <w:rFonts w:hint="eastAsia"/>
+        </w:rPr>
+        <w:t>sCtrlEleName</w:t>
+      </w:r>
+      <w:proofErr w:type="spellEnd"/>
       <w:r>
         <w:rPr>
           <w:rFonts w:hint="eastAsia"/>
@@ -14347,8 +15587,30 @@
           <w:rFonts w:hint="eastAsia"/>
         </w:rPr>
         <w:tab/>
-        <w:t xml:space="preserve"> int x X</w:t>
-      </w:r>
+        <w:t xml:space="preserve"> </w:t>
+      </w:r>
+      <w:proofErr w:type="spellStart"/>
+      <w:r>
+        <w:rPr>
+          <w:rFonts w:hint="eastAsia"/>
+        </w:rPr>
+        <w:t>int</w:t>
+      </w:r>
+      <w:proofErr w:type="spellEnd"/>
+      <w:r>
+        <w:rPr>
+          <w:rFonts w:hint="eastAsia"/>
+        </w:rPr>
+        <w:t xml:space="preserve"> x </w:t>
+      </w:r>
+      <w:proofErr w:type="spellStart"/>
+      <w:r>
+        <w:rPr>
+          <w:rFonts w:hint="eastAsia"/>
+        </w:rPr>
+        <w:t>X</w:t>
+      </w:r>
+      <w:proofErr w:type="spellEnd"/>
       <w:r>
         <w:rPr>
           <w:rFonts w:hint="eastAsia"/>
@@ -14367,8 +15629,30 @@
           <w:rFonts w:hint="eastAsia"/>
         </w:rPr>
         <w:tab/>
-        <w:t xml:space="preserve"> int y Y</w:t>
-      </w:r>
+        <w:t xml:space="preserve"> </w:t>
+      </w:r>
+      <w:proofErr w:type="spellStart"/>
+      <w:r>
+        <w:rPr>
+          <w:rFonts w:hint="eastAsia"/>
+        </w:rPr>
+        <w:t>int</w:t>
+      </w:r>
+      <w:proofErr w:type="spellEnd"/>
+      <w:r>
+        <w:rPr>
+          <w:rFonts w:hint="eastAsia"/>
+        </w:rPr>
+        <w:t xml:space="preserve"> y </w:t>
+      </w:r>
+      <w:proofErr w:type="spellStart"/>
+      <w:r>
+        <w:rPr>
+          <w:rFonts w:hint="eastAsia"/>
+        </w:rPr>
+        <w:t>Y</w:t>
+      </w:r>
+      <w:proofErr w:type="spellEnd"/>
       <w:r>
         <w:rPr>
           <w:rFonts w:hint="eastAsia"/>
@@ -14483,6 +15767,7 @@
         </w:rPr>
         <w:t>的函数调用为</w:t>
       </w:r>
+      <w:proofErr w:type="spellStart"/>
       <w:r>
         <w:rPr>
           <w:rFonts w:hint="eastAsia"/>
@@ -14492,6 +15777,7 @@
       <w:r>
         <w:t>ControlElement</w:t>
       </w:r>
+      <w:proofErr w:type="spellEnd"/>
       <w:r>
         <w:rPr>
           <w:rFonts w:hint="eastAsia"/>
@@ -14634,17 +15920,33 @@
         </w:rPr>
         <w:t xml:space="preserve"> void </w:t>
       </w:r>
+      <w:proofErr w:type="spellStart"/>
       <w:r>
         <w:t>Blink</w:t>
       </w:r>
       <w:r>
         <w:t>ControlElement</w:t>
       </w:r>
-      <w:r>
-        <w:rPr>
-          <w:rFonts w:hint="eastAsia"/>
-        </w:rPr>
-        <w:t>(string sCtrlEleName)</w:t>
+      <w:proofErr w:type="spellEnd"/>
+      <w:r>
+        <w:rPr>
+          <w:rFonts w:hint="eastAsia"/>
+        </w:rPr>
+        <w:t xml:space="preserve">(string </w:t>
+      </w:r>
+      <w:proofErr w:type="spellStart"/>
+      <w:r>
+        <w:rPr>
+          <w:rFonts w:hint="eastAsia"/>
+        </w:rPr>
+        <w:t>sCtrlEleName</w:t>
+      </w:r>
+      <w:proofErr w:type="spellEnd"/>
+      <w:r>
+        <w:rPr>
+          <w:rFonts w:hint="eastAsia"/>
+        </w:rPr>
+        <w:t>)</w:t>
       </w:r>
       <w:r>
         <w:rPr>
@@ -14679,8 +15981,30 @@
         <w:rPr>
           <w:rFonts w:hint="eastAsia"/>
         </w:rPr>
-        <w:t>string sVar sCtrlEleName</w:t>
-      </w:r>
+        <w:t xml:space="preserve">string </w:t>
+      </w:r>
+      <w:proofErr w:type="spellStart"/>
+      <w:r>
+        <w:rPr>
+          <w:rFonts w:hint="eastAsia"/>
+        </w:rPr>
+        <w:t>sVar</w:t>
+      </w:r>
+      <w:proofErr w:type="spellEnd"/>
+      <w:r>
+        <w:rPr>
+          <w:rFonts w:hint="eastAsia"/>
+        </w:rPr>
+        <w:t xml:space="preserve"> </w:t>
+      </w:r>
+      <w:proofErr w:type="spellStart"/>
+      <w:r>
+        <w:rPr>
+          <w:rFonts w:hint="eastAsia"/>
+        </w:rPr>
+        <w:t>sCtrlEleName</w:t>
+      </w:r>
+      <w:proofErr w:type="spellEnd"/>
       <w:r>
         <w:rPr>
           <w:rFonts w:hint="eastAsia"/>
@@ -14765,12 +16089,14 @@
         </w:rPr>
         <w:t>闪烁的函数调用为</w:t>
       </w:r>
+      <w:proofErr w:type="spellStart"/>
       <w:r>
         <w:t>Blink</w:t>
       </w:r>
       <w:r>
         <w:t>ControlElement</w:t>
       </w:r>
+      <w:proofErr w:type="spellEnd"/>
       <w:r>
         <w:rPr>
           <w:rFonts w:hint="eastAsia"/>
@@ -14869,7 +16195,14 @@
         <w:rPr>
           <w:rFonts w:hint="eastAsia"/>
         </w:rPr>
-        <w:t xml:space="preserve"> void Stop</w:t>
+        <w:t xml:space="preserve"> void </w:t>
+      </w:r>
+      <w:proofErr w:type="spellStart"/>
+      <w:r>
+        <w:rPr>
+          <w:rFonts w:hint="eastAsia"/>
+        </w:rPr>
+        <w:t>Stop</w:t>
       </w:r>
       <w:r>
         <w:t>Blink</w:t>
@@ -14877,11 +16210,26 @@
       <w:r>
         <w:t>ControlElement</w:t>
       </w:r>
-      <w:r>
-        <w:rPr>
-          <w:rFonts w:hint="eastAsia"/>
-        </w:rPr>
-        <w:t>(string sCtrlEleName)</w:t>
+      <w:proofErr w:type="spellEnd"/>
+      <w:r>
+        <w:rPr>
+          <w:rFonts w:hint="eastAsia"/>
+        </w:rPr>
+        <w:t xml:space="preserve">(string </w:t>
+      </w:r>
+      <w:proofErr w:type="spellStart"/>
+      <w:r>
+        <w:rPr>
+          <w:rFonts w:hint="eastAsia"/>
+        </w:rPr>
+        <w:t>sCtrlEleName</w:t>
+      </w:r>
+      <w:proofErr w:type="spellEnd"/>
+      <w:r>
+        <w:rPr>
+          <w:rFonts w:hint="eastAsia"/>
+        </w:rPr>
+        <w:t>)</w:t>
       </w:r>
       <w:r>
         <w:rPr>
@@ -14916,8 +16264,30 @@
         <w:rPr>
           <w:rFonts w:hint="eastAsia"/>
         </w:rPr>
-        <w:t>string sVar sCtrlEleName</w:t>
-      </w:r>
+        <w:t xml:space="preserve">string </w:t>
+      </w:r>
+      <w:proofErr w:type="spellStart"/>
+      <w:r>
+        <w:rPr>
+          <w:rFonts w:hint="eastAsia"/>
+        </w:rPr>
+        <w:t>sVar</w:t>
+      </w:r>
+      <w:proofErr w:type="spellEnd"/>
+      <w:r>
+        <w:rPr>
+          <w:rFonts w:hint="eastAsia"/>
+        </w:rPr>
+        <w:t xml:space="preserve"> </w:t>
+      </w:r>
+      <w:proofErr w:type="spellStart"/>
+      <w:r>
+        <w:rPr>
+          <w:rFonts w:hint="eastAsia"/>
+        </w:rPr>
+        <w:t>sCtrlEleName</w:t>
+      </w:r>
+      <w:proofErr w:type="spellEnd"/>
       <w:r>
         <w:rPr>
           <w:rFonts w:hint="eastAsia"/>
@@ -15003,6 +16373,7 @@
         </w:rPr>
         <w:t>停止闪烁的函数调用为</w:t>
       </w:r>
+      <w:proofErr w:type="spellStart"/>
       <w:r>
         <w:rPr>
           <w:rFonts w:hint="eastAsia"/>
@@ -15015,6 +16386,7 @@
       <w:r>
         <w:t>ControlElement</w:t>
       </w:r>
+      <w:proofErr w:type="spellEnd"/>
       <w:r>
         <w:rPr>
           <w:rFonts w:hint="eastAsia"/>
@@ -15041,10 +16413,10 @@
     <w:p/>
     <w:p/>
     <w:sectPr>
-      <w:headerReference w:type="even" r:id="rId12"/>
-      <w:headerReference w:type="default" r:id="rId13"/>
-      <w:footerReference w:type="default" r:id="rId14"/>
-      <w:headerReference w:type="first" r:id="rId15"/>
+      <w:headerReference w:type="even" r:id="rId13"/>
+      <w:headerReference w:type="default" r:id="rId14"/>
+      <w:footerReference w:type="default" r:id="rId15"/>
+      <w:headerReference w:type="first" r:id="rId16"/>
       <w:pgSz w:w="11906" w:h="16838"/>
       <w:pgMar w:top="1440" w:right="1800" w:bottom="1440" w:left="1800" w:header="851" w:footer="992" w:gutter="0"/>
       <w:cols w:space="425"/>
@@ -15055,7 +16427,7 @@
 </file>
 
 <file path=word/endnotes.xml><?xml version="1.0" encoding="utf-8"?>
-<w:endnotes xmlns:wpc="http://schemas.microsoft.com/office/word/2010/wordprocessingCanvas" xmlns:mc="http://schemas.openxmlformats.org/markup-compatibility/2006" xmlns:o="urn:schemas-microsoft-com:office:office" xmlns:r="http://schemas.openxmlformats.org/officeDocument/2006/relationships" xmlns:m="http://schemas.openxmlformats.org/officeDocument/2006/math" xmlns:v="urn:schemas-microsoft-com:vml" xmlns:wp14="http://schemas.microsoft.com/office/word/2010/wordprocessingDrawing" xmlns:wp="http://schemas.openxmlformats.org/drawingml/2006/wordprocessingDrawing" xmlns:w10="urn:schemas-microsoft-com:office:word" xmlns:w="http://schemas.openxmlformats.org/wordprocessingml/2006/main" xmlns:w14="http://schemas.microsoft.com/office/word/2010/wordml" xmlns:w15="http://schemas.microsoft.com/office/word/2012/wordml" xmlns:wpg="http://schemas.microsoft.com/office/word/2010/wordprocessingGroup" xmlns:wpi="http://schemas.microsoft.com/office/word/2010/wordprocessingInk" xmlns:wne="http://schemas.microsoft.com/office/word/2006/wordml" xmlns:wps="http://schemas.microsoft.com/office/word/2010/wordprocessingShape" mc:Ignorable="w14 w15 wp14">
+<w:endnotes xmlns:wpc="http://schemas.microsoft.com/office/word/2010/wordprocessingCanvas" xmlns:mc="http://schemas.openxmlformats.org/markup-compatibility/2006" xmlns:o="urn:schemas-microsoft-com:office:office" xmlns:r="http://schemas.openxmlformats.org/officeDocument/2006/relationships" xmlns:m="http://schemas.openxmlformats.org/officeDocument/2006/math" xmlns:v="urn:schemas-microsoft-com:vml" xmlns:wp14="http://schemas.microsoft.com/office/word/2010/wordprocessingDrawing" xmlns:wp="http://schemas.openxmlformats.org/drawingml/2006/wordprocessingDrawing" xmlns:w10="urn:schemas-microsoft-com:office:word" xmlns:w="http://schemas.openxmlformats.org/wordprocessingml/2006/main" xmlns:w14="http://schemas.microsoft.com/office/word/2010/wordml" xmlns:wpg="http://schemas.microsoft.com/office/word/2010/wordprocessingGroup" xmlns:wpi="http://schemas.microsoft.com/office/word/2010/wordprocessingInk" xmlns:wne="http://schemas.microsoft.com/office/word/2006/wordml" xmlns:wps="http://schemas.microsoft.com/office/word/2010/wordprocessingShape" mc:Ignorable="w14 wp14">
   <w:endnote w:type="separator" w:id="-1">
     <w:p>
       <w:r>
@@ -15074,7 +16446,7 @@
 </file>
 
 <file path=word/footer1.xml><?xml version="1.0" encoding="utf-8"?>
-<w:ftr xmlns:wpc="http://schemas.microsoft.com/office/word/2010/wordprocessingCanvas" xmlns:mc="http://schemas.openxmlformats.org/markup-compatibility/2006" xmlns:o="urn:schemas-microsoft-com:office:office" xmlns:r="http://schemas.openxmlformats.org/officeDocument/2006/relationships" xmlns:m="http://schemas.openxmlformats.org/officeDocument/2006/math" xmlns:v="urn:schemas-microsoft-com:vml" xmlns:wp14="http://schemas.microsoft.com/office/word/2010/wordprocessingDrawing" xmlns:wp="http://schemas.openxmlformats.org/drawingml/2006/wordprocessingDrawing" xmlns:w10="urn:schemas-microsoft-com:office:word" xmlns:w="http://schemas.openxmlformats.org/wordprocessingml/2006/main" xmlns:w14="http://schemas.microsoft.com/office/word/2010/wordml" xmlns:w15="http://schemas.microsoft.com/office/word/2012/wordml" xmlns:wpg="http://schemas.microsoft.com/office/word/2010/wordprocessingGroup" xmlns:wpi="http://schemas.microsoft.com/office/word/2010/wordprocessingInk" xmlns:wne="http://schemas.microsoft.com/office/word/2006/wordml" xmlns:wps="http://schemas.microsoft.com/office/word/2010/wordprocessingShape" mc:Ignorable="w14 w15 wp14">
+<w:ftr xmlns:wpc="http://schemas.microsoft.com/office/word/2010/wordprocessingCanvas" xmlns:mc="http://schemas.openxmlformats.org/markup-compatibility/2006" xmlns:o="urn:schemas-microsoft-com:office:office" xmlns:r="http://schemas.openxmlformats.org/officeDocument/2006/relationships" xmlns:m="http://schemas.openxmlformats.org/officeDocument/2006/math" xmlns:v="urn:schemas-microsoft-com:vml" xmlns:wp14="http://schemas.microsoft.com/office/word/2010/wordprocessingDrawing" xmlns:wp="http://schemas.openxmlformats.org/drawingml/2006/wordprocessingDrawing" xmlns:w10="urn:schemas-microsoft-com:office:word" xmlns:w="http://schemas.openxmlformats.org/wordprocessingml/2006/main" xmlns:w14="http://schemas.microsoft.com/office/word/2010/wordml" xmlns:wpg="http://schemas.microsoft.com/office/word/2010/wordprocessingGroup" xmlns:wpi="http://schemas.microsoft.com/office/word/2010/wordprocessingInk" xmlns:wne="http://schemas.microsoft.com/office/word/2006/wordml" xmlns:wps="http://schemas.microsoft.com/office/word/2010/wordprocessingShape" mc:Ignorable="w14 wp14">
   <w:p>
     <w:pPr>
       <w:pStyle w:val="a4"/>
@@ -15131,7 +16503,7 @@
                             <w:noProof/>
                             <w:lang w:val="zh-CN"/>
                           </w:rPr>
-                          <w:t>8</w:t>
+                          <w:t>11</w:t>
                         </w:r>
                         <w:r>
                           <w:rPr>
@@ -15202,7 +16574,7 @@
 </file>
 
 <file path=word/footnotes.xml><?xml version="1.0" encoding="utf-8"?>
-<w:footnotes xmlns:wpc="http://schemas.microsoft.com/office/word/2010/wordprocessingCanvas" xmlns:mc="http://schemas.openxmlformats.org/markup-compatibility/2006" xmlns:o="urn:schemas-microsoft-com:office:office" xmlns:r="http://schemas.openxmlformats.org/officeDocument/2006/relationships" xmlns:m="http://schemas.openxmlformats.org/officeDocument/2006/math" xmlns:v="urn:schemas-microsoft-com:vml" xmlns:wp14="http://schemas.microsoft.com/office/word/2010/wordprocessingDrawing" xmlns:wp="http://schemas.openxmlformats.org/drawingml/2006/wordprocessingDrawing" xmlns:w10="urn:schemas-microsoft-com:office:word" xmlns:w="http://schemas.openxmlformats.org/wordprocessingml/2006/main" xmlns:w14="http://schemas.microsoft.com/office/word/2010/wordml" xmlns:w15="http://schemas.microsoft.com/office/word/2012/wordml" xmlns:wpg="http://schemas.microsoft.com/office/word/2010/wordprocessingGroup" xmlns:wpi="http://schemas.microsoft.com/office/word/2010/wordprocessingInk" xmlns:wne="http://schemas.microsoft.com/office/word/2006/wordml" xmlns:wps="http://schemas.microsoft.com/office/word/2010/wordprocessingShape" mc:Ignorable="w14 w15 wp14">
+<w:footnotes xmlns:wpc="http://schemas.microsoft.com/office/word/2010/wordprocessingCanvas" xmlns:mc="http://schemas.openxmlformats.org/markup-compatibility/2006" xmlns:o="urn:schemas-microsoft-com:office:office" xmlns:r="http://schemas.openxmlformats.org/officeDocument/2006/relationships" xmlns:m="http://schemas.openxmlformats.org/officeDocument/2006/math" xmlns:v="urn:schemas-microsoft-com:vml" xmlns:wp14="http://schemas.microsoft.com/office/word/2010/wordprocessingDrawing" xmlns:wp="http://schemas.openxmlformats.org/drawingml/2006/wordprocessingDrawing" xmlns:w10="urn:schemas-microsoft-com:office:word" xmlns:w="http://schemas.openxmlformats.org/wordprocessingml/2006/main" xmlns:w14="http://schemas.microsoft.com/office/word/2010/wordml" xmlns:wpg="http://schemas.microsoft.com/office/word/2010/wordprocessingGroup" xmlns:wpi="http://schemas.microsoft.com/office/word/2010/wordprocessingInk" xmlns:wne="http://schemas.microsoft.com/office/word/2006/wordml" xmlns:wps="http://schemas.microsoft.com/office/word/2010/wordprocessingShape" mc:Ignorable="w14 wp14">
   <w:footnote w:type="separator" w:id="-1">
     <w:p>
       <w:r>
@@ -15221,7 +16593,7 @@
 </file>
 
 <file path=word/header1.xml><?xml version="1.0" encoding="utf-8"?>
-<w:hdr xmlns:wpc="http://schemas.microsoft.com/office/word/2010/wordprocessingCanvas" xmlns:mc="http://schemas.openxmlformats.org/markup-compatibility/2006" xmlns:o="urn:schemas-microsoft-com:office:office" xmlns:r="http://schemas.openxmlformats.org/officeDocument/2006/relationships" xmlns:m="http://schemas.openxmlformats.org/officeDocument/2006/math" xmlns:v="urn:schemas-microsoft-com:vml" xmlns:wp14="http://schemas.microsoft.com/office/word/2010/wordprocessingDrawing" xmlns:wp="http://schemas.openxmlformats.org/drawingml/2006/wordprocessingDrawing" xmlns:w10="urn:schemas-microsoft-com:office:word" xmlns:w="http://schemas.openxmlformats.org/wordprocessingml/2006/main" xmlns:w14="http://schemas.microsoft.com/office/word/2010/wordml" xmlns:w15="http://schemas.microsoft.com/office/word/2012/wordml" xmlns:wpg="http://schemas.microsoft.com/office/word/2010/wordprocessingGroup" xmlns:wpi="http://schemas.microsoft.com/office/word/2010/wordprocessingInk" xmlns:wne="http://schemas.microsoft.com/office/word/2006/wordml" xmlns:wps="http://schemas.microsoft.com/office/word/2010/wordprocessingShape" mc:Ignorable="w14 w15 wp14">
+<w:hdr xmlns:wpc="http://schemas.microsoft.com/office/word/2010/wordprocessingCanvas" xmlns:mc="http://schemas.openxmlformats.org/markup-compatibility/2006" xmlns:o="urn:schemas-microsoft-com:office:office" xmlns:r="http://schemas.openxmlformats.org/officeDocument/2006/relationships" xmlns:m="http://schemas.openxmlformats.org/officeDocument/2006/math" xmlns:v="urn:schemas-microsoft-com:vml" xmlns:wp14="http://schemas.microsoft.com/office/word/2010/wordprocessingDrawing" xmlns:wp="http://schemas.openxmlformats.org/drawingml/2006/wordprocessingDrawing" xmlns:w10="urn:schemas-microsoft-com:office:word" xmlns:w="http://schemas.openxmlformats.org/wordprocessingml/2006/main" xmlns:w14="http://schemas.microsoft.com/office/word/2010/wordml" xmlns:wpg="http://schemas.microsoft.com/office/word/2010/wordprocessingGroup" xmlns:wpi="http://schemas.microsoft.com/office/word/2010/wordprocessingInk" xmlns:wne="http://schemas.microsoft.com/office/word/2006/wordml" xmlns:wps="http://schemas.microsoft.com/office/word/2010/wordprocessingShape" mc:Ignorable="w14 wp14">
   <w:p>
     <w:pPr>
       <w:pStyle w:val="a5"/>
@@ -15264,7 +16636,7 @@
 </file>
 
 <file path=word/header2.xml><?xml version="1.0" encoding="utf-8"?>
-<w:hdr xmlns:wpc="http://schemas.microsoft.com/office/word/2010/wordprocessingCanvas" xmlns:mc="http://schemas.openxmlformats.org/markup-compatibility/2006" xmlns:o="urn:schemas-microsoft-com:office:office" xmlns:r="http://schemas.openxmlformats.org/officeDocument/2006/relationships" xmlns:m="http://schemas.openxmlformats.org/officeDocument/2006/math" xmlns:v="urn:schemas-microsoft-com:vml" xmlns:wp14="http://schemas.microsoft.com/office/word/2010/wordprocessingDrawing" xmlns:wp="http://schemas.openxmlformats.org/drawingml/2006/wordprocessingDrawing" xmlns:w10="urn:schemas-microsoft-com:office:word" xmlns:w="http://schemas.openxmlformats.org/wordprocessingml/2006/main" xmlns:w14="http://schemas.microsoft.com/office/word/2010/wordml" xmlns:w15="http://schemas.microsoft.com/office/word/2012/wordml" xmlns:wpg="http://schemas.microsoft.com/office/word/2010/wordprocessingGroup" xmlns:wpi="http://schemas.microsoft.com/office/word/2010/wordprocessingInk" xmlns:wne="http://schemas.microsoft.com/office/word/2006/wordml" xmlns:wps="http://schemas.microsoft.com/office/word/2010/wordprocessingShape" mc:Ignorable="w14 w15 wp14">
+<w:hdr xmlns:wpc="http://schemas.microsoft.com/office/word/2010/wordprocessingCanvas" xmlns:mc="http://schemas.openxmlformats.org/markup-compatibility/2006" xmlns:o="urn:schemas-microsoft-com:office:office" xmlns:r="http://schemas.openxmlformats.org/officeDocument/2006/relationships" xmlns:m="http://schemas.openxmlformats.org/officeDocument/2006/math" xmlns:v="urn:schemas-microsoft-com:vml" xmlns:wp14="http://schemas.microsoft.com/office/word/2010/wordprocessingDrawing" xmlns:wp="http://schemas.openxmlformats.org/drawingml/2006/wordprocessingDrawing" xmlns:w10="urn:schemas-microsoft-com:office:word" xmlns:w="http://schemas.openxmlformats.org/wordprocessingml/2006/main" xmlns:w14="http://schemas.microsoft.com/office/word/2010/wordml" xmlns:wpg="http://schemas.microsoft.com/office/word/2010/wordprocessingGroup" xmlns:wpi="http://schemas.microsoft.com/office/word/2010/wordprocessingInk" xmlns:wne="http://schemas.microsoft.com/office/word/2006/wordml" xmlns:wps="http://schemas.microsoft.com/office/word/2010/wordprocessingShape" mc:Ignorable="w14 wp14">
   <w:p>
     <w:pPr>
       <w:pStyle w:val="a5"/>
@@ -15274,6 +16646,7 @@
         <w:color w:val="888888"/>
       </w:rPr>
     </w:pPr>
+    <w:proofErr w:type="spellStart"/>
     <w:r>
       <w:rPr>
         <w:rFonts w:ascii="宋体" w:eastAsia="宋体" w:hAnsi="宋体" w:cs="LucidaGrande" w:hint="eastAsia"/>
@@ -15282,6 +16655,7 @@
       </w:rPr>
       <w:t>QStudioSCADA</w:t>
     </w:r>
+    <w:proofErr w:type="spellEnd"/>
     <w:r>
       <w:rPr>
         <w:rFonts w:ascii="宋体" w:eastAsia="宋体" w:hAnsi="宋体" w:cs="LucidaGrande" w:hint="eastAsia"/>
@@ -15303,7 +16677,7 @@
 </file>
 
 <file path=word/header3.xml><?xml version="1.0" encoding="utf-8"?>
-<w:hdr xmlns:wpc="http://schemas.microsoft.com/office/word/2010/wordprocessingCanvas" xmlns:mc="http://schemas.openxmlformats.org/markup-compatibility/2006" xmlns:o="urn:schemas-microsoft-com:office:office" xmlns:r="http://schemas.openxmlformats.org/officeDocument/2006/relationships" xmlns:m="http://schemas.openxmlformats.org/officeDocument/2006/math" xmlns:v="urn:schemas-microsoft-com:vml" xmlns:wp14="http://schemas.microsoft.com/office/word/2010/wordprocessingDrawing" xmlns:wp="http://schemas.openxmlformats.org/drawingml/2006/wordprocessingDrawing" xmlns:w10="urn:schemas-microsoft-com:office:word" xmlns:w="http://schemas.openxmlformats.org/wordprocessingml/2006/main" xmlns:w14="http://schemas.microsoft.com/office/word/2010/wordml" xmlns:w15="http://schemas.microsoft.com/office/word/2012/wordml" xmlns:wpg="http://schemas.microsoft.com/office/word/2010/wordprocessingGroup" xmlns:wpi="http://schemas.microsoft.com/office/word/2010/wordprocessingInk" xmlns:wne="http://schemas.microsoft.com/office/word/2006/wordml" xmlns:wps="http://schemas.microsoft.com/office/word/2010/wordprocessingShape" mc:Ignorable="w14 w15 wp14">
+<w:hdr xmlns:wpc="http://schemas.microsoft.com/office/word/2010/wordprocessingCanvas" xmlns:mc="http://schemas.openxmlformats.org/markup-compatibility/2006" xmlns:o="urn:schemas-microsoft-com:office:office" xmlns:r="http://schemas.openxmlformats.org/officeDocument/2006/relationships" xmlns:m="http://schemas.openxmlformats.org/officeDocument/2006/math" xmlns:v="urn:schemas-microsoft-com:vml" xmlns:wp14="http://schemas.microsoft.com/office/word/2010/wordprocessingDrawing" xmlns:wp="http://schemas.openxmlformats.org/drawingml/2006/wordprocessingDrawing" xmlns:w10="urn:schemas-microsoft-com:office:word" xmlns:w="http://schemas.openxmlformats.org/wordprocessingml/2006/main" xmlns:w14="http://schemas.microsoft.com/office/word/2010/wordml" xmlns:wpg="http://schemas.microsoft.com/office/word/2010/wordprocessingGroup" xmlns:wpi="http://schemas.microsoft.com/office/word/2010/wordprocessingInk" xmlns:wne="http://schemas.microsoft.com/office/word/2006/wordml" xmlns:wps="http://schemas.microsoft.com/office/word/2010/wordprocessingShape" mc:Ignorable="w14 wp14">
   <w:p>
     <w:pPr>
       <w:pStyle w:val="a5"/>
@@ -15346,8 +16720,8 @@
 </file>
 
 <file path=word/numbering.xml><?xml version="1.0" encoding="utf-8"?>
-<w:numbering xmlns:wpc="http://schemas.microsoft.com/office/word/2010/wordprocessingCanvas" xmlns:mc="http://schemas.openxmlformats.org/markup-compatibility/2006" xmlns:o="urn:schemas-microsoft-com:office:office" xmlns:r="http://schemas.openxmlformats.org/officeDocument/2006/relationships" xmlns:m="http://schemas.openxmlformats.org/officeDocument/2006/math" xmlns:v="urn:schemas-microsoft-com:vml" xmlns:wp14="http://schemas.microsoft.com/office/word/2010/wordprocessingDrawing" xmlns:wp="http://schemas.openxmlformats.org/drawingml/2006/wordprocessingDrawing" xmlns:w10="urn:schemas-microsoft-com:office:word" xmlns:w="http://schemas.openxmlformats.org/wordprocessingml/2006/main" xmlns:w14="http://schemas.microsoft.com/office/word/2010/wordml" xmlns:w15="http://schemas.microsoft.com/office/word/2012/wordml" xmlns:wpg="http://schemas.microsoft.com/office/word/2010/wordprocessingGroup" xmlns:wpi="http://schemas.microsoft.com/office/word/2010/wordprocessingInk" xmlns:wne="http://schemas.microsoft.com/office/word/2006/wordml" xmlns:wps="http://schemas.microsoft.com/office/word/2010/wordprocessingShape" mc:Ignorable="w14 w15 wp14">
-  <w:abstractNum w:abstractNumId="0" w15:restartNumberingAfterBreak="0">
+<w:numbering xmlns:wpc="http://schemas.microsoft.com/office/word/2010/wordprocessingCanvas" xmlns:mc="http://schemas.openxmlformats.org/markup-compatibility/2006" xmlns:o="urn:schemas-microsoft-com:office:office" xmlns:r="http://schemas.openxmlformats.org/officeDocument/2006/relationships" xmlns:m="http://schemas.openxmlformats.org/officeDocument/2006/math" xmlns:v="urn:schemas-microsoft-com:vml" xmlns:wp14="http://schemas.microsoft.com/office/word/2010/wordprocessingDrawing" xmlns:wp="http://schemas.openxmlformats.org/drawingml/2006/wordprocessingDrawing" xmlns:w10="urn:schemas-microsoft-com:office:word" xmlns:w="http://schemas.openxmlformats.org/wordprocessingml/2006/main" xmlns:w14="http://schemas.microsoft.com/office/word/2010/wordml" xmlns:wpg="http://schemas.microsoft.com/office/word/2010/wordprocessingGroup" xmlns:wpi="http://schemas.microsoft.com/office/word/2010/wordprocessingInk" xmlns:wne="http://schemas.microsoft.com/office/word/2006/wordml" xmlns:wps="http://schemas.microsoft.com/office/word/2010/wordprocessingShape" mc:Ignorable="w14 wp14">
+  <w:abstractNum w:abstractNumId="0">
     <w:nsid w:val="CF8DCF10"/>
     <w:multiLevelType w:val="singleLevel"/>
     <w:tmpl w:val="CF8DCF10"/>
@@ -15366,7 +16740,7 @@
 </file>
 
 <file path=word/styles.xml><?xml version="1.0" encoding="utf-8"?>
-<w:styles xmlns:mc="http://schemas.openxmlformats.org/markup-compatibility/2006" xmlns:r="http://schemas.openxmlformats.org/officeDocument/2006/relationships" xmlns:w="http://schemas.openxmlformats.org/wordprocessingml/2006/main" xmlns:w14="http://schemas.microsoft.com/office/word/2010/wordml" xmlns:w15="http://schemas.microsoft.com/office/word/2012/wordml" mc:Ignorable="w14 w15">
+<w:styles xmlns:mc="http://schemas.openxmlformats.org/markup-compatibility/2006" xmlns:r="http://schemas.openxmlformats.org/officeDocument/2006/relationships" xmlns:w="http://schemas.openxmlformats.org/wordprocessingml/2006/main" xmlns:w14="http://schemas.microsoft.com/office/word/2010/wordml" mc:Ignorable="w14">
   <w:docDefaults>
     <w:rPrDefault>
       <w:rPr>
@@ -15376,375 +16750,149 @@
     </w:rPrDefault>
     <w:pPrDefault/>
   </w:docDefaults>
-  <w:latentStyles w:defLockedState="0" w:defUIPriority="99" w:defSemiHidden="0" w:defUnhideWhenUsed="0" w:defQFormat="0" w:count="371">
-    <w:lsdException w:name="Normal" w:uiPriority="0" w:qFormat="1"/>
-    <w:lsdException w:name="heading 1" w:uiPriority="9" w:qFormat="1"/>
-    <w:lsdException w:name="heading 2" w:uiPriority="9" w:unhideWhenUsed="1" w:qFormat="1"/>
-    <w:lsdException w:name="heading 3" w:uiPriority="9" w:unhideWhenUsed="1" w:qFormat="1"/>
-    <w:lsdException w:name="heading 4" w:uiPriority="9" w:unhideWhenUsed="1" w:qFormat="1"/>
-    <w:lsdException w:name="heading 5" w:semiHidden="1" w:uiPriority="9" w:unhideWhenUsed="1" w:qFormat="1"/>
-    <w:lsdException w:name="heading 6" w:semiHidden="1" w:uiPriority="9" w:unhideWhenUsed="1" w:qFormat="1"/>
-    <w:lsdException w:name="heading 7" w:semiHidden="1" w:uiPriority="9" w:unhideWhenUsed="1" w:qFormat="1"/>
-    <w:lsdException w:name="heading 8" w:semiHidden="1" w:uiPriority="9" w:unhideWhenUsed="1" w:qFormat="1"/>
-    <w:lsdException w:name="heading 9" w:semiHidden="1" w:uiPriority="9" w:unhideWhenUsed="1" w:qFormat="1"/>
-    <w:lsdException w:name="index 1" w:semiHidden="1" w:unhideWhenUsed="1"/>
-    <w:lsdException w:name="index 2" w:semiHidden="1" w:unhideWhenUsed="1"/>
-    <w:lsdException w:name="index 3" w:semiHidden="1" w:unhideWhenUsed="1"/>
-    <w:lsdException w:name="index 4" w:semiHidden="1" w:unhideWhenUsed="1"/>
-    <w:lsdException w:name="index 5" w:semiHidden="1" w:unhideWhenUsed="1"/>
-    <w:lsdException w:name="index 6" w:semiHidden="1" w:unhideWhenUsed="1"/>
-    <w:lsdException w:name="index 7" w:semiHidden="1" w:unhideWhenUsed="1"/>
-    <w:lsdException w:name="index 8" w:semiHidden="1" w:unhideWhenUsed="1"/>
-    <w:lsdException w:name="index 9" w:semiHidden="1" w:unhideWhenUsed="1"/>
-    <w:lsdException w:name="toc 1" w:uiPriority="39" w:qFormat="1"/>
-    <w:lsdException w:name="toc 2" w:uiPriority="39" w:qFormat="1"/>
-    <w:lsdException w:name="toc 3" w:semiHidden="1" w:uiPriority="39" w:unhideWhenUsed="1"/>
-    <w:lsdException w:name="toc 4" w:semiHidden="1" w:uiPriority="39" w:unhideWhenUsed="1"/>
-    <w:lsdException w:name="toc 5" w:semiHidden="1" w:uiPriority="39" w:unhideWhenUsed="1"/>
-    <w:lsdException w:name="toc 6" w:semiHidden="1" w:uiPriority="39" w:unhideWhenUsed="1"/>
-    <w:lsdException w:name="toc 7" w:semiHidden="1" w:uiPriority="39" w:unhideWhenUsed="1"/>
-    <w:lsdException w:name="toc 8" w:semiHidden="1" w:uiPriority="39" w:unhideWhenUsed="1"/>
-    <w:lsdException w:name="toc 9" w:semiHidden="1" w:uiPriority="39" w:unhideWhenUsed="1"/>
-    <w:lsdException w:name="Normal Indent" w:semiHidden="1" w:unhideWhenUsed="1"/>
-    <w:lsdException w:name="footnote text" w:semiHidden="1" w:unhideWhenUsed="1"/>
-    <w:lsdException w:name="annotation text" w:semiHidden="1" w:unhideWhenUsed="1"/>
-    <w:lsdException w:name="header" w:unhideWhenUsed="1" w:qFormat="1"/>
-    <w:lsdException w:name="footer" w:unhideWhenUsed="1" w:qFormat="1"/>
-    <w:lsdException w:name="index heading" w:semiHidden="1" w:unhideWhenUsed="1"/>
-    <w:lsdException w:name="caption" w:semiHidden="1" w:uiPriority="35" w:unhideWhenUsed="1" w:qFormat="1"/>
-    <w:lsdException w:name="table of figures" w:semiHidden="1" w:unhideWhenUsed="1"/>
-    <w:lsdException w:name="envelope address" w:semiHidden="1" w:unhideWhenUsed="1"/>
-    <w:lsdException w:name="envelope return" w:semiHidden="1" w:unhideWhenUsed="1"/>
-    <w:lsdException w:name="footnote reference" w:semiHidden="1" w:unhideWhenUsed="1"/>
-    <w:lsdException w:name="annotation reference" w:semiHidden="1" w:unhideWhenUsed="1"/>
-    <w:lsdException w:name="line number" w:semiHidden="1" w:unhideWhenUsed="1"/>
-    <w:lsdException w:name="page number" w:semiHidden="1" w:unhideWhenUsed="1"/>
-    <w:lsdException w:name="endnote reference" w:semiHidden="1" w:unhideWhenUsed="1"/>
-    <w:lsdException w:name="endnote text" w:semiHidden="1" w:unhideWhenUsed="1"/>
-    <w:lsdException w:name="table of authorities" w:semiHidden="1" w:unhideWhenUsed="1"/>
-    <w:lsdException w:name="macro" w:semiHidden="1" w:unhideWhenUsed="1"/>
-    <w:lsdException w:name="toa heading" w:semiHidden="1" w:unhideWhenUsed="1"/>
-    <w:lsdException w:name="List" w:semiHidden="1" w:unhideWhenUsed="1"/>
-    <w:lsdException w:name="List Bullet" w:semiHidden="1" w:unhideWhenUsed="1"/>
-    <w:lsdException w:name="List Number" w:semiHidden="1" w:unhideWhenUsed="1"/>
-    <w:lsdException w:name="List 2" w:semiHidden="1" w:unhideWhenUsed="1"/>
-    <w:lsdException w:name="List 3" w:semiHidden="1" w:unhideWhenUsed="1"/>
-    <w:lsdException w:name="List 4" w:semiHidden="1" w:unhideWhenUsed="1"/>
-    <w:lsdException w:name="List 5" w:semiHidden="1" w:unhideWhenUsed="1"/>
-    <w:lsdException w:name="List Bullet 2" w:semiHidden="1" w:unhideWhenUsed="1"/>
-    <w:lsdException w:name="List Bullet 3" w:semiHidden="1" w:unhideWhenUsed="1"/>
-    <w:lsdException w:name="List Bullet 4" w:semiHidden="1" w:unhideWhenUsed="1"/>
-    <w:lsdException w:name="List Bullet 5" w:semiHidden="1" w:unhideWhenUsed="1"/>
-    <w:lsdException w:name="List Number 2" w:semiHidden="1" w:unhideWhenUsed="1"/>
-    <w:lsdException w:name="List Number 3" w:semiHidden="1" w:unhideWhenUsed="1"/>
-    <w:lsdException w:name="List Number 4" w:semiHidden="1" w:unhideWhenUsed="1"/>
-    <w:lsdException w:name="List Number 5" w:semiHidden="1" w:unhideWhenUsed="1"/>
-    <w:lsdException w:name="Title" w:uiPriority="10" w:qFormat="1"/>
-    <w:lsdException w:name="Closing" w:semiHidden="1" w:unhideWhenUsed="1"/>
-    <w:lsdException w:name="Signature" w:semiHidden="1" w:unhideWhenUsed="1"/>
-    <w:lsdException w:name="Default Paragraph Font" w:uiPriority="1" w:unhideWhenUsed="1"/>
-    <w:lsdException w:name="Body Text" w:semiHidden="1" w:unhideWhenUsed="1"/>
-    <w:lsdException w:name="Body Text Indent" w:semiHidden="1" w:unhideWhenUsed="1"/>
-    <w:lsdException w:name="List Continue" w:semiHidden="1" w:unhideWhenUsed="1"/>
-    <w:lsdException w:name="List Continue 2" w:semiHidden="1" w:unhideWhenUsed="1"/>
-    <w:lsdException w:name="List Continue 3" w:semiHidden="1" w:unhideWhenUsed="1"/>
-    <w:lsdException w:name="List Continue 4" w:semiHidden="1" w:unhideWhenUsed="1"/>
-    <w:lsdException w:name="List Continue 5" w:semiHidden="1" w:unhideWhenUsed="1"/>
-    <w:lsdException w:name="Message Header" w:semiHidden="1" w:unhideWhenUsed="1"/>
-    <w:lsdException w:name="Subtitle" w:uiPriority="11" w:qFormat="1"/>
-    <w:lsdException w:name="Salutation" w:semiHidden="1" w:unhideWhenUsed="1"/>
-    <w:lsdException w:name="Date" w:semiHidden="1" w:unhideWhenUsed="1"/>
-    <w:lsdException w:name="Body Text First Indent" w:semiHidden="1" w:unhideWhenUsed="1"/>
-    <w:lsdException w:name="Body Text First Indent 2" w:semiHidden="1" w:unhideWhenUsed="1"/>
-    <w:lsdException w:name="Note Heading" w:semiHidden="1" w:unhideWhenUsed="1"/>
-    <w:lsdException w:name="Body Text 2" w:semiHidden="1" w:unhideWhenUsed="1"/>
-    <w:lsdException w:name="Body Text 3" w:semiHidden="1" w:unhideWhenUsed="1"/>
-    <w:lsdException w:name="Body Text Indent 2" w:semiHidden="1" w:unhideWhenUsed="1"/>
-    <w:lsdException w:name="Body Text Indent 3" w:semiHidden="1" w:unhideWhenUsed="1"/>
-    <w:lsdException w:name="Block Text" w:semiHidden="1" w:unhideWhenUsed="1"/>
-    <w:lsdException w:name="Hyperlink" w:unhideWhenUsed="1" w:qFormat="1"/>
-    <w:lsdException w:name="FollowedHyperlink" w:semiHidden="1" w:unhideWhenUsed="1"/>
-    <w:lsdException w:name="Strong" w:uiPriority="22" w:qFormat="1"/>
-    <w:lsdException w:name="Emphasis" w:uiPriority="20" w:qFormat="1"/>
-    <w:lsdException w:name="Document Map" w:semiHidden="1" w:unhideWhenUsed="1"/>
-    <w:lsdException w:name="Plain Text" w:semiHidden="1" w:unhideWhenUsed="1"/>
-    <w:lsdException w:name="E-mail Signature" w:semiHidden="1" w:unhideWhenUsed="1"/>
-    <w:lsdException w:name="HTML Top of Form" w:semiHidden="1" w:unhideWhenUsed="1"/>
-    <w:lsdException w:name="HTML Bottom of Form" w:semiHidden="1" w:unhideWhenUsed="1"/>
-    <w:lsdException w:name="Normal (Web)" w:unhideWhenUsed="1" w:qFormat="1"/>
-    <w:lsdException w:name="HTML Acronym" w:semiHidden="1" w:unhideWhenUsed="1"/>
-    <w:lsdException w:name="HTML Address" w:semiHidden="1" w:unhideWhenUsed="1"/>
-    <w:lsdException w:name="HTML Cite" w:semiHidden="1" w:unhideWhenUsed="1"/>
-    <w:lsdException w:name="HTML Code" w:semiHidden="1" w:unhideWhenUsed="1"/>
-    <w:lsdException w:name="HTML Definition" w:semiHidden="1" w:unhideWhenUsed="1"/>
-    <w:lsdException w:name="HTML Keyboard" w:semiHidden="1" w:unhideWhenUsed="1"/>
-    <w:lsdException w:name="HTML Preformatted" w:semiHidden="1" w:unhideWhenUsed="1" w:qFormat="1"/>
-    <w:lsdException w:name="HTML Sample" w:semiHidden="1" w:unhideWhenUsed="1"/>
-    <w:lsdException w:name="HTML Typewriter" w:semiHidden="1" w:unhideWhenUsed="1"/>
-    <w:lsdException w:name="HTML Variable" w:semiHidden="1" w:unhideWhenUsed="1"/>
-    <w:lsdException w:name="Normal Table" w:semiHidden="1" w:unhideWhenUsed="1"/>
-    <w:lsdException w:name="annotation subject" w:semiHidden="1" w:unhideWhenUsed="1"/>
-    <w:lsdException w:name="No List" w:semiHidden="1" w:unhideWhenUsed="1"/>
-    <w:lsdException w:name="Outline List 1" w:semiHidden="1" w:unhideWhenUsed="1"/>
-    <w:lsdException w:name="Outline List 2" w:semiHidden="1" w:unhideWhenUsed="1"/>
-    <w:lsdException w:name="Outline List 3" w:semiHidden="1" w:unhideWhenUsed="1"/>
-    <w:lsdException w:name="Table Simple 1" w:semiHidden="1" w:unhideWhenUsed="1"/>
-    <w:lsdException w:name="Table Simple 2" w:semiHidden="1" w:unhideWhenUsed="1"/>
-    <w:lsdException w:name="Table Simple 3" w:semiHidden="1" w:unhideWhenUsed="1"/>
-    <w:lsdException w:name="Table Classic 1" w:semiHidden="1" w:unhideWhenUsed="1"/>
-    <w:lsdException w:name="Table Classic 2" w:semiHidden="1" w:unhideWhenUsed="1"/>
-    <w:lsdException w:name="Table Classic 3" w:semiHidden="1" w:unhideWhenUsed="1"/>
-    <w:lsdException w:name="Table Classic 4" w:semiHidden="1" w:unhideWhenUsed="1"/>
-    <w:lsdException w:name="Table Colorful 1" w:semiHidden="1" w:unhideWhenUsed="1"/>
-    <w:lsdException w:name="Table Colorful 2" w:semiHidden="1" w:unhideWhenUsed="1"/>
-    <w:lsdException w:name="Table Colorful 3" w:semiHidden="1" w:unhideWhenUsed="1"/>
-    <w:lsdException w:name="Table Columns 1" w:semiHidden="1" w:unhideWhenUsed="1"/>
-    <w:lsdException w:name="Table Columns 2" w:semiHidden="1" w:unhideWhenUsed="1"/>
-    <w:lsdException w:name="Table Columns 3" w:semiHidden="1" w:unhideWhenUsed="1"/>
-    <w:lsdException w:name="Table Columns 4" w:semiHidden="1" w:unhideWhenUsed="1"/>
-    <w:lsdException w:name="Table Columns 5" w:semiHidden="1" w:unhideWhenUsed="1"/>
-    <w:lsdException w:name="Table Grid 1" w:semiHidden="1" w:unhideWhenUsed="1"/>
-    <w:lsdException w:name="Table Grid 2" w:semiHidden="1" w:unhideWhenUsed="1"/>
-    <w:lsdException w:name="Table Grid 3" w:semiHidden="1" w:unhideWhenUsed="1"/>
-    <w:lsdException w:name="Table Grid 4" w:semiHidden="1" w:unhideWhenUsed="1"/>
-    <w:lsdException w:name="Table Grid 5" w:semiHidden="1" w:unhideWhenUsed="1"/>
-    <w:lsdException w:name="Table Grid 6" w:semiHidden="1" w:unhideWhenUsed="1"/>
-    <w:lsdException w:name="Table Grid 7" w:semiHidden="1" w:unhideWhenUsed="1"/>
-    <w:lsdException w:name="Table Grid 8" w:semiHidden="1" w:unhideWhenUsed="1"/>
-    <w:lsdException w:name="Table List 1" w:semiHidden="1" w:unhideWhenUsed="1"/>
-    <w:lsdException w:name="Table List 2" w:semiHidden="1" w:unhideWhenUsed="1"/>
-    <w:lsdException w:name="Table List 3" w:semiHidden="1" w:unhideWhenUsed="1"/>
-    <w:lsdException w:name="Table List 4" w:semiHidden="1" w:unhideWhenUsed="1"/>
-    <w:lsdException w:name="Table List 5" w:semiHidden="1" w:unhideWhenUsed="1"/>
-    <w:lsdException w:name="Table List 6" w:semiHidden="1" w:unhideWhenUsed="1"/>
-    <w:lsdException w:name="Table List 7" w:semiHidden="1" w:unhideWhenUsed="1"/>
-    <w:lsdException w:name="Table List 8" w:semiHidden="1" w:unhideWhenUsed="1"/>
-    <w:lsdException w:name="Table 3D effects 1" w:semiHidden="1" w:unhideWhenUsed="1"/>
-    <w:lsdException w:name="Table 3D effects 2" w:semiHidden="1" w:unhideWhenUsed="1"/>
-    <w:lsdException w:name="Table 3D effects 3" w:semiHidden="1" w:unhideWhenUsed="1"/>
-    <w:lsdException w:name="Table Contemporary" w:semiHidden="1" w:unhideWhenUsed="1"/>
-    <w:lsdException w:name="Table Elegant" w:semiHidden="1" w:unhideWhenUsed="1"/>
-    <w:lsdException w:name="Table Professional" w:semiHidden="1" w:unhideWhenUsed="1"/>
-    <w:lsdException w:name="Table Subtle 1" w:semiHidden="1" w:unhideWhenUsed="1"/>
-    <w:lsdException w:name="Table Subtle 2" w:semiHidden="1" w:unhideWhenUsed="1"/>
-    <w:lsdException w:name="Table Web 1" w:semiHidden="1" w:unhideWhenUsed="1"/>
-    <w:lsdException w:name="Table Web 2" w:semiHidden="1" w:unhideWhenUsed="1"/>
-    <w:lsdException w:name="Table Web 3" w:semiHidden="1" w:unhideWhenUsed="1"/>
-    <w:lsdException w:name="Balloon Text" w:unhideWhenUsed="1" w:qFormat="1"/>
-    <w:lsdException w:name="Table Grid" w:uiPriority="59" w:qFormat="1"/>
-    <w:lsdException w:name="Table Theme" w:semiHidden="1" w:unhideWhenUsed="1"/>
-    <w:lsdException w:name="Placeholder Text" w:semiHidden="1" w:unhideWhenUsed="1"/>
-    <w:lsdException w:name="No Spacing" w:uiPriority="1" w:qFormat="1"/>
-    <w:lsdException w:name="Light Shading" w:uiPriority="60"/>
-    <w:lsdException w:name="Light List" w:uiPriority="61"/>
-    <w:lsdException w:name="Light Grid" w:uiPriority="62"/>
-    <w:lsdException w:name="Medium Shading 1" w:uiPriority="63"/>
-    <w:lsdException w:name="Medium Shading 2" w:uiPriority="64"/>
-    <w:lsdException w:name="Medium List 1" w:uiPriority="65"/>
-    <w:lsdException w:name="Medium List 2" w:uiPriority="66"/>
-    <w:lsdException w:name="Medium Grid 1" w:uiPriority="67"/>
-    <w:lsdException w:name="Medium Grid 2" w:uiPriority="68"/>
-    <w:lsdException w:name="Medium Grid 3" w:uiPriority="69"/>
-    <w:lsdException w:name="Dark List" w:uiPriority="70"/>
-    <w:lsdException w:name="Colorful Shading" w:uiPriority="71"/>
-    <w:lsdException w:name="Colorful List" w:uiPriority="72"/>
-    <w:lsdException w:name="Colorful Grid" w:uiPriority="73"/>
-    <w:lsdException w:name="Light Shading Accent 1" w:uiPriority="60"/>
-    <w:lsdException w:name="Light List Accent 1" w:uiPriority="61"/>
-    <w:lsdException w:name="Light Grid Accent 1" w:uiPriority="62"/>
-    <w:lsdException w:name="Medium Shading 1 Accent 1" w:uiPriority="63"/>
-    <w:lsdException w:name="Medium Shading 2 Accent 1" w:uiPriority="64"/>
-    <w:lsdException w:name="Medium List 1 Accent 1" w:uiPriority="65"/>
-    <w:lsdException w:name="Revision" w:semiHidden="1"/>
-    <w:lsdException w:name="Medium List 2 Accent 1" w:uiPriority="66"/>
-    <w:lsdException w:name="Medium Grid 1 Accent 1" w:uiPriority="67"/>
-    <w:lsdException w:name="Medium Grid 2 Accent 1" w:uiPriority="68"/>
-    <w:lsdException w:name="Medium Grid 3 Accent 1" w:uiPriority="69"/>
-    <w:lsdException w:name="Dark List Accent 1" w:uiPriority="70"/>
-    <w:lsdException w:name="Colorful Shading Accent 1" w:uiPriority="71"/>
-    <w:lsdException w:name="Colorful List Accent 1" w:uiPriority="72"/>
-    <w:lsdException w:name="Colorful Grid Accent 1" w:uiPriority="73"/>
-    <w:lsdException w:name="Light Shading Accent 2" w:uiPriority="60"/>
-    <w:lsdException w:name="Light List Accent 2" w:uiPriority="61"/>
-    <w:lsdException w:name="Light Grid Accent 2" w:uiPriority="62"/>
-    <w:lsdException w:name="Medium Shading 1 Accent 2" w:uiPriority="63"/>
-    <w:lsdException w:name="Medium Shading 2 Accent 2" w:uiPriority="64"/>
-    <w:lsdException w:name="Medium List 1 Accent 2" w:uiPriority="65"/>
-    <w:lsdException w:name="Medium List 2 Accent 2" w:uiPriority="66"/>
-    <w:lsdException w:name="Medium Grid 1 Accent 2" w:uiPriority="67"/>
-    <w:lsdException w:name="Medium Grid 2 Accent 2" w:uiPriority="68"/>
-    <w:lsdException w:name="Medium Grid 3 Accent 2" w:uiPriority="69"/>
-    <w:lsdException w:name="Dark List Accent 2" w:uiPriority="70"/>
-    <w:lsdException w:name="Colorful Shading Accent 2" w:uiPriority="71"/>
-    <w:lsdException w:name="Colorful List Accent 2" w:uiPriority="72"/>
-    <w:lsdException w:name="Colorful Grid Accent 2" w:uiPriority="73"/>
-    <w:lsdException w:name="Light Shading Accent 3" w:uiPriority="60"/>
-    <w:lsdException w:name="Light List Accent 3" w:uiPriority="61"/>
-    <w:lsdException w:name="Light Grid Accent 3" w:uiPriority="62"/>
-    <w:lsdException w:name="Medium Shading 1 Accent 3" w:uiPriority="63"/>
-    <w:lsdException w:name="Medium Shading 2 Accent 3" w:uiPriority="64"/>
-    <w:lsdException w:name="Medium List 1 Accent 3" w:uiPriority="65"/>
-    <w:lsdException w:name="Medium List 2 Accent 3" w:uiPriority="66"/>
-    <w:lsdException w:name="Medium Grid 1 Accent 3" w:uiPriority="67"/>
-    <w:lsdException w:name="Medium Grid 2 Accent 3" w:uiPriority="68"/>
-    <w:lsdException w:name="Medium Grid 3 Accent 3" w:uiPriority="69"/>
-    <w:lsdException w:name="Dark List Accent 3" w:uiPriority="70"/>
-    <w:lsdException w:name="Colorful Shading Accent 3" w:uiPriority="71"/>
-    <w:lsdException w:name="Colorful List Accent 3" w:uiPriority="72"/>
-    <w:lsdException w:name="Colorful Grid Accent 3" w:uiPriority="73"/>
-    <w:lsdException w:name="Light Shading Accent 4" w:uiPriority="60"/>
-    <w:lsdException w:name="Light List Accent 4" w:uiPriority="61"/>
-    <w:lsdException w:name="Light Grid Accent 4" w:uiPriority="62"/>
-    <w:lsdException w:name="Medium Shading 1 Accent 4" w:uiPriority="63"/>
-    <w:lsdException w:name="Medium Shading 2 Accent 4" w:uiPriority="64"/>
-    <w:lsdException w:name="Medium List 1 Accent 4" w:uiPriority="65"/>
-    <w:lsdException w:name="Medium List 2 Accent 4" w:uiPriority="66"/>
-    <w:lsdException w:name="Medium Grid 1 Accent 4" w:uiPriority="67"/>
-    <w:lsdException w:name="Medium Grid 2 Accent 4" w:uiPriority="68"/>
-    <w:lsdException w:name="Medium Grid 3 Accent 4" w:uiPriority="69"/>
-    <w:lsdException w:name="Dark List Accent 4" w:uiPriority="70"/>
-    <w:lsdException w:name="Colorful Shading Accent 4" w:uiPriority="71"/>
-    <w:lsdException w:name="Colorful List Accent 4" w:uiPriority="72"/>
-    <w:lsdException w:name="Colorful Grid Accent 4" w:uiPriority="73"/>
-    <w:lsdException w:name="Light Shading Accent 5" w:uiPriority="60"/>
-    <w:lsdException w:name="Light List Accent 5" w:uiPriority="61"/>
-    <w:lsdException w:name="Light Grid Accent 5" w:uiPriority="62"/>
-    <w:lsdException w:name="Medium Shading 1 Accent 5" w:uiPriority="63"/>
-    <w:lsdException w:name="Medium Shading 2 Accent 5" w:uiPriority="64"/>
-    <w:lsdException w:name="Medium List 1 Accent 5" w:uiPriority="65"/>
-    <w:lsdException w:name="Medium List 2 Accent 5" w:uiPriority="66"/>
-    <w:lsdException w:name="Medium Grid 1 Accent 5" w:uiPriority="67"/>
-    <w:lsdException w:name="Medium Grid 2 Accent 5" w:uiPriority="68"/>
-    <w:lsdException w:name="Medium Grid 3 Accent 5" w:uiPriority="69"/>
-    <w:lsdException w:name="Dark List Accent 5" w:uiPriority="70"/>
-    <w:lsdException w:name="Colorful Shading Accent 5" w:uiPriority="71"/>
-    <w:lsdException w:name="Colorful List Accent 5" w:uiPriority="72"/>
-    <w:lsdException w:name="Colorful Grid Accent 5" w:uiPriority="73"/>
-    <w:lsdException w:name="Light Shading Accent 6" w:uiPriority="60"/>
-    <w:lsdException w:name="Light List Accent 6" w:uiPriority="61"/>
-    <w:lsdException w:name="Light Grid Accent 6" w:uiPriority="62"/>
-    <w:lsdException w:name="Medium Shading 1 Accent 6" w:uiPriority="63"/>
-    <w:lsdException w:name="Medium Shading 2 Accent 6" w:uiPriority="64"/>
-    <w:lsdException w:name="Medium List 1 Accent 6" w:uiPriority="65"/>
-    <w:lsdException w:name="Medium List 2 Accent 6" w:uiPriority="66"/>
-    <w:lsdException w:name="Medium Grid 1 Accent 6" w:uiPriority="67"/>
-    <w:lsdException w:name="Medium Grid 2 Accent 6" w:uiPriority="68"/>
-    <w:lsdException w:name="Medium Grid 3 Accent 6" w:uiPriority="69"/>
-    <w:lsdException w:name="Dark List Accent 6" w:uiPriority="70"/>
-    <w:lsdException w:name="Colorful Shading Accent 6" w:uiPriority="71"/>
-    <w:lsdException w:name="Colorful List Accent 6" w:uiPriority="72"/>
-    <w:lsdException w:name="Colorful Grid Accent 6" w:uiPriority="73"/>
-    <w:lsdException w:name="Subtle Emphasis" w:uiPriority="19" w:qFormat="1"/>
-    <w:lsdException w:name="Intense Emphasis" w:uiPriority="21" w:qFormat="1"/>
-    <w:lsdException w:name="Subtle Reference" w:uiPriority="31" w:qFormat="1"/>
-    <w:lsdException w:name="Intense Reference" w:uiPriority="32" w:qFormat="1"/>
-    <w:lsdException w:name="Book Title" w:uiPriority="33" w:qFormat="1"/>
-    <w:lsdException w:name="Bibliography" w:semiHidden="1" w:uiPriority="37" w:unhideWhenUsed="1"/>
-    <w:lsdException w:name="TOC Heading" w:semiHidden="1" w:uiPriority="39" w:unhideWhenUsed="1" w:qFormat="1"/>
-    <w:lsdException w:name="Plain Table 1" w:uiPriority="41"/>
-    <w:lsdException w:name="Plain Table 2" w:uiPriority="42"/>
-    <w:lsdException w:name="Plain Table 3" w:uiPriority="43"/>
-    <w:lsdException w:name="Plain Table 4" w:uiPriority="44"/>
-    <w:lsdException w:name="Plain Table 5" w:uiPriority="45"/>
-    <w:lsdException w:name="Grid Table Light" w:uiPriority="40"/>
-    <w:lsdException w:name="Grid Table 1 Light" w:uiPriority="46"/>
-    <w:lsdException w:name="Grid Table 2" w:uiPriority="47"/>
-    <w:lsdException w:name="Grid Table 3" w:uiPriority="48"/>
-    <w:lsdException w:name="Grid Table 4" w:uiPriority="49"/>
-    <w:lsdException w:name="Grid Table 5 Dark" w:uiPriority="50"/>
-    <w:lsdException w:name="Grid Table 6 Colorful" w:uiPriority="51"/>
-    <w:lsdException w:name="Grid Table 7 Colorful" w:uiPriority="52"/>
-    <w:lsdException w:name="Grid Table 1 Light Accent 1" w:uiPriority="46"/>
-    <w:lsdException w:name="Grid Table 2 Accent 1" w:uiPriority="47"/>
-    <w:lsdException w:name="Grid Table 3 Accent 1" w:uiPriority="48"/>
-    <w:lsdException w:name="Grid Table 4 Accent 1" w:uiPriority="49"/>
-    <w:lsdException w:name="Grid Table 5 Dark Accent 1" w:uiPriority="50"/>
-    <w:lsdException w:name="Grid Table 6 Colorful Accent 1" w:uiPriority="51"/>
-    <w:lsdException w:name="Grid Table 7 Colorful Accent 1" w:uiPriority="52"/>
-    <w:lsdException w:name="Grid Table 1 Light Accent 2" w:uiPriority="46"/>
-    <w:lsdException w:name="Grid Table 2 Accent 2" w:uiPriority="47"/>
-    <w:lsdException w:name="Grid Table 3 Accent 2" w:uiPriority="48"/>
-    <w:lsdException w:name="Grid Table 4 Accent 2" w:uiPriority="49"/>
-    <w:lsdException w:name="Grid Table 5 Dark Accent 2" w:uiPriority="50"/>
-    <w:lsdException w:name="Grid Table 6 Colorful Accent 2" w:uiPriority="51"/>
-    <w:lsdException w:name="Grid Table 7 Colorful Accent 2" w:uiPriority="52"/>
-    <w:lsdException w:name="Grid Table 1 Light Accent 3" w:uiPriority="46"/>
-    <w:lsdException w:name="Grid Table 2 Accent 3" w:uiPriority="47"/>
-    <w:lsdException w:name="Grid Table 3 Accent 3" w:uiPriority="48"/>
-    <w:lsdException w:name="Grid Table 4 Accent 3" w:uiPriority="49"/>
-    <w:lsdException w:name="Grid Table 5 Dark Accent 3" w:uiPriority="50"/>
-    <w:lsdException w:name="Grid Table 6 Colorful Accent 3" w:uiPriority="51"/>
-    <w:lsdException w:name="Grid Table 7 Colorful Accent 3" w:uiPriority="52"/>
-    <w:lsdException w:name="Grid Table 1 Light Accent 4" w:uiPriority="46"/>
-    <w:lsdException w:name="Grid Table 2 Accent 4" w:uiPriority="47"/>
-    <w:lsdException w:name="Grid Table 3 Accent 4" w:uiPriority="48"/>
-    <w:lsdException w:name="Grid Table 4 Accent 4" w:uiPriority="49"/>
-    <w:lsdException w:name="Grid Table 5 Dark Accent 4" w:uiPriority="50"/>
-    <w:lsdException w:name="Grid Table 6 Colorful Accent 4" w:uiPriority="51"/>
-    <w:lsdException w:name="Grid Table 7 Colorful Accent 4" w:uiPriority="52"/>
-    <w:lsdException w:name="Grid Table 1 Light Accent 5" w:uiPriority="46"/>
-    <w:lsdException w:name="Grid Table 2 Accent 5" w:uiPriority="47"/>
-    <w:lsdException w:name="Grid Table 3 Accent 5" w:uiPriority="48"/>
-    <w:lsdException w:name="Grid Table 4 Accent 5" w:uiPriority="49"/>
-    <w:lsdException w:name="Grid Table 5 Dark Accent 5" w:uiPriority="50"/>
-    <w:lsdException w:name="Grid Table 6 Colorful Accent 5" w:uiPriority="51"/>
-    <w:lsdException w:name="Grid Table 7 Colorful Accent 5" w:uiPriority="52"/>
-    <w:lsdException w:name="Grid Table 1 Light Accent 6" w:uiPriority="46"/>
-    <w:lsdException w:name="Grid Table 2 Accent 6" w:uiPriority="47"/>
-    <w:lsdException w:name="Grid Table 3 Accent 6" w:uiPriority="48"/>
-    <w:lsdException w:name="Grid Table 4 Accent 6" w:uiPriority="49"/>
-    <w:lsdException w:name="Grid Table 5 Dark Accent 6" w:uiPriority="50"/>
-    <w:lsdException w:name="Grid Table 6 Colorful Accent 6" w:uiPriority="51"/>
-    <w:lsdException w:name="Grid Table 7 Colorful Accent 6" w:uiPriority="52"/>
-    <w:lsdException w:name="List Table 1 Light" w:uiPriority="46"/>
-    <w:lsdException w:name="List Table 2" w:uiPriority="47"/>
-    <w:lsdException w:name="List Table 3" w:uiPriority="48"/>
-    <w:lsdException w:name="List Table 4" w:uiPriority="49"/>
-    <w:lsdException w:name="List Table 5 Dark" w:uiPriority="50"/>
-    <w:lsdException w:name="List Table 6 Colorful" w:uiPriority="51"/>
-    <w:lsdException w:name="List Table 7 Colorful" w:uiPriority="52"/>
-    <w:lsdException w:name="List Table 1 Light Accent 1" w:uiPriority="46"/>
-    <w:lsdException w:name="List Table 2 Accent 1" w:uiPriority="47"/>
-    <w:lsdException w:name="List Table 3 Accent 1" w:uiPriority="48"/>
-    <w:lsdException w:name="List Table 4 Accent 1" w:uiPriority="49"/>
-    <w:lsdException w:name="List Table 5 Dark Accent 1" w:uiPriority="50"/>
-    <w:lsdException w:name="List Table 6 Colorful Accent 1" w:uiPriority="51"/>
-    <w:lsdException w:name="List Table 7 Colorful Accent 1" w:uiPriority="52"/>
-    <w:lsdException w:name="List Table 1 Light Accent 2" w:uiPriority="46"/>
-    <w:lsdException w:name="List Table 2 Accent 2" w:uiPriority="47"/>
-    <w:lsdException w:name="List Table 3 Accent 2" w:uiPriority="48"/>
-    <w:lsdException w:name="List Table 4 Accent 2" w:uiPriority="49"/>
-    <w:lsdException w:name="List Table 5 Dark Accent 2" w:uiPriority="50"/>
-    <w:lsdException w:name="List Table 6 Colorful Accent 2" w:uiPriority="51"/>
-    <w:lsdException w:name="List Table 7 Colorful Accent 2" w:uiPriority="52"/>
-    <w:lsdException w:name="List Table 1 Light Accent 3" w:uiPriority="46"/>
-    <w:lsdException w:name="List Table 2 Accent 3" w:uiPriority="47"/>
-    <w:lsdException w:name="List Table 3 Accent 3" w:uiPriority="48"/>
-    <w:lsdException w:name="List Table 4 Accent 3" w:uiPriority="49"/>
-    <w:lsdException w:name="List Table 5 Dark Accent 3" w:uiPriority="50"/>
-    <w:lsdException w:name="List Table 6 Colorful Accent 3" w:uiPriority="51"/>
-    <w:lsdException w:name="List Table 7 Colorful Accent 3" w:uiPriority="52"/>
-    <w:lsdException w:name="List Table 1 Light Accent 4" w:uiPriority="46"/>
-    <w:lsdException w:name="List Table 2 Accent 4" w:uiPriority="47"/>
-    <w:lsdException w:name="List Table 3 Accent 4" w:uiPriority="48"/>
-    <w:lsdException w:name="List Table 4 Accent 4" w:uiPriority="49"/>
-    <w:lsdException w:name="List Table 5 Dark Accent 4" w:uiPriority="50"/>
-    <w:lsdException w:name="List Table 6 Colorful Accent 4" w:uiPriority="51"/>
-    <w:lsdException w:name="List Table 7 Colorful Accent 4" w:uiPriority="52"/>
-    <w:lsdException w:name="List Table 1 Light Accent 5" w:uiPriority="46"/>
-    <w:lsdException w:name="List Table 2 Accent 5" w:uiPriority="47"/>
-    <w:lsdException w:name="List Table 3 Accent 5" w:uiPriority="48"/>
-    <w:lsdException w:name="List Table 4 Accent 5" w:uiPriority="49"/>
-    <w:lsdException w:name="List Table 5 Dark Accent 5" w:uiPriority="50"/>
-    <w:lsdException w:name="List Table 6 Colorful Accent 5" w:uiPriority="51"/>
-    <w:lsdException w:name="List Table 7 Colorful Accent 5" w:uiPriority="52"/>
-    <w:lsdException w:name="List Table 1 Light Accent 6" w:uiPriority="46"/>
-    <w:lsdException w:name="List Table 2 Accent 6" w:uiPriority="47"/>
-    <w:lsdException w:name="List Table 3 Accent 6" w:uiPriority="48"/>
-    <w:lsdException w:name="List Table 4 Accent 6" w:uiPriority="49"/>
-    <w:lsdException w:name="List Table 5 Dark Accent 6" w:uiPriority="50"/>
-    <w:lsdException w:name="List Table 6 Colorful Accent 6" w:uiPriority="51"/>
-    <w:lsdException w:name="List Table 7 Colorful Accent 6" w:uiPriority="52"/>
+  <w:latentStyles w:defLockedState="0" w:defUIPriority="99" w:defSemiHidden="1" w:defUnhideWhenUsed="1" w:defQFormat="0" w:count="267">
+    <w:lsdException w:name="Normal" w:semiHidden="0" w:uiPriority="0" w:unhideWhenUsed="0" w:qFormat="1"/>
+    <w:lsdException w:name="heading 1" w:semiHidden="0" w:uiPriority="9" w:unhideWhenUsed="0" w:qFormat="1"/>
+    <w:lsdException w:name="heading 2" w:semiHidden="0" w:uiPriority="9" w:qFormat="1"/>
+    <w:lsdException w:name="heading 3" w:semiHidden="0" w:uiPriority="9" w:qFormat="1"/>
+    <w:lsdException w:name="heading 4" w:semiHidden="0" w:uiPriority="9" w:qFormat="1"/>
+    <w:lsdException w:name="heading 5" w:uiPriority="9" w:qFormat="1"/>
+    <w:lsdException w:name="heading 6" w:uiPriority="9" w:qFormat="1"/>
+    <w:lsdException w:name="heading 7" w:uiPriority="9" w:qFormat="1"/>
+    <w:lsdException w:name="heading 8" w:uiPriority="9" w:qFormat="1"/>
+    <w:lsdException w:name="heading 9" w:uiPriority="9" w:qFormat="1"/>
+    <w:lsdException w:name="toc 1" w:semiHidden="0" w:uiPriority="39" w:unhideWhenUsed="0" w:qFormat="1"/>
+    <w:lsdException w:name="toc 2" w:semiHidden="0" w:uiPriority="39" w:unhideWhenUsed="0" w:qFormat="1"/>
+    <w:lsdException w:name="toc 3" w:uiPriority="39"/>
+    <w:lsdException w:name="toc 4" w:uiPriority="39"/>
+    <w:lsdException w:name="toc 5" w:uiPriority="39"/>
+    <w:lsdException w:name="toc 6" w:uiPriority="39"/>
+    <w:lsdException w:name="toc 7" w:uiPriority="39"/>
+    <w:lsdException w:name="toc 8" w:uiPriority="39"/>
+    <w:lsdException w:name="toc 9" w:uiPriority="39"/>
+    <w:lsdException w:name="header" w:semiHidden="0" w:qFormat="1"/>
+    <w:lsdException w:name="footer" w:semiHidden="0" w:qFormat="1"/>
+    <w:lsdException w:name="caption" w:uiPriority="35" w:qFormat="1"/>
+    <w:lsdException w:name="Title" w:semiHidden="0" w:uiPriority="10" w:unhideWhenUsed="0" w:qFormat="1"/>
+    <w:lsdException w:name="Default Paragraph Font" w:semiHidden="0" w:uiPriority="1"/>
+    <w:lsdException w:name="Subtitle" w:semiHidden="0" w:uiPriority="11" w:unhideWhenUsed="0" w:qFormat="1"/>
+    <w:lsdException w:name="Hyperlink" w:semiHidden="0" w:qFormat="1"/>
+    <w:lsdException w:name="Strong" w:semiHidden="0" w:uiPriority="22" w:unhideWhenUsed="0" w:qFormat="1"/>
+    <w:lsdException w:name="Emphasis" w:semiHidden="0" w:uiPriority="20" w:unhideWhenUsed="0" w:qFormat="1"/>
+    <w:lsdException w:name="Normal (Web)" w:semiHidden="0" w:qFormat="1"/>
+    <w:lsdException w:name="HTML Preformatted" w:qFormat="1"/>
+    <w:lsdException w:name="Balloon Text" w:semiHidden="0" w:qFormat="1"/>
+    <w:lsdException w:name="Table Grid" w:semiHidden="0" w:uiPriority="59" w:unhideWhenUsed="0" w:qFormat="1"/>
+    <w:lsdException w:name="No Spacing" w:semiHidden="0" w:uiPriority="1" w:unhideWhenUsed="0" w:qFormat="1"/>
+    <w:lsdException w:name="Light Shading" w:semiHidden="0" w:uiPriority="60" w:unhideWhenUsed="0"/>
+    <w:lsdException w:name="Light List" w:semiHidden="0" w:uiPriority="61" w:unhideWhenUsed="0"/>
+    <w:lsdException w:name="Light Grid" w:semiHidden="0" w:uiPriority="62" w:unhideWhenUsed="0"/>
+    <w:lsdException w:name="Medium Shading 1" w:semiHidden="0" w:uiPriority="63" w:unhideWhenUsed="0"/>
+    <w:lsdException w:name="Medium Shading 2" w:semiHidden="0" w:uiPriority="64" w:unhideWhenUsed="0"/>
+    <w:lsdException w:name="Medium List 1" w:semiHidden="0" w:uiPriority="65" w:unhideWhenUsed="0"/>
+    <w:lsdException w:name="Medium List 2" w:semiHidden="0" w:uiPriority="66" w:unhideWhenUsed="0"/>
+    <w:lsdException w:name="Medium Grid 1" w:semiHidden="0" w:uiPriority="67" w:unhideWhenUsed="0"/>
+    <w:lsdException w:name="Medium Grid 2" w:semiHidden="0" w:uiPriority="68" w:unhideWhenUsed="0"/>
+    <w:lsdException w:name="Medium Grid 3" w:semiHidden="0" w:uiPriority="69" w:unhideWhenUsed="0"/>
+    <w:lsdException w:name="Dark List" w:semiHidden="0" w:uiPriority="70" w:unhideWhenUsed="0"/>
+    <w:lsdException w:name="Colorful Shading" w:semiHidden="0" w:uiPriority="71" w:unhideWhenUsed="0"/>
+    <w:lsdException w:name="Colorful List" w:semiHidden="0" w:uiPriority="72" w:unhideWhenUsed="0"/>
+    <w:lsdException w:name="Colorful Grid" w:semiHidden="0" w:uiPriority="73" w:unhideWhenUsed="0"/>
+    <w:lsdException w:name="Light Shading Accent 1" w:semiHidden="0" w:uiPriority="60" w:unhideWhenUsed="0"/>
+    <w:lsdException w:name="Light List Accent 1" w:semiHidden="0" w:uiPriority="61" w:unhideWhenUsed="0"/>
+    <w:lsdException w:name="Light Grid Accent 1" w:semiHidden="0" w:uiPriority="62" w:unhideWhenUsed="0"/>
+    <w:lsdException w:name="Medium Shading 1 Accent 1" w:semiHidden="0" w:uiPriority="63" w:unhideWhenUsed="0"/>
+    <w:lsdException w:name="Medium Shading 2 Accent 1" w:semiHidden="0" w:uiPriority="64" w:unhideWhenUsed="0"/>
+    <w:lsdException w:name="Medium List 1 Accent 1" w:semiHidden="0" w:uiPriority="65" w:unhideWhenUsed="0"/>
+    <w:lsdException w:name="Revision" w:unhideWhenUsed="0"/>
+    <w:lsdException w:name="List Paragraph" w:semiHidden="0" w:unhideWhenUsed="0"/>
+    <w:lsdException w:name="Quote" w:semiHidden="0" w:unhideWhenUsed="0"/>
+    <w:lsdException w:name="Intense Quote" w:semiHidden="0" w:unhideWhenUsed="0"/>
+    <w:lsdException w:name="Medium List 2 Accent 1" w:semiHidden="0" w:uiPriority="66" w:unhideWhenUsed="0"/>
+    <w:lsdException w:name="Medium Grid 1 Accent 1" w:semiHidden="0" w:uiPriority="67" w:unhideWhenUsed="0"/>
+    <w:lsdException w:name="Medium Grid 2 Accent 1" w:semiHidden="0" w:uiPriority="68" w:unhideWhenUsed="0"/>
+    <w:lsdException w:name="Medium Grid 3 Accent 1" w:semiHidden="0" w:uiPriority="69" w:unhideWhenUsed="0"/>
+    <w:lsdException w:name="Dark List Accent 1" w:semiHidden="0" w:uiPriority="70" w:unhideWhenUsed="0"/>
+    <w:lsdException w:name="Colorful Shading Accent 1" w:semiHidden="0" w:uiPriority="71" w:unhideWhenUsed="0"/>
+    <w:lsdException w:name="Colorful List Accent 1" w:semiHidden="0" w:uiPriority="72" w:unhideWhenUsed="0"/>
+    <w:lsdException w:name="Colorful Grid Accent 1" w:semiHidden="0" w:uiPriority="73" w:unhideWhenUsed="0"/>
+    <w:lsdException w:name="Light Shading Accent 2" w:semiHidden="0" w:uiPriority="60" w:unhideWhenUsed="0"/>
+    <w:lsdException w:name="Light List Accent 2" w:semiHidden="0" w:uiPriority="61" w:unhideWhenUsed="0"/>
+    <w:lsdException w:name="Light Grid Accent 2" w:semiHidden="0" w:uiPriority="62" w:unhideWhenUsed="0"/>
+    <w:lsdException w:name="Medium Shading 1 Accent 2" w:semiHidden="0" w:uiPriority="63" w:unhideWhenUsed="0"/>
+    <w:lsdException w:name="Medium Shading 2 Accent 2" w:semiHidden="0" w:uiPriority="64" w:unhideWhenUsed="0"/>
+    <w:lsdException w:name="Medium List 1 Accent 2" w:semiHidden="0" w:uiPriority="65" w:unhideWhenUsed="0"/>
+    <w:lsdException w:name="Medium List 2 Accent 2" w:semiHidden="0" w:uiPriority="66" w:unhideWhenUsed="0"/>
+    <w:lsdException w:name="Medium Grid 1 Accent 2" w:semiHidden="0" w:uiPriority="67" w:unhideWhenUsed="0"/>
+    <w:lsdException w:name="Medium Grid 2 Accent 2" w:semiHidden="0" w:uiPriority="68" w:unhideWhenUsed="0"/>
+    <w:lsdException w:name="Medium Grid 3 Accent 2" w:semiHidden="0" w:uiPriority="69" w:unhideWhenUsed="0"/>
+    <w:lsdException w:name="Dark List Accent 2" w:semiHidden="0" w:uiPriority="70" w:unhideWhenUsed="0"/>
+    <w:lsdException w:name="Colorful Shading Accent 2" w:semiHidden="0" w:uiPriority="71" w:unhideWhenUsed="0"/>
+    <w:lsdException w:name="Colorful List Accent 2" w:semiHidden="0" w:uiPriority="72" w:unhideWhenUsed="0"/>
+    <w:lsdException w:name="Colorful Grid Accent 2" w:semiHidden="0" w:uiPriority="73" w:unhideWhenUsed="0"/>
+    <w:lsdException w:name="Light Shading Accent 3" w:semiHidden="0" w:uiPriority="60" w:unhideWhenUsed="0"/>
+    <w:lsdException w:name="Light List Accent 3" w:semiHidden="0" w:uiPriority="61" w:unhideWhenUsed="0"/>
+    <w:lsdException w:name="Light Grid Accent 3" w:semiHidden="0" w:uiPriority="62" w:unhideWhenUsed="0"/>
+    <w:lsdException w:name="Medium Shading 1 Accent 3" w:semiHidden="0" w:uiPriority="63" w:unhideWhenUsed="0"/>
+    <w:lsdException w:name="Medium Shading 2 Accent 3" w:semiHidden="0" w:uiPriority="64" w:unhideWhenUsed="0"/>
+    <w:lsdException w:name="Medium List 1 Accent 3" w:semiHidden="0" w:uiPriority="65" w:unhideWhenUsed="0"/>
+    <w:lsdException w:name="Medium List 2 Accent 3" w:semiHidden="0" w:uiPriority="66" w:unhideWhenUsed="0"/>
+    <w:lsdException w:name="Medium Grid 1 Accent 3" w:semiHidden="0" w:uiPriority="67" w:unhideWhenUsed="0"/>
+    <w:lsdException w:name="Medium Grid 2 Accent 3" w:semiHidden="0" w:uiPriority="68" w:unhideWhenUsed="0"/>
+    <w:lsdException w:name="Medium Grid 3 Accent 3" w:semiHidden="0" w:uiPriority="69" w:unhideWhenUsed="0"/>
+    <w:lsdException w:name="Dark List Accent 3" w:semiHidden="0" w:uiPriority="70" w:unhideWhenUsed="0"/>
+    <w:lsdException w:name="Colorful Shading Accent 3" w:semiHidden="0" w:uiPriority="71" w:unhideWhenUsed="0"/>
+    <w:lsdException w:name="Colorful List Accent 3" w:semiHidden="0" w:uiPriority="72" w:unhideWhenUsed="0"/>
+    <w:lsdException w:name="Colorful Grid Accent 3" w:semiHidden="0" w:uiPriority="73" w:unhideWhenUsed="0"/>
+    <w:lsdException w:name="Light Shading Accent 4" w:semiHidden="0" w:uiPriority="60" w:unhideWhenUsed="0"/>
+    <w:lsdException w:name="Light List Accent 4" w:semiHidden="0" w:uiPriority="61" w:unhideWhenUsed="0"/>
+    <w:lsdException w:name="Light Grid Accent 4" w:semiHidden="0" w:uiPriority="62" w:unhideWhenUsed="0"/>
+    <w:lsdException w:name="Medium Shading 1 Accent 4" w:semiHidden="0" w:uiPriority="63" w:unhideWhenUsed="0"/>
+    <w:lsdException w:name="Medium Shading 2 Accent 4" w:semiHidden="0" w:uiPriority="64" w:unhideWhenUsed="0"/>
+    <w:lsdException w:name="Medium List 1 Accent 4" w:semiHidden="0" w:uiPriority="65" w:unhideWhenUsed="0"/>
+    <w:lsdException w:name="Medium List 2 Accent 4" w:semiHidden="0" w:uiPriority="66" w:unhideWhenUsed="0"/>
+    <w:lsdException w:name="Medium Grid 1 Accent 4" w:semiHidden="0" w:uiPriority="67" w:unhideWhenUsed="0"/>
+    <w:lsdException w:name="Medium Grid 2 Accent 4" w:semiHidden="0" w:uiPriority="68" w:unhideWhenUsed="0"/>
+    <w:lsdException w:name="Medium Grid 3 Accent 4" w:semiHidden="0" w:uiPriority="69" w:unhideWhenUsed="0"/>
+    <w:lsdException w:name="Dark List Accent 4" w:semiHidden="0" w:uiPriority="70" w:unhideWhenUsed="0"/>
+    <w:lsdException w:name="Colorful Shading Accent 4" w:semiHidden="0" w:uiPriority="71" w:unhideWhenUsed="0"/>
+    <w:lsdException w:name="Colorful List Accent 4" w:semiHidden="0" w:uiPriority="72" w:unhideWhenUsed="0"/>
+    <w:lsdException w:name="Colorful Grid Accent 4" w:semiHidden="0" w:uiPriority="73" w:unhideWhenUsed="0"/>
+    <w:lsdException w:name="Light Shading Accent 5" w:semiHidden="0" w:uiPriority="60" w:unhideWhenUsed="0"/>
+    <w:lsdException w:name="Light List Accent 5" w:semiHidden="0" w:uiPriority="61" w:unhideWhenUsed="0"/>
+    <w:lsdException w:name="Light Grid Accent 5" w:semiHidden="0" w:uiPriority="62" w:unhideWhenUsed="0"/>
+    <w:lsdException w:name="Medium Shading 1 Accent 5" w:semiHidden="0" w:uiPriority="63" w:unhideWhenUsed="0"/>
+    <w:lsdException w:name="Medium Shading 2 Accent 5" w:semiHidden="0" w:uiPriority="64" w:unhideWhenUsed="0"/>
+    <w:lsdException w:name="Medium List 1 Accent 5" w:semiHidden="0" w:uiPriority="65" w:unhideWhenUsed="0"/>
+    <w:lsdException w:name="Medium List 2 Accent 5" w:semiHidden="0" w:uiPriority="66" w:unhideWhenUsed="0"/>
+    <w:lsdException w:name="Medium Grid 1 Accent 5" w:semiHidden="0" w:uiPriority="67" w:unhideWhenUsed="0"/>
+    <w:lsdException w:name="Medium Grid 2 Accent 5" w:semiHidden="0" w:uiPriority="68" w:unhideWhenUsed="0"/>
+    <w:lsdException w:name="Medium Grid 3 Accent 5" w:semiHidden="0" w:uiPriority="69" w:unhideWhenUsed="0"/>
+    <w:lsdException w:name="Dark List Accent 5" w:semiHidden="0" w:uiPriority="70" w:unhideWhenUsed="0"/>
+    <w:lsdException w:name="Colorful Shading Accent 5" w:semiHidden="0" w:uiPriority="71" w:unhideWhenUsed="0"/>
+    <w:lsdException w:name="Colorful List Accent 5" w:semiHidden="0" w:uiPriority="72" w:unhideWhenUsed="0"/>
+    <w:lsdException w:name="Colorful Grid Accent 5" w:semiHidden="0" w:uiPriority="73" w:unhideWhenUsed="0"/>
+    <w:lsdException w:name="Light Shading Accent 6" w:semiHidden="0" w:uiPriority="60" w:unhideWhenUsed="0"/>
+    <w:lsdException w:name="Light List Accent 6" w:semiHidden="0" w:uiPriority="61" w:unhideWhenUsed="0"/>
+    <w:lsdException w:name="Light Grid Accent 6" w:semiHidden="0" w:uiPriority="62" w:unhideWhenUsed="0"/>
+    <w:lsdException w:name="Medium Shading 1 Accent 6" w:semiHidden="0" w:uiPriority="63" w:unhideWhenUsed="0"/>
+    <w:lsdException w:name="Medium Shading 2 Accent 6" w:semiHidden="0" w:uiPriority="64" w:unhideWhenUsed="0"/>
+    <w:lsdException w:name="Medium List 1 Accent 6" w:semiHidden="0" w:uiPriority="65" w:unhideWhenUsed="0"/>
+    <w:lsdException w:name="Medium List 2 Accent 6" w:semiHidden="0" w:uiPriority="66" w:unhideWhenUsed="0"/>
+    <w:lsdException w:name="Medium Grid 1 Accent 6" w:semiHidden="0" w:uiPriority="67" w:unhideWhenUsed="0"/>
+    <w:lsdException w:name="Medium Grid 2 Accent 6" w:semiHidden="0" w:uiPriority="68" w:unhideWhenUsed="0"/>
+    <w:lsdException w:name="Medium Grid 3 Accent 6" w:semiHidden="0" w:uiPriority="69" w:unhideWhenUsed="0"/>
+    <w:lsdException w:name="Dark List Accent 6" w:semiHidden="0" w:uiPriority="70" w:unhideWhenUsed="0"/>
+    <w:lsdException w:name="Colorful Shading Accent 6" w:semiHidden="0" w:uiPriority="71" w:unhideWhenUsed="0"/>
+    <w:lsdException w:name="Colorful List Accent 6" w:semiHidden="0" w:uiPriority="72" w:unhideWhenUsed="0"/>
+    <w:lsdException w:name="Colorful Grid Accent 6" w:semiHidden="0" w:uiPriority="73" w:unhideWhenUsed="0"/>
+    <w:lsdException w:name="Subtle Emphasis" w:semiHidden="0" w:uiPriority="19" w:unhideWhenUsed="0" w:qFormat="1"/>
+    <w:lsdException w:name="Intense Emphasis" w:semiHidden="0" w:uiPriority="21" w:unhideWhenUsed="0" w:qFormat="1"/>
+    <w:lsdException w:name="Subtle Reference" w:semiHidden="0" w:uiPriority="31" w:unhideWhenUsed="0" w:qFormat="1"/>
+    <w:lsdException w:name="Intense Reference" w:semiHidden="0" w:uiPriority="32" w:unhideWhenUsed="0" w:qFormat="1"/>
+    <w:lsdException w:name="Book Title" w:semiHidden="0" w:uiPriority="33" w:unhideWhenUsed="0" w:qFormat="1"/>
+    <w:lsdException w:name="Bibliography" w:uiPriority="37"/>
+    <w:lsdException w:name="TOC Heading" w:uiPriority="39" w:qFormat="1"/>
   </w:latentStyles>
   <w:style w:type="paragraph" w:default="1" w:styleId="a">
     <w:name w:val="Normal"/>
@@ -16319,6 +17467,197 @@
 </w:styles>
 </file>
 
+<file path=word/stylesWithEffects.xml><?xml version="1.0" encoding="utf-8"?>
+<w:styles xmlns:wpc="http://schemas.microsoft.com/office/word/2010/wordprocessingCanvas" xmlns:mc="http://schemas.openxmlformats.org/markup-compatibility/2006" xmlns:o="urn:schemas-microsoft-com:office:office" xmlns:r="http://schemas.openxmlformats.org/officeDocument/2006/relationships" xmlns:m="http://schemas.openxmlformats.org/officeDocument/2006/math" xmlns:v="urn:schemas-microsoft-com:vml" xmlns:wp14="http://schemas.microsoft.com/office/word/2010/wordprocessingDrawing" xmlns:wp="http://schemas.openxmlformats.org/drawingml/2006/wordprocessingDrawing" xmlns:w10="urn:schemas-microsoft-com:office:word" xmlns:w="http://schemas.openxmlformats.org/wordprocessingml/2006/main" xmlns:w14="http://schemas.microsoft.com/office/word/2010/wordml" xmlns:wpg="http://schemas.microsoft.com/office/word/2010/wordprocessingGroup" xmlns:wpi="http://schemas.microsoft.com/office/word/2010/wordprocessingInk" xmlns:wne="http://schemas.microsoft.com/office/word/2006/wordml" xmlns:wps="http://schemas.microsoft.com/office/word/2010/wordprocessingShape" mc:Ignorable="w14 wp14">
+  <w:docDefaults>
+    <w:rPrDefault>
+      <w:rPr>
+        <w:rFonts w:asciiTheme="minorHAnsi" w:eastAsiaTheme="minorEastAsia" w:hAnsiTheme="minorHAnsi" w:cstheme="minorBidi"/>
+        <w:kern w:val="2"/>
+        <w:sz w:val="21"/>
+        <w:szCs w:val="22"/>
+        <w:lang w:val="en-US" w:eastAsia="zh-CN" w:bidi="ar-SA"/>
+      </w:rPr>
+    </w:rPrDefault>
+    <w:pPrDefault/>
+  </w:docDefaults>
+  <w:latentStyles w:defLockedState="0" w:defUIPriority="99" w:defSemiHidden="1" w:defUnhideWhenUsed="1" w:defQFormat="0" w:count="267">
+    <w:lsdException w:name="Normal" w:semiHidden="0" w:uiPriority="0" w:unhideWhenUsed="0" w:qFormat="1"/>
+    <w:lsdException w:name="heading 1" w:semiHidden="0" w:uiPriority="9" w:unhideWhenUsed="0" w:qFormat="1"/>
+    <w:lsdException w:name="heading 2" w:uiPriority="9" w:qFormat="1"/>
+    <w:lsdException w:name="heading 3" w:uiPriority="9" w:qFormat="1"/>
+    <w:lsdException w:name="heading 4" w:uiPriority="9" w:qFormat="1"/>
+    <w:lsdException w:name="heading 5" w:uiPriority="9" w:qFormat="1"/>
+    <w:lsdException w:name="heading 6" w:uiPriority="9" w:qFormat="1"/>
+    <w:lsdException w:name="heading 7" w:uiPriority="9" w:qFormat="1"/>
+    <w:lsdException w:name="heading 8" w:uiPriority="9" w:qFormat="1"/>
+    <w:lsdException w:name="heading 9" w:uiPriority="9" w:qFormat="1"/>
+    <w:lsdException w:name="toc 1" w:uiPriority="39"/>
+    <w:lsdException w:name="toc 2" w:uiPriority="39"/>
+    <w:lsdException w:name="toc 3" w:uiPriority="39"/>
+    <w:lsdException w:name="toc 4" w:uiPriority="39"/>
+    <w:lsdException w:name="toc 5" w:uiPriority="39"/>
+    <w:lsdException w:name="toc 6" w:uiPriority="39"/>
+    <w:lsdException w:name="toc 7" w:uiPriority="39"/>
+    <w:lsdException w:name="toc 8" w:uiPriority="39"/>
+    <w:lsdException w:name="toc 9" w:uiPriority="39"/>
+    <w:lsdException w:name="caption" w:uiPriority="35" w:qFormat="1"/>
+    <w:lsdException w:name="Title" w:semiHidden="0" w:uiPriority="10" w:unhideWhenUsed="0" w:qFormat="1"/>
+    <w:lsdException w:name="Default Paragraph Font" w:uiPriority="1"/>
+    <w:lsdException w:name="Subtitle" w:semiHidden="0" w:uiPriority="11" w:unhideWhenUsed="0" w:qFormat="1"/>
+    <w:lsdException w:name="Strong" w:semiHidden="0" w:uiPriority="22" w:unhideWhenUsed="0" w:qFormat="1"/>
+    <w:lsdException w:name="Emphasis" w:semiHidden="0" w:uiPriority="20" w:unhideWhenUsed="0" w:qFormat="1"/>
+    <w:lsdException w:name="Table Grid" w:semiHidden="0" w:uiPriority="59" w:unhideWhenUsed="0"/>
+    <w:lsdException w:name="Placeholder Text" w:unhideWhenUsed="0"/>
+    <w:lsdException w:name="No Spacing" w:semiHidden="0" w:uiPriority="1" w:unhideWhenUsed="0" w:qFormat="1"/>
+    <w:lsdException w:name="Light Shading" w:semiHidden="0" w:uiPriority="60" w:unhideWhenUsed="0"/>
+    <w:lsdException w:name="Light List" w:semiHidden="0" w:uiPriority="61" w:unhideWhenUsed="0"/>
+    <w:lsdException w:name="Light Grid" w:semiHidden="0" w:uiPriority="62" w:unhideWhenUsed="0"/>
+    <w:lsdException w:name="Medium Shading 1" w:semiHidden="0" w:uiPriority="63" w:unhideWhenUsed="0"/>
+    <w:lsdException w:name="Medium Shading 2" w:semiHidden="0" w:uiPriority="64" w:unhideWhenUsed="0"/>
+    <w:lsdException w:name="Medium List 1" w:semiHidden="0" w:uiPriority="65" w:unhideWhenUsed="0"/>
+    <w:lsdException w:name="Medium List 2" w:semiHidden="0" w:uiPriority="66" w:unhideWhenUsed="0"/>
+    <w:lsdException w:name="Medium Grid 1" w:semiHidden="0" w:uiPriority="67" w:unhideWhenUsed="0"/>
+    <w:lsdException w:name="Medium Grid 2" w:semiHidden="0" w:uiPriority="68" w:unhideWhenUsed="0"/>
+    <w:lsdException w:name="Medium Grid 3" w:semiHidden="0" w:uiPriority="69" w:unhideWhenUsed="0"/>
+    <w:lsdException w:name="Dark List" w:semiHidden="0" w:uiPriority="70" w:unhideWhenUsed="0"/>
+    <w:lsdException w:name="Colorful Shading" w:semiHidden="0" w:uiPriority="71" w:unhideWhenUsed="0"/>
+    <w:lsdException w:name="Colorful List" w:semiHidden="0" w:uiPriority="72" w:unhideWhenUsed="0"/>
+    <w:lsdException w:name="Colorful Grid" w:semiHidden="0" w:uiPriority="73" w:unhideWhenUsed="0"/>
+    <w:lsdException w:name="Light Shading Accent 1" w:semiHidden="0" w:uiPriority="60" w:unhideWhenUsed="0"/>
+    <w:lsdException w:name="Light List Accent 1" w:semiHidden="0" w:uiPriority="61" w:unhideWhenUsed="0"/>
+    <w:lsdException w:name="Light Grid Accent 1" w:semiHidden="0" w:uiPriority="62" w:unhideWhenUsed="0"/>
+    <w:lsdException w:name="Medium Shading 1 Accent 1" w:semiHidden="0" w:uiPriority="63" w:unhideWhenUsed="0"/>
+    <w:lsdException w:name="Medium Shading 2 Accent 1" w:semiHidden="0" w:uiPriority="64" w:unhideWhenUsed="0"/>
+    <w:lsdException w:name="Medium List 1 Accent 1" w:semiHidden="0" w:uiPriority="65" w:unhideWhenUsed="0"/>
+    <w:lsdException w:name="Revision" w:unhideWhenUsed="0"/>
+    <w:lsdException w:name="List Paragraph" w:semiHidden="0" w:uiPriority="34" w:unhideWhenUsed="0" w:qFormat="1"/>
+    <w:lsdException w:name="Quote" w:semiHidden="0" w:uiPriority="29" w:unhideWhenUsed="0" w:qFormat="1"/>
+    <w:lsdException w:name="Intense Quote" w:semiHidden="0" w:uiPriority="30" w:unhideWhenUsed="0" w:qFormat="1"/>
+    <w:lsdException w:name="Medium List 2 Accent 1" w:semiHidden="0" w:uiPriority="66" w:unhideWhenUsed="0"/>
+    <w:lsdException w:name="Medium Grid 1 Accent 1" w:semiHidden="0" w:uiPriority="67" w:unhideWhenUsed="0"/>
+    <w:lsdException w:name="Medium Grid 2 Accent 1" w:semiHidden="0" w:uiPriority="68" w:unhideWhenUsed="0"/>
+    <w:lsdException w:name="Medium Grid 3 Accent 1" w:semiHidden="0" w:uiPriority="69" w:unhideWhenUsed="0"/>
+    <w:lsdException w:name="Dark List Accent 1" w:semiHidden="0" w:uiPriority="70" w:unhideWhenUsed="0"/>
+    <w:lsdException w:name="Colorful Shading Accent 1" w:semiHidden="0" w:uiPriority="71" w:unhideWhenUsed="0"/>
+    <w:lsdException w:name="Colorful List Accent 1" w:semiHidden="0" w:uiPriority="72" w:unhideWhenUsed="0"/>
+    <w:lsdException w:name="Colorful Grid Accent 1" w:semiHidden="0" w:uiPriority="73" w:unhideWhenUsed="0"/>
+    <w:lsdException w:name="Light Shading Accent 2" w:semiHidden="0" w:uiPriority="60" w:unhideWhenUsed="0"/>
+    <w:lsdException w:name="Light List Accent 2" w:semiHidden="0" w:uiPriority="61" w:unhideWhenUsed="0"/>
+    <w:lsdException w:name="Light Grid Accent 2" w:semiHidden="0" w:uiPriority="62" w:unhideWhenUsed="0"/>
+    <w:lsdException w:name="Medium Shading 1 Accent 2" w:semiHidden="0" w:uiPriority="63" w:unhideWhenUsed="0"/>
+    <w:lsdException w:name="Medium Shading 2 Accent 2" w:semiHidden="0" w:uiPriority="64" w:unhideWhenUsed="0"/>
+    <w:lsdException w:name="Medium List 1 Accent 2" w:semiHidden="0" w:uiPriority="65" w:unhideWhenUsed="0"/>
+    <w:lsdException w:name="Medium List 2 Accent 2" w:semiHidden="0" w:uiPriority="66" w:unhideWhenUsed="0"/>
+    <w:lsdException w:name="Medium Grid 1 Accent 2" w:semiHidden="0" w:uiPriority="67" w:unhideWhenUsed="0"/>
+    <w:lsdException w:name="Medium Grid 2 Accent 2" w:semiHidden="0" w:uiPriority="68" w:unhideWhenUsed="0"/>
+    <w:lsdException w:name="Medium Grid 3 Accent 2" w:semiHidden="0" w:uiPriority="69" w:unhideWhenUsed="0"/>
+    <w:lsdException w:name="Dark List Accent 2" w:semiHidden="0" w:uiPriority="70" w:unhideWhenUsed="0"/>
+    <w:lsdException w:name="Colorful Shading Accent 2" w:semiHidden="0" w:uiPriority="71" w:unhideWhenUsed="0"/>
+    <w:lsdException w:name="Colorful List Accent 2" w:semiHidden="0" w:uiPriority="72" w:unhideWhenUsed="0"/>
+    <w:lsdException w:name="Colorful Grid Accent 2" w:semiHidden="0" w:uiPriority="73" w:unhideWhenUsed="0"/>
+    <w:lsdException w:name="Light Shading Accent 3" w:semiHidden="0" w:uiPriority="60" w:unhideWhenUsed="0"/>
+    <w:lsdException w:name="Light List Accent 3" w:semiHidden="0" w:uiPriority="61" w:unhideWhenUsed="0"/>
+    <w:lsdException w:name="Light Grid Accent 3" w:semiHidden="0" w:uiPriority="62" w:unhideWhenUsed="0"/>
+    <w:lsdException w:name="Medium Shading 1 Accent 3" w:semiHidden="0" w:uiPriority="63" w:unhideWhenUsed="0"/>
+    <w:lsdException w:name="Medium Shading 2 Accent 3" w:semiHidden="0" w:uiPriority="64" w:unhideWhenUsed="0"/>
+    <w:lsdException w:name="Medium List 1 Accent 3" w:semiHidden="0" w:uiPriority="65" w:unhideWhenUsed="0"/>
+    <w:lsdException w:name="Medium List 2 Accent 3" w:semiHidden="0" w:uiPriority="66" w:unhideWhenUsed="0"/>
+    <w:lsdException w:name="Medium Grid 1 Accent 3" w:semiHidden="0" w:uiPriority="67" w:unhideWhenUsed="0"/>
+    <w:lsdException w:name="Medium Grid 2 Accent 3" w:semiHidden="0" w:uiPriority="68" w:unhideWhenUsed="0"/>
+    <w:lsdException w:name="Medium Grid 3 Accent 3" w:semiHidden="0" w:uiPriority="69" w:unhideWhenUsed="0"/>
+    <w:lsdException w:name="Dark List Accent 3" w:semiHidden="0" w:uiPriority="70" w:unhideWhenUsed="0"/>
+    <w:lsdException w:name="Colorful Shading Accent 3" w:semiHidden="0" w:uiPriority="71" w:unhideWhenUsed="0"/>
+    <w:lsdException w:name="Colorful List Accent 3" w:semiHidden="0" w:uiPriority="72" w:unhideWhenUsed="0"/>
+    <w:lsdException w:name="Colorful Grid Accent 3" w:semiHidden="0" w:uiPriority="73" w:unhideWhenUsed="0"/>
+    <w:lsdException w:name="Light Shading Accent 4" w:semiHidden="0" w:uiPriority="60" w:unhideWhenUsed="0"/>
+    <w:lsdException w:name="Light List Accent 4" w:semiHidden="0" w:uiPriority="61" w:unhideWhenUsed="0"/>
+    <w:lsdException w:name="Light Grid Accent 4" w:semiHidden="0" w:uiPriority="62" w:unhideWhenUsed="0"/>
+    <w:lsdException w:name="Medium Shading 1 Accent 4" w:semiHidden="0" w:uiPriority="63" w:unhideWhenUsed="0"/>
+    <w:lsdException w:name="Medium Shading 2 Accent 4" w:semiHidden="0" w:uiPriority="64" w:unhideWhenUsed="0"/>
+    <w:lsdException w:name="Medium List 1 Accent 4" w:semiHidden="0" w:uiPriority="65" w:unhideWhenUsed="0"/>
+    <w:lsdException w:name="Medium List 2 Accent 4" w:semiHidden="0" w:uiPriority="66" w:unhideWhenUsed="0"/>
+    <w:lsdException w:name="Medium Grid 1 Accent 4" w:semiHidden="0" w:uiPriority="67" w:unhideWhenUsed="0"/>
+    <w:lsdException w:name="Medium Grid 2 Accent 4" w:semiHidden="0" w:uiPriority="68" w:unhideWhenUsed="0"/>
+    <w:lsdException w:name="Medium Grid 3 Accent 4" w:semiHidden="0" w:uiPriority="69" w:unhideWhenUsed="0"/>
+    <w:lsdException w:name="Dark List Accent 4" w:semiHidden="0" w:uiPriority="70" w:unhideWhenUsed="0"/>
+    <w:lsdException w:name="Colorful Shading Accent 4" w:semiHidden="0" w:uiPriority="71" w:unhideWhenUsed="0"/>
+    <w:lsdException w:name="Colorful List Accent 4" w:semiHidden="0" w:uiPriority="72" w:unhideWhenUsed="0"/>
+    <w:lsdException w:name="Colorful Grid Accent 4" w:semiHidden="0" w:uiPriority="73" w:unhideWhenUsed="0"/>
+    <w:lsdException w:name="Light Shading Accent 5" w:semiHidden="0" w:uiPriority="60" w:unhideWhenUsed="0"/>
+    <w:lsdException w:name="Light List Accent 5" w:semiHidden="0" w:uiPriority="61" w:unhideWhenUsed="0"/>
+    <w:lsdException w:name="Light Grid Accent 5" w:semiHidden="0" w:uiPriority="62" w:unhideWhenUsed="0"/>
+    <w:lsdException w:name="Medium Shading 1 Accent 5" w:semiHidden="0" w:uiPriority="63" w:unhideWhenUsed="0"/>
+    <w:lsdException w:name="Medium Shading 2 Accent 5" w:semiHidden="0" w:uiPriority="64" w:unhideWhenUsed="0"/>
+    <w:lsdException w:name="Medium List 1 Accent 5" w:semiHidden="0" w:uiPriority="65" w:unhideWhenUsed="0"/>
+    <w:lsdException w:name="Medium List 2 Accent 5" w:semiHidden="0" w:uiPriority="66" w:unhideWhenUsed="0"/>
+    <w:lsdException w:name="Medium Grid 1 Accent 5" w:semiHidden="0" w:uiPriority="67" w:unhideWhenUsed="0"/>
+    <w:lsdException w:name="Medium Grid 2 Accent 5" w:semiHidden="0" w:uiPriority="68" w:unhideWhenUsed="0"/>
+    <w:lsdException w:name="Medium Grid 3 Accent 5" w:semiHidden="0" w:uiPriority="69" w:unhideWhenUsed="0"/>
+    <w:lsdException w:name="Dark List Accent 5" w:semiHidden="0" w:uiPriority="70" w:unhideWhenUsed="0"/>
+    <w:lsdException w:name="Colorful Shading Accent 5" w:semiHidden="0" w:uiPriority="71" w:unhideWhenUsed="0"/>
+    <w:lsdException w:name="Colorful List Accent 5" w:semiHidden="0" w:uiPriority="72" w:unhideWhenUsed="0"/>
+    <w:lsdException w:name="Colorful Grid Accent 5" w:semiHidden="0" w:uiPriority="73" w:unhideWhenUsed="0"/>
+    <w:lsdException w:name="Light Shading Accent 6" w:semiHidden="0" w:uiPriority="60" w:unhideWhenUsed="0"/>
+    <w:lsdException w:name="Light List Accent 6" w:semiHidden="0" w:uiPriority="61" w:unhideWhenUsed="0"/>
+    <w:lsdException w:name="Light Grid Accent 6" w:semiHidden="0" w:uiPriority="62" w:unhideWhenUsed="0"/>
+    <w:lsdException w:name="Medium Shading 1 Accent 6" w:semiHidden="0" w:uiPriority="63" w:unhideWhenUsed="0"/>
+    <w:lsdException w:name="Medium Shading 2 Accent 6" w:semiHidden="0" w:uiPriority="64" w:unhideWhenUsed="0"/>
+    <w:lsdException w:name="Medium List 1 Accent 6" w:semiHidden="0" w:uiPriority="65" w:unhideWhenUsed="0"/>
+    <w:lsdException w:name="Medium List 2 Accent 6" w:semiHidden="0" w:uiPriority="66" w:unhideWhenUsed="0"/>
+    <w:lsdException w:name="Medium Grid 1 Accent 6" w:semiHidden="0" w:uiPriority="67" w:unhideWhenUsed="0"/>
+    <w:lsdException w:name="Medium Grid 2 Accent 6" w:semiHidden="0" w:uiPriority="68" w:unhideWhenUsed="0"/>
+    <w:lsdException w:name="Medium Grid 3 Accent 6" w:semiHidden="0" w:uiPriority="69" w:unhideWhenUsed="0"/>
+    <w:lsdException w:name="Dark List Accent 6" w:semiHidden="0" w:uiPriority="70" w:unhideWhenUsed="0"/>
+    <w:lsdException w:name="Colorful Shading Accent 6" w:semiHidden="0" w:uiPriority="71" w:unhideWhenUsed="0"/>
+    <w:lsdException w:name="Colorful List Accent 6" w:semiHidden="0" w:uiPriority="72" w:unhideWhenUsed="0"/>
+    <w:lsdException w:name="Colorful Grid Accent 6" w:semiHidden="0" w:uiPriority="73" w:unhideWhenUsed="0"/>
+    <w:lsdException w:name="Subtle Emphasis" w:semiHidden="0" w:uiPriority="19" w:unhideWhenUsed="0" w:qFormat="1"/>
+    <w:lsdException w:name="Intense Emphasis" w:semiHidden="0" w:uiPriority="21" w:unhideWhenUsed="0" w:qFormat="1"/>
+    <w:lsdException w:name="Subtle Reference" w:semiHidden="0" w:uiPriority="31" w:unhideWhenUsed="0" w:qFormat="1"/>
+    <w:lsdException w:name="Intense Reference" w:semiHidden="0" w:uiPriority="32" w:unhideWhenUsed="0" w:qFormat="1"/>
+    <w:lsdException w:name="Book Title" w:semiHidden="0" w:uiPriority="33" w:unhideWhenUsed="0" w:qFormat="1"/>
+    <w:lsdException w:name="Bibliography" w:uiPriority="37"/>
+    <w:lsdException w:name="TOC Heading" w:uiPriority="39" w:qFormat="1"/>
+  </w:latentStyles>
+  <w:style w:type="paragraph" w:default="1" w:styleId="a">
+    <w:name w:val="Normal"/>
+    <w:qFormat/>
+    <w:pPr>
+      <w:widowControl w:val="0"/>
+      <w:jc w:val="both"/>
+    </w:pPr>
+  </w:style>
+  <w:style w:type="character" w:default="1" w:styleId="a0">
+    <w:name w:val="Default Paragraph Font"/>
+    <w:uiPriority w:val="1"/>
+    <w:semiHidden/>
+    <w:unhideWhenUsed/>
+  </w:style>
+  <w:style w:type="table" w:default="1" w:styleId="a1">
+    <w:name w:val="Normal Table"/>
+    <w:uiPriority w:val="99"/>
+    <w:semiHidden/>
+    <w:unhideWhenUsed/>
+    <w:tblPr>
+      <w:tblInd w:w="0" w:type="dxa"/>
+      <w:tblCellMar>
+        <w:top w:w="0" w:type="dxa"/>
+        <w:left w:w="108" w:type="dxa"/>
+        <w:bottom w:w="0" w:type="dxa"/>
+        <w:right w:w="108" w:type="dxa"/>
+      </w:tblCellMar>
+    </w:tblPr>
+  </w:style>
+  <w:style w:type="numbering" w:default="1" w:styleId="a2">
+    <w:name w:val="No List"/>
+    <w:uiPriority w:val="99"/>
+    <w:semiHidden/>
+    <w:unhideWhenUsed/>
+  </w:style>
+</w:styles>
+</file>
+
 <file path=word/theme/theme1.xml><?xml version="1.0" encoding="utf-8"?>
 <a:theme xmlns:a="http://schemas.openxmlformats.org/drawingml/2006/main" name="Office 主题​​">
   <a:themeElements>
@@ -16631,7 +17970,7 @@
 </file>
 
 <file path=customXml/itemProps2.xml><?xml version="1.0" encoding="utf-8"?>
-<ds:datastoreItem xmlns:ds="http://schemas.openxmlformats.org/officeDocument/2006/customXml" ds:itemID="{00B8D248-D395-4F02-87D0-08460BC70D1B}">
+<ds:datastoreItem xmlns:ds="http://schemas.openxmlformats.org/officeDocument/2006/customXml" ds:itemID="{FDFC99A9-7453-4BCA-A33D-CDBE8DB18FBD}">
   <ds:schemaRefs>
     <ds:schemaRef ds:uri="http://schemas.openxmlformats.org/officeDocument/2006/bibliography"/>
   </ds:schemaRefs>

</xml_diff>

<commit_message>
add element EJarShape to QStudioSCADA.
</commit_message>
<xml_diff>
--- a/doc/需求文档/QStudioSCADA软件需求.docx
+++ b/doc/需求文档/QStudioSCADA软件需求.docx
@@ -4616,21 +4616,7 @@
         <w:rPr>
           <w:rFonts w:hint="eastAsia"/>
         </w:rPr>
-        <w:t>：等同</w:t>
-      </w:r>
-      <w:proofErr w:type="gramStart"/>
-      <w:r>
-        <w:rPr>
-          <w:rFonts w:hint="eastAsia"/>
-        </w:rPr>
-        <w:t>于图层的</w:t>
-      </w:r>
-      <w:proofErr w:type="gramEnd"/>
-      <w:r>
-        <w:rPr>
-          <w:rFonts w:hint="eastAsia"/>
-        </w:rPr>
-        <w:t>概念，当有叠加时，</w:t>
+        <w:t>：等同于图层的概念，当有叠加时，</w:t>
       </w:r>
       <w:r>
         <w:rPr>
@@ -5037,21 +5023,7 @@
         <w:rPr>
           <w:rFonts w:hint="eastAsia"/>
         </w:rPr>
-        <w:t>：等同</w:t>
-      </w:r>
-      <w:proofErr w:type="gramStart"/>
-      <w:r>
-        <w:rPr>
-          <w:rFonts w:hint="eastAsia"/>
-        </w:rPr>
-        <w:t>于图层的</w:t>
-      </w:r>
-      <w:proofErr w:type="gramEnd"/>
-      <w:r>
-        <w:rPr>
-          <w:rFonts w:hint="eastAsia"/>
-        </w:rPr>
-        <w:t>概念，当有叠加时，</w:t>
+        <w:t>：等同于图层的概念，当有叠加时，</w:t>
       </w:r>
       <w:r>
         <w:rPr>
@@ -5193,15 +5165,7 @@
         <w:t>：</w:t>
       </w:r>
       <w:r>
-        <w:t>解析运行</w:t>
-      </w:r>
-      <w:proofErr w:type="gramStart"/>
-      <w:r>
-        <w:t>时图片</w:t>
-      </w:r>
-      <w:proofErr w:type="gramEnd"/>
-      <w:r>
-        <w:t>是否按原尺寸显示</w:t>
+        <w:t>解析运行时图片是否按原尺寸显示</w:t>
       </w:r>
       <w:r>
         <w:rPr>
@@ -5541,21 +5505,7 @@
         <w:rPr>
           <w:rFonts w:hint="eastAsia"/>
         </w:rPr>
-        <w:t>：等同</w:t>
-      </w:r>
-      <w:proofErr w:type="gramStart"/>
-      <w:r>
-        <w:rPr>
-          <w:rFonts w:hint="eastAsia"/>
-        </w:rPr>
-        <w:t>于图层的</w:t>
-      </w:r>
-      <w:proofErr w:type="gramEnd"/>
-      <w:r>
-        <w:rPr>
-          <w:rFonts w:hint="eastAsia"/>
-        </w:rPr>
-        <w:t>概念，当有叠加时，</w:t>
+        <w:t>：等同于图层的概念，当有叠加时，</w:t>
       </w:r>
       <w:r>
         <w:rPr>
@@ -6340,21 +6290,7 @@
         <w:rPr>
           <w:rFonts w:hint="eastAsia"/>
         </w:rPr>
-        <w:t>：等同</w:t>
-      </w:r>
-      <w:proofErr w:type="gramStart"/>
-      <w:r>
-        <w:rPr>
-          <w:rFonts w:hint="eastAsia"/>
-        </w:rPr>
-        <w:t>于图层的</w:t>
-      </w:r>
-      <w:proofErr w:type="gramEnd"/>
-      <w:r>
-        <w:rPr>
-          <w:rFonts w:hint="eastAsia"/>
-        </w:rPr>
-        <w:t>概念，当有叠加时，</w:t>
+        <w:t>：等同于图层的概念，当有叠加时，</w:t>
       </w:r>
       <w:r>
         <w:rPr>
@@ -6914,11 +6850,7 @@
         <w:t>：“是”</w:t>
       </w:r>
       <w:r>
-        <w:t>解析运行</w:t>
-      </w:r>
-      <w:proofErr w:type="gramStart"/>
-      <w:r>
-        <w:t>时</w:t>
+        <w:t>解析运行时</w:t>
       </w:r>
       <w:r>
         <w:rPr>
@@ -6926,7 +6858,6 @@
         </w:rPr>
         <w:t>图片</w:t>
       </w:r>
-      <w:proofErr w:type="gramEnd"/>
       <w:r>
         <w:t>不进行缩放处理</w:t>
       </w:r>
@@ -6937,11 +6868,7 @@
         <w:t>，“否”</w:t>
       </w:r>
       <w:r>
-        <w:t>解析运行</w:t>
-      </w:r>
-      <w:proofErr w:type="gramStart"/>
-      <w:r>
-        <w:t>时</w:t>
+        <w:t>解析运行时</w:t>
       </w:r>
       <w:r>
         <w:rPr>
@@ -6949,7 +6876,6 @@
         </w:rPr>
         <w:t>图片</w:t>
       </w:r>
-      <w:proofErr w:type="gramEnd"/>
       <w:r>
         <w:t>进行缩放处理</w:t>
       </w:r>
@@ -7195,21 +7121,7 @@
         <w:rPr>
           <w:rFonts w:hint="eastAsia"/>
         </w:rPr>
-        <w:t>：等同</w:t>
-      </w:r>
-      <w:proofErr w:type="gramStart"/>
-      <w:r>
-        <w:rPr>
-          <w:rFonts w:hint="eastAsia"/>
-        </w:rPr>
-        <w:t>于图层的</w:t>
-      </w:r>
-      <w:proofErr w:type="gramEnd"/>
-      <w:r>
-        <w:rPr>
-          <w:rFonts w:hint="eastAsia"/>
-        </w:rPr>
-        <w:t>概念，当有叠加时，</w:t>
+        <w:t>：等同于图层的概念，当有叠加时，</w:t>
       </w:r>
       <w:r>
         <w:rPr>
@@ -7502,27 +7414,13 @@
         <w:rPr>
           <w:highlight w:val="cyan"/>
         </w:rPr>
-        <w:t>解析运行</w:t>
-      </w:r>
-      <w:proofErr w:type="gramStart"/>
-      <w:r>
-        <w:rPr>
+        <w:t>解析运行时图片是否按原尺寸显示</w:t>
+      </w:r>
+      <w:r>
+        <w:rPr>
+          <w:rFonts w:hint="eastAsia"/>
           <w:highlight w:val="cyan"/>
         </w:rPr>
-        <w:t>时图片</w:t>
-      </w:r>
-      <w:proofErr w:type="gramEnd"/>
-      <w:r>
-        <w:rPr>
-          <w:highlight w:val="cyan"/>
-        </w:rPr>
-        <w:t>是否按原尺寸显示</w:t>
-      </w:r>
-      <w:r>
-        <w:rPr>
-          <w:rFonts w:hint="eastAsia"/>
-          <w:highlight w:val="cyan"/>
-        </w:rPr>
         <w:t>。</w:t>
       </w:r>
     </w:p>
@@ -8135,21 +8033,7 @@
         <w:rPr>
           <w:rFonts w:hint="eastAsia"/>
         </w:rPr>
-        <w:t>：等同</w:t>
-      </w:r>
-      <w:proofErr w:type="gramStart"/>
-      <w:r>
-        <w:rPr>
-          <w:rFonts w:hint="eastAsia"/>
-        </w:rPr>
-        <w:t>于图层的</w:t>
-      </w:r>
-      <w:proofErr w:type="gramEnd"/>
-      <w:r>
-        <w:rPr>
-          <w:rFonts w:hint="eastAsia"/>
-        </w:rPr>
-        <w:t>概念，当有叠加时，</w:t>
+        <w:t>：等同于图层的概念，当有叠加时，</w:t>
       </w:r>
       <w:r>
         <w:rPr>
@@ -8430,21 +8314,12 @@
       </w:r>
     </w:p>
     <w:p>
-      <w:proofErr w:type="gramStart"/>
-      <w:r>
-        <w:rPr>
-          <w:rFonts w:hint="eastAsia"/>
-          <w:b/>
-        </w:rPr>
-        <w:t>前背景</w:t>
-      </w:r>
-      <w:proofErr w:type="gramEnd"/>
-      <w:r>
-        <w:rPr>
-          <w:rFonts w:hint="eastAsia"/>
-          <w:b/>
-        </w:rPr>
-        <w:t>颜色</w:t>
+      <w:r>
+        <w:rPr>
+          <w:rFonts w:hint="eastAsia"/>
+          <w:b/>
+        </w:rPr>
+        <w:t>前背景颜色</w:t>
       </w:r>
       <w:r>
         <w:rPr>
@@ -8658,8 +8533,6 @@
       </w:r>
     </w:p>
     <w:p>
-      <w:bookmarkStart w:id="17" w:name="_GoBack"/>
-      <w:bookmarkEnd w:id="17"/>
       <w:r>
         <w:rPr>
           <w:rFonts w:hint="eastAsia"/>
@@ -8864,21 +8737,7 @@
         <w:rPr>
           <w:rFonts w:hint="eastAsia"/>
         </w:rPr>
-        <w:t>：等同</w:t>
-      </w:r>
-      <w:proofErr w:type="gramStart"/>
-      <w:r>
-        <w:rPr>
-          <w:rFonts w:hint="eastAsia"/>
-        </w:rPr>
-        <w:t>于图层的</w:t>
-      </w:r>
-      <w:proofErr w:type="gramEnd"/>
-      <w:r>
-        <w:rPr>
-          <w:rFonts w:hint="eastAsia"/>
-        </w:rPr>
-        <w:t>概念，当有叠加时，</w:t>
+        <w:t>：等同于图层的概念，当有叠加时，</w:t>
       </w:r>
       <w:r>
         <w:rPr>
@@ -9146,7 +9005,23 @@
           <w:rFonts w:hint="eastAsia"/>
           <w:b/>
         </w:rPr>
-        <w:t>正常页面颜色</w:t>
+        <w:t>正常</w:t>
+      </w:r>
+      <w:r>
+        <w:rPr>
+          <w:rFonts w:hint="eastAsia"/>
+          <w:b/>
+        </w:rPr>
+        <w:t>液面</w:t>
+      </w:r>
+      <w:bookmarkStart w:id="17" w:name="_GoBack"/>
+      <w:bookmarkEnd w:id="17"/>
+      <w:r>
+        <w:rPr>
+          <w:rFonts w:hint="eastAsia"/>
+          <w:b/>
+        </w:rPr>
+        <w:t>颜色</w:t>
       </w:r>
       <w:r>
         <w:rPr>
@@ -16503,7 +16378,7 @@
                             <w:noProof/>
                             <w:lang w:val="zh-CN"/>
                           </w:rPr>
-                          <w:t>11</w:t>
+                          <w:t>9</w:t>
                         </w:r>
                         <w:r>
                           <w:rPr>
@@ -17970,7 +17845,7 @@
 </file>
 
 <file path=customXml/itemProps2.xml><?xml version="1.0" encoding="utf-8"?>
-<ds:datastoreItem xmlns:ds="http://schemas.openxmlformats.org/officeDocument/2006/customXml" ds:itemID="{FDFC99A9-7453-4BCA-A33D-CDBE8DB18FBD}">
+<ds:datastoreItem xmlns:ds="http://schemas.openxmlformats.org/officeDocument/2006/customXml" ds:itemID="{8C42AD91-A0F3-4A31-B74C-97C782BB0E14}">
   <ds:schemaRefs>
     <ds:schemaRef ds:uri="http://schemas.openxmlformats.org/officeDocument/2006/bibliography"/>
   </ds:schemaRefs>

</xml_diff>